<commit_message>
architexture and flow diagram in AP2 doc
</commit_message>
<xml_diff>
--- a/OwlPredictAP2.docx
+++ b/OwlPredictAP2.docx
@@ -1,6 +1,6 @@
 
 <file path=word/document.xml><?xml version="1.0" encoding="utf-8"?>
-<w:document xmlns:wpc="http://schemas.microsoft.com/office/word/2010/wordprocessingCanvas" xmlns:cx="http://schemas.microsoft.com/office/drawing/2014/chartex" xmlns:cx1="http://schemas.microsoft.com/office/drawing/2015/9/8/chartex" xmlns:cx2="http://schemas.microsoft.com/office/drawing/2015/10/21/chartex" xmlns:cx3="http://schemas.microsoft.com/office/drawing/2016/5/9/chartex" xmlns:cx4="http://schemas.microsoft.com/office/drawing/2016/5/10/chartex" xmlns:cx5="http://schemas.microsoft.com/office/drawing/2016/5/11/chartex" xmlns:cx6="http://schemas.microsoft.com/office/drawing/2016/5/12/chartex" xmlns:cx7="http://schemas.microsoft.com/office/drawing/2016/5/13/chartex" xmlns:cx8="http://schemas.microsoft.com/office/drawing/2016/5/14/chartex" xmlns:mc="http://schemas.openxmlformats.org/markup-compatibility/2006" xmlns:aink="http://schemas.microsoft.com/office/drawing/2016/ink" xmlns:am3d="http://schemas.microsoft.com/office/drawing/2017/model3d" xmlns:o="urn:schemas-microsoft-com:office:office" xmlns:r="http://schemas.openxmlformats.org/officeDocument/2006/relationships" xmlns:m="http://schemas.openxmlformats.org/officeDocument/2006/math" xmlns:v="urn:schemas-microsoft-com:vml" xmlns:wp14="http://schemas.microsoft.com/office/word/2010/wordprocessingDrawing" xmlns:wp="http://schemas.openxmlformats.org/drawingml/2006/wordprocessingDrawing" xmlns:w10="urn:schemas-microsoft-com:office:word" xmlns:w="http://schemas.openxmlformats.org/wordprocessingml/2006/main" xmlns:w14="http://schemas.microsoft.com/office/word/2010/wordml" xmlns:w15="http://schemas.microsoft.com/office/word/2012/wordml" xmlns:w16cex="http://schemas.microsoft.com/office/word/2018/wordml/cex" xmlns:w16cid="http://schemas.microsoft.com/office/word/2016/wordml/cid" xmlns:w16="http://schemas.microsoft.com/office/word/2018/wordml" xmlns:w16se="http://schemas.microsoft.com/office/word/2015/wordml/symex" xmlns:wpg="http://schemas.microsoft.com/office/word/2010/wordprocessingGroup" xmlns:wpi="http://schemas.microsoft.com/office/word/2010/wordprocessingInk" xmlns:wne="http://schemas.microsoft.com/office/word/2006/wordml" xmlns:wps="http://schemas.microsoft.com/office/word/2010/wordprocessingShape" mc:Ignorable="w14 w15 w16se w16cid w16 w16cex wp14">
+<w:document xmlns:wpc="http://schemas.microsoft.com/office/word/2010/wordprocessingCanvas" xmlns:cx="http://schemas.microsoft.com/office/drawing/2014/chartex" xmlns:cx1="http://schemas.microsoft.com/office/drawing/2015/9/8/chartex" xmlns:cx2="http://schemas.microsoft.com/office/drawing/2015/10/21/chartex" xmlns:cx3="http://schemas.microsoft.com/office/drawing/2016/5/9/chartex" xmlns:cx4="http://schemas.microsoft.com/office/drawing/2016/5/10/chartex" xmlns:cx5="http://schemas.microsoft.com/office/drawing/2016/5/11/chartex" xmlns:cx6="http://schemas.microsoft.com/office/drawing/2016/5/12/chartex" xmlns:cx7="http://schemas.microsoft.com/office/drawing/2016/5/13/chartex" xmlns:cx8="http://schemas.microsoft.com/office/drawing/2016/5/14/chartex" xmlns:mc="http://schemas.openxmlformats.org/markup-compatibility/2006" xmlns:aink="http://schemas.microsoft.com/office/drawing/2016/ink" xmlns:am3d="http://schemas.microsoft.com/office/drawing/2017/model3d" xmlns:o="urn:schemas-microsoft-com:office:office" xmlns:r="http://schemas.openxmlformats.org/officeDocument/2006/relationships" xmlns:m="http://schemas.openxmlformats.org/officeDocument/2006/math" xmlns:v="urn:schemas-microsoft-com:vml" xmlns:wp14="http://schemas.microsoft.com/office/word/2010/wordprocessingDrawing" xmlns:wp="http://schemas.openxmlformats.org/drawingml/2006/wordprocessingDrawing" xmlns:w10="urn:schemas-microsoft-com:office:word" xmlns:w="http://schemas.openxmlformats.org/wordprocessingml/2006/main" xmlns:w14="http://schemas.microsoft.com/office/word/2010/wordml" xmlns:w15="http://schemas.microsoft.com/office/word/2012/wordml" xmlns:w16cex="http://schemas.microsoft.com/office/word/2018/wordml/cex" xmlns:w16cid="http://schemas.microsoft.com/office/word/2016/wordml/cid" xmlns:w16="http://schemas.microsoft.com/office/word/2018/wordml" xmlns:w16sdtdh="http://schemas.microsoft.com/office/word/2020/wordml/sdtdatahash" xmlns:w16se="http://schemas.microsoft.com/office/word/2015/wordml/symex" xmlns:wpg="http://schemas.microsoft.com/office/word/2010/wordprocessingGroup" xmlns:wpi="http://schemas.microsoft.com/office/word/2010/wordprocessingInk" xmlns:wne="http://schemas.microsoft.com/office/word/2006/wordml" xmlns:wps="http://schemas.microsoft.com/office/word/2010/wordprocessingShape" mc:Ignorable="w14 w15 w16se w16cid w16 w16cex w16sdtdh wp14">
   <w:body>
     <w:p>
       <w:pPr>
@@ -8,10 +8,7 @@
         <w:jc w:val="center"/>
       </w:pPr>
       <w:r>
-        <w:t>OWL Predict</w:t>
-      </w:r>
-      <w:r>
-        <w:t xml:space="preserve"> AP2</w:t>
+        <w:t>OWL Predict AP2</w:t>
       </w:r>
     </w:p>
     <w:p>
@@ -40,7 +37,7 @@
           <w:szCs w:val="28"/>
         </w:rPr>
       </w:pPr>
-      <w:bookmarkStart w:id="0" w:name="_Toc70121463"/>
+      <w:bookmarkStart w:id="0" w:name="_Toc70195040"/>
       <w:r>
         <w:rPr>
           <w:sz w:val="28"/>
@@ -91,23 +88,7 @@
           <w:sz w:val="24"/>
           <w:szCs w:val="24"/>
         </w:rPr>
-        <w:t xml:space="preserve">and </w:t>
-      </w:r>
-      <w:proofErr w:type="gramStart"/>
-      <w:r>
-        <w:rPr>
-          <w:sz w:val="24"/>
-          <w:szCs w:val="24"/>
-        </w:rPr>
-        <w:t>final results</w:t>
-      </w:r>
-      <w:proofErr w:type="gramEnd"/>
-      <w:r>
-        <w:rPr>
-          <w:sz w:val="24"/>
-          <w:szCs w:val="24"/>
-        </w:rPr>
-        <w:t xml:space="preserve"> of the work, without having to read the detail of later</w:t>
+        <w:t>and final results of the work, without having to read the detail of later</w:t>
       </w:r>
       <w:r>
         <w:rPr>
@@ -140,7 +121,7 @@
           <w:szCs w:val="28"/>
         </w:rPr>
       </w:pPr>
-      <w:bookmarkStart w:id="1" w:name="_Toc70121464"/>
+      <w:bookmarkStart w:id="1" w:name="_Toc70195041"/>
       <w:r>
         <w:rPr>
           <w:sz w:val="28"/>
@@ -175,6 +156,13 @@
     </w:p>
     <w:sdt>
       <w:sdtPr>
+        <w:rPr>
+          <w:rFonts w:asciiTheme="minorHAnsi" w:eastAsiaTheme="minorHAnsi" w:hAnsiTheme="minorHAnsi" w:cstheme="minorBidi"/>
+          <w:color w:val="auto"/>
+          <w:sz w:val="22"/>
+          <w:szCs w:val="22"/>
+          <w:lang w:val="en-GB"/>
+        </w:rPr>
         <w:id w:val="2052879223"/>
         <w:docPartObj>
           <w:docPartGallery w:val="Table of Contents"/>
@@ -183,14 +171,9 @@
       </w:sdtPr>
       <w:sdtEndPr>
         <w:rPr>
-          <w:rFonts w:asciiTheme="minorHAnsi" w:eastAsiaTheme="minorHAnsi" w:hAnsiTheme="minorHAnsi" w:cstheme="minorBidi"/>
           <w:b/>
           <w:bCs/>
           <w:noProof/>
-          <w:color w:val="auto"/>
-          <w:sz w:val="22"/>
-          <w:szCs w:val="22"/>
-          <w:lang w:val="en-GB"/>
         </w:rPr>
       </w:sdtEndPr>
       <w:sdtContent>
@@ -223,7 +206,7 @@
           <w:r>
             <w:fldChar w:fldCharType="separate"/>
           </w:r>
-          <w:hyperlink w:anchor="_Toc70121463" w:history="1">
+          <w:hyperlink w:anchor="_Toc70195040" w:history="1">
             <w:r>
               <w:rPr>
                 <w:rStyle w:val="Hyperlink"/>
@@ -250,7 +233,7 @@
                 <w:noProof/>
                 <w:webHidden/>
               </w:rPr>
-              <w:instrText xml:space="preserve"> PAGEREF _Toc70121463 \h </w:instrText>
+              <w:instrText xml:space="preserve"> PAGEREF _Toc70195040 \h </w:instrText>
             </w:r>
             <w:r>
               <w:rPr>
@@ -293,7 +276,7 @@
               <w:lang w:eastAsia="en-GB"/>
             </w:rPr>
           </w:pPr>
-          <w:hyperlink w:anchor="_Toc70121464" w:history="1">
+          <w:hyperlink w:anchor="_Toc70195041" w:history="1">
             <w:r>
               <w:rPr>
                 <w:rStyle w:val="Hyperlink"/>
@@ -320,7 +303,7 @@
                 <w:noProof/>
                 <w:webHidden/>
               </w:rPr>
-              <w:instrText xml:space="preserve"> PAGEREF _Toc70121464 \h </w:instrText>
+              <w:instrText xml:space="preserve"> PAGEREF _Toc70195041 \h </w:instrText>
             </w:r>
             <w:r>
               <w:rPr>
@@ -363,7 +346,7 @@
               <w:lang w:eastAsia="en-GB"/>
             </w:rPr>
           </w:pPr>
-          <w:hyperlink w:anchor="_Toc70121465" w:history="1">
+          <w:hyperlink w:anchor="_Toc70195042" w:history="1">
             <w:r>
               <w:rPr>
                 <w:rStyle w:val="Hyperlink"/>
@@ -390,7 +373,7 @@
                 <w:noProof/>
                 <w:webHidden/>
               </w:rPr>
-              <w:instrText xml:space="preserve"> PAGEREF _Toc70121465 \h </w:instrText>
+              <w:instrText xml:space="preserve"> PAGEREF _Toc70195042 \h </w:instrText>
             </w:r>
             <w:r>
               <w:rPr>
@@ -429,10 +412,12 @@
               <w:tab w:val="right" w:leader="dot" w:pos="9016"/>
             </w:tabs>
             <w:rPr>
+              <w:rFonts w:eastAsiaTheme="minorEastAsia"/>
               <w:noProof/>
+              <w:lang w:eastAsia="en-GB"/>
             </w:rPr>
           </w:pPr>
-          <w:hyperlink w:anchor="_Toc70121466" w:history="1">
+          <w:hyperlink w:anchor="_Toc70195043" w:history="1">
             <w:r>
               <w:rPr>
                 <w:rStyle w:val="Hyperlink"/>
@@ -442,7 +427,9 @@
             </w:r>
             <w:r>
               <w:rPr>
-                <w:noProof/>
+                <w:rFonts w:eastAsiaTheme="minorEastAsia"/>
+                <w:noProof/>
+                <w:lang w:eastAsia="en-GB"/>
               </w:rPr>
               <w:tab/>
             </w:r>
@@ -472,7 +459,7 @@
                 <w:noProof/>
                 <w:webHidden/>
               </w:rPr>
-              <w:instrText xml:space="preserve"> PAGEREF _Toc70121466 \h </w:instrText>
+              <w:instrText xml:space="preserve"> PAGEREF _Toc70195043 \h </w:instrText>
             </w:r>
             <w:r>
               <w:rPr>
@@ -511,10 +498,12 @@
               <w:tab w:val="right" w:leader="dot" w:pos="9016"/>
             </w:tabs>
             <w:rPr>
+              <w:rFonts w:eastAsiaTheme="minorEastAsia"/>
               <w:noProof/>
+              <w:lang w:eastAsia="en-GB"/>
             </w:rPr>
           </w:pPr>
-          <w:hyperlink w:anchor="_Toc70121467" w:history="1">
+          <w:hyperlink w:anchor="_Toc70195044" w:history="1">
             <w:r>
               <w:rPr>
                 <w:rStyle w:val="Hyperlink"/>
@@ -524,7 +513,9 @@
             </w:r>
             <w:r>
               <w:rPr>
-                <w:noProof/>
+                <w:rFonts w:eastAsiaTheme="minorEastAsia"/>
+                <w:noProof/>
+                <w:lang w:eastAsia="en-GB"/>
               </w:rPr>
               <w:tab/>
             </w:r>
@@ -554,7 +545,7 @@
                 <w:noProof/>
                 <w:webHidden/>
               </w:rPr>
-              <w:instrText xml:space="preserve"> PAGEREF _Toc70121467 \h </w:instrText>
+              <w:instrText xml:space="preserve"> PAGEREF _Toc70195044 \h </w:instrText>
             </w:r>
             <w:r>
               <w:rPr>
@@ -593,10 +584,12 @@
               <w:tab w:val="right" w:leader="dot" w:pos="9016"/>
             </w:tabs>
             <w:rPr>
+              <w:rFonts w:eastAsiaTheme="minorEastAsia"/>
               <w:noProof/>
+              <w:lang w:eastAsia="en-GB"/>
             </w:rPr>
           </w:pPr>
-          <w:hyperlink w:anchor="_Toc70121468" w:history="1">
+          <w:hyperlink w:anchor="_Toc70195045" w:history="1">
             <w:r>
               <w:rPr>
                 <w:rStyle w:val="Hyperlink"/>
@@ -606,7 +599,9 @@
             </w:r>
             <w:r>
               <w:rPr>
-                <w:noProof/>
+                <w:rFonts w:eastAsiaTheme="minorEastAsia"/>
+                <w:noProof/>
+                <w:lang w:eastAsia="en-GB"/>
               </w:rPr>
               <w:tab/>
             </w:r>
@@ -636,7 +631,7 @@
                 <w:noProof/>
                 <w:webHidden/>
               </w:rPr>
-              <w:instrText xml:space="preserve"> PAGEREF _Toc70121468 \h </w:instrText>
+              <w:instrText xml:space="preserve"> PAGEREF _Toc70195045 \h </w:instrText>
             </w:r>
             <w:r>
               <w:rPr>
@@ -679,7 +674,7 @@
               <w:lang w:eastAsia="en-GB"/>
             </w:rPr>
           </w:pPr>
-          <w:hyperlink w:anchor="_Toc70121469" w:history="1">
+          <w:hyperlink w:anchor="_Toc70195046" w:history="1">
             <w:r>
               <w:rPr>
                 <w:rStyle w:val="Hyperlink"/>
@@ -706,7 +701,7 @@
                 <w:noProof/>
                 <w:webHidden/>
               </w:rPr>
-              <w:instrText xml:space="preserve"> PAGEREF _Toc70121469 \h </w:instrText>
+              <w:instrText xml:space="preserve"> PAGEREF _Toc70195046 \h </w:instrText>
             </w:r>
             <w:r>
               <w:rPr>
@@ -744,10 +739,12 @@
               <w:tab w:val="right" w:leader="dot" w:pos="9016"/>
             </w:tabs>
             <w:rPr>
+              <w:rFonts w:eastAsiaTheme="minorEastAsia"/>
               <w:noProof/>
+              <w:lang w:eastAsia="en-GB"/>
             </w:rPr>
           </w:pPr>
-          <w:hyperlink w:anchor="_Toc70121470" w:history="1">
+          <w:hyperlink w:anchor="_Toc70195047" w:history="1">
             <w:r>
               <w:rPr>
                 <w:rStyle w:val="Hyperlink"/>
@@ -774,7 +771,7 @@
                 <w:noProof/>
                 <w:webHidden/>
               </w:rPr>
-              <w:instrText xml:space="preserve"> PAGEREF _Toc70121470 \h </w:instrText>
+              <w:instrText xml:space="preserve"> PAGEREF _Toc70195047 \h </w:instrText>
             </w:r>
             <w:r>
               <w:rPr>
@@ -812,10 +809,12 @@
               <w:tab w:val="right" w:leader="dot" w:pos="9016"/>
             </w:tabs>
             <w:rPr>
+              <w:rFonts w:eastAsiaTheme="minorEastAsia"/>
               <w:noProof/>
+              <w:lang w:eastAsia="en-GB"/>
             </w:rPr>
           </w:pPr>
-          <w:hyperlink w:anchor="_Toc70121471" w:history="1">
+          <w:hyperlink w:anchor="_Toc70195048" w:history="1">
             <w:r>
               <w:rPr>
                 <w:rStyle w:val="Hyperlink"/>
@@ -842,7 +841,7 @@
                 <w:noProof/>
                 <w:webHidden/>
               </w:rPr>
-              <w:instrText xml:space="preserve"> PAGEREF _Toc70121471 \h </w:instrText>
+              <w:instrText xml:space="preserve"> PAGEREF _Toc70195048 \h </w:instrText>
             </w:r>
             <w:r>
               <w:rPr>
@@ -862,7 +861,7 @@
                 <w:noProof/>
                 <w:webHidden/>
               </w:rPr>
-              <w:t>4</w:t>
+              <w:t>5</w:t>
             </w:r>
             <w:r>
               <w:rPr>
@@ -880,10 +879,12 @@
               <w:tab w:val="right" w:leader="dot" w:pos="9016"/>
             </w:tabs>
             <w:rPr>
+              <w:rFonts w:eastAsiaTheme="minorEastAsia"/>
               <w:noProof/>
+              <w:lang w:eastAsia="en-GB"/>
             </w:rPr>
           </w:pPr>
-          <w:hyperlink w:anchor="_Toc70121472" w:history="1">
+          <w:hyperlink w:anchor="_Toc70195049" w:history="1">
             <w:r>
               <w:rPr>
                 <w:rStyle w:val="Hyperlink"/>
@@ -910,7 +911,7 @@
                 <w:noProof/>
                 <w:webHidden/>
               </w:rPr>
-              <w:instrText xml:space="preserve"> PAGEREF _Toc70121472 \h </w:instrText>
+              <w:instrText xml:space="preserve"> PAGEREF _Toc70195049 \h </w:instrText>
             </w:r>
             <w:r>
               <w:rPr>
@@ -930,7 +931,7 @@
                 <w:noProof/>
                 <w:webHidden/>
               </w:rPr>
-              <w:t>4</w:t>
+              <w:t>5</w:t>
             </w:r>
             <w:r>
               <w:rPr>
@@ -948,10 +949,12 @@
               <w:tab w:val="right" w:leader="dot" w:pos="9016"/>
             </w:tabs>
             <w:rPr>
+              <w:rFonts w:eastAsiaTheme="minorEastAsia"/>
               <w:noProof/>
+              <w:lang w:eastAsia="en-GB"/>
             </w:rPr>
           </w:pPr>
-          <w:hyperlink w:anchor="_Toc70121473" w:history="1">
+          <w:hyperlink w:anchor="_Toc70195050" w:history="1">
             <w:r>
               <w:rPr>
                 <w:rStyle w:val="Hyperlink"/>
@@ -978,7 +981,7 @@
                 <w:noProof/>
                 <w:webHidden/>
               </w:rPr>
-              <w:instrText xml:space="preserve"> PAGEREF _Toc70121473 \h </w:instrText>
+              <w:instrText xml:space="preserve"> PAGEREF _Toc70195050 \h </w:instrText>
             </w:r>
             <w:r>
               <w:rPr>
@@ -998,7 +1001,7 @@
                 <w:noProof/>
                 <w:webHidden/>
               </w:rPr>
-              <w:t>4</w:t>
+              <w:t>5</w:t>
             </w:r>
             <w:r>
               <w:rPr>
@@ -1016,10 +1019,12 @@
               <w:tab w:val="right" w:leader="dot" w:pos="9016"/>
             </w:tabs>
             <w:rPr>
+              <w:rFonts w:eastAsiaTheme="minorEastAsia"/>
               <w:noProof/>
+              <w:lang w:eastAsia="en-GB"/>
             </w:rPr>
           </w:pPr>
-          <w:hyperlink w:anchor="_Toc70121474" w:history="1">
+          <w:hyperlink w:anchor="_Toc70195051" w:history="1">
             <w:r>
               <w:rPr>
                 <w:rStyle w:val="Hyperlink"/>
@@ -1046,7 +1051,7 @@
                 <w:noProof/>
                 <w:webHidden/>
               </w:rPr>
-              <w:instrText xml:space="preserve"> PAGEREF _Toc70121474 \h </w:instrText>
+              <w:instrText xml:space="preserve"> PAGEREF _Toc70195051 \h </w:instrText>
             </w:r>
             <w:r>
               <w:rPr>
@@ -1066,7 +1071,7 @@
                 <w:noProof/>
                 <w:webHidden/>
               </w:rPr>
-              <w:t>4</w:t>
+              <w:t>5</w:t>
             </w:r>
             <w:r>
               <w:rPr>
@@ -1089,7 +1094,7 @@
               <w:lang w:eastAsia="en-GB"/>
             </w:rPr>
           </w:pPr>
-          <w:hyperlink w:anchor="_Toc70121475" w:history="1">
+          <w:hyperlink w:anchor="_Toc70195052" w:history="1">
             <w:r>
               <w:rPr>
                 <w:rStyle w:val="Hyperlink"/>
@@ -1116,7 +1121,7 @@
                 <w:noProof/>
                 <w:webHidden/>
               </w:rPr>
-              <w:instrText xml:space="preserve"> PAGEREF _Toc70121475 \h </w:instrText>
+              <w:instrText xml:space="preserve"> PAGEREF _Toc70195052 \h </w:instrText>
             </w:r>
             <w:r>
               <w:rPr>
@@ -1136,7 +1141,7 @@
                 <w:noProof/>
                 <w:webHidden/>
               </w:rPr>
-              <w:t>4</w:t>
+              <w:t>5</w:t>
             </w:r>
             <w:r>
               <w:rPr>
@@ -1159,7 +1164,7 @@
               <w:lang w:eastAsia="en-GB"/>
             </w:rPr>
           </w:pPr>
-          <w:hyperlink w:anchor="_Toc70121476" w:history="1">
+          <w:hyperlink w:anchor="_Toc70195053" w:history="1">
             <w:r>
               <w:rPr>
                 <w:rStyle w:val="Hyperlink"/>
@@ -1186,7 +1191,7 @@
                 <w:noProof/>
                 <w:webHidden/>
               </w:rPr>
-              <w:instrText xml:space="preserve"> PAGEREF _Toc70121476 \h </w:instrText>
+              <w:instrText xml:space="preserve"> PAGEREF _Toc70195053 \h </w:instrText>
             </w:r>
             <w:r>
               <w:rPr>
@@ -1206,7 +1211,7 @@
                 <w:noProof/>
                 <w:webHidden/>
               </w:rPr>
-              <w:t>4</w:t>
+              <w:t>6</w:t>
             </w:r>
             <w:r>
               <w:rPr>
@@ -1229,7 +1234,7 @@
               <w:lang w:eastAsia="en-GB"/>
             </w:rPr>
           </w:pPr>
-          <w:hyperlink w:anchor="_Toc70121477" w:history="1">
+          <w:hyperlink w:anchor="_Toc70195054" w:history="1">
             <w:r>
               <w:rPr>
                 <w:rStyle w:val="Hyperlink"/>
@@ -1256,7 +1261,7 @@
                 <w:noProof/>
                 <w:webHidden/>
               </w:rPr>
-              <w:instrText xml:space="preserve"> PAGEREF _Toc70121477 \h </w:instrText>
+              <w:instrText xml:space="preserve"> PAGEREF _Toc70195054 \h </w:instrText>
             </w:r>
             <w:r>
               <w:rPr>
@@ -1276,7 +1281,7 @@
                 <w:noProof/>
                 <w:webHidden/>
               </w:rPr>
-              <w:t>4</w:t>
+              <w:t>6</w:t>
             </w:r>
             <w:r>
               <w:rPr>
@@ -1299,7 +1304,7 @@
               <w:lang w:eastAsia="en-GB"/>
             </w:rPr>
           </w:pPr>
-          <w:hyperlink w:anchor="_Toc70121478" w:history="1">
+          <w:hyperlink w:anchor="_Toc70195055" w:history="1">
             <w:r>
               <w:rPr>
                 <w:rStyle w:val="Hyperlink"/>
@@ -1326,7 +1331,7 @@
                 <w:noProof/>
                 <w:webHidden/>
               </w:rPr>
-              <w:instrText xml:space="preserve"> PAGEREF _Toc70121478 \h </w:instrText>
+              <w:instrText xml:space="preserve"> PAGEREF _Toc70195055 \h </w:instrText>
             </w:r>
             <w:r>
               <w:rPr>
@@ -1346,7 +1351,7 @@
                 <w:noProof/>
                 <w:webHidden/>
               </w:rPr>
-              <w:t>4</w:t>
+              <w:t>6</w:t>
             </w:r>
             <w:r>
               <w:rPr>
@@ -1369,7 +1374,7 @@
               <w:lang w:eastAsia="en-GB"/>
             </w:rPr>
           </w:pPr>
-          <w:hyperlink w:anchor="_Toc70121479" w:history="1">
+          <w:hyperlink w:anchor="_Toc70195056" w:history="1">
             <w:r>
               <w:rPr>
                 <w:rStyle w:val="Hyperlink"/>
@@ -1396,7 +1401,7 @@
                 <w:noProof/>
                 <w:webHidden/>
               </w:rPr>
-              <w:instrText xml:space="preserve"> PAGEREF _Toc70121479 \h </w:instrText>
+              <w:instrText xml:space="preserve"> PAGEREF _Toc70195056 \h </w:instrText>
             </w:r>
             <w:r>
               <w:rPr>
@@ -1416,7 +1421,7 @@
                 <w:noProof/>
                 <w:webHidden/>
               </w:rPr>
-              <w:t>4</w:t>
+              <w:t>6</w:t>
             </w:r>
             <w:r>
               <w:rPr>
@@ -1439,7 +1444,7 @@
               <w:lang w:eastAsia="en-GB"/>
             </w:rPr>
           </w:pPr>
-          <w:hyperlink w:anchor="_Toc70121480" w:history="1">
+          <w:hyperlink w:anchor="_Toc70195057" w:history="1">
             <w:r>
               <w:rPr>
                 <w:rStyle w:val="Hyperlink"/>
@@ -1466,7 +1471,7 @@
                 <w:noProof/>
                 <w:webHidden/>
               </w:rPr>
-              <w:instrText xml:space="preserve"> PAGEREF _Toc70121480 \h </w:instrText>
+              <w:instrText xml:space="preserve"> PAGEREF _Toc70195057 \h </w:instrText>
             </w:r>
             <w:r>
               <w:rPr>
@@ -1486,7 +1491,7 @@
                 <w:noProof/>
                 <w:webHidden/>
               </w:rPr>
-              <w:t>4</w:t>
+              <w:t>6</w:t>
             </w:r>
             <w:r>
               <w:rPr>
@@ -1532,7 +1537,7 @@
           <w:szCs w:val="28"/>
         </w:rPr>
       </w:pPr>
-      <w:bookmarkStart w:id="2" w:name="_Toc70121465"/>
+      <w:bookmarkStart w:id="2" w:name="_Toc70195042"/>
       <w:r>
         <w:rPr>
           <w:sz w:val="28"/>
@@ -1572,7 +1577,7 @@
           <w:numId w:val="1"/>
         </w:numPr>
       </w:pPr>
-      <w:bookmarkStart w:id="3" w:name="_Toc70121466"/>
+      <w:bookmarkStart w:id="3" w:name="_Toc70195043"/>
       <w:r>
         <w:t>Final List of Requirements</w:t>
       </w:r>
@@ -1586,7 +1591,7 @@
           <w:numId w:val="1"/>
         </w:numPr>
       </w:pPr>
-      <w:bookmarkStart w:id="4" w:name="_Toc70121467"/>
+      <w:bookmarkStart w:id="4" w:name="_Toc70195044"/>
       <w:r>
         <w:t>Requirements Evolution</w:t>
       </w:r>
@@ -1600,7 +1605,7 @@
           <w:numId w:val="1"/>
         </w:numPr>
       </w:pPr>
-      <w:bookmarkStart w:id="5" w:name="_Toc70121468"/>
+      <w:bookmarkStart w:id="5" w:name="_Toc70195045"/>
       <w:r>
         <w:t>Modifications done to the project plan</w:t>
       </w:r>
@@ -1615,368 +1620,487 @@
           <w:szCs w:val="28"/>
         </w:rPr>
       </w:pPr>
-      <w:bookmarkStart w:id="6" w:name="_Toc70121469"/>
+      <w:bookmarkStart w:id="6" w:name="_Toc70195046"/>
       <w:r>
         <w:rPr>
           <w:sz w:val="28"/>
           <w:szCs w:val="28"/>
         </w:rPr>
-        <w:t xml:space="preserve">2 </w:t>
-      </w:r>
-      <w:r>
+        <w:t>2 System Design</w:t>
+      </w:r>
+      <w:bookmarkEnd w:id="6"/>
+    </w:p>
+    <w:p>
+      <w:pPr>
+        <w:rPr>
+          <w:sz w:val="24"/>
+          <w:szCs w:val="24"/>
+        </w:rPr>
+      </w:pPr>
+      <w:r>
+        <w:rPr>
+          <w:sz w:val="24"/>
+          <w:szCs w:val="24"/>
+        </w:rPr>
+        <w:t>Provide a narrative of the approach to design.</w:t>
+      </w:r>
+    </w:p>
+    <w:p>
+      <w:pPr>
+        <w:pStyle w:val="Heading2"/>
+      </w:pPr>
+      <w:bookmarkStart w:id="7" w:name="_Toc70195047"/>
+      <w:r>
+        <w:t xml:space="preserve">2.1 </w:t>
+      </w:r>
+      <w:r>
+        <w:t>System Architecture Diagram</w:t>
+      </w:r>
+      <w:bookmarkEnd w:id="7"/>
+    </w:p>
+    <w:p>
+      <w:pPr>
+        <w:rPr>
+          <w:sz w:val="24"/>
+          <w:szCs w:val="24"/>
+        </w:rPr>
+      </w:pPr>
+      <w:r>
+        <w:rPr>
+          <w:noProof/>
+        </w:rPr>
+        <w:drawing>
+          <wp:inline distT="0" distB="0" distL="0" distR="0" wp14:anchorId="214429CD" wp14:editId="1A129BB3">
+            <wp:extent cx="5731510" cy="3114675"/>
+            <wp:effectExtent l="0" t="0" r="2540" b="9525"/>
+            <wp:docPr id="1" name="Picture 1" descr="Diagram&#10;&#10;Description automatically generated"/>
+            <wp:cNvGraphicFramePr>
+              <a:graphicFrameLocks xmlns:a="http://schemas.openxmlformats.org/drawingml/2006/main" noChangeAspect="1"/>
+            </wp:cNvGraphicFramePr>
+            <a:graphic xmlns:a="http://schemas.openxmlformats.org/drawingml/2006/main">
+              <a:graphicData uri="http://schemas.openxmlformats.org/drawingml/2006/picture">
+                <pic:pic xmlns:pic="http://schemas.openxmlformats.org/drawingml/2006/picture">
+                  <pic:nvPicPr>
+                    <pic:cNvPr id="1" name="Picture 1" descr="Diagram&#10;&#10;Description automatically generated"/>
+                    <pic:cNvPicPr>
+                      <a:picLocks noChangeAspect="1" noChangeArrowheads="1"/>
+                    </pic:cNvPicPr>
+                  </pic:nvPicPr>
+                  <pic:blipFill>
+                    <a:blip r:embed="rId6">
+                      <a:extLst>
+                        <a:ext uri="{28A0092B-C50C-407E-A947-70E740481C1C}">
+                          <a14:useLocalDpi xmlns:a14="http://schemas.microsoft.com/office/drawing/2010/main" val="0"/>
+                        </a:ext>
+                      </a:extLst>
+                    </a:blip>
+                    <a:srcRect/>
+                    <a:stretch>
+                      <a:fillRect/>
+                    </a:stretch>
+                  </pic:blipFill>
+                  <pic:spPr bwMode="auto">
+                    <a:xfrm>
+                      <a:off x="0" y="0"/>
+                      <a:ext cx="5731510" cy="3114675"/>
+                    </a:xfrm>
+                    <a:prstGeom prst="rect">
+                      <a:avLst/>
+                    </a:prstGeom>
+                    <a:noFill/>
+                    <a:ln>
+                      <a:noFill/>
+                    </a:ln>
+                  </pic:spPr>
+                </pic:pic>
+              </a:graphicData>
+            </a:graphic>
+          </wp:inline>
+        </w:drawing>
+      </w:r>
+    </w:p>
+    <w:p>
+      <w:pPr>
+        <w:rPr>
+          <w:sz w:val="24"/>
+          <w:szCs w:val="24"/>
+        </w:rPr>
+      </w:pPr>
+      <w:r>
+        <w:rPr>
+          <w:sz w:val="24"/>
+          <w:szCs w:val="24"/>
+        </w:rPr>
+        <w:t>Provide the System Architecture Diagram and its explanation (ap-proximately 300 words).</w:t>
+      </w:r>
+    </w:p>
+    <w:p>
+      <w:pPr>
+        <w:rPr>
+          <w:sz w:val="24"/>
+          <w:szCs w:val="24"/>
+        </w:rPr>
+      </w:pPr>
+      <w:r>
+        <w:rPr>
+          <w:sz w:val="24"/>
+          <w:szCs w:val="24"/>
+        </w:rPr>
+        <w:br w:type="page"/>
+      </w:r>
+    </w:p>
+    <w:p>
+      <w:pPr>
+        <w:pStyle w:val="Heading2"/>
+      </w:pPr>
+      <w:bookmarkStart w:id="8" w:name="_Toc70195048"/>
+      <w:r>
+        <w:lastRenderedPageBreak/>
+        <w:t>2.2 I</w:t>
+      </w:r>
+      <w:r>
+        <w:t>nterface Design</w:t>
+      </w:r>
+      <w:bookmarkEnd w:id="8"/>
+    </w:p>
+    <w:p>
+      <w:pPr>
+        <w:rPr>
+          <w:sz w:val="24"/>
+          <w:szCs w:val="24"/>
+        </w:rPr>
+      </w:pPr>
+      <w:r>
+        <w:rPr>
+          <w:sz w:val="24"/>
+          <w:szCs w:val="24"/>
+        </w:rPr>
+        <w:t>Provide your interface storyboards and wireframes, explain</w:t>
+      </w:r>
+      <w:r>
+        <w:rPr>
+          <w:sz w:val="24"/>
+          <w:szCs w:val="24"/>
+        </w:rPr>
+        <w:t xml:space="preserve"> </w:t>
+      </w:r>
+      <w:r>
+        <w:rPr>
+          <w:sz w:val="24"/>
+          <w:szCs w:val="24"/>
+        </w:rPr>
+        <w:t>each figure (5 Pages Maximum)</w:t>
+      </w:r>
+    </w:p>
+    <w:p>
+      <w:pPr>
+        <w:rPr>
+          <w:sz w:val="24"/>
+          <w:szCs w:val="24"/>
+        </w:rPr>
+      </w:pPr>
+      <w:r>
+        <w:rPr>
+          <w:sz w:val="24"/>
+          <w:szCs w:val="24"/>
+        </w:rPr>
+        <w:t>Provide a narrative establishing your consideration for HCI</w:t>
+      </w:r>
+      <w:r>
+        <w:rPr>
+          <w:sz w:val="24"/>
+          <w:szCs w:val="24"/>
+        </w:rPr>
+        <w:t xml:space="preserve"> </w:t>
+      </w:r>
+      <w:r>
+        <w:rPr>
+          <w:sz w:val="24"/>
+          <w:szCs w:val="24"/>
+        </w:rPr>
+        <w:t>and Usability/Accessibility of the User Interface.</w:t>
+      </w:r>
+    </w:p>
+    <w:p>
+      <w:pPr>
+        <w:pStyle w:val="Heading2"/>
+      </w:pPr>
+      <w:bookmarkStart w:id="9" w:name="_Toc70195049"/>
+      <w:r>
+        <w:t xml:space="preserve">2.3 </w:t>
+      </w:r>
+      <w:r>
+        <w:t>Data Support Design</w:t>
+      </w:r>
+      <w:bookmarkEnd w:id="9"/>
+    </w:p>
+    <w:p>
+      <w:pPr>
+        <w:pStyle w:val="Heading2"/>
+      </w:pPr>
+      <w:bookmarkStart w:id="10" w:name="_Toc70195050"/>
+      <w:r>
+        <w:t xml:space="preserve">2.4 </w:t>
+      </w:r>
+      <w:r>
+        <w:t>User Interaction Design</w:t>
+      </w:r>
+      <w:bookmarkEnd w:id="10"/>
+    </w:p>
+    <w:p>
+      <w:r>
+        <w:rPr>
+          <w:noProof/>
+        </w:rPr>
+        <w:drawing>
+          <wp:inline distT="0" distB="0" distL="0" distR="0" wp14:anchorId="70C4DA9E" wp14:editId="19CB89D7">
+            <wp:extent cx="2095500" cy="5722620"/>
+            <wp:effectExtent l="0" t="0" r="0" b="0"/>
+            <wp:docPr id="2" name="Picture 2" descr="A picture containing diagram&#10;&#10;Description automatically generated"/>
+            <wp:cNvGraphicFramePr>
+              <a:graphicFrameLocks xmlns:a="http://schemas.openxmlformats.org/drawingml/2006/main" noChangeAspect="1"/>
+            </wp:cNvGraphicFramePr>
+            <a:graphic xmlns:a="http://schemas.openxmlformats.org/drawingml/2006/main">
+              <a:graphicData uri="http://schemas.openxmlformats.org/drawingml/2006/picture">
+                <pic:pic xmlns:pic="http://schemas.openxmlformats.org/drawingml/2006/picture">
+                  <pic:nvPicPr>
+                    <pic:cNvPr id="2" name="Picture 2" descr="A picture containing diagram&#10;&#10;Description automatically generated"/>
+                    <pic:cNvPicPr>
+                      <a:picLocks noChangeAspect="1" noChangeArrowheads="1"/>
+                    </pic:cNvPicPr>
+                  </pic:nvPicPr>
+                  <pic:blipFill>
+                    <a:blip r:embed="rId7">
+                      <a:extLst>
+                        <a:ext uri="{28A0092B-C50C-407E-A947-70E740481C1C}">
+                          <a14:useLocalDpi xmlns:a14="http://schemas.microsoft.com/office/drawing/2010/main" val="0"/>
+                        </a:ext>
+                      </a:extLst>
+                    </a:blip>
+                    <a:srcRect/>
+                    <a:stretch>
+                      <a:fillRect/>
+                    </a:stretch>
+                  </pic:blipFill>
+                  <pic:spPr bwMode="auto">
+                    <a:xfrm>
+                      <a:off x="0" y="0"/>
+                      <a:ext cx="2095500" cy="5722620"/>
+                    </a:xfrm>
+                    <a:prstGeom prst="rect">
+                      <a:avLst/>
+                    </a:prstGeom>
+                    <a:noFill/>
+                    <a:ln>
+                      <a:noFill/>
+                    </a:ln>
+                  </pic:spPr>
+                </pic:pic>
+              </a:graphicData>
+            </a:graphic>
+          </wp:inline>
+        </w:drawing>
+      </w:r>
+    </w:p>
+    <w:p>
+      <w:pPr>
+        <w:pStyle w:val="Heading2"/>
+      </w:pPr>
+      <w:bookmarkStart w:id="11" w:name="_Toc70195051"/>
+      <w:r>
+        <w:t xml:space="preserve">2.5 </w:t>
+      </w:r>
+      <w:r>
+        <w:t>A</w:t>
+      </w:r>
+      <w:r>
+        <w:t>dditional Design Artefacts</w:t>
+      </w:r>
+      <w:bookmarkEnd w:id="11"/>
+    </w:p>
+    <w:p>
+      <w:pPr>
+        <w:rPr>
+          <w:sz w:val="24"/>
+          <w:szCs w:val="24"/>
+        </w:rPr>
+      </w:pPr>
+    </w:p>
+    <w:p>
+      <w:pPr>
+        <w:pStyle w:val="Heading1"/>
         <w:rPr>
           <w:sz w:val="28"/>
           <w:szCs w:val="28"/>
         </w:rPr>
-        <w:t>System Design</w:t>
-      </w:r>
-      <w:bookmarkEnd w:id="6"/>
-    </w:p>
-    <w:p>
-      <w:pPr>
-        <w:rPr>
-          <w:sz w:val="24"/>
-          <w:szCs w:val="24"/>
-        </w:rPr>
-      </w:pPr>
-      <w:r>
-        <w:rPr>
-          <w:sz w:val="24"/>
-          <w:szCs w:val="24"/>
-        </w:rPr>
-        <w:t>Provide a narrative of the approach to design.</w:t>
-      </w:r>
-    </w:p>
-    <w:p>
-      <w:pPr>
-        <w:pStyle w:val="Heading2"/>
-      </w:pPr>
-      <w:bookmarkStart w:id="7" w:name="_Toc70121470"/>
-      <w:r>
-        <w:t xml:space="preserve">2.1 </w:t>
-      </w:r>
-      <w:r>
-        <w:t>System Architecture Diagram</w:t>
-      </w:r>
-      <w:bookmarkEnd w:id="7"/>
-    </w:p>
-    <w:p>
-      <w:pPr>
-        <w:rPr>
-          <w:sz w:val="24"/>
-          <w:szCs w:val="24"/>
-        </w:rPr>
-      </w:pPr>
-      <w:r>
-        <w:rPr>
-          <w:sz w:val="24"/>
-          <w:szCs w:val="24"/>
-        </w:rPr>
-        <w:t>Provide the System Architecture Diagram and its explanation (ap-proximately 300 words).</w:t>
-      </w:r>
-    </w:p>
-    <w:p>
-      <w:pPr>
-        <w:pStyle w:val="Heading2"/>
-      </w:pPr>
-      <w:bookmarkStart w:id="8" w:name="_Toc70121471"/>
-      <w:r>
-        <w:t>2.2 I</w:t>
-      </w:r>
-      <w:r>
-        <w:t>nterface Design</w:t>
-      </w:r>
-      <w:bookmarkEnd w:id="8"/>
-    </w:p>
-    <w:p>
-      <w:pPr>
-        <w:rPr>
-          <w:sz w:val="24"/>
-          <w:szCs w:val="24"/>
-        </w:rPr>
-      </w:pPr>
-      <w:r>
-        <w:rPr>
-          <w:sz w:val="24"/>
-          <w:szCs w:val="24"/>
-        </w:rPr>
-        <w:t>Provide your interface storyboards and wireframes, explain</w:t>
-      </w:r>
-      <w:r>
-        <w:rPr>
-          <w:sz w:val="24"/>
-          <w:szCs w:val="24"/>
-        </w:rPr>
-        <w:t xml:space="preserve"> </w:t>
-      </w:r>
-      <w:r>
-        <w:rPr>
-          <w:sz w:val="24"/>
-          <w:szCs w:val="24"/>
-        </w:rPr>
-        <w:t>each figure (5 Pages Maximum)</w:t>
-      </w:r>
-    </w:p>
-    <w:p>
-      <w:pPr>
-        <w:rPr>
-          <w:sz w:val="24"/>
-          <w:szCs w:val="24"/>
-        </w:rPr>
-      </w:pPr>
-      <w:r>
-        <w:rPr>
-          <w:sz w:val="24"/>
-          <w:szCs w:val="24"/>
-        </w:rPr>
-        <w:t>Provide a narrative establishing your consideration for HCI</w:t>
-      </w:r>
-      <w:r>
-        <w:rPr>
-          <w:sz w:val="24"/>
-          <w:szCs w:val="24"/>
-        </w:rPr>
-        <w:t xml:space="preserve"> </w:t>
-      </w:r>
-      <w:r>
-        <w:rPr>
-          <w:sz w:val="24"/>
-          <w:szCs w:val="24"/>
-        </w:rPr>
-        <w:t>and Usability/Accessibility of the User Interface.</w:t>
-      </w:r>
-    </w:p>
-    <w:p>
-      <w:pPr>
-        <w:pStyle w:val="Heading2"/>
-      </w:pPr>
-      <w:bookmarkStart w:id="9" w:name="_Toc70121472"/>
-      <w:r>
-        <w:t xml:space="preserve">2.3 </w:t>
-      </w:r>
-      <w:r>
-        <w:t>Data Support Design</w:t>
-      </w:r>
-      <w:bookmarkEnd w:id="9"/>
-    </w:p>
-    <w:p>
-      <w:pPr>
-        <w:pStyle w:val="Heading2"/>
-      </w:pPr>
-      <w:bookmarkStart w:id="10" w:name="_Toc70121473"/>
-      <w:r>
-        <w:t xml:space="preserve">2.4 </w:t>
-      </w:r>
-      <w:r>
-        <w:t>User Interaction Design</w:t>
-      </w:r>
-      <w:bookmarkEnd w:id="10"/>
-    </w:p>
-    <w:p>
-      <w:pPr>
-        <w:pStyle w:val="Heading2"/>
-      </w:pPr>
-      <w:bookmarkStart w:id="11" w:name="_Toc70121474"/>
-      <w:r>
-        <w:t xml:space="preserve">2.5 </w:t>
-      </w:r>
-      <w:r>
-        <w:t>A</w:t>
-      </w:r>
-      <w:r>
-        <w:t>dditional Design Artefacts</w:t>
-      </w:r>
-      <w:bookmarkEnd w:id="11"/>
-    </w:p>
-    <w:p>
-      <w:pPr>
-        <w:rPr>
-          <w:sz w:val="24"/>
-          <w:szCs w:val="24"/>
-        </w:rPr>
-      </w:pPr>
-    </w:p>
-    <w:p>
-      <w:pPr>
-        <w:pStyle w:val="Heading1"/>
+      </w:pPr>
+      <w:bookmarkStart w:id="12" w:name="_Toc70195052"/>
+      <w:r>
         <w:rPr>
           <w:sz w:val="28"/>
           <w:szCs w:val="28"/>
         </w:rPr>
-      </w:pPr>
-      <w:bookmarkStart w:id="12" w:name="_Toc70121475"/>
-      <w:r>
+        <w:t>3 System Implementation</w:t>
+      </w:r>
+      <w:bookmarkEnd w:id="12"/>
+    </w:p>
+    <w:p>
+      <w:pPr>
+        <w:rPr>
+          <w:sz w:val="24"/>
+          <w:szCs w:val="24"/>
+        </w:rPr>
+      </w:pPr>
+    </w:p>
+    <w:p>
+      <w:pPr>
+        <w:pStyle w:val="Heading1"/>
         <w:rPr>
           <w:sz w:val="28"/>
           <w:szCs w:val="28"/>
         </w:rPr>
-        <w:t xml:space="preserve">3 </w:t>
-      </w:r>
+      </w:pPr>
+      <w:bookmarkStart w:id="13" w:name="_Toc70195053"/>
       <w:r>
         <w:rPr>
           <w:sz w:val="28"/>
           <w:szCs w:val="28"/>
         </w:rPr>
-        <w:t>System Implementation</w:t>
-      </w:r>
-      <w:bookmarkEnd w:id="12"/>
-    </w:p>
-    <w:p>
-      <w:pPr>
-        <w:rPr>
-          <w:sz w:val="24"/>
-          <w:szCs w:val="24"/>
-        </w:rPr>
-      </w:pPr>
-    </w:p>
-    <w:p>
-      <w:pPr>
-        <w:pStyle w:val="Heading1"/>
+        <w:lastRenderedPageBreak/>
+        <w:t xml:space="preserve">4 </w:t>
+      </w:r>
+      <w:r>
         <w:rPr>
           <w:sz w:val="28"/>
           <w:szCs w:val="28"/>
         </w:rPr>
-      </w:pPr>
-      <w:bookmarkStart w:id="13" w:name="_Toc70121476"/>
-      <w:r>
+        <w:t>System Verification</w:t>
+      </w:r>
+      <w:bookmarkEnd w:id="13"/>
+    </w:p>
+    <w:p>
+      <w:pPr>
+        <w:rPr>
+          <w:sz w:val="24"/>
+          <w:szCs w:val="24"/>
+        </w:rPr>
+      </w:pPr>
+    </w:p>
+    <w:p>
+      <w:pPr>
+        <w:pStyle w:val="Heading1"/>
         <w:rPr>
           <w:sz w:val="28"/>
           <w:szCs w:val="28"/>
         </w:rPr>
-        <w:t xml:space="preserve">4 </w:t>
-      </w:r>
+      </w:pPr>
+      <w:bookmarkStart w:id="14" w:name="_Toc70195054"/>
       <w:r>
         <w:rPr>
           <w:sz w:val="28"/>
           <w:szCs w:val="28"/>
         </w:rPr>
-        <w:t>System Verification</w:t>
-      </w:r>
-      <w:bookmarkEnd w:id="13"/>
-    </w:p>
-    <w:p>
-      <w:pPr>
-        <w:rPr>
-          <w:sz w:val="24"/>
-          <w:szCs w:val="24"/>
-        </w:rPr>
-      </w:pPr>
-    </w:p>
-    <w:p>
-      <w:pPr>
-        <w:pStyle w:val="Heading1"/>
+        <w:t xml:space="preserve">5 </w:t>
+      </w:r>
+      <w:r>
         <w:rPr>
           <w:sz w:val="28"/>
           <w:szCs w:val="28"/>
         </w:rPr>
-      </w:pPr>
-      <w:bookmarkStart w:id="14" w:name="_Toc70121477"/>
-      <w:r>
+        <w:t>System Validation</w:t>
+      </w:r>
+      <w:bookmarkEnd w:id="14"/>
+    </w:p>
+    <w:p>
+      <w:pPr>
+        <w:rPr>
+          <w:sz w:val="24"/>
+          <w:szCs w:val="24"/>
+        </w:rPr>
+      </w:pPr>
+    </w:p>
+    <w:p>
+      <w:pPr>
+        <w:pStyle w:val="Heading1"/>
         <w:rPr>
           <w:sz w:val="28"/>
           <w:szCs w:val="28"/>
         </w:rPr>
-        <w:t xml:space="preserve">5 </w:t>
-      </w:r>
+      </w:pPr>
+      <w:bookmarkStart w:id="15" w:name="_Toc70195055"/>
       <w:r>
         <w:rPr>
           <w:sz w:val="28"/>
           <w:szCs w:val="28"/>
         </w:rPr>
-        <w:t>System Validation</w:t>
-      </w:r>
-      <w:bookmarkEnd w:id="14"/>
-    </w:p>
-    <w:p>
-      <w:pPr>
-        <w:rPr>
-          <w:sz w:val="24"/>
-          <w:szCs w:val="24"/>
-        </w:rPr>
-      </w:pPr>
-    </w:p>
-    <w:p>
-      <w:pPr>
-        <w:pStyle w:val="Heading1"/>
+        <w:t xml:space="preserve">6 </w:t>
+      </w:r>
+      <w:r>
         <w:rPr>
           <w:sz w:val="28"/>
           <w:szCs w:val="28"/>
         </w:rPr>
-      </w:pPr>
-      <w:bookmarkStart w:id="15" w:name="_Toc70121478"/>
-      <w:r>
+        <w:t>Conclusion and Reflection</w:t>
+      </w:r>
+      <w:bookmarkEnd w:id="15"/>
+    </w:p>
+    <w:p>
+      <w:pPr>
+        <w:rPr>
+          <w:sz w:val="24"/>
+          <w:szCs w:val="24"/>
+        </w:rPr>
+      </w:pPr>
+    </w:p>
+    <w:p>
+      <w:pPr>
+        <w:pStyle w:val="Heading1"/>
         <w:rPr>
           <w:sz w:val="28"/>
           <w:szCs w:val="28"/>
         </w:rPr>
-        <w:t xml:space="preserve">6 </w:t>
-      </w:r>
+      </w:pPr>
+      <w:bookmarkStart w:id="16" w:name="_Toc70195056"/>
       <w:r>
         <w:rPr>
           <w:sz w:val="28"/>
           <w:szCs w:val="28"/>
         </w:rPr>
-        <w:t>Conclusion and Reflection</w:t>
-      </w:r>
-      <w:bookmarkEnd w:id="15"/>
-    </w:p>
-    <w:p>
-      <w:pPr>
-        <w:rPr>
-          <w:sz w:val="24"/>
-          <w:szCs w:val="24"/>
-        </w:rPr>
-      </w:pPr>
-    </w:p>
-    <w:p>
-      <w:pPr>
-        <w:pStyle w:val="Heading1"/>
+        <w:t xml:space="preserve">7 </w:t>
+      </w:r>
+      <w:r>
         <w:rPr>
           <w:sz w:val="28"/>
           <w:szCs w:val="28"/>
         </w:rPr>
-      </w:pPr>
-      <w:bookmarkStart w:id="16" w:name="_Toc70121479"/>
+        <w:t>Reference</w:t>
+      </w:r>
       <w:r>
         <w:rPr>
           <w:sz w:val="28"/>
           <w:szCs w:val="28"/>
         </w:rPr>
-        <w:t xml:space="preserve">7 </w:t>
-      </w:r>
-      <w:r>
+        <w:t>s</w:t>
+      </w:r>
+      <w:bookmarkEnd w:id="16"/>
+    </w:p>
+    <w:p>
+      <w:pPr>
+        <w:rPr>
+          <w:sz w:val="24"/>
+          <w:szCs w:val="24"/>
+        </w:rPr>
+      </w:pPr>
+    </w:p>
+    <w:p>
+      <w:pPr>
+        <w:pStyle w:val="Heading1"/>
         <w:rPr>
           <w:sz w:val="28"/>
           <w:szCs w:val="28"/>
         </w:rPr>
-        <w:t>Reference</w:t>
-      </w:r>
-      <w:r>
-        <w:rPr>
-          <w:sz w:val="28"/>
-          <w:szCs w:val="28"/>
-        </w:rPr>
-        <w:t>s</w:t>
-      </w:r>
-      <w:bookmarkEnd w:id="16"/>
-    </w:p>
-    <w:p>
-      <w:pPr>
-        <w:rPr>
-          <w:sz w:val="24"/>
-          <w:szCs w:val="24"/>
-        </w:rPr>
-      </w:pPr>
-    </w:p>
-    <w:p>
-      <w:pPr>
-        <w:pStyle w:val="Heading1"/>
-        <w:rPr>
-          <w:sz w:val="28"/>
-          <w:szCs w:val="28"/>
-        </w:rPr>
-      </w:pPr>
-      <w:bookmarkStart w:id="17" w:name="_Toc70121480"/>
+      </w:pPr>
+      <w:bookmarkStart w:id="17" w:name="_Toc70195057"/>
       <w:r>
         <w:rPr>
           <w:sz w:val="28"/>
@@ -2012,7 +2136,7 @@
 </file>
 
 <file path=word/numbering.xml><?xml version="1.0" encoding="utf-8"?>
-<w:numbering xmlns:wpc="http://schemas.microsoft.com/office/word/2010/wordprocessingCanvas" xmlns:cx="http://schemas.microsoft.com/office/drawing/2014/chartex" xmlns:cx1="http://schemas.microsoft.com/office/drawing/2015/9/8/chartex" xmlns:cx2="http://schemas.microsoft.com/office/drawing/2015/10/21/chartex" xmlns:cx3="http://schemas.microsoft.com/office/drawing/2016/5/9/chartex" xmlns:cx4="http://schemas.microsoft.com/office/drawing/2016/5/10/chartex" xmlns:cx5="http://schemas.microsoft.com/office/drawing/2016/5/11/chartex" xmlns:cx6="http://schemas.microsoft.com/office/drawing/2016/5/12/chartex" xmlns:cx7="http://schemas.microsoft.com/office/drawing/2016/5/13/chartex" xmlns:cx8="http://schemas.microsoft.com/office/drawing/2016/5/14/chartex" xmlns:mc="http://schemas.openxmlformats.org/markup-compatibility/2006" xmlns:aink="http://schemas.microsoft.com/office/drawing/2016/ink" xmlns:am3d="http://schemas.microsoft.com/office/drawing/2017/model3d" xmlns:o="urn:schemas-microsoft-com:office:office" xmlns:r="http://schemas.openxmlformats.org/officeDocument/2006/relationships" xmlns:m="http://schemas.openxmlformats.org/officeDocument/2006/math" xmlns:v="urn:schemas-microsoft-com:vml" xmlns:wp14="http://schemas.microsoft.com/office/word/2010/wordprocessingDrawing" xmlns:wp="http://schemas.openxmlformats.org/drawingml/2006/wordprocessingDrawing" xmlns:w10="urn:schemas-microsoft-com:office:word" xmlns:w="http://schemas.openxmlformats.org/wordprocessingml/2006/main" xmlns:w14="http://schemas.microsoft.com/office/word/2010/wordml" xmlns:w15="http://schemas.microsoft.com/office/word/2012/wordml" xmlns:w16cex="http://schemas.microsoft.com/office/word/2018/wordml/cex" xmlns:w16cid="http://schemas.microsoft.com/office/word/2016/wordml/cid" xmlns:w16="http://schemas.microsoft.com/office/word/2018/wordml" xmlns:w16se="http://schemas.microsoft.com/office/word/2015/wordml/symex" xmlns:wpg="http://schemas.microsoft.com/office/word/2010/wordprocessingGroup" xmlns:wpi="http://schemas.microsoft.com/office/word/2010/wordprocessingInk" xmlns:wne="http://schemas.microsoft.com/office/word/2006/wordml" xmlns:wps="http://schemas.microsoft.com/office/word/2010/wordprocessingShape" mc:Ignorable="w14 w15 w16se w16cid w16 w16cex wp14">
+<w:numbering xmlns:wpc="http://schemas.microsoft.com/office/word/2010/wordprocessingCanvas" xmlns:cx="http://schemas.microsoft.com/office/drawing/2014/chartex" xmlns:cx1="http://schemas.microsoft.com/office/drawing/2015/9/8/chartex" xmlns:cx2="http://schemas.microsoft.com/office/drawing/2015/10/21/chartex" xmlns:cx3="http://schemas.microsoft.com/office/drawing/2016/5/9/chartex" xmlns:cx4="http://schemas.microsoft.com/office/drawing/2016/5/10/chartex" xmlns:cx5="http://schemas.microsoft.com/office/drawing/2016/5/11/chartex" xmlns:cx6="http://schemas.microsoft.com/office/drawing/2016/5/12/chartex" xmlns:cx7="http://schemas.microsoft.com/office/drawing/2016/5/13/chartex" xmlns:cx8="http://schemas.microsoft.com/office/drawing/2016/5/14/chartex" xmlns:mc="http://schemas.openxmlformats.org/markup-compatibility/2006" xmlns:aink="http://schemas.microsoft.com/office/drawing/2016/ink" xmlns:am3d="http://schemas.microsoft.com/office/drawing/2017/model3d" xmlns:o="urn:schemas-microsoft-com:office:office" xmlns:r="http://schemas.openxmlformats.org/officeDocument/2006/relationships" xmlns:m="http://schemas.openxmlformats.org/officeDocument/2006/math" xmlns:v="urn:schemas-microsoft-com:vml" xmlns:wp14="http://schemas.microsoft.com/office/word/2010/wordprocessingDrawing" xmlns:wp="http://schemas.openxmlformats.org/drawingml/2006/wordprocessingDrawing" xmlns:w10="urn:schemas-microsoft-com:office:word" xmlns:w="http://schemas.openxmlformats.org/wordprocessingml/2006/main" xmlns:w14="http://schemas.microsoft.com/office/word/2010/wordml" xmlns:w15="http://schemas.microsoft.com/office/word/2012/wordml" xmlns:w16cex="http://schemas.microsoft.com/office/word/2018/wordml/cex" xmlns:w16cid="http://schemas.microsoft.com/office/word/2016/wordml/cid" xmlns:w16="http://schemas.microsoft.com/office/word/2018/wordml" xmlns:w16sdtdh="http://schemas.microsoft.com/office/word/2020/wordml/sdtdatahash" xmlns:w16se="http://schemas.microsoft.com/office/word/2015/wordml/symex" xmlns:wpg="http://schemas.microsoft.com/office/word/2010/wordprocessingGroup" xmlns:wpi="http://schemas.microsoft.com/office/word/2010/wordprocessingInk" xmlns:wne="http://schemas.microsoft.com/office/word/2006/wordml" xmlns:wps="http://schemas.microsoft.com/office/word/2010/wordprocessingShape" mc:Ignorable="w14 w15 w16se w16cid w16 w16cex w16sdtdh wp14">
   <w:abstractNum w:abstractNumId="0" w15:restartNumberingAfterBreak="0">
     <w:nsid w:val="4EF7177D"/>
     <w:multiLevelType w:val="multilevel"/>
@@ -2133,7 +2257,7 @@
 </file>
 
 <file path=word/styles.xml><?xml version="1.0" encoding="utf-8"?>
-<w:styles xmlns:mc="http://schemas.openxmlformats.org/markup-compatibility/2006" xmlns:r="http://schemas.openxmlformats.org/officeDocument/2006/relationships" xmlns:w="http://schemas.openxmlformats.org/wordprocessingml/2006/main" xmlns:w14="http://schemas.microsoft.com/office/word/2010/wordml" xmlns:w15="http://schemas.microsoft.com/office/word/2012/wordml" xmlns:w16cex="http://schemas.microsoft.com/office/word/2018/wordml/cex" xmlns:w16cid="http://schemas.microsoft.com/office/word/2016/wordml/cid" xmlns:w16="http://schemas.microsoft.com/office/word/2018/wordml" xmlns:w16se="http://schemas.microsoft.com/office/word/2015/wordml/symex" mc:Ignorable="w14 w15 w16se w16cid w16 w16cex">
+<w:styles xmlns:mc="http://schemas.openxmlformats.org/markup-compatibility/2006" xmlns:r="http://schemas.openxmlformats.org/officeDocument/2006/relationships" xmlns:w="http://schemas.openxmlformats.org/wordprocessingml/2006/main" xmlns:w14="http://schemas.microsoft.com/office/word/2010/wordml" xmlns:w15="http://schemas.microsoft.com/office/word/2012/wordml" xmlns:w16cex="http://schemas.microsoft.com/office/word/2018/wordml/cex" xmlns:w16cid="http://schemas.microsoft.com/office/word/2016/wordml/cid" xmlns:w16="http://schemas.microsoft.com/office/word/2018/wordml" xmlns:w16sdtdh="http://schemas.microsoft.com/office/word/2020/wordml/sdtdatahash" xmlns:w16se="http://schemas.microsoft.com/office/word/2015/wordml/symex" mc:Ignorable="w14 w15 w16se w16cid w16 w16cex w16sdtdh">
   <w:docDefaults>
     <w:rPrDefault>
       <w:rPr>
@@ -2255,6 +2379,7 @@
     <w:lsdException w:name="HTML Sample" w:semiHidden="1" w:unhideWhenUsed="1"/>
     <w:lsdException w:name="HTML Typewriter" w:semiHidden="1" w:unhideWhenUsed="1"/>
     <w:lsdException w:name="HTML Variable" w:semiHidden="1" w:unhideWhenUsed="1"/>
+    <w:lsdException w:name="Normal Table" w:semiHidden="1" w:unhideWhenUsed="1"/>
     <w:lsdException w:name="annotation subject" w:semiHidden="1" w:unhideWhenUsed="1"/>
     <w:lsdException w:name="No List" w:semiHidden="1" w:unhideWhenUsed="1"/>
     <w:lsdException w:name="Outline List 1" w:semiHidden="1" w:unhideWhenUsed="1"/>
@@ -2301,8 +2426,10 @@
     <w:lsdException w:name="Table Subtle 2" w:semiHidden="1" w:unhideWhenUsed="1"/>
     <w:lsdException w:name="Table Web 1" w:semiHidden="1" w:unhideWhenUsed="1"/>
     <w:lsdException w:name="Table Web 2" w:semiHidden="1" w:unhideWhenUsed="1"/>
+    <w:lsdException w:name="Table Web 3" w:semiHidden="1" w:unhideWhenUsed="1"/>
     <w:lsdException w:name="Balloon Text" w:semiHidden="1" w:unhideWhenUsed="1"/>
     <w:lsdException w:name="Table Grid" w:uiPriority="39"/>
+    <w:lsdException w:name="Table Theme" w:semiHidden="1" w:unhideWhenUsed="1"/>
     <w:lsdException w:name="Placeholder Text" w:semiHidden="1"/>
     <w:lsdException w:name="No Spacing" w:uiPriority="1" w:qFormat="1"/>
     <w:lsdException w:name="Light Shading" w:uiPriority="60"/>

</xml_diff>

<commit_message>
er diagram added to write up
</commit_message>
<xml_diff>
--- a/OwlPredictAP2.docx
+++ b/OwlPredictAP2.docx
@@ -1585,6 +1585,14 @@
     </w:p>
     <w:p>
       <w:pPr>
+        <w:rPr>
+          <w:sz w:val="24"/>
+          <w:szCs w:val="24"/>
+        </w:rPr>
+      </w:pPr>
+    </w:p>
+    <w:p>
+      <w:pPr>
         <w:pStyle w:val="Heading2"/>
         <w:numPr>
           <w:ilvl w:val="1"/>
@@ -1599,6 +1607,14 @@
     </w:p>
     <w:p>
       <w:pPr>
+        <w:rPr>
+          <w:sz w:val="24"/>
+          <w:szCs w:val="24"/>
+        </w:rPr>
+      </w:pPr>
+    </w:p>
+    <w:p>
+      <w:pPr>
         <w:pStyle w:val="Heading2"/>
         <w:numPr>
           <w:ilvl w:val="1"/>
@@ -1611,7 +1627,14 @@
       </w:r>
       <w:bookmarkEnd w:id="5"/>
     </w:p>
-    <w:p/>
+    <w:p>
+      <w:pPr>
+        <w:rPr>
+          <w:sz w:val="24"/>
+          <w:szCs w:val="24"/>
+        </w:rPr>
+      </w:pPr>
+    </w:p>
     <w:p>
       <w:pPr>
         <w:pStyle w:val="Heading1"/>
@@ -1836,10 +1859,108 @@
     </w:p>
     <w:p>
       <w:pPr>
+        <w:pStyle w:val="Heading3"/>
+      </w:pPr>
+      <w:r>
+        <w:t>2.3.1 C</w:t>
+      </w:r>
+      <w:r>
+        <w:t>onsideration of Security and Data</w:t>
+      </w:r>
+      <w:r>
+        <w:t xml:space="preserve"> </w:t>
+      </w:r>
+      <w:r>
+        <w:t>Validation</w:t>
+      </w:r>
+    </w:p>
+    <w:p>
+      <w:pPr>
+        <w:rPr>
+          <w:sz w:val="24"/>
+          <w:szCs w:val="24"/>
+        </w:rPr>
+      </w:pPr>
+    </w:p>
+    <w:p>
+      <w:pPr>
+        <w:pStyle w:val="Heading3"/>
+      </w:pPr>
+      <w:r>
+        <w:t>2.3.2</w:t>
+      </w:r>
+      <w:r>
+        <w:t xml:space="preserve"> ER Diagram</w:t>
+      </w:r>
+    </w:p>
+    <w:p>
+      <w:pPr>
+        <w:rPr>
+          <w:sz w:val="24"/>
+          <w:szCs w:val="24"/>
+        </w:rPr>
+      </w:pPr>
+      <w:r>
+        <w:rPr>
+          <w:noProof/>
+        </w:rPr>
+        <w:drawing>
+          <wp:inline distT="0" distB="0" distL="0" distR="0" wp14:anchorId="00F5B649" wp14:editId="6A404796">
+            <wp:extent cx="5731510" cy="6682105"/>
+            <wp:effectExtent l="0" t="0" r="2540" b="4445"/>
+            <wp:docPr id="3" name="Picture 3" descr="A screenshot of a computer&#10;&#10;Description automatically generated with medium confidence"/>
+            <wp:cNvGraphicFramePr>
+              <a:graphicFrameLocks xmlns:a="http://schemas.openxmlformats.org/drawingml/2006/main" noChangeAspect="1"/>
+            </wp:cNvGraphicFramePr>
+            <a:graphic xmlns:a="http://schemas.openxmlformats.org/drawingml/2006/main">
+              <a:graphicData uri="http://schemas.openxmlformats.org/drawingml/2006/picture">
+                <pic:pic xmlns:pic="http://schemas.openxmlformats.org/drawingml/2006/picture">
+                  <pic:nvPicPr>
+                    <pic:cNvPr id="3" name="Picture 3" descr="A screenshot of a computer&#10;&#10;Description automatically generated with medium confidence"/>
+                    <pic:cNvPicPr>
+                      <a:picLocks noChangeAspect="1" noChangeArrowheads="1"/>
+                    </pic:cNvPicPr>
+                  </pic:nvPicPr>
+                  <pic:blipFill>
+                    <a:blip r:embed="rId7">
+                      <a:extLst>
+                        <a:ext uri="{28A0092B-C50C-407E-A947-70E740481C1C}">
+                          <a14:useLocalDpi xmlns:a14="http://schemas.microsoft.com/office/drawing/2010/main" val="0"/>
+                        </a:ext>
+                      </a:extLst>
+                    </a:blip>
+                    <a:srcRect/>
+                    <a:stretch>
+                      <a:fillRect/>
+                    </a:stretch>
+                  </pic:blipFill>
+                  <pic:spPr bwMode="auto">
+                    <a:xfrm>
+                      <a:off x="0" y="0"/>
+                      <a:ext cx="5731510" cy="6682105"/>
+                    </a:xfrm>
+                    <a:prstGeom prst="rect">
+                      <a:avLst/>
+                    </a:prstGeom>
+                    <a:noFill/>
+                    <a:ln>
+                      <a:noFill/>
+                    </a:ln>
+                  </pic:spPr>
+                </pic:pic>
+              </a:graphicData>
+            </a:graphic>
+          </wp:inline>
+        </w:drawing>
+      </w:r>
+    </w:p>
+    <w:p>
+      <w:pPr>
         <w:pStyle w:val="Heading2"/>
       </w:pPr>
       <w:bookmarkStart w:id="10" w:name="_Toc70195050"/>
       <w:r>
+        <w:lastRenderedPageBreak/>
         <w:t xml:space="preserve">2.4 </w:t>
       </w:r>
       <w:r>
@@ -1870,7 +1991,7 @@
                     </pic:cNvPicPr>
                   </pic:nvPicPr>
                   <pic:blipFill>
-                    <a:blip r:embed="rId7">
+                    <a:blip r:embed="rId8">
                       <a:extLst>
                         <a:ext uri="{28A0092B-C50C-407E-A947-70E740481C1C}">
                           <a14:useLocalDpi xmlns:a14="http://schemas.microsoft.com/office/drawing/2010/main" val="0"/>
@@ -1966,7 +2087,6 @@
           <w:sz w:val="28"/>
           <w:szCs w:val="28"/>
         </w:rPr>
-        <w:lastRenderedPageBreak/>
         <w:t xml:space="preserve">4 </w:t>
       </w:r>
       <w:r>
@@ -2066,6 +2186,7 @@
           <w:sz w:val="28"/>
           <w:szCs w:val="28"/>
         </w:rPr>
+        <w:lastRenderedPageBreak/>
         <w:t xml:space="preserve">7 </w:t>
       </w:r>
       <w:r>

</xml_diff>

<commit_message>
final requirements done and architecture explanation
</commit_message>
<xml_diff>
--- a/OwlPredictAP2.docx
+++ b/OwlPredictAP2.docx
@@ -37,7 +37,7 @@
           <w:szCs w:val="28"/>
         </w:rPr>
       </w:pPr>
-      <w:bookmarkStart w:id="0" w:name="_Toc70195040"/>
+      <w:bookmarkStart w:id="0" w:name="_Toc70364041"/>
       <w:r>
         <w:rPr>
           <w:sz w:val="28"/>
@@ -121,7 +121,7 @@
           <w:szCs w:val="28"/>
         </w:rPr>
       </w:pPr>
-      <w:bookmarkStart w:id="1" w:name="_Toc70195041"/>
+      <w:bookmarkStart w:id="1" w:name="_Toc70364042"/>
       <w:r>
         <w:rPr>
           <w:sz w:val="28"/>
@@ -206,7 +206,7 @@
           <w:r>
             <w:fldChar w:fldCharType="separate"/>
           </w:r>
-          <w:hyperlink w:anchor="_Toc70195040" w:history="1">
+          <w:hyperlink w:anchor="_Toc70364041" w:history="1">
             <w:r>
               <w:rPr>
                 <w:rStyle w:val="Hyperlink"/>
@@ -233,7 +233,7 @@
                 <w:noProof/>
                 <w:webHidden/>
               </w:rPr>
-              <w:instrText xml:space="preserve"> PAGEREF _Toc70195040 \h </w:instrText>
+              <w:instrText xml:space="preserve"> PAGEREF _Toc70364041 \h </w:instrText>
             </w:r>
             <w:r>
               <w:rPr>
@@ -276,7 +276,7 @@
               <w:lang w:eastAsia="en-GB"/>
             </w:rPr>
           </w:pPr>
-          <w:hyperlink w:anchor="_Toc70195041" w:history="1">
+          <w:hyperlink w:anchor="_Toc70364042" w:history="1">
             <w:r>
               <w:rPr>
                 <w:rStyle w:val="Hyperlink"/>
@@ -303,7 +303,7 @@
                 <w:noProof/>
                 <w:webHidden/>
               </w:rPr>
-              <w:instrText xml:space="preserve"> PAGEREF _Toc70195041 \h </w:instrText>
+              <w:instrText xml:space="preserve"> PAGEREF _Toc70364042 \h </w:instrText>
             </w:r>
             <w:r>
               <w:rPr>
@@ -346,7 +346,7 @@
               <w:lang w:eastAsia="en-GB"/>
             </w:rPr>
           </w:pPr>
-          <w:hyperlink w:anchor="_Toc70195042" w:history="1">
+          <w:hyperlink w:anchor="_Toc70364043" w:history="1">
             <w:r>
               <w:rPr>
                 <w:rStyle w:val="Hyperlink"/>
@@ -373,7 +373,7 @@
                 <w:noProof/>
                 <w:webHidden/>
               </w:rPr>
-              <w:instrText xml:space="preserve"> PAGEREF _Toc70195042 \h </w:instrText>
+              <w:instrText xml:space="preserve"> PAGEREF _Toc70364043 \h </w:instrText>
             </w:r>
             <w:r>
               <w:rPr>
@@ -417,7 +417,7 @@
               <w:lang w:eastAsia="en-GB"/>
             </w:rPr>
           </w:pPr>
-          <w:hyperlink w:anchor="_Toc70195043" w:history="1">
+          <w:hyperlink w:anchor="_Toc70364044" w:history="1">
             <w:r>
               <w:rPr>
                 <w:rStyle w:val="Hyperlink"/>
@@ -459,7 +459,143 @@
                 <w:noProof/>
                 <w:webHidden/>
               </w:rPr>
-              <w:instrText xml:space="preserve"> PAGEREF _Toc70195043 \h </w:instrText>
+              <w:instrText xml:space="preserve"> PAGEREF _Toc70364044 \h </w:instrText>
+            </w:r>
+            <w:r>
+              <w:rPr>
+                <w:noProof/>
+                <w:webHidden/>
+              </w:rPr>
+            </w:r>
+            <w:r>
+              <w:rPr>
+                <w:noProof/>
+                <w:webHidden/>
+              </w:rPr>
+              <w:fldChar w:fldCharType="separate"/>
+            </w:r>
+            <w:r>
+              <w:rPr>
+                <w:noProof/>
+                <w:webHidden/>
+              </w:rPr>
+              <w:t>4</w:t>
+            </w:r>
+            <w:r>
+              <w:rPr>
+                <w:noProof/>
+                <w:webHidden/>
+              </w:rPr>
+              <w:fldChar w:fldCharType="end"/>
+            </w:r>
+          </w:hyperlink>
+        </w:p>
+        <w:p>
+          <w:pPr>
+            <w:pStyle w:val="TOC3"/>
+            <w:tabs>
+              <w:tab w:val="right" w:leader="dot" w:pos="9016"/>
+            </w:tabs>
+            <w:rPr>
+              <w:noProof/>
+            </w:rPr>
+          </w:pPr>
+          <w:hyperlink w:anchor="_Toc70364045" w:history="1">
+            <w:r>
+              <w:rPr>
+                <w:rStyle w:val="Hyperlink"/>
+                <w:noProof/>
+              </w:rPr>
+              <w:t>1.1.1 Functional Requirements</w:t>
+            </w:r>
+            <w:r>
+              <w:rPr>
+                <w:noProof/>
+                <w:webHidden/>
+              </w:rPr>
+              <w:tab/>
+            </w:r>
+            <w:r>
+              <w:rPr>
+                <w:noProof/>
+                <w:webHidden/>
+              </w:rPr>
+              <w:fldChar w:fldCharType="begin"/>
+            </w:r>
+            <w:r>
+              <w:rPr>
+                <w:noProof/>
+                <w:webHidden/>
+              </w:rPr>
+              <w:instrText xml:space="preserve"> PAGEREF _Toc70364045 \h </w:instrText>
+            </w:r>
+            <w:r>
+              <w:rPr>
+                <w:noProof/>
+                <w:webHidden/>
+              </w:rPr>
+            </w:r>
+            <w:r>
+              <w:rPr>
+                <w:noProof/>
+                <w:webHidden/>
+              </w:rPr>
+              <w:fldChar w:fldCharType="separate"/>
+            </w:r>
+            <w:r>
+              <w:rPr>
+                <w:noProof/>
+                <w:webHidden/>
+              </w:rPr>
+              <w:t>4</w:t>
+            </w:r>
+            <w:r>
+              <w:rPr>
+                <w:noProof/>
+                <w:webHidden/>
+              </w:rPr>
+              <w:fldChar w:fldCharType="end"/>
+            </w:r>
+          </w:hyperlink>
+        </w:p>
+        <w:p>
+          <w:pPr>
+            <w:pStyle w:val="TOC3"/>
+            <w:tabs>
+              <w:tab w:val="right" w:leader="dot" w:pos="9016"/>
+            </w:tabs>
+            <w:rPr>
+              <w:noProof/>
+            </w:rPr>
+          </w:pPr>
+          <w:hyperlink w:anchor="_Toc70364046" w:history="1">
+            <w:r>
+              <w:rPr>
+                <w:rStyle w:val="Hyperlink"/>
+                <w:noProof/>
+              </w:rPr>
+              <w:t>1.1.2 Non-Functional Requirements</w:t>
+            </w:r>
+            <w:r>
+              <w:rPr>
+                <w:noProof/>
+                <w:webHidden/>
+              </w:rPr>
+              <w:tab/>
+            </w:r>
+            <w:r>
+              <w:rPr>
+                <w:noProof/>
+                <w:webHidden/>
+              </w:rPr>
+              <w:fldChar w:fldCharType="begin"/>
+            </w:r>
+            <w:r>
+              <w:rPr>
+                <w:noProof/>
+                <w:webHidden/>
+              </w:rPr>
+              <w:instrText xml:space="preserve"> PAGEREF _Toc70364046 \h </w:instrText>
             </w:r>
             <w:r>
               <w:rPr>
@@ -503,7 +639,7 @@
               <w:lang w:eastAsia="en-GB"/>
             </w:rPr>
           </w:pPr>
-          <w:hyperlink w:anchor="_Toc70195044" w:history="1">
+          <w:hyperlink w:anchor="_Toc70364047" w:history="1">
             <w:r>
               <w:rPr>
                 <w:rStyle w:val="Hyperlink"/>
@@ -545,7 +681,7 @@
                 <w:noProof/>
                 <w:webHidden/>
               </w:rPr>
-              <w:instrText xml:space="preserve"> PAGEREF _Toc70195044 \h </w:instrText>
+              <w:instrText xml:space="preserve"> PAGEREF _Toc70364047 \h </w:instrText>
             </w:r>
             <w:r>
               <w:rPr>
@@ -565,7 +701,7 @@
                 <w:noProof/>
                 <w:webHidden/>
               </w:rPr>
-              <w:t>4</w:t>
+              <w:t>5</w:t>
             </w:r>
             <w:r>
               <w:rPr>
@@ -589,7 +725,7 @@
               <w:lang w:eastAsia="en-GB"/>
             </w:rPr>
           </w:pPr>
-          <w:hyperlink w:anchor="_Toc70195045" w:history="1">
+          <w:hyperlink w:anchor="_Toc70364048" w:history="1">
             <w:r>
               <w:rPr>
                 <w:rStyle w:val="Hyperlink"/>
@@ -631,7 +767,7 @@
                 <w:noProof/>
                 <w:webHidden/>
               </w:rPr>
-              <w:instrText xml:space="preserve"> PAGEREF _Toc70195045 \h </w:instrText>
+              <w:instrText xml:space="preserve"> PAGEREF _Toc70364048 \h </w:instrText>
             </w:r>
             <w:r>
               <w:rPr>
@@ -651,7 +787,7 @@
                 <w:noProof/>
                 <w:webHidden/>
               </w:rPr>
-              <w:t>4</w:t>
+              <w:t>5</w:t>
             </w:r>
             <w:r>
               <w:rPr>
@@ -674,7 +810,7 @@
               <w:lang w:eastAsia="en-GB"/>
             </w:rPr>
           </w:pPr>
-          <w:hyperlink w:anchor="_Toc70195046" w:history="1">
+          <w:hyperlink w:anchor="_Toc70364049" w:history="1">
             <w:r>
               <w:rPr>
                 <w:rStyle w:val="Hyperlink"/>
@@ -701,7 +837,7 @@
                 <w:noProof/>
                 <w:webHidden/>
               </w:rPr>
-              <w:instrText xml:space="preserve"> PAGEREF _Toc70195046 \h </w:instrText>
+              <w:instrText xml:space="preserve"> PAGEREF _Toc70364049 \h </w:instrText>
             </w:r>
             <w:r>
               <w:rPr>
@@ -721,7 +857,7 @@
                 <w:noProof/>
                 <w:webHidden/>
               </w:rPr>
-              <w:t>4</w:t>
+              <w:t>6</w:t>
             </w:r>
             <w:r>
               <w:rPr>
@@ -744,7 +880,7 @@
               <w:lang w:eastAsia="en-GB"/>
             </w:rPr>
           </w:pPr>
-          <w:hyperlink w:anchor="_Toc70195047" w:history="1">
+          <w:hyperlink w:anchor="_Toc70364050" w:history="1">
             <w:r>
               <w:rPr>
                 <w:rStyle w:val="Hyperlink"/>
@@ -771,7 +907,7 @@
                 <w:noProof/>
                 <w:webHidden/>
               </w:rPr>
-              <w:instrText xml:space="preserve"> PAGEREF _Toc70195047 \h </w:instrText>
+              <w:instrText xml:space="preserve"> PAGEREF _Toc70364050 \h </w:instrText>
             </w:r>
             <w:r>
               <w:rPr>
@@ -791,7 +927,7 @@
                 <w:noProof/>
                 <w:webHidden/>
               </w:rPr>
-              <w:t>4</w:t>
+              <w:t>6</w:t>
             </w:r>
             <w:r>
               <w:rPr>
@@ -814,7 +950,7 @@
               <w:lang w:eastAsia="en-GB"/>
             </w:rPr>
           </w:pPr>
-          <w:hyperlink w:anchor="_Toc70195048" w:history="1">
+          <w:hyperlink w:anchor="_Toc70364051" w:history="1">
             <w:r>
               <w:rPr>
                 <w:rStyle w:val="Hyperlink"/>
@@ -841,7 +977,7 @@
                 <w:noProof/>
                 <w:webHidden/>
               </w:rPr>
-              <w:instrText xml:space="preserve"> PAGEREF _Toc70195048 \h </w:instrText>
+              <w:instrText xml:space="preserve"> PAGEREF _Toc70364051 \h </w:instrText>
             </w:r>
             <w:r>
               <w:rPr>
@@ -861,7 +997,7 @@
                 <w:noProof/>
                 <w:webHidden/>
               </w:rPr>
-              <w:t>5</w:t>
+              <w:t>7</w:t>
             </w:r>
             <w:r>
               <w:rPr>
@@ -884,7 +1020,7 @@
               <w:lang w:eastAsia="en-GB"/>
             </w:rPr>
           </w:pPr>
-          <w:hyperlink w:anchor="_Toc70195049" w:history="1">
+          <w:hyperlink w:anchor="_Toc70364052" w:history="1">
             <w:r>
               <w:rPr>
                 <w:rStyle w:val="Hyperlink"/>
@@ -911,7 +1047,7 @@
                 <w:noProof/>
                 <w:webHidden/>
               </w:rPr>
-              <w:instrText xml:space="preserve"> PAGEREF _Toc70195049 \h </w:instrText>
+              <w:instrText xml:space="preserve"> PAGEREF _Toc70364052 \h </w:instrText>
             </w:r>
             <w:r>
               <w:rPr>
@@ -931,7 +1067,143 @@
                 <w:noProof/>
                 <w:webHidden/>
               </w:rPr>
-              <w:t>5</w:t>
+              <w:t>7</w:t>
+            </w:r>
+            <w:r>
+              <w:rPr>
+                <w:noProof/>
+                <w:webHidden/>
+              </w:rPr>
+              <w:fldChar w:fldCharType="end"/>
+            </w:r>
+          </w:hyperlink>
+        </w:p>
+        <w:p>
+          <w:pPr>
+            <w:pStyle w:val="TOC3"/>
+            <w:tabs>
+              <w:tab w:val="right" w:leader="dot" w:pos="9016"/>
+            </w:tabs>
+            <w:rPr>
+              <w:noProof/>
+            </w:rPr>
+          </w:pPr>
+          <w:hyperlink w:anchor="_Toc70364053" w:history="1">
+            <w:r>
+              <w:rPr>
+                <w:rStyle w:val="Hyperlink"/>
+                <w:noProof/>
+              </w:rPr>
+              <w:t>2.3.1 Consideration of Security and Data Validation</w:t>
+            </w:r>
+            <w:r>
+              <w:rPr>
+                <w:noProof/>
+                <w:webHidden/>
+              </w:rPr>
+              <w:tab/>
+            </w:r>
+            <w:r>
+              <w:rPr>
+                <w:noProof/>
+                <w:webHidden/>
+              </w:rPr>
+              <w:fldChar w:fldCharType="begin"/>
+            </w:r>
+            <w:r>
+              <w:rPr>
+                <w:noProof/>
+                <w:webHidden/>
+              </w:rPr>
+              <w:instrText xml:space="preserve"> PAGEREF _Toc70364053 \h </w:instrText>
+            </w:r>
+            <w:r>
+              <w:rPr>
+                <w:noProof/>
+                <w:webHidden/>
+              </w:rPr>
+            </w:r>
+            <w:r>
+              <w:rPr>
+                <w:noProof/>
+                <w:webHidden/>
+              </w:rPr>
+              <w:fldChar w:fldCharType="separate"/>
+            </w:r>
+            <w:r>
+              <w:rPr>
+                <w:noProof/>
+                <w:webHidden/>
+              </w:rPr>
+              <w:t>7</w:t>
+            </w:r>
+            <w:r>
+              <w:rPr>
+                <w:noProof/>
+                <w:webHidden/>
+              </w:rPr>
+              <w:fldChar w:fldCharType="end"/>
+            </w:r>
+          </w:hyperlink>
+        </w:p>
+        <w:p>
+          <w:pPr>
+            <w:pStyle w:val="TOC3"/>
+            <w:tabs>
+              <w:tab w:val="right" w:leader="dot" w:pos="9016"/>
+            </w:tabs>
+            <w:rPr>
+              <w:noProof/>
+            </w:rPr>
+          </w:pPr>
+          <w:hyperlink w:anchor="_Toc70364054" w:history="1">
+            <w:r>
+              <w:rPr>
+                <w:rStyle w:val="Hyperlink"/>
+                <w:noProof/>
+              </w:rPr>
+              <w:t>2.3.2 ER Diagram</w:t>
+            </w:r>
+            <w:r>
+              <w:rPr>
+                <w:noProof/>
+                <w:webHidden/>
+              </w:rPr>
+              <w:tab/>
+            </w:r>
+            <w:r>
+              <w:rPr>
+                <w:noProof/>
+                <w:webHidden/>
+              </w:rPr>
+              <w:fldChar w:fldCharType="begin"/>
+            </w:r>
+            <w:r>
+              <w:rPr>
+                <w:noProof/>
+                <w:webHidden/>
+              </w:rPr>
+              <w:instrText xml:space="preserve"> PAGEREF _Toc70364054 \h </w:instrText>
+            </w:r>
+            <w:r>
+              <w:rPr>
+                <w:noProof/>
+                <w:webHidden/>
+              </w:rPr>
+            </w:r>
+            <w:r>
+              <w:rPr>
+                <w:noProof/>
+                <w:webHidden/>
+              </w:rPr>
+              <w:fldChar w:fldCharType="separate"/>
+            </w:r>
+            <w:r>
+              <w:rPr>
+                <w:noProof/>
+                <w:webHidden/>
+              </w:rPr>
+              <w:t>7</w:t>
             </w:r>
             <w:r>
               <w:rPr>
@@ -954,7 +1226,7 @@
               <w:lang w:eastAsia="en-GB"/>
             </w:rPr>
           </w:pPr>
-          <w:hyperlink w:anchor="_Toc70195050" w:history="1">
+          <w:hyperlink w:anchor="_Toc70364055" w:history="1">
             <w:r>
               <w:rPr>
                 <w:rStyle w:val="Hyperlink"/>
@@ -981,7 +1253,7 @@
                 <w:noProof/>
                 <w:webHidden/>
               </w:rPr>
-              <w:instrText xml:space="preserve"> PAGEREF _Toc70195050 \h </w:instrText>
+              <w:instrText xml:space="preserve"> PAGEREF _Toc70364055 \h </w:instrText>
             </w:r>
             <w:r>
               <w:rPr>
@@ -1001,7 +1273,7 @@
                 <w:noProof/>
                 <w:webHidden/>
               </w:rPr>
-              <w:t>5</w:t>
+              <w:t>8</w:t>
             </w:r>
             <w:r>
               <w:rPr>
@@ -1024,7 +1296,7 @@
               <w:lang w:eastAsia="en-GB"/>
             </w:rPr>
           </w:pPr>
-          <w:hyperlink w:anchor="_Toc70195051" w:history="1">
+          <w:hyperlink w:anchor="_Toc70364056" w:history="1">
             <w:r>
               <w:rPr>
                 <w:rStyle w:val="Hyperlink"/>
@@ -1051,7 +1323,7 @@
                 <w:noProof/>
                 <w:webHidden/>
               </w:rPr>
-              <w:instrText xml:space="preserve"> PAGEREF _Toc70195051 \h </w:instrText>
+              <w:instrText xml:space="preserve"> PAGEREF _Toc70364056 \h </w:instrText>
             </w:r>
             <w:r>
               <w:rPr>
@@ -1071,7 +1343,7 @@
                 <w:noProof/>
                 <w:webHidden/>
               </w:rPr>
-              <w:t>5</w:t>
+              <w:t>8</w:t>
             </w:r>
             <w:r>
               <w:rPr>
@@ -1094,7 +1366,7 @@
               <w:lang w:eastAsia="en-GB"/>
             </w:rPr>
           </w:pPr>
-          <w:hyperlink w:anchor="_Toc70195052" w:history="1">
+          <w:hyperlink w:anchor="_Toc70364057" w:history="1">
             <w:r>
               <w:rPr>
                 <w:rStyle w:val="Hyperlink"/>
@@ -1121,7 +1393,7 @@
                 <w:noProof/>
                 <w:webHidden/>
               </w:rPr>
-              <w:instrText xml:space="preserve"> PAGEREF _Toc70195052 \h </w:instrText>
+              <w:instrText xml:space="preserve"> PAGEREF _Toc70364057 \h </w:instrText>
             </w:r>
             <w:r>
               <w:rPr>
@@ -1141,7 +1413,7 @@
                 <w:noProof/>
                 <w:webHidden/>
               </w:rPr>
-              <w:t>5</w:t>
+              <w:t>8</w:t>
             </w:r>
             <w:r>
               <w:rPr>
@@ -1164,7 +1436,7 @@
               <w:lang w:eastAsia="en-GB"/>
             </w:rPr>
           </w:pPr>
-          <w:hyperlink w:anchor="_Toc70195053" w:history="1">
+          <w:hyperlink w:anchor="_Toc70364058" w:history="1">
             <w:r>
               <w:rPr>
                 <w:rStyle w:val="Hyperlink"/>
@@ -1191,7 +1463,7 @@
                 <w:noProof/>
                 <w:webHidden/>
               </w:rPr>
-              <w:instrText xml:space="preserve"> PAGEREF _Toc70195053 \h </w:instrText>
+              <w:instrText xml:space="preserve"> PAGEREF _Toc70364058 \h </w:instrText>
             </w:r>
             <w:r>
               <w:rPr>
@@ -1211,7 +1483,7 @@
                 <w:noProof/>
                 <w:webHidden/>
               </w:rPr>
-              <w:t>6</w:t>
+              <w:t>8</w:t>
             </w:r>
             <w:r>
               <w:rPr>
@@ -1234,7 +1506,7 @@
               <w:lang w:eastAsia="en-GB"/>
             </w:rPr>
           </w:pPr>
-          <w:hyperlink w:anchor="_Toc70195054" w:history="1">
+          <w:hyperlink w:anchor="_Toc70364059" w:history="1">
             <w:r>
               <w:rPr>
                 <w:rStyle w:val="Hyperlink"/>
@@ -1261,7 +1533,7 @@
                 <w:noProof/>
                 <w:webHidden/>
               </w:rPr>
-              <w:instrText xml:space="preserve"> PAGEREF _Toc70195054 \h </w:instrText>
+              <w:instrText xml:space="preserve"> PAGEREF _Toc70364059 \h </w:instrText>
             </w:r>
             <w:r>
               <w:rPr>
@@ -1281,7 +1553,7 @@
                 <w:noProof/>
                 <w:webHidden/>
               </w:rPr>
-              <w:t>6</w:t>
+              <w:t>8</w:t>
             </w:r>
             <w:r>
               <w:rPr>
@@ -1304,7 +1576,7 @@
               <w:lang w:eastAsia="en-GB"/>
             </w:rPr>
           </w:pPr>
-          <w:hyperlink w:anchor="_Toc70195055" w:history="1">
+          <w:hyperlink w:anchor="_Toc70364060" w:history="1">
             <w:r>
               <w:rPr>
                 <w:rStyle w:val="Hyperlink"/>
@@ -1331,7 +1603,7 @@
                 <w:noProof/>
                 <w:webHidden/>
               </w:rPr>
-              <w:instrText xml:space="preserve"> PAGEREF _Toc70195055 \h </w:instrText>
+              <w:instrText xml:space="preserve"> PAGEREF _Toc70364060 \h </w:instrText>
             </w:r>
             <w:r>
               <w:rPr>
@@ -1351,7 +1623,7 @@
                 <w:noProof/>
                 <w:webHidden/>
               </w:rPr>
-              <w:t>6</w:t>
+              <w:t>8</w:t>
             </w:r>
             <w:r>
               <w:rPr>
@@ -1374,7 +1646,7 @@
               <w:lang w:eastAsia="en-GB"/>
             </w:rPr>
           </w:pPr>
-          <w:hyperlink w:anchor="_Toc70195056" w:history="1">
+          <w:hyperlink w:anchor="_Toc70364061" w:history="1">
             <w:r>
               <w:rPr>
                 <w:rStyle w:val="Hyperlink"/>
@@ -1401,7 +1673,7 @@
                 <w:noProof/>
                 <w:webHidden/>
               </w:rPr>
-              <w:instrText xml:space="preserve"> PAGEREF _Toc70195056 \h </w:instrText>
+              <w:instrText xml:space="preserve"> PAGEREF _Toc70364061 \h </w:instrText>
             </w:r>
             <w:r>
               <w:rPr>
@@ -1421,7 +1693,7 @@
                 <w:noProof/>
                 <w:webHidden/>
               </w:rPr>
-              <w:t>6</w:t>
+              <w:t>9</w:t>
             </w:r>
             <w:r>
               <w:rPr>
@@ -1444,7 +1716,7 @@
               <w:lang w:eastAsia="en-GB"/>
             </w:rPr>
           </w:pPr>
-          <w:hyperlink w:anchor="_Toc70195057" w:history="1">
+          <w:hyperlink w:anchor="_Toc70364062" w:history="1">
             <w:r>
               <w:rPr>
                 <w:rStyle w:val="Hyperlink"/>
@@ -1471,7 +1743,7 @@
                 <w:noProof/>
                 <w:webHidden/>
               </w:rPr>
-              <w:instrText xml:space="preserve"> PAGEREF _Toc70195057 \h </w:instrText>
+              <w:instrText xml:space="preserve"> PAGEREF _Toc70364062 \h </w:instrText>
             </w:r>
             <w:r>
               <w:rPr>
@@ -1491,7 +1763,7 @@
                 <w:noProof/>
                 <w:webHidden/>
               </w:rPr>
-              <w:t>6</w:t>
+              <w:t>9</w:t>
             </w:r>
             <w:r>
               <w:rPr>
@@ -1537,7 +1809,7 @@
           <w:szCs w:val="28"/>
         </w:rPr>
       </w:pPr>
-      <w:bookmarkStart w:id="2" w:name="_Toc70195042"/>
+      <w:bookmarkStart w:id="2" w:name="_Toc70364043"/>
       <w:r>
         <w:rPr>
           <w:sz w:val="28"/>
@@ -1577,7 +1849,7 @@
           <w:numId w:val="1"/>
         </w:numPr>
       </w:pPr>
-      <w:bookmarkStart w:id="3" w:name="_Toc70195043"/>
+      <w:bookmarkStart w:id="3" w:name="_Toc70364044"/>
       <w:r>
         <w:t>Final List of Requirements</w:t>
       </w:r>
@@ -1585,11 +1857,1080 @@
     </w:p>
     <w:p>
       <w:pPr>
-        <w:rPr>
-          <w:sz w:val="24"/>
-          <w:szCs w:val="24"/>
-        </w:rPr>
-      </w:pPr>
+        <w:pStyle w:val="Heading3"/>
+      </w:pPr>
+      <w:bookmarkStart w:id="4" w:name="_Toc70364045"/>
+      <w:r>
+        <w:t>1.1.1 Functional Requirements</w:t>
+      </w:r>
+      <w:bookmarkEnd w:id="4"/>
+    </w:p>
+    <w:tbl>
+      <w:tblPr>
+        <w:tblStyle w:val="GridTable1Light"/>
+        <w:tblW w:w="8866" w:type="dxa"/>
+        <w:tblInd w:w="-5" w:type="dxa"/>
+        <w:tblLook w:val="04A0" w:firstRow="1" w:lastRow="0" w:firstColumn="1" w:lastColumn="0" w:noHBand="0" w:noVBand="1"/>
+      </w:tblPr>
+      <w:tblGrid>
+        <w:gridCol w:w="567"/>
+        <w:gridCol w:w="5245"/>
+        <w:gridCol w:w="1648"/>
+        <w:gridCol w:w="1406"/>
+      </w:tblGrid>
+      <w:tr>
+        <w:trPr>
+          <w:cnfStyle w:val="100000000000" w:firstRow="1" w:lastRow="0" w:firstColumn="0" w:lastColumn="0" w:oddVBand="0" w:evenVBand="0" w:oddHBand="0" w:evenHBand="0" w:firstRowFirstColumn="0" w:firstRowLastColumn="0" w:lastRowFirstColumn="0" w:lastRowLastColumn="0"/>
+          <w:trHeight w:val="321"/>
+        </w:trPr>
+        <w:tc>
+          <w:tcPr>
+            <w:cnfStyle w:val="001000000000" w:firstRow="0" w:lastRow="0" w:firstColumn="1" w:lastColumn="0" w:oddVBand="0" w:evenVBand="0" w:oddHBand="0" w:evenHBand="0" w:firstRowFirstColumn="0" w:firstRowLastColumn="0" w:lastRowFirstColumn="0" w:lastRowLastColumn="0"/>
+            <w:tcW w:w="567" w:type="dxa"/>
+          </w:tcPr>
+          <w:p>
+            <w:r>
+              <w:t>ID</w:t>
+            </w:r>
+          </w:p>
+        </w:tc>
+        <w:tc>
+          <w:tcPr>
+            <w:tcW w:w="5245" w:type="dxa"/>
+          </w:tcPr>
+          <w:p>
+            <w:pPr>
+              <w:cnfStyle w:val="100000000000" w:firstRow="1" w:lastRow="0" w:firstColumn="0" w:lastColumn="0" w:oddVBand="0" w:evenVBand="0" w:oddHBand="0" w:evenHBand="0" w:firstRowFirstColumn="0" w:firstRowLastColumn="0" w:lastRowFirstColumn="0" w:lastRowLastColumn="0"/>
+            </w:pPr>
+            <w:r>
+              <w:t>Requirement</w:t>
+            </w:r>
+          </w:p>
+        </w:tc>
+        <w:tc>
+          <w:tcPr>
+            <w:tcW w:w="1648" w:type="dxa"/>
+          </w:tcPr>
+          <w:p>
+            <w:pPr>
+              <w:cnfStyle w:val="100000000000" w:firstRow="1" w:lastRow="0" w:firstColumn="0" w:lastColumn="0" w:oddVBand="0" w:evenVBand="0" w:oddHBand="0" w:evenHBand="0" w:firstRowFirstColumn="0" w:firstRowLastColumn="0" w:lastRowFirstColumn="0" w:lastRowLastColumn="0"/>
+            </w:pPr>
+            <w:r>
+              <w:t>Priority</w:t>
+            </w:r>
+          </w:p>
+        </w:tc>
+        <w:tc>
+          <w:tcPr>
+            <w:tcW w:w="1406" w:type="dxa"/>
+          </w:tcPr>
+          <w:p>
+            <w:pPr>
+              <w:cnfStyle w:val="100000000000" w:firstRow="1" w:lastRow="0" w:firstColumn="0" w:lastColumn="0" w:oddVBand="0" w:evenVBand="0" w:oddHBand="0" w:evenHBand="0" w:firstRowFirstColumn="0" w:firstRowLastColumn="0" w:lastRowFirstColumn="0" w:lastRowLastColumn="0"/>
+            </w:pPr>
+            <w:r>
+              <w:t>Risk Level</w:t>
+            </w:r>
+          </w:p>
+        </w:tc>
+      </w:tr>
+      <w:tr>
+        <w:trPr>
+          <w:trHeight w:val="302"/>
+        </w:trPr>
+        <w:tc>
+          <w:tcPr>
+            <w:cnfStyle w:val="001000000000" w:firstRow="0" w:lastRow="0" w:firstColumn="1" w:lastColumn="0" w:oddVBand="0" w:evenVBand="0" w:oddHBand="0" w:evenHBand="0" w:firstRowFirstColumn="0" w:firstRowLastColumn="0" w:lastRowFirstColumn="0" w:lastRowLastColumn="0"/>
+            <w:tcW w:w="567" w:type="dxa"/>
+          </w:tcPr>
+          <w:p>
+            <w:r>
+              <w:t>F1</w:t>
+            </w:r>
+          </w:p>
+        </w:tc>
+        <w:tc>
+          <w:tcPr>
+            <w:tcW w:w="5245" w:type="dxa"/>
+          </w:tcPr>
+          <w:p>
+            <w:pPr>
+              <w:cnfStyle w:val="000000000000" w:firstRow="0" w:lastRow="0" w:firstColumn="0" w:lastColumn="0" w:oddVBand="0" w:evenVBand="0" w:oddHBand="0" w:evenHBand="0" w:firstRowFirstColumn="0" w:firstRowLastColumn="0" w:lastRowFirstColumn="0" w:lastRowLastColumn="0"/>
+            </w:pPr>
+            <w:r>
+              <w:t>User can select two different Overwatch League teams</w:t>
+            </w:r>
+          </w:p>
+        </w:tc>
+        <w:tc>
+          <w:tcPr>
+            <w:tcW w:w="1648" w:type="dxa"/>
+          </w:tcPr>
+          <w:p>
+            <w:pPr>
+              <w:cnfStyle w:val="000000000000" w:firstRow="0" w:lastRow="0" w:firstColumn="0" w:lastColumn="0" w:oddVBand="0" w:evenVBand="0" w:oddHBand="0" w:evenHBand="0" w:firstRowFirstColumn="0" w:firstRowLastColumn="0" w:lastRowFirstColumn="0" w:lastRowLastColumn="0"/>
+            </w:pPr>
+            <w:r>
+              <w:t>Must Have</w:t>
+            </w:r>
+          </w:p>
+        </w:tc>
+        <w:tc>
+          <w:tcPr>
+            <w:tcW w:w="1406" w:type="dxa"/>
+          </w:tcPr>
+          <w:p>
+            <w:pPr>
+              <w:cnfStyle w:val="000000000000" w:firstRow="0" w:lastRow="0" w:firstColumn="0" w:lastColumn="0" w:oddVBand="0" w:evenVBand="0" w:oddHBand="0" w:evenHBand="0" w:firstRowFirstColumn="0" w:firstRowLastColumn="0" w:lastRowFirstColumn="0" w:lastRowLastColumn="0"/>
+            </w:pPr>
+            <w:r>
+              <w:t>Low</w:t>
+            </w:r>
+          </w:p>
+        </w:tc>
+      </w:tr>
+      <w:tr>
+        <w:trPr>
+          <w:trHeight w:val="321"/>
+        </w:trPr>
+        <w:tc>
+          <w:tcPr>
+            <w:cnfStyle w:val="001000000000" w:firstRow="0" w:lastRow="0" w:firstColumn="1" w:lastColumn="0" w:oddVBand="0" w:evenVBand="0" w:oddHBand="0" w:evenHBand="0" w:firstRowFirstColumn="0" w:firstRowLastColumn="0" w:lastRowFirstColumn="0" w:lastRowLastColumn="0"/>
+            <w:tcW w:w="567" w:type="dxa"/>
+          </w:tcPr>
+          <w:p>
+            <w:r>
+              <w:t>F2</w:t>
+            </w:r>
+          </w:p>
+        </w:tc>
+        <w:tc>
+          <w:tcPr>
+            <w:tcW w:w="5245" w:type="dxa"/>
+          </w:tcPr>
+          <w:p>
+            <w:pPr>
+              <w:cnfStyle w:val="000000000000" w:firstRow="0" w:lastRow="0" w:firstColumn="0" w:lastColumn="0" w:oddVBand="0" w:evenVBand="0" w:oddHBand="0" w:evenHBand="0" w:firstRowFirstColumn="0" w:firstRowLastColumn="0" w:lastRowFirstColumn="0" w:lastRowLastColumn="0"/>
+            </w:pPr>
+            <w:r>
+              <w:t>System will predict team that will win using a Machine Learning Algorithm</w:t>
+            </w:r>
+          </w:p>
+        </w:tc>
+        <w:tc>
+          <w:tcPr>
+            <w:tcW w:w="1648" w:type="dxa"/>
+          </w:tcPr>
+          <w:p>
+            <w:pPr>
+              <w:cnfStyle w:val="000000000000" w:firstRow="0" w:lastRow="0" w:firstColumn="0" w:lastColumn="0" w:oddVBand="0" w:evenVBand="0" w:oddHBand="0" w:evenHBand="0" w:firstRowFirstColumn="0" w:firstRowLastColumn="0" w:lastRowFirstColumn="0" w:lastRowLastColumn="0"/>
+            </w:pPr>
+            <w:r>
+              <w:t>Must Have</w:t>
+            </w:r>
+          </w:p>
+        </w:tc>
+        <w:tc>
+          <w:tcPr>
+            <w:tcW w:w="1406" w:type="dxa"/>
+          </w:tcPr>
+          <w:p>
+            <w:pPr>
+              <w:cnfStyle w:val="000000000000" w:firstRow="0" w:lastRow="0" w:firstColumn="0" w:lastColumn="0" w:oddVBand="0" w:evenVBand="0" w:oddHBand="0" w:evenHBand="0" w:firstRowFirstColumn="0" w:firstRowLastColumn="0" w:lastRowFirstColumn="0" w:lastRowLastColumn="0"/>
+            </w:pPr>
+            <w:r>
+              <w:t>High</w:t>
+            </w:r>
+          </w:p>
+        </w:tc>
+      </w:tr>
+      <w:tr>
+        <w:trPr>
+          <w:trHeight w:val="321"/>
+        </w:trPr>
+        <w:tc>
+          <w:tcPr>
+            <w:cnfStyle w:val="001000000000" w:firstRow="0" w:lastRow="0" w:firstColumn="1" w:lastColumn="0" w:oddVBand="0" w:evenVBand="0" w:oddHBand="0" w:evenHBand="0" w:firstRowFirstColumn="0" w:firstRowLastColumn="0" w:lastRowFirstColumn="0" w:lastRowLastColumn="0"/>
+            <w:tcW w:w="567" w:type="dxa"/>
+          </w:tcPr>
+          <w:p>
+            <w:r>
+              <w:t>F3</w:t>
+            </w:r>
+          </w:p>
+        </w:tc>
+        <w:tc>
+          <w:tcPr>
+            <w:tcW w:w="5245" w:type="dxa"/>
+          </w:tcPr>
+          <w:p>
+            <w:pPr>
+              <w:cnfStyle w:val="000000000000" w:firstRow="0" w:lastRow="0" w:firstColumn="0" w:lastColumn="0" w:oddVBand="0" w:evenVBand="0" w:oddHBand="0" w:evenHBand="0" w:firstRowFirstColumn="0" w:firstRowLastColumn="0" w:lastRowFirstColumn="0" w:lastRowLastColumn="0"/>
+            </w:pPr>
+            <w:r>
+              <w:t>System will output team that it predicts to win</w:t>
+            </w:r>
+          </w:p>
+        </w:tc>
+        <w:tc>
+          <w:tcPr>
+            <w:tcW w:w="1648" w:type="dxa"/>
+          </w:tcPr>
+          <w:p>
+            <w:pPr>
+              <w:cnfStyle w:val="000000000000" w:firstRow="0" w:lastRow="0" w:firstColumn="0" w:lastColumn="0" w:oddVBand="0" w:evenVBand="0" w:oddHBand="0" w:evenHBand="0" w:firstRowFirstColumn="0" w:firstRowLastColumn="0" w:lastRowFirstColumn="0" w:lastRowLastColumn="0"/>
+            </w:pPr>
+            <w:r>
+              <w:t>Must Have</w:t>
+            </w:r>
+          </w:p>
+        </w:tc>
+        <w:tc>
+          <w:tcPr>
+            <w:tcW w:w="1406" w:type="dxa"/>
+          </w:tcPr>
+          <w:p>
+            <w:pPr>
+              <w:cnfStyle w:val="000000000000" w:firstRow="0" w:lastRow="0" w:firstColumn="0" w:lastColumn="0" w:oddVBand="0" w:evenVBand="0" w:oddHBand="0" w:evenHBand="0" w:firstRowFirstColumn="0" w:firstRowLastColumn="0" w:lastRowFirstColumn="0" w:lastRowLastColumn="0"/>
+            </w:pPr>
+            <w:r>
+              <w:t>Medium</w:t>
+            </w:r>
+          </w:p>
+        </w:tc>
+      </w:tr>
+      <w:tr>
+        <w:trPr>
+          <w:trHeight w:val="321"/>
+        </w:trPr>
+        <w:tc>
+          <w:tcPr>
+            <w:cnfStyle w:val="001000000000" w:firstRow="0" w:lastRow="0" w:firstColumn="1" w:lastColumn="0" w:oddVBand="0" w:evenVBand="0" w:oddHBand="0" w:evenHBand="0" w:firstRowFirstColumn="0" w:firstRowLastColumn="0" w:lastRowFirstColumn="0" w:lastRowLastColumn="0"/>
+            <w:tcW w:w="567" w:type="dxa"/>
+          </w:tcPr>
+          <w:p>
+            <w:r>
+              <w:t>F4</w:t>
+            </w:r>
+          </w:p>
+        </w:tc>
+        <w:tc>
+          <w:tcPr>
+            <w:tcW w:w="5245" w:type="dxa"/>
+          </w:tcPr>
+          <w:p>
+            <w:pPr>
+              <w:cnfStyle w:val="000000000000" w:firstRow="0" w:lastRow="0" w:firstColumn="0" w:lastColumn="0" w:oddVBand="0" w:evenVBand="0" w:oddHBand="0" w:evenHBand="0" w:firstRowFirstColumn="0" w:firstRowLastColumn="0" w:lastRowFirstColumn="0" w:lastRowLastColumn="0"/>
+            </w:pPr>
+            <w:r>
+              <w:t>System needs to be able to extract data used for predictions from the dataset</w:t>
+            </w:r>
+          </w:p>
+        </w:tc>
+        <w:tc>
+          <w:tcPr>
+            <w:tcW w:w="1648" w:type="dxa"/>
+          </w:tcPr>
+          <w:p>
+            <w:pPr>
+              <w:cnfStyle w:val="000000000000" w:firstRow="0" w:lastRow="0" w:firstColumn="0" w:lastColumn="0" w:oddVBand="0" w:evenVBand="0" w:oddHBand="0" w:evenHBand="0" w:firstRowFirstColumn="0" w:firstRowLastColumn="0" w:lastRowFirstColumn="0" w:lastRowLastColumn="0"/>
+            </w:pPr>
+            <w:r>
+              <w:t>Must Have</w:t>
+            </w:r>
+          </w:p>
+        </w:tc>
+        <w:tc>
+          <w:tcPr>
+            <w:tcW w:w="1406" w:type="dxa"/>
+          </w:tcPr>
+          <w:p>
+            <w:pPr>
+              <w:cnfStyle w:val="000000000000" w:firstRow="0" w:lastRow="0" w:firstColumn="0" w:lastColumn="0" w:oddVBand="0" w:evenVBand="0" w:oddHBand="0" w:evenHBand="0" w:firstRowFirstColumn="0" w:firstRowLastColumn="0" w:lastRowFirstColumn="0" w:lastRowLastColumn="0"/>
+            </w:pPr>
+            <w:r>
+              <w:t>Medium</w:t>
+            </w:r>
+          </w:p>
+        </w:tc>
+      </w:tr>
+      <w:tr>
+        <w:trPr>
+          <w:trHeight w:val="516"/>
+        </w:trPr>
+        <w:tc>
+          <w:tcPr>
+            <w:cnfStyle w:val="001000000000" w:firstRow="0" w:lastRow="0" w:firstColumn="1" w:lastColumn="0" w:oddVBand="0" w:evenVBand="0" w:oddHBand="0" w:evenHBand="0" w:firstRowFirstColumn="0" w:firstRowLastColumn="0" w:lastRowFirstColumn="0" w:lastRowLastColumn="0"/>
+            <w:tcW w:w="567" w:type="dxa"/>
+          </w:tcPr>
+          <w:p>
+            <w:r>
+              <w:t>F5</w:t>
+            </w:r>
+          </w:p>
+        </w:tc>
+        <w:tc>
+          <w:tcPr>
+            <w:tcW w:w="5245" w:type="dxa"/>
+          </w:tcPr>
+          <w:p>
+            <w:pPr>
+              <w:cnfStyle w:val="000000000000" w:firstRow="0" w:lastRow="0" w:firstColumn="0" w:lastColumn="0" w:oddVBand="0" w:evenVBand="0" w:oddHBand="0" w:evenHBand="0" w:firstRowFirstColumn="0" w:firstRowLastColumn="0" w:lastRowFirstColumn="0" w:lastRowLastColumn="0"/>
+            </w:pPr>
+            <w:r>
+              <w:t>System will provide accurate predictions (above 60% accuracy)</w:t>
+            </w:r>
+          </w:p>
+        </w:tc>
+        <w:tc>
+          <w:tcPr>
+            <w:tcW w:w="1648" w:type="dxa"/>
+          </w:tcPr>
+          <w:p>
+            <w:pPr>
+              <w:cnfStyle w:val="000000000000" w:firstRow="0" w:lastRow="0" w:firstColumn="0" w:lastColumn="0" w:oddVBand="0" w:evenVBand="0" w:oddHBand="0" w:evenHBand="0" w:firstRowFirstColumn="0" w:firstRowLastColumn="0" w:lastRowFirstColumn="0" w:lastRowLastColumn="0"/>
+            </w:pPr>
+            <w:r>
+              <w:t>Should Have</w:t>
+            </w:r>
+          </w:p>
+        </w:tc>
+        <w:tc>
+          <w:tcPr>
+            <w:tcW w:w="1406" w:type="dxa"/>
+          </w:tcPr>
+          <w:p>
+            <w:pPr>
+              <w:cnfStyle w:val="000000000000" w:firstRow="0" w:lastRow="0" w:firstColumn="0" w:lastColumn="0" w:oddVBand="0" w:evenVBand="0" w:oddHBand="0" w:evenHBand="0" w:firstRowFirstColumn="0" w:firstRowLastColumn="0" w:lastRowFirstColumn="0" w:lastRowLastColumn="0"/>
+            </w:pPr>
+            <w:r>
+              <w:t>Low</w:t>
+            </w:r>
+          </w:p>
+        </w:tc>
+      </w:tr>
+      <w:tr>
+        <w:trPr>
+          <w:trHeight w:val="302"/>
+        </w:trPr>
+        <w:tc>
+          <w:tcPr>
+            <w:cnfStyle w:val="001000000000" w:firstRow="0" w:lastRow="0" w:firstColumn="1" w:lastColumn="0" w:oddVBand="0" w:evenVBand="0" w:oddHBand="0" w:evenHBand="0" w:firstRowFirstColumn="0" w:firstRowLastColumn="0" w:lastRowFirstColumn="0" w:lastRowLastColumn="0"/>
+            <w:tcW w:w="567" w:type="dxa"/>
+          </w:tcPr>
+          <w:p>
+            <w:r>
+              <w:t>F6</w:t>
+            </w:r>
+          </w:p>
+        </w:tc>
+        <w:tc>
+          <w:tcPr>
+            <w:tcW w:w="5245" w:type="dxa"/>
+          </w:tcPr>
+          <w:p>
+            <w:pPr>
+              <w:cnfStyle w:val="000000000000" w:firstRow="0" w:lastRow="0" w:firstColumn="0" w:lastColumn="0" w:oddVBand="0" w:evenVBand="0" w:oddHBand="0" w:evenHBand="0" w:firstRowFirstColumn="0" w:firstRowLastColumn="0" w:lastRowFirstColumn="0" w:lastRowLastColumn="0"/>
+            </w:pPr>
+            <w:r>
+              <w:t>System will output a percentage stating how sure it is of its prediction</w:t>
+            </w:r>
+          </w:p>
+        </w:tc>
+        <w:tc>
+          <w:tcPr>
+            <w:tcW w:w="1648" w:type="dxa"/>
+          </w:tcPr>
+          <w:p>
+            <w:pPr>
+              <w:cnfStyle w:val="000000000000" w:firstRow="0" w:lastRow="0" w:firstColumn="0" w:lastColumn="0" w:oddVBand="0" w:evenVBand="0" w:oddHBand="0" w:evenHBand="0" w:firstRowFirstColumn="0" w:firstRowLastColumn="0" w:lastRowFirstColumn="0" w:lastRowLastColumn="0"/>
+            </w:pPr>
+            <w:r>
+              <w:t>Should Have</w:t>
+            </w:r>
+          </w:p>
+        </w:tc>
+        <w:tc>
+          <w:tcPr>
+            <w:tcW w:w="1406" w:type="dxa"/>
+          </w:tcPr>
+          <w:p>
+            <w:pPr>
+              <w:cnfStyle w:val="000000000000" w:firstRow="0" w:lastRow="0" w:firstColumn="0" w:lastColumn="0" w:oddVBand="0" w:evenVBand="0" w:oddHBand="0" w:evenHBand="0" w:firstRowFirstColumn="0" w:firstRowLastColumn="0" w:lastRowFirstColumn="0" w:lastRowLastColumn="0"/>
+            </w:pPr>
+            <w:r>
+              <w:t>Low</w:t>
+            </w:r>
+          </w:p>
+        </w:tc>
+      </w:tr>
+      <w:tr>
+        <w:trPr>
+          <w:trHeight w:val="302"/>
+        </w:trPr>
+        <w:tc>
+          <w:tcPr>
+            <w:cnfStyle w:val="001000000000" w:firstRow="0" w:lastRow="0" w:firstColumn="1" w:lastColumn="0" w:oddVBand="0" w:evenVBand="0" w:oddHBand="0" w:evenHBand="0" w:firstRowFirstColumn="0" w:firstRowLastColumn="0" w:lastRowFirstColumn="0" w:lastRowLastColumn="0"/>
+            <w:tcW w:w="567" w:type="dxa"/>
+          </w:tcPr>
+          <w:p>
+            <w:r>
+              <w:t>F7</w:t>
+            </w:r>
+          </w:p>
+        </w:tc>
+        <w:tc>
+          <w:tcPr>
+            <w:tcW w:w="5245" w:type="dxa"/>
+          </w:tcPr>
+          <w:p>
+            <w:pPr>
+              <w:cnfStyle w:val="000000000000" w:firstRow="0" w:lastRow="0" w:firstColumn="0" w:lastColumn="0" w:oddVBand="0" w:evenVBand="0" w:oddHBand="0" w:evenHBand="0" w:firstRowFirstColumn="0" w:firstRowLastColumn="0" w:lastRowFirstColumn="0" w:lastRowLastColumn="0"/>
+            </w:pPr>
+            <w:r>
+              <w:t>Users can tune the range of closest data points that the system uses to make decisions</w:t>
+            </w:r>
+          </w:p>
+        </w:tc>
+        <w:tc>
+          <w:tcPr>
+            <w:tcW w:w="1648" w:type="dxa"/>
+          </w:tcPr>
+          <w:p>
+            <w:pPr>
+              <w:cnfStyle w:val="000000000000" w:firstRow="0" w:lastRow="0" w:firstColumn="0" w:lastColumn="0" w:oddVBand="0" w:evenVBand="0" w:oddHBand="0" w:evenHBand="0" w:firstRowFirstColumn="0" w:firstRowLastColumn="0" w:lastRowFirstColumn="0" w:lastRowLastColumn="0"/>
+            </w:pPr>
+            <w:r>
+              <w:t>Should Have</w:t>
+            </w:r>
+          </w:p>
+        </w:tc>
+        <w:tc>
+          <w:tcPr>
+            <w:tcW w:w="1406" w:type="dxa"/>
+          </w:tcPr>
+          <w:p>
+            <w:pPr>
+              <w:cnfStyle w:val="000000000000" w:firstRow="0" w:lastRow="0" w:firstColumn="0" w:lastColumn="0" w:oddVBand="0" w:evenVBand="0" w:oddHBand="0" w:evenHBand="0" w:firstRowFirstColumn="0" w:firstRowLastColumn="0" w:lastRowFirstColumn="0" w:lastRowLastColumn="0"/>
+            </w:pPr>
+            <w:r>
+              <w:t>Low</w:t>
+            </w:r>
+          </w:p>
+        </w:tc>
+      </w:tr>
+      <w:tr>
+        <w:trPr>
+          <w:trHeight w:val="302"/>
+        </w:trPr>
+        <w:tc>
+          <w:tcPr>
+            <w:cnfStyle w:val="001000000000" w:firstRow="0" w:lastRow="0" w:firstColumn="1" w:lastColumn="0" w:oddVBand="0" w:evenVBand="0" w:oddHBand="0" w:evenHBand="0" w:firstRowFirstColumn="0" w:firstRowLastColumn="0" w:lastRowFirstColumn="0" w:lastRowLastColumn="0"/>
+            <w:tcW w:w="567" w:type="dxa"/>
+          </w:tcPr>
+          <w:p>
+            <w:r>
+              <w:t>F8</w:t>
+            </w:r>
+          </w:p>
+        </w:tc>
+        <w:tc>
+          <w:tcPr>
+            <w:tcW w:w="5245" w:type="dxa"/>
+          </w:tcPr>
+          <w:p>
+            <w:pPr>
+              <w:cnfStyle w:val="000000000000" w:firstRow="0" w:lastRow="0" w:firstColumn="0" w:lastColumn="0" w:oddVBand="0" w:evenVBand="0" w:oddHBand="0" w:evenHBand="0" w:firstRowFirstColumn="0" w:firstRowLastColumn="0" w:lastRowFirstColumn="0" w:lastRowLastColumn="0"/>
+            </w:pPr>
+            <w:r>
+              <w:t>Users can choose which season of Overwatch League will be used to make predictions in the system</w:t>
+            </w:r>
+          </w:p>
+        </w:tc>
+        <w:tc>
+          <w:tcPr>
+            <w:tcW w:w="1648" w:type="dxa"/>
+          </w:tcPr>
+          <w:p>
+            <w:pPr>
+              <w:cnfStyle w:val="000000000000" w:firstRow="0" w:lastRow="0" w:firstColumn="0" w:lastColumn="0" w:oddVBand="0" w:evenVBand="0" w:oddHBand="0" w:evenHBand="0" w:firstRowFirstColumn="0" w:firstRowLastColumn="0" w:lastRowFirstColumn="0" w:lastRowLastColumn="0"/>
+            </w:pPr>
+            <w:r>
+              <w:t>Should Have</w:t>
+            </w:r>
+          </w:p>
+        </w:tc>
+        <w:tc>
+          <w:tcPr>
+            <w:tcW w:w="1406" w:type="dxa"/>
+          </w:tcPr>
+          <w:p>
+            <w:pPr>
+              <w:cnfStyle w:val="000000000000" w:firstRow="0" w:lastRow="0" w:firstColumn="0" w:lastColumn="0" w:oddVBand="0" w:evenVBand="0" w:oddHBand="0" w:evenHBand="0" w:firstRowFirstColumn="0" w:firstRowLastColumn="0" w:lastRowFirstColumn="0" w:lastRowLastColumn="0"/>
+            </w:pPr>
+            <w:r>
+              <w:t>Medium</w:t>
+            </w:r>
+          </w:p>
+        </w:tc>
+      </w:tr>
+      <w:tr>
+        <w:trPr>
+          <w:trHeight w:val="302"/>
+        </w:trPr>
+        <w:tc>
+          <w:tcPr>
+            <w:cnfStyle w:val="001000000000" w:firstRow="0" w:lastRow="0" w:firstColumn="1" w:lastColumn="0" w:oddVBand="0" w:evenVBand="0" w:oddHBand="0" w:evenHBand="0" w:firstRowFirstColumn="0" w:firstRowLastColumn="0" w:lastRowFirstColumn="0" w:lastRowLastColumn="0"/>
+            <w:tcW w:w="567" w:type="dxa"/>
+          </w:tcPr>
+          <w:p>
+            <w:r>
+              <w:t>F9</w:t>
+            </w:r>
+          </w:p>
+        </w:tc>
+        <w:tc>
+          <w:tcPr>
+            <w:tcW w:w="5245" w:type="dxa"/>
+          </w:tcPr>
+          <w:p>
+            <w:pPr>
+              <w:cnfStyle w:val="000000000000" w:firstRow="0" w:lastRow="0" w:firstColumn="0" w:lastColumn="0" w:oddVBand="0" w:evenVBand="0" w:oddHBand="0" w:evenHBand="0" w:firstRowFirstColumn="0" w:firstRowLastColumn="0" w:lastRowFirstColumn="0" w:lastRowLastColumn="0"/>
+            </w:pPr>
+            <w:r>
+              <w:t>System will make prediction within 2 seconds</w:t>
+            </w:r>
+            <w:sdt>
+              <w:sdtPr>
+                <w:id w:val="1392394150"/>
+                <w:citation/>
+              </w:sdtPr>
+              <w:sdtContent>
+                <w:r>
+                  <w:fldChar w:fldCharType="begin"/>
+                </w:r>
+                <w:r>
+                  <w:instrText xml:space="preserve"> CITATION Nah03 \l 2057 </w:instrText>
+                </w:r>
+                <w:r>
+                  <w:fldChar w:fldCharType="separate"/>
+                </w:r>
+                <w:r>
+                  <w:rPr>
+                    <w:noProof/>
+                  </w:rPr>
+                  <w:t xml:space="preserve"> </w:t>
+                </w:r>
+                <w:r>
+                  <w:rPr>
+                    <w:noProof/>
+                  </w:rPr>
+                  <w:t>[1]</w:t>
+                </w:r>
+                <w:r>
+                  <w:fldChar w:fldCharType="end"/>
+                </w:r>
+              </w:sdtContent>
+            </w:sdt>
+          </w:p>
+        </w:tc>
+        <w:tc>
+          <w:tcPr>
+            <w:tcW w:w="1648" w:type="dxa"/>
+          </w:tcPr>
+          <w:p>
+            <w:pPr>
+              <w:cnfStyle w:val="000000000000" w:firstRow="0" w:lastRow="0" w:firstColumn="0" w:lastColumn="0" w:oddVBand="0" w:evenVBand="0" w:oddHBand="0" w:evenHBand="0" w:firstRowFirstColumn="0" w:firstRowLastColumn="0" w:lastRowFirstColumn="0" w:lastRowLastColumn="0"/>
+            </w:pPr>
+            <w:r>
+              <w:t>Should Have</w:t>
+            </w:r>
+          </w:p>
+        </w:tc>
+        <w:tc>
+          <w:tcPr>
+            <w:tcW w:w="1406" w:type="dxa"/>
+          </w:tcPr>
+          <w:p>
+            <w:pPr>
+              <w:cnfStyle w:val="000000000000" w:firstRow="0" w:lastRow="0" w:firstColumn="0" w:lastColumn="0" w:oddVBand="0" w:evenVBand="0" w:oddHBand="0" w:evenHBand="0" w:firstRowFirstColumn="0" w:firstRowLastColumn="0" w:lastRowFirstColumn="0" w:lastRowLastColumn="0"/>
+            </w:pPr>
+            <w:r>
+              <w:t>Medium</w:t>
+            </w:r>
+          </w:p>
+        </w:tc>
+      </w:tr>
+      <w:tr>
+        <w:trPr>
+          <w:trHeight w:val="302"/>
+        </w:trPr>
+        <w:tc>
+          <w:tcPr>
+            <w:cnfStyle w:val="001000000000" w:firstRow="0" w:lastRow="0" w:firstColumn="1" w:lastColumn="0" w:oddVBand="0" w:evenVBand="0" w:oddHBand="0" w:evenHBand="0" w:firstRowFirstColumn="0" w:firstRowLastColumn="0" w:lastRowFirstColumn="0" w:lastRowLastColumn="0"/>
+            <w:tcW w:w="567" w:type="dxa"/>
+          </w:tcPr>
+          <w:p>
+            <w:r>
+              <w:t>F10</w:t>
+            </w:r>
+          </w:p>
+        </w:tc>
+        <w:tc>
+          <w:tcPr>
+            <w:tcW w:w="5245" w:type="dxa"/>
+          </w:tcPr>
+          <w:p>
+            <w:pPr>
+              <w:cnfStyle w:val="000000000000" w:firstRow="0" w:lastRow="0" w:firstColumn="0" w:lastColumn="0" w:oddVBand="0" w:evenVBand="0" w:oddHBand="0" w:evenHBand="0" w:firstRowFirstColumn="0" w:firstRowLastColumn="0" w:lastRowFirstColumn="0" w:lastRowLastColumn="0"/>
+            </w:pPr>
+            <w:r>
+              <w:t>User can make predictions through an API</w:t>
+            </w:r>
+          </w:p>
+        </w:tc>
+        <w:tc>
+          <w:tcPr>
+            <w:tcW w:w="1648" w:type="dxa"/>
+          </w:tcPr>
+          <w:p>
+            <w:pPr>
+              <w:cnfStyle w:val="000000000000" w:firstRow="0" w:lastRow="0" w:firstColumn="0" w:lastColumn="0" w:oddVBand="0" w:evenVBand="0" w:oddHBand="0" w:evenHBand="0" w:firstRowFirstColumn="0" w:firstRowLastColumn="0" w:lastRowFirstColumn="0" w:lastRowLastColumn="0"/>
+            </w:pPr>
+            <w:r>
+              <w:t>Could Have</w:t>
+            </w:r>
+          </w:p>
+        </w:tc>
+        <w:tc>
+          <w:tcPr>
+            <w:tcW w:w="1406" w:type="dxa"/>
+          </w:tcPr>
+          <w:p>
+            <w:pPr>
+              <w:cnfStyle w:val="000000000000" w:firstRow="0" w:lastRow="0" w:firstColumn="0" w:lastColumn="0" w:oddVBand="0" w:evenVBand="0" w:oddHBand="0" w:evenHBand="0" w:firstRowFirstColumn="0" w:firstRowLastColumn="0" w:lastRowFirstColumn="0" w:lastRowLastColumn="0"/>
+            </w:pPr>
+            <w:r>
+              <w:t>Low</w:t>
+            </w:r>
+          </w:p>
+        </w:tc>
+      </w:tr>
+      <w:tr>
+        <w:trPr>
+          <w:trHeight w:val="302"/>
+        </w:trPr>
+        <w:tc>
+          <w:tcPr>
+            <w:cnfStyle w:val="001000000000" w:firstRow="0" w:lastRow="0" w:firstColumn="1" w:lastColumn="0" w:oddVBand="0" w:evenVBand="0" w:oddHBand="0" w:evenHBand="0" w:firstRowFirstColumn="0" w:firstRowLastColumn="0" w:lastRowFirstColumn="0" w:lastRowLastColumn="0"/>
+            <w:tcW w:w="567" w:type="dxa"/>
+          </w:tcPr>
+          <w:p>
+            <w:r>
+              <w:t>F11</w:t>
+            </w:r>
+          </w:p>
+        </w:tc>
+        <w:tc>
+          <w:tcPr>
+            <w:tcW w:w="5245" w:type="dxa"/>
+          </w:tcPr>
+          <w:p>
+            <w:pPr>
+              <w:cnfStyle w:val="000000000000" w:firstRow="0" w:lastRow="0" w:firstColumn="0" w:lastColumn="0" w:oddVBand="0" w:evenVBand="0" w:oddHBand="0" w:evenHBand="0" w:firstRowFirstColumn="0" w:firstRowLastColumn="0" w:lastRowFirstColumn="0" w:lastRowLastColumn="0"/>
+            </w:pPr>
+            <w:r>
+              <w:t>System will predict upcoming matches in advance</w:t>
+            </w:r>
+          </w:p>
+        </w:tc>
+        <w:tc>
+          <w:tcPr>
+            <w:tcW w:w="1648" w:type="dxa"/>
+          </w:tcPr>
+          <w:p>
+            <w:pPr>
+              <w:cnfStyle w:val="000000000000" w:firstRow="0" w:lastRow="0" w:firstColumn="0" w:lastColumn="0" w:oddVBand="0" w:evenVBand="0" w:oddHBand="0" w:evenHBand="0" w:firstRowFirstColumn="0" w:firstRowLastColumn="0" w:lastRowFirstColumn="0" w:lastRowLastColumn="0"/>
+            </w:pPr>
+            <w:proofErr w:type="gramStart"/>
+            <w:r>
+              <w:t>Won’t</w:t>
+            </w:r>
+            <w:proofErr w:type="gramEnd"/>
+            <w:r>
+              <w:t xml:space="preserve"> Have</w:t>
+            </w:r>
+          </w:p>
+        </w:tc>
+        <w:tc>
+          <w:tcPr>
+            <w:tcW w:w="1406" w:type="dxa"/>
+          </w:tcPr>
+          <w:p>
+            <w:pPr>
+              <w:keepNext/>
+              <w:cnfStyle w:val="000000000000" w:firstRow="0" w:lastRow="0" w:firstColumn="0" w:lastColumn="0" w:oddVBand="0" w:evenVBand="0" w:oddHBand="0" w:evenHBand="0" w:firstRowFirstColumn="0" w:firstRowLastColumn="0" w:lastRowFirstColumn="0" w:lastRowLastColumn="0"/>
+            </w:pPr>
+            <w:r>
+              <w:t>Low</w:t>
+            </w:r>
+          </w:p>
+        </w:tc>
+      </w:tr>
+    </w:tbl>
+    <w:p>
+      <w:pPr>
+        <w:pStyle w:val="Caption"/>
+        <w:rPr>
+          <w:sz w:val="24"/>
+          <w:szCs w:val="24"/>
+        </w:rPr>
+      </w:pPr>
+      <w:r>
+        <w:t xml:space="preserve">Figure </w:t>
+      </w:r>
+      <w:fldSimple w:instr=" SEQ Figure \* ARABIC ">
+        <w:r>
+          <w:rPr>
+            <w:noProof/>
+          </w:rPr>
+          <w:t>1</w:t>
+        </w:r>
+      </w:fldSimple>
+      <w:r>
+        <w:t xml:space="preserve"> Functional Requirements</w:t>
+      </w:r>
+    </w:p>
+    <w:p>
+      <w:pPr>
+        <w:pStyle w:val="Heading3"/>
+      </w:pPr>
+      <w:bookmarkStart w:id="5" w:name="_Toc70364046"/>
+      <w:r>
+        <w:t>1.1.2 Non-Functional Requirements</w:t>
+      </w:r>
+      <w:bookmarkEnd w:id="5"/>
+    </w:p>
+    <w:tbl>
+      <w:tblPr>
+        <w:tblStyle w:val="GridTable1Light"/>
+        <w:tblW w:w="8906" w:type="dxa"/>
+        <w:tblInd w:w="-5" w:type="dxa"/>
+        <w:tblLook w:val="04A0" w:firstRow="1" w:lastRow="0" w:firstColumn="1" w:lastColumn="0" w:noHBand="0" w:noVBand="1"/>
+      </w:tblPr>
+      <w:tblGrid>
+        <w:gridCol w:w="730"/>
+        <w:gridCol w:w="5156"/>
+        <w:gridCol w:w="1510"/>
+        <w:gridCol w:w="1510"/>
+      </w:tblGrid>
+      <w:tr>
+        <w:trPr>
+          <w:cnfStyle w:val="100000000000" w:firstRow="1" w:lastRow="0" w:firstColumn="0" w:lastColumn="0" w:oddVBand="0" w:evenVBand="0" w:oddHBand="0" w:evenHBand="0" w:firstRowFirstColumn="0" w:firstRowLastColumn="0" w:lastRowFirstColumn="0" w:lastRowLastColumn="0"/>
+          <w:trHeight w:val="314"/>
+        </w:trPr>
+        <w:tc>
+          <w:tcPr>
+            <w:cnfStyle w:val="001000000000" w:firstRow="0" w:lastRow="0" w:firstColumn="1" w:lastColumn="0" w:oddVBand="0" w:evenVBand="0" w:oddHBand="0" w:evenHBand="0" w:firstRowFirstColumn="0" w:firstRowLastColumn="0" w:lastRowFirstColumn="0" w:lastRowLastColumn="0"/>
+            <w:tcW w:w="730" w:type="dxa"/>
+          </w:tcPr>
+          <w:p>
+            <w:r>
+              <w:t>ID</w:t>
+            </w:r>
+          </w:p>
+        </w:tc>
+        <w:tc>
+          <w:tcPr>
+            <w:tcW w:w="5156" w:type="dxa"/>
+          </w:tcPr>
+          <w:p>
+            <w:pPr>
+              <w:cnfStyle w:val="100000000000" w:firstRow="1" w:lastRow="0" w:firstColumn="0" w:lastColumn="0" w:oddVBand="0" w:evenVBand="0" w:oddHBand="0" w:evenHBand="0" w:firstRowFirstColumn="0" w:firstRowLastColumn="0" w:lastRowFirstColumn="0" w:lastRowLastColumn="0"/>
+            </w:pPr>
+            <w:r>
+              <w:t>Requirement</w:t>
+            </w:r>
+          </w:p>
+        </w:tc>
+        <w:tc>
+          <w:tcPr>
+            <w:tcW w:w="1510" w:type="dxa"/>
+          </w:tcPr>
+          <w:p>
+            <w:pPr>
+              <w:cnfStyle w:val="100000000000" w:firstRow="1" w:lastRow="0" w:firstColumn="0" w:lastColumn="0" w:oddVBand="0" w:evenVBand="0" w:oddHBand="0" w:evenHBand="0" w:firstRowFirstColumn="0" w:firstRowLastColumn="0" w:lastRowFirstColumn="0" w:lastRowLastColumn="0"/>
+            </w:pPr>
+            <w:r>
+              <w:t>Priority</w:t>
+            </w:r>
+          </w:p>
+        </w:tc>
+        <w:tc>
+          <w:tcPr>
+            <w:tcW w:w="1510" w:type="dxa"/>
+          </w:tcPr>
+          <w:p>
+            <w:pPr>
+              <w:cnfStyle w:val="100000000000" w:firstRow="1" w:lastRow="0" w:firstColumn="0" w:lastColumn="0" w:oddVBand="0" w:evenVBand="0" w:oddHBand="0" w:evenHBand="0" w:firstRowFirstColumn="0" w:firstRowLastColumn="0" w:lastRowFirstColumn="0" w:lastRowLastColumn="0"/>
+            </w:pPr>
+            <w:r>
+              <w:t>Risk Level</w:t>
+            </w:r>
+          </w:p>
+        </w:tc>
+      </w:tr>
+      <w:tr>
+        <w:trPr>
+          <w:trHeight w:val="314"/>
+        </w:trPr>
+        <w:tc>
+          <w:tcPr>
+            <w:cnfStyle w:val="001000000000" w:firstRow="0" w:lastRow="0" w:firstColumn="1" w:lastColumn="0" w:oddVBand="0" w:evenVBand="0" w:oddHBand="0" w:evenHBand="0" w:firstRowFirstColumn="0" w:firstRowLastColumn="0" w:lastRowFirstColumn="0" w:lastRowLastColumn="0"/>
+            <w:tcW w:w="730" w:type="dxa"/>
+          </w:tcPr>
+          <w:p>
+            <w:r>
+              <w:t>NF1</w:t>
+            </w:r>
+          </w:p>
+        </w:tc>
+        <w:tc>
+          <w:tcPr>
+            <w:tcW w:w="5156" w:type="dxa"/>
+          </w:tcPr>
+          <w:p>
+            <w:pPr>
+              <w:cnfStyle w:val="000000000000" w:firstRow="0" w:lastRow="0" w:firstColumn="0" w:lastColumn="0" w:oddVBand="0" w:evenVBand="0" w:oddHBand="0" w:evenHBand="0" w:firstRowFirstColumn="0" w:firstRowLastColumn="0" w:lastRowFirstColumn="0" w:lastRowLastColumn="0"/>
+            </w:pPr>
+            <w:r>
+              <w:t>System will be robust</w:t>
+            </w:r>
+          </w:p>
+        </w:tc>
+        <w:tc>
+          <w:tcPr>
+            <w:tcW w:w="1510" w:type="dxa"/>
+          </w:tcPr>
+          <w:p>
+            <w:pPr>
+              <w:cnfStyle w:val="000000000000" w:firstRow="0" w:lastRow="0" w:firstColumn="0" w:lastColumn="0" w:oddVBand="0" w:evenVBand="0" w:oddHBand="0" w:evenHBand="0" w:firstRowFirstColumn="0" w:firstRowLastColumn="0" w:lastRowFirstColumn="0" w:lastRowLastColumn="0"/>
+            </w:pPr>
+            <w:r>
+              <w:t>Must Have</w:t>
+            </w:r>
+          </w:p>
+        </w:tc>
+        <w:tc>
+          <w:tcPr>
+            <w:tcW w:w="1510" w:type="dxa"/>
+          </w:tcPr>
+          <w:p>
+            <w:pPr>
+              <w:cnfStyle w:val="000000000000" w:firstRow="0" w:lastRow="0" w:firstColumn="0" w:lastColumn="0" w:oddVBand="0" w:evenVBand="0" w:oddHBand="0" w:evenHBand="0" w:firstRowFirstColumn="0" w:firstRowLastColumn="0" w:lastRowFirstColumn="0" w:lastRowLastColumn="0"/>
+            </w:pPr>
+            <w:r>
+              <w:t>Medium</w:t>
+            </w:r>
+          </w:p>
+        </w:tc>
+      </w:tr>
+      <w:tr>
+        <w:trPr>
+          <w:trHeight w:val="314"/>
+        </w:trPr>
+        <w:tc>
+          <w:tcPr>
+            <w:cnfStyle w:val="001000000000" w:firstRow="0" w:lastRow="0" w:firstColumn="1" w:lastColumn="0" w:oddVBand="0" w:evenVBand="0" w:oddHBand="0" w:evenHBand="0" w:firstRowFirstColumn="0" w:firstRowLastColumn="0" w:lastRowFirstColumn="0" w:lastRowLastColumn="0"/>
+            <w:tcW w:w="730" w:type="dxa"/>
+          </w:tcPr>
+          <w:p>
+            <w:r>
+              <w:t>NF2</w:t>
+            </w:r>
+          </w:p>
+        </w:tc>
+        <w:tc>
+          <w:tcPr>
+            <w:tcW w:w="5156" w:type="dxa"/>
+          </w:tcPr>
+          <w:p>
+            <w:pPr>
+              <w:cnfStyle w:val="000000000000" w:firstRow="0" w:lastRow="0" w:firstColumn="0" w:lastColumn="0" w:oddVBand="0" w:evenVBand="0" w:oddHBand="0" w:evenHBand="0" w:firstRowFirstColumn="0" w:firstRowLastColumn="0" w:lastRowFirstColumn="0" w:lastRowLastColumn="0"/>
+            </w:pPr>
+            <w:r>
+              <w:t>System will be intuitive</w:t>
+            </w:r>
+          </w:p>
+        </w:tc>
+        <w:tc>
+          <w:tcPr>
+            <w:tcW w:w="1510" w:type="dxa"/>
+          </w:tcPr>
+          <w:p>
+            <w:pPr>
+              <w:cnfStyle w:val="000000000000" w:firstRow="0" w:lastRow="0" w:firstColumn="0" w:lastColumn="0" w:oddVBand="0" w:evenVBand="0" w:oddHBand="0" w:evenHBand="0" w:firstRowFirstColumn="0" w:firstRowLastColumn="0" w:lastRowFirstColumn="0" w:lastRowLastColumn="0"/>
+            </w:pPr>
+            <w:r>
+              <w:t>Must Have</w:t>
+            </w:r>
+          </w:p>
+        </w:tc>
+        <w:tc>
+          <w:tcPr>
+            <w:tcW w:w="1510" w:type="dxa"/>
+          </w:tcPr>
+          <w:p>
+            <w:pPr>
+              <w:cnfStyle w:val="000000000000" w:firstRow="0" w:lastRow="0" w:firstColumn="0" w:lastColumn="0" w:oddVBand="0" w:evenVBand="0" w:oddHBand="0" w:evenHBand="0" w:firstRowFirstColumn="0" w:firstRowLastColumn="0" w:lastRowFirstColumn="0" w:lastRowLastColumn="0"/>
+            </w:pPr>
+            <w:r>
+              <w:t>Low</w:t>
+            </w:r>
+          </w:p>
+        </w:tc>
+      </w:tr>
+      <w:tr>
+        <w:trPr>
+          <w:trHeight w:val="296"/>
+        </w:trPr>
+        <w:tc>
+          <w:tcPr>
+            <w:cnfStyle w:val="001000000000" w:firstRow="0" w:lastRow="0" w:firstColumn="1" w:lastColumn="0" w:oddVBand="0" w:evenVBand="0" w:oddHBand="0" w:evenHBand="0" w:firstRowFirstColumn="0" w:firstRowLastColumn="0" w:lastRowFirstColumn="0" w:lastRowLastColumn="0"/>
+            <w:tcW w:w="730" w:type="dxa"/>
+          </w:tcPr>
+          <w:p>
+            <w:r>
+              <w:t>NF3</w:t>
+            </w:r>
+          </w:p>
+        </w:tc>
+        <w:tc>
+          <w:tcPr>
+            <w:tcW w:w="5156" w:type="dxa"/>
+          </w:tcPr>
+          <w:p>
+            <w:pPr>
+              <w:cnfStyle w:val="000000000000" w:firstRow="0" w:lastRow="0" w:firstColumn="0" w:lastColumn="0" w:oddVBand="0" w:evenVBand="0" w:oddHBand="0" w:evenHBand="0" w:firstRowFirstColumn="0" w:firstRowLastColumn="0" w:lastRowFirstColumn="0" w:lastRowLastColumn="0"/>
+            </w:pPr>
+            <w:r>
+              <w:t>System will look visually appealing</w:t>
+            </w:r>
+          </w:p>
+        </w:tc>
+        <w:tc>
+          <w:tcPr>
+            <w:tcW w:w="1510" w:type="dxa"/>
+          </w:tcPr>
+          <w:p>
+            <w:pPr>
+              <w:cnfStyle w:val="000000000000" w:firstRow="0" w:lastRow="0" w:firstColumn="0" w:lastColumn="0" w:oddVBand="0" w:evenVBand="0" w:oddHBand="0" w:evenHBand="0" w:firstRowFirstColumn="0" w:firstRowLastColumn="0" w:lastRowFirstColumn="0" w:lastRowLastColumn="0"/>
+            </w:pPr>
+            <w:r>
+              <w:t>Must Have</w:t>
+            </w:r>
+          </w:p>
+        </w:tc>
+        <w:tc>
+          <w:tcPr>
+            <w:tcW w:w="1510" w:type="dxa"/>
+          </w:tcPr>
+          <w:p>
+            <w:pPr>
+              <w:cnfStyle w:val="000000000000" w:firstRow="0" w:lastRow="0" w:firstColumn="0" w:lastColumn="0" w:oddVBand="0" w:evenVBand="0" w:oddHBand="0" w:evenHBand="0" w:firstRowFirstColumn="0" w:firstRowLastColumn="0" w:lastRowFirstColumn="0" w:lastRowLastColumn="0"/>
+            </w:pPr>
+            <w:r>
+              <w:t>Low</w:t>
+            </w:r>
+          </w:p>
+        </w:tc>
+      </w:tr>
+      <w:tr>
+        <w:trPr>
+          <w:trHeight w:val="296"/>
+        </w:trPr>
+        <w:tc>
+          <w:tcPr>
+            <w:cnfStyle w:val="001000000000" w:firstRow="0" w:lastRow="0" w:firstColumn="1" w:lastColumn="0" w:oddVBand="0" w:evenVBand="0" w:oddHBand="0" w:evenHBand="0" w:firstRowFirstColumn="0" w:firstRowLastColumn="0" w:lastRowFirstColumn="0" w:lastRowLastColumn="0"/>
+            <w:tcW w:w="730" w:type="dxa"/>
+          </w:tcPr>
+          <w:p>
+            <w:r>
+              <w:t>NF4</w:t>
+            </w:r>
+          </w:p>
+        </w:tc>
+        <w:tc>
+          <w:tcPr>
+            <w:tcW w:w="5156" w:type="dxa"/>
+          </w:tcPr>
+          <w:p>
+            <w:pPr>
+              <w:cnfStyle w:val="000000000000" w:firstRow="0" w:lastRow="0" w:firstColumn="0" w:lastColumn="0" w:oddVBand="0" w:evenVBand="0" w:oddHBand="0" w:evenHBand="0" w:firstRowFirstColumn="0" w:firstRowLastColumn="0" w:lastRowFirstColumn="0" w:lastRowLastColumn="0"/>
+            </w:pPr>
+            <w:r>
+              <w:t>System must work on majority of browsers</w:t>
+            </w:r>
+          </w:p>
+        </w:tc>
+        <w:tc>
+          <w:tcPr>
+            <w:tcW w:w="1510" w:type="dxa"/>
+          </w:tcPr>
+          <w:p>
+            <w:pPr>
+              <w:cnfStyle w:val="000000000000" w:firstRow="0" w:lastRow="0" w:firstColumn="0" w:lastColumn="0" w:oddVBand="0" w:evenVBand="0" w:oddHBand="0" w:evenHBand="0" w:firstRowFirstColumn="0" w:firstRowLastColumn="0" w:lastRowFirstColumn="0" w:lastRowLastColumn="0"/>
+            </w:pPr>
+            <w:r>
+              <w:t>Must Have</w:t>
+            </w:r>
+          </w:p>
+        </w:tc>
+        <w:tc>
+          <w:tcPr>
+            <w:tcW w:w="1510" w:type="dxa"/>
+          </w:tcPr>
+          <w:p>
+            <w:pPr>
+              <w:keepNext/>
+              <w:cnfStyle w:val="000000000000" w:firstRow="0" w:lastRow="0" w:firstColumn="0" w:lastColumn="0" w:oddVBand="0" w:evenVBand="0" w:oddHBand="0" w:evenHBand="0" w:firstRowFirstColumn="0" w:firstRowLastColumn="0" w:lastRowFirstColumn="0" w:lastRowLastColumn="0"/>
+            </w:pPr>
+            <w:r>
+              <w:t>Medium</w:t>
+            </w:r>
+          </w:p>
+        </w:tc>
+      </w:tr>
+    </w:tbl>
+    <w:p>
+      <w:pPr>
+        <w:pStyle w:val="Caption"/>
+      </w:pPr>
+      <w:r>
+        <w:t xml:space="preserve">Figure </w:t>
+      </w:r>
+      <w:fldSimple w:instr=" SEQ Figure \* ARABIC ">
+        <w:r>
+          <w:rPr>
+            <w:noProof/>
+          </w:rPr>
+          <w:t>2</w:t>
+        </w:r>
+      </w:fldSimple>
+      <w:r>
+        <w:t xml:space="preserve"> Non-Functional </w:t>
+      </w:r>
+      <w:r>
+        <w:t>R</w:t>
+      </w:r>
+      <w:r>
+        <w:t>equirements</w:t>
+      </w:r>
+    </w:p>
+    <w:p>
+      <w:r>
+        <w:br w:type="page"/>
+      </w:r>
     </w:p>
     <w:p>
       <w:pPr>
@@ -1599,11 +2940,12 @@
           <w:numId w:val="1"/>
         </w:numPr>
       </w:pPr>
-      <w:bookmarkStart w:id="4" w:name="_Toc70195044"/>
-      <w:r>
+      <w:bookmarkStart w:id="6" w:name="_Toc70364047"/>
+      <w:r>
+        <w:lastRenderedPageBreak/>
         <w:t>Requirements Evolution</w:t>
       </w:r>
-      <w:bookmarkEnd w:id="4"/>
+      <w:bookmarkEnd w:id="6"/>
     </w:p>
     <w:p>
       <w:pPr>
@@ -1612,6 +2954,85 @@
           <w:szCs w:val="24"/>
         </w:rPr>
       </w:pPr>
+      <w:r>
+        <w:rPr>
+          <w:sz w:val="24"/>
+          <w:szCs w:val="24"/>
+        </w:rPr>
+        <w:t>During the development process some changes were made to the initial requirements that were created during the initial project planning.</w:t>
+      </w:r>
+    </w:p>
+    <w:p>
+      <w:pPr>
+        <w:rPr>
+          <w:sz w:val="24"/>
+          <w:szCs w:val="24"/>
+        </w:rPr>
+      </w:pPr>
+      <w:r>
+        <w:rPr>
+          <w:sz w:val="24"/>
+          <w:szCs w:val="24"/>
+        </w:rPr>
+        <w:t>F8 was changed from “</w:t>
+      </w:r>
+      <w:r>
+        <w:rPr>
+          <w:sz w:val="24"/>
+          <w:szCs w:val="24"/>
+        </w:rPr>
+        <w:t>Users can choose which data will be used to make predictions in the system</w:t>
+      </w:r>
+      <w:r>
+        <w:rPr>
+          <w:sz w:val="24"/>
+          <w:szCs w:val="24"/>
+        </w:rPr>
+        <w:t>” to “</w:t>
+      </w:r>
+      <w:r>
+        <w:rPr>
+          <w:sz w:val="24"/>
+          <w:szCs w:val="24"/>
+        </w:rPr>
+        <w:t>Users can choose which season of Overwatch League will be used to make predictions in the system</w:t>
+      </w:r>
+      <w:r>
+        <w:rPr>
+          <w:sz w:val="24"/>
+          <w:szCs w:val="24"/>
+        </w:rPr>
+        <w:t xml:space="preserve">”. The justification for this change was that although the initial plan was for the user to be able to </w:t>
+      </w:r>
+      <w:r>
+        <w:rPr>
+          <w:sz w:val="24"/>
+          <w:szCs w:val="24"/>
+        </w:rPr>
+        <w:t>change both the seasons used for predictions and be able to choose different predictors for the system to use for predictions the developer found that changing the predictors used for each prediction was much more difficult to implement than expected. As a result of this the Project Manager made the decision to instead just implement the selection of which season the data used for predictions would be gathered from so users would still be able to have a more specific prediction</w:t>
+      </w:r>
+      <w:r>
+        <w:rPr>
+          <w:sz w:val="24"/>
+          <w:szCs w:val="24"/>
+        </w:rPr>
+        <w:t xml:space="preserve"> to their liking.</w:t>
+      </w:r>
+    </w:p>
+    <w:p>
+      <w:pPr>
+        <w:rPr>
+          <w:sz w:val="24"/>
+          <w:szCs w:val="24"/>
+        </w:rPr>
+      </w:pPr>
+      <w:r>
+        <w:rPr>
+          <w:sz w:val="24"/>
+          <w:szCs w:val="24"/>
+        </w:rPr>
+        <w:t>No other changes were made to the requirements because from discussions between the project manager and a focus group of target users the remaining requirements were all deemed sufficient for what members of the focus group expected from the product.</w:t>
+      </w:r>
     </w:p>
     <w:p>
       <w:pPr>
@@ -1621,63 +3042,9 @@
           <w:numId w:val="1"/>
         </w:numPr>
       </w:pPr>
-      <w:bookmarkStart w:id="5" w:name="_Toc70195045"/>
+      <w:bookmarkStart w:id="7" w:name="_Toc70364048"/>
       <w:r>
         <w:t>Modifications done to the project plan</w:t>
-      </w:r>
-      <w:bookmarkEnd w:id="5"/>
-    </w:p>
-    <w:p>
-      <w:pPr>
-        <w:rPr>
-          <w:sz w:val="24"/>
-          <w:szCs w:val="24"/>
-        </w:rPr>
-      </w:pPr>
-    </w:p>
-    <w:p>
-      <w:pPr>
-        <w:pStyle w:val="Heading1"/>
-        <w:rPr>
-          <w:sz w:val="28"/>
-          <w:szCs w:val="28"/>
-        </w:rPr>
-      </w:pPr>
-      <w:bookmarkStart w:id="6" w:name="_Toc70195046"/>
-      <w:r>
-        <w:rPr>
-          <w:sz w:val="28"/>
-          <w:szCs w:val="28"/>
-        </w:rPr>
-        <w:t>2 System Design</w:t>
-      </w:r>
-      <w:bookmarkEnd w:id="6"/>
-    </w:p>
-    <w:p>
-      <w:pPr>
-        <w:rPr>
-          <w:sz w:val="24"/>
-          <w:szCs w:val="24"/>
-        </w:rPr>
-      </w:pPr>
-      <w:r>
-        <w:rPr>
-          <w:sz w:val="24"/>
-          <w:szCs w:val="24"/>
-        </w:rPr>
-        <w:t>Provide a narrative of the approach to design.</w:t>
-      </w:r>
-    </w:p>
-    <w:p>
-      <w:pPr>
-        <w:pStyle w:val="Heading2"/>
-      </w:pPr>
-      <w:bookmarkStart w:id="7" w:name="_Toc70195047"/>
-      <w:r>
-        <w:t xml:space="preserve">2.1 </w:t>
-      </w:r>
-      <w:r>
-        <w:t>System Architecture Diagram</w:t>
       </w:r>
       <w:bookmarkEnd w:id="7"/>
     </w:p>
@@ -1687,6 +3054,346 @@
           <w:sz w:val="24"/>
           <w:szCs w:val="24"/>
         </w:rPr>
+      </w:pPr>
+    </w:p>
+    <w:p>
+      <w:pPr>
+        <w:rPr>
+          <w:sz w:val="24"/>
+          <w:szCs w:val="24"/>
+        </w:rPr>
+      </w:pPr>
+      <w:r>
+        <w:rPr>
+          <w:sz w:val="24"/>
+          <w:szCs w:val="24"/>
+        </w:rPr>
+        <w:br w:type="page"/>
+      </w:r>
+    </w:p>
+    <w:p>
+      <w:pPr>
+        <w:pStyle w:val="Heading1"/>
+        <w:rPr>
+          <w:sz w:val="28"/>
+          <w:szCs w:val="28"/>
+        </w:rPr>
+      </w:pPr>
+      <w:bookmarkStart w:id="8" w:name="_Toc70364049"/>
+      <w:r>
+        <w:rPr>
+          <w:sz w:val="28"/>
+          <w:szCs w:val="28"/>
+        </w:rPr>
+        <w:lastRenderedPageBreak/>
+        <w:t>2 System Design</w:t>
+      </w:r>
+      <w:bookmarkEnd w:id="8"/>
+    </w:p>
+    <w:p>
+      <w:pPr>
+        <w:rPr>
+          <w:sz w:val="24"/>
+          <w:szCs w:val="24"/>
+        </w:rPr>
+      </w:pPr>
+      <w:r>
+        <w:rPr>
+          <w:sz w:val="24"/>
+          <w:szCs w:val="24"/>
+        </w:rPr>
+        <w:t>The approach to the design of the architecture of the system was to make it all flow in a way where it moved the data from the frontend, to the backend via an API call which would access the database to then calculate the prediction with the K Nearest Neighbour algorithm</w:t>
+      </w:r>
+      <w:sdt>
+        <w:sdtPr>
+          <w:rPr>
+            <w:sz w:val="24"/>
+            <w:szCs w:val="24"/>
+          </w:rPr>
+          <w:id w:val="1644628228"/>
+          <w:citation/>
+        </w:sdtPr>
+        <w:sdtContent>
+          <w:r>
+            <w:rPr>
+              <w:sz w:val="24"/>
+              <w:szCs w:val="24"/>
+            </w:rPr>
+            <w:fldChar w:fldCharType="begin"/>
+          </w:r>
+          <w:r>
+            <w:rPr>
+              <w:sz w:val="24"/>
+              <w:szCs w:val="24"/>
+            </w:rPr>
+            <w:instrText xml:space="preserve"> CITATION Nao92 \l 2057 </w:instrText>
+          </w:r>
+          <w:r>
+            <w:rPr>
+              <w:sz w:val="24"/>
+              <w:szCs w:val="24"/>
+            </w:rPr>
+            <w:fldChar w:fldCharType="separate"/>
+          </w:r>
+          <w:r>
+            <w:rPr>
+              <w:noProof/>
+              <w:sz w:val="24"/>
+              <w:szCs w:val="24"/>
+            </w:rPr>
+            <w:t xml:space="preserve"> </w:t>
+          </w:r>
+          <w:r>
+            <w:rPr>
+              <w:noProof/>
+              <w:sz w:val="24"/>
+              <w:szCs w:val="24"/>
+            </w:rPr>
+            <w:t>[2]</w:t>
+          </w:r>
+          <w:r>
+            <w:rPr>
+              <w:sz w:val="24"/>
+              <w:szCs w:val="24"/>
+            </w:rPr>
+            <w:fldChar w:fldCharType="end"/>
+          </w:r>
+        </w:sdtContent>
+      </w:sdt>
+      <w:r>
+        <w:rPr>
+          <w:sz w:val="24"/>
+          <w:szCs w:val="24"/>
+        </w:rPr>
+        <w:t xml:space="preserve"> which would then return the prediction from the original API call to the frontend.</w:t>
+      </w:r>
+      <w:r>
+        <w:rPr>
+          <w:sz w:val="24"/>
+          <w:szCs w:val="24"/>
+        </w:rPr>
+        <w:br/>
+      </w:r>
+      <w:r>
+        <w:rPr>
+          <w:sz w:val="24"/>
+          <w:szCs w:val="24"/>
+        </w:rPr>
+        <w:t xml:space="preserve">The </w:t>
+      </w:r>
+      <w:r>
+        <w:rPr>
+          <w:sz w:val="24"/>
+          <w:szCs w:val="24"/>
+        </w:rPr>
+        <w:t>overall plan for</w:t>
+      </w:r>
+      <w:r>
+        <w:rPr>
+          <w:sz w:val="24"/>
+          <w:szCs w:val="24"/>
+        </w:rPr>
+        <w:t xml:space="preserve"> the design of the system</w:t>
+      </w:r>
+      <w:r>
+        <w:rPr>
+          <w:sz w:val="24"/>
+          <w:szCs w:val="24"/>
+        </w:rPr>
+        <w:t xml:space="preserve"> from a user standpoint</w:t>
+      </w:r>
+      <w:r>
+        <w:rPr>
+          <w:sz w:val="24"/>
+          <w:szCs w:val="24"/>
+        </w:rPr>
+        <w:t xml:space="preserve"> was to make it as simple and intuitive for the users as possible so it was easy for them to use</w:t>
+      </w:r>
+      <w:r>
+        <w:rPr>
+          <w:sz w:val="24"/>
+          <w:szCs w:val="24"/>
+        </w:rPr>
+        <w:t>, t</w:t>
+      </w:r>
+      <w:r>
+        <w:rPr>
+          <w:sz w:val="24"/>
+          <w:szCs w:val="24"/>
+        </w:rPr>
+        <w:t xml:space="preserve">his was achieved with the use of </w:t>
+      </w:r>
+      <w:r>
+        <w:rPr>
+          <w:sz w:val="24"/>
+          <w:szCs w:val="24"/>
+        </w:rPr>
+        <w:t>a</w:t>
+      </w:r>
+      <w:r>
+        <w:rPr>
+          <w:sz w:val="24"/>
+          <w:szCs w:val="24"/>
+        </w:rPr>
+        <w:t>bstraction</w:t>
+      </w:r>
+      <w:sdt>
+        <w:sdtPr>
+          <w:rPr>
+            <w:sz w:val="24"/>
+            <w:szCs w:val="24"/>
+          </w:rPr>
+          <w:id w:val="1110705988"/>
+          <w:citation/>
+        </w:sdtPr>
+        <w:sdtContent>
+          <w:r>
+            <w:rPr>
+              <w:sz w:val="24"/>
+              <w:szCs w:val="24"/>
+            </w:rPr>
+            <w:fldChar w:fldCharType="begin"/>
+          </w:r>
+          <w:r>
+            <w:rPr>
+              <w:sz w:val="24"/>
+              <w:szCs w:val="24"/>
+            </w:rPr>
+            <w:instrText xml:space="preserve"> CITATION Sha19 \l 2057 </w:instrText>
+          </w:r>
+          <w:r>
+            <w:rPr>
+              <w:sz w:val="24"/>
+              <w:szCs w:val="24"/>
+            </w:rPr>
+            <w:fldChar w:fldCharType="separate"/>
+          </w:r>
+          <w:r>
+            <w:rPr>
+              <w:noProof/>
+              <w:sz w:val="24"/>
+              <w:szCs w:val="24"/>
+            </w:rPr>
+            <w:t xml:space="preserve"> </w:t>
+          </w:r>
+          <w:r>
+            <w:rPr>
+              <w:noProof/>
+              <w:sz w:val="24"/>
+              <w:szCs w:val="24"/>
+            </w:rPr>
+            <w:t>[3]</w:t>
+          </w:r>
+          <w:r>
+            <w:rPr>
+              <w:sz w:val="24"/>
+              <w:szCs w:val="24"/>
+            </w:rPr>
+            <w:fldChar w:fldCharType="end"/>
+          </w:r>
+        </w:sdtContent>
+      </w:sdt>
+      <w:r>
+        <w:rPr>
+          <w:sz w:val="24"/>
+          <w:szCs w:val="24"/>
+        </w:rPr>
+        <w:t>.</w:t>
+      </w:r>
+      <w:r>
+        <w:rPr>
+          <w:sz w:val="24"/>
+          <w:szCs w:val="24"/>
+        </w:rPr>
+        <w:br/>
+      </w:r>
+      <w:r>
+        <w:rPr>
+          <w:sz w:val="24"/>
+          <w:szCs w:val="24"/>
+        </w:rPr>
+        <w:t>The visuals, in particular the colours of the system were inspired by Overwatch League</w:t>
+      </w:r>
+      <w:sdt>
+        <w:sdtPr>
+          <w:rPr>
+            <w:sz w:val="24"/>
+            <w:szCs w:val="24"/>
+          </w:rPr>
+          <w:id w:val="-389798833"/>
+          <w:citation/>
+        </w:sdtPr>
+        <w:sdtContent>
+          <w:r>
+            <w:rPr>
+              <w:sz w:val="24"/>
+              <w:szCs w:val="24"/>
+            </w:rPr>
+            <w:fldChar w:fldCharType="begin"/>
+          </w:r>
+          <w:r>
+            <w:rPr>
+              <w:sz w:val="24"/>
+              <w:szCs w:val="24"/>
+            </w:rPr>
+            <w:instrText xml:space="preserve"> CITATION Wik21 \l 2057 </w:instrText>
+          </w:r>
+          <w:r>
+            <w:rPr>
+              <w:sz w:val="24"/>
+              <w:szCs w:val="24"/>
+            </w:rPr>
+            <w:fldChar w:fldCharType="separate"/>
+          </w:r>
+          <w:r>
+            <w:rPr>
+              <w:noProof/>
+              <w:sz w:val="24"/>
+              <w:szCs w:val="24"/>
+            </w:rPr>
+            <w:t xml:space="preserve"> </w:t>
+          </w:r>
+          <w:r>
+            <w:rPr>
+              <w:noProof/>
+              <w:sz w:val="24"/>
+              <w:szCs w:val="24"/>
+            </w:rPr>
+            <w:t>[4]</w:t>
+          </w:r>
+          <w:r>
+            <w:rPr>
+              <w:sz w:val="24"/>
+              <w:szCs w:val="24"/>
+            </w:rPr>
+            <w:fldChar w:fldCharType="end"/>
+          </w:r>
+        </w:sdtContent>
+      </w:sdt>
+      <w:r>
+        <w:rPr>
+          <w:sz w:val="24"/>
+          <w:szCs w:val="24"/>
+        </w:rPr>
+        <w:t xml:space="preserve"> and the colour scheme used in it because it would be familiar to users of the system.</w:t>
+      </w:r>
+    </w:p>
+    <w:p>
+      <w:pPr>
+        <w:pStyle w:val="Heading2"/>
+      </w:pPr>
+      <w:bookmarkStart w:id="9" w:name="_Toc70364050"/>
+      <w:r>
+        <w:t xml:space="preserve">2.1 </w:t>
+      </w:r>
+      <w:r>
+        <w:t>System Architecture Diagram</w:t>
+      </w:r>
+      <w:bookmarkEnd w:id="9"/>
+    </w:p>
+    <w:p>
+      <w:pPr>
+        <w:keepNext/>
       </w:pPr>
       <w:r>
         <w:rPr>
@@ -1744,17 +3451,25 @@
     </w:p>
     <w:p>
       <w:pPr>
-        <w:rPr>
-          <w:sz w:val="24"/>
-          <w:szCs w:val="24"/>
-        </w:rPr>
-      </w:pPr>
-      <w:r>
-        <w:rPr>
-          <w:sz w:val="24"/>
-          <w:szCs w:val="24"/>
-        </w:rPr>
-        <w:t>Provide the System Architecture Diagram and its explanation (ap-proximately 300 words).</w:t>
+        <w:pStyle w:val="Caption"/>
+        <w:rPr>
+          <w:sz w:val="24"/>
+          <w:szCs w:val="24"/>
+        </w:rPr>
+      </w:pPr>
+      <w:r>
+        <w:t xml:space="preserve">Figure </w:t>
+      </w:r>
+      <w:fldSimple w:instr=" SEQ Figure \* ARABIC ">
+        <w:r>
+          <w:rPr>
+            <w:noProof/>
+          </w:rPr>
+          <w:t>3</w:t>
+        </w:r>
+      </w:fldSimple>
+      <w:r>
+        <w:t xml:space="preserve"> System Architecture Diagram</w:t>
       </w:r>
     </w:p>
     <w:p>
@@ -1769,14 +3484,220 @@
           <w:sz w:val="24"/>
           <w:szCs w:val="24"/>
         </w:rPr>
-        <w:br w:type="page"/>
+        <w:t>The system architecture diagram in Figure 3 shows an overall view of OWL Predict, how the data flows through the system and how each section of the system communicates with each of the other sections.</w:t>
+      </w:r>
+      <w:r>
+        <w:rPr>
+          <w:sz w:val="24"/>
+          <w:szCs w:val="24"/>
+        </w:rPr>
+        <w:br/>
+        <w:t xml:space="preserve">The user opens the website and the webpage which is created via angular JavaScript will display the values the user needs to input to make a prediction. </w:t>
+      </w:r>
+      <w:r>
+        <w:rPr>
+          <w:sz w:val="24"/>
+          <w:szCs w:val="24"/>
+        </w:rPr>
+        <w:br/>
+      </w:r>
+      <w:r>
+        <w:rPr>
+          <w:sz w:val="24"/>
+          <w:szCs w:val="24"/>
+        </w:rPr>
+        <w:t>When the user inputs and submits the</w:t>
+      </w:r>
+      <w:r>
+        <w:rPr>
+          <w:sz w:val="24"/>
+          <w:szCs w:val="24"/>
+        </w:rPr>
+        <w:t xml:space="preserve"> required</w:t>
+      </w:r>
+      <w:r>
+        <w:rPr>
+          <w:sz w:val="24"/>
+          <w:szCs w:val="24"/>
+        </w:rPr>
+        <w:t xml:space="preserve"> </w:t>
+      </w:r>
+      <w:proofErr w:type="gramStart"/>
+      <w:r>
+        <w:rPr>
+          <w:sz w:val="24"/>
+          <w:szCs w:val="24"/>
+        </w:rPr>
+        <w:t>values</w:t>
+      </w:r>
+      <w:proofErr w:type="gramEnd"/>
+      <w:r>
+        <w:rPr>
+          <w:sz w:val="24"/>
+          <w:szCs w:val="24"/>
+        </w:rPr>
+        <w:t xml:space="preserve"> the frontend will make a call</w:t>
+      </w:r>
+      <w:r>
+        <w:rPr>
+          <w:sz w:val="24"/>
+          <w:szCs w:val="24"/>
+        </w:rPr>
+        <w:t xml:space="preserve"> containing these values</w:t>
+      </w:r>
+      <w:r>
+        <w:rPr>
+          <w:sz w:val="24"/>
+          <w:szCs w:val="24"/>
+        </w:rPr>
+        <w:t xml:space="preserve"> to the API</w:t>
+      </w:r>
+      <w:r>
+        <w:rPr>
+          <w:sz w:val="24"/>
+          <w:szCs w:val="24"/>
+        </w:rPr>
+        <w:t xml:space="preserve"> which is created in python.</w:t>
+      </w:r>
+      <w:r>
+        <w:rPr>
+          <w:sz w:val="24"/>
+          <w:szCs w:val="24"/>
+        </w:rPr>
+        <w:br/>
+        <w:t>The API will then convert these values to a format ready for the K Nearest Neighbour Algorithm and then send them to the K Nearest Neighbour algorithm.</w:t>
+      </w:r>
+      <w:r>
+        <w:rPr>
+          <w:sz w:val="24"/>
+          <w:szCs w:val="24"/>
+        </w:rPr>
+        <w:br/>
+        <w:t xml:space="preserve">The K Nearest Neighbour algorithm will send these values to the </w:t>
+      </w:r>
+      <w:r>
+        <w:rPr>
+          <w:sz w:val="24"/>
+          <w:szCs w:val="24"/>
+        </w:rPr>
+        <w:t>mongo DB d</w:t>
+      </w:r>
+      <w:r>
+        <w:rPr>
+          <w:sz w:val="24"/>
+          <w:szCs w:val="24"/>
+        </w:rPr>
+        <w:t xml:space="preserve">atabase to </w:t>
+      </w:r>
+      <w:r>
+        <w:rPr>
+          <w:sz w:val="24"/>
+          <w:szCs w:val="24"/>
+        </w:rPr>
+        <w:t>calculate the Predictors for the inputted data as well as calculate the predictors for stored data when using the users selected season.</w:t>
+      </w:r>
+      <w:r>
+        <w:rPr>
+          <w:sz w:val="24"/>
+          <w:szCs w:val="24"/>
+        </w:rPr>
+        <w:br/>
+        <w:t xml:space="preserve">When these values are all returned from the database the K Nearest Neighbour Algorithm will create a list of all the K nearest neighbours to the input data where K is the number of </w:t>
+      </w:r>
+      <w:r>
+        <w:rPr>
+          <w:sz w:val="24"/>
+          <w:szCs w:val="24"/>
+        </w:rPr>
+        <w:lastRenderedPageBreak/>
+        <w:t xml:space="preserve">neighbours selected and submitted by the user. </w:t>
+      </w:r>
+      <w:r>
+        <w:rPr>
+          <w:sz w:val="24"/>
+          <w:szCs w:val="24"/>
+        </w:rPr>
+        <w:br/>
+        <w:t>The algorithm will then gather the responses from this list of nearest neighbours and if the outcomes of this game were a win or a loss for team 1, if more of the nearest neighbours predict the outcome as a win then the algorithm will return to the API that it predicts a win</w:t>
+      </w:r>
+      <w:r>
+        <w:rPr>
+          <w:sz w:val="24"/>
+          <w:szCs w:val="24"/>
+        </w:rPr>
+        <w:t xml:space="preserve"> for team 1</w:t>
+      </w:r>
+      <w:r>
+        <w:rPr>
+          <w:sz w:val="24"/>
+          <w:szCs w:val="24"/>
+        </w:rPr>
+        <w:t xml:space="preserve"> and </w:t>
+      </w:r>
+      <w:r>
+        <w:rPr>
+          <w:sz w:val="24"/>
+          <w:szCs w:val="24"/>
+        </w:rPr>
+        <w:t>its</w:t>
+      </w:r>
+      <w:r>
+        <w:rPr>
+          <w:sz w:val="24"/>
+          <w:szCs w:val="24"/>
+        </w:rPr>
+        <w:t xml:space="preserve"> percentage confidence in it which is calculated as the </w:t>
+      </w:r>
+      <w:r>
+        <w:rPr>
+          <w:sz w:val="24"/>
+          <w:szCs w:val="24"/>
+        </w:rPr>
+        <w:t xml:space="preserve">percentage </w:t>
+      </w:r>
+      <w:r>
+        <w:rPr>
+          <w:sz w:val="24"/>
+          <w:szCs w:val="24"/>
+        </w:rPr>
+        <w:t xml:space="preserve">of </w:t>
+      </w:r>
+      <w:r>
+        <w:rPr>
+          <w:sz w:val="24"/>
+          <w:szCs w:val="24"/>
+        </w:rPr>
+        <w:t>nearest neighbours where the outcome was a win and vice versa for a win for team 2.</w:t>
+      </w:r>
+      <w:r>
+        <w:rPr>
+          <w:sz w:val="24"/>
+          <w:szCs w:val="24"/>
+        </w:rPr>
+        <w:br/>
+        <w:t>The API will then return the result of this prediction to the frontend where it will be displayed to the user.</w:t>
       </w:r>
     </w:p>
     <w:p>
       <w:pPr>
+        <w:rPr>
+          <w:sz w:val="24"/>
+          <w:szCs w:val="24"/>
+        </w:rPr>
+      </w:pPr>
+      <w:r>
+        <w:rPr>
+          <w:sz w:val="24"/>
+          <w:szCs w:val="24"/>
+        </w:rPr>
+        <w:br w:type="page"/>
+      </w:r>
+    </w:p>
+    <w:p>
+      <w:pPr>
         <w:pStyle w:val="Heading2"/>
       </w:pPr>
-      <w:bookmarkStart w:id="8" w:name="_Toc70195048"/>
+      <w:bookmarkStart w:id="10" w:name="_Toc70364051"/>
       <w:r>
         <w:lastRenderedPageBreak/>
         <w:t>2.2 I</w:t>
@@ -1784,7 +3705,7 @@
       <w:r>
         <w:t>nterface Design</w:t>
       </w:r>
-      <w:bookmarkEnd w:id="8"/>
+      <w:bookmarkEnd w:id="10"/>
     </w:p>
     <w:p>
       <w:pPr>
@@ -1848,31 +3769,24 @@
       <w:pPr>
         <w:pStyle w:val="Heading2"/>
       </w:pPr>
-      <w:bookmarkStart w:id="9" w:name="_Toc70195049"/>
+      <w:bookmarkStart w:id="11" w:name="_Toc70364052"/>
       <w:r>
         <w:t xml:space="preserve">2.3 </w:t>
       </w:r>
       <w:r>
         <w:t>Data Support Design</w:t>
       </w:r>
-      <w:bookmarkEnd w:id="9"/>
+      <w:bookmarkEnd w:id="11"/>
     </w:p>
     <w:p>
       <w:pPr>
         <w:pStyle w:val="Heading3"/>
       </w:pPr>
-      <w:r>
-        <w:t>2.3.1 C</w:t>
-      </w:r>
-      <w:r>
-        <w:t>onsideration of Security and Data</w:t>
-      </w:r>
-      <w:r>
-        <w:t xml:space="preserve"> </w:t>
-      </w:r>
-      <w:r>
-        <w:t>Validation</w:t>
-      </w:r>
+      <w:bookmarkStart w:id="12" w:name="_Toc70364053"/>
+      <w:r>
+        <w:t>2.3.1 Consideration of Security and Data Validation</w:t>
+      </w:r>
+      <w:bookmarkEnd w:id="12"/>
     </w:p>
     <w:p>
       <w:pPr>
@@ -1886,12 +3800,14 @@
       <w:pPr>
         <w:pStyle w:val="Heading3"/>
       </w:pPr>
+      <w:bookmarkStart w:id="13" w:name="_Toc70364054"/>
       <w:r>
         <w:t>2.3.2</w:t>
       </w:r>
       <w:r>
         <w:t xml:space="preserve"> ER Diagram</w:t>
       </w:r>
+      <w:bookmarkEnd w:id="13"/>
     </w:p>
     <w:p>
       <w:pPr>
@@ -1958,7 +3874,7 @@
       <w:pPr>
         <w:pStyle w:val="Heading2"/>
       </w:pPr>
-      <w:bookmarkStart w:id="10" w:name="_Toc70195050"/>
+      <w:bookmarkStart w:id="14" w:name="_Toc70364055"/>
       <w:r>
         <w:lastRenderedPageBreak/>
         <w:t xml:space="preserve">2.4 </w:t>
@@ -1966,7 +3882,7 @@
       <w:r>
         <w:t>User Interaction Design</w:t>
       </w:r>
-      <w:bookmarkEnd w:id="10"/>
+      <w:bookmarkEnd w:id="14"/>
     </w:p>
     <w:p>
       <w:r>
@@ -2027,7 +3943,7 @@
       <w:pPr>
         <w:pStyle w:val="Heading2"/>
       </w:pPr>
-      <w:bookmarkStart w:id="11" w:name="_Toc70195051"/>
+      <w:bookmarkStart w:id="15" w:name="_Toc70364056"/>
       <w:r>
         <w:t xml:space="preserve">2.5 </w:t>
       </w:r>
@@ -2036,131 +3952,6 @@
       </w:r>
       <w:r>
         <w:t>dditional Design Artefacts</w:t>
-      </w:r>
-      <w:bookmarkEnd w:id="11"/>
-    </w:p>
-    <w:p>
-      <w:pPr>
-        <w:rPr>
-          <w:sz w:val="24"/>
-          <w:szCs w:val="24"/>
-        </w:rPr>
-      </w:pPr>
-    </w:p>
-    <w:p>
-      <w:pPr>
-        <w:pStyle w:val="Heading1"/>
-        <w:rPr>
-          <w:sz w:val="28"/>
-          <w:szCs w:val="28"/>
-        </w:rPr>
-      </w:pPr>
-      <w:bookmarkStart w:id="12" w:name="_Toc70195052"/>
-      <w:r>
-        <w:rPr>
-          <w:sz w:val="28"/>
-          <w:szCs w:val="28"/>
-        </w:rPr>
-        <w:t>3 System Implementation</w:t>
-      </w:r>
-      <w:bookmarkEnd w:id="12"/>
-    </w:p>
-    <w:p>
-      <w:pPr>
-        <w:rPr>
-          <w:sz w:val="24"/>
-          <w:szCs w:val="24"/>
-        </w:rPr>
-      </w:pPr>
-    </w:p>
-    <w:p>
-      <w:pPr>
-        <w:pStyle w:val="Heading1"/>
-        <w:rPr>
-          <w:sz w:val="28"/>
-          <w:szCs w:val="28"/>
-        </w:rPr>
-      </w:pPr>
-      <w:bookmarkStart w:id="13" w:name="_Toc70195053"/>
-      <w:r>
-        <w:rPr>
-          <w:sz w:val="28"/>
-          <w:szCs w:val="28"/>
-        </w:rPr>
-        <w:t xml:space="preserve">4 </w:t>
-      </w:r>
-      <w:r>
-        <w:rPr>
-          <w:sz w:val="28"/>
-          <w:szCs w:val="28"/>
-        </w:rPr>
-        <w:t>System Verification</w:t>
-      </w:r>
-      <w:bookmarkEnd w:id="13"/>
-    </w:p>
-    <w:p>
-      <w:pPr>
-        <w:rPr>
-          <w:sz w:val="24"/>
-          <w:szCs w:val="24"/>
-        </w:rPr>
-      </w:pPr>
-    </w:p>
-    <w:p>
-      <w:pPr>
-        <w:pStyle w:val="Heading1"/>
-        <w:rPr>
-          <w:sz w:val="28"/>
-          <w:szCs w:val="28"/>
-        </w:rPr>
-      </w:pPr>
-      <w:bookmarkStart w:id="14" w:name="_Toc70195054"/>
-      <w:r>
-        <w:rPr>
-          <w:sz w:val="28"/>
-          <w:szCs w:val="28"/>
-        </w:rPr>
-        <w:t xml:space="preserve">5 </w:t>
-      </w:r>
-      <w:r>
-        <w:rPr>
-          <w:sz w:val="28"/>
-          <w:szCs w:val="28"/>
-        </w:rPr>
-        <w:t>System Validation</w:t>
-      </w:r>
-      <w:bookmarkEnd w:id="14"/>
-    </w:p>
-    <w:p>
-      <w:pPr>
-        <w:rPr>
-          <w:sz w:val="24"/>
-          <w:szCs w:val="24"/>
-        </w:rPr>
-      </w:pPr>
-    </w:p>
-    <w:p>
-      <w:pPr>
-        <w:pStyle w:val="Heading1"/>
-        <w:rPr>
-          <w:sz w:val="28"/>
-          <w:szCs w:val="28"/>
-        </w:rPr>
-      </w:pPr>
-      <w:bookmarkStart w:id="15" w:name="_Toc70195055"/>
-      <w:r>
-        <w:rPr>
-          <w:sz w:val="28"/>
-          <w:szCs w:val="28"/>
-        </w:rPr>
-        <w:t xml:space="preserve">6 </w:t>
-      </w:r>
-      <w:r>
-        <w:rPr>
-          <w:sz w:val="28"/>
-          <w:szCs w:val="28"/>
-        </w:rPr>
-        <w:t>Conclusion and Reflection</w:t>
       </w:r>
       <w:bookmarkEnd w:id="15"/>
     </w:p>
@@ -2180,28 +3971,13 @@
           <w:szCs w:val="28"/>
         </w:rPr>
       </w:pPr>
-      <w:bookmarkStart w:id="16" w:name="_Toc70195056"/>
+      <w:bookmarkStart w:id="16" w:name="_Toc70364057"/>
       <w:r>
         <w:rPr>
           <w:sz w:val="28"/>
           <w:szCs w:val="28"/>
         </w:rPr>
-        <w:lastRenderedPageBreak/>
-        <w:t xml:space="preserve">7 </w:t>
-      </w:r>
-      <w:r>
-        <w:rPr>
-          <w:sz w:val="28"/>
-          <w:szCs w:val="28"/>
-        </w:rPr>
-        <w:t>Reference</w:t>
-      </w:r>
-      <w:r>
-        <w:rPr>
-          <w:sz w:val="28"/>
-          <w:szCs w:val="28"/>
-        </w:rPr>
-        <w:t>s</w:t>
+        <w:t>3 System Implementation</w:t>
       </w:r>
       <w:bookmarkEnd w:id="16"/>
     </w:p>
@@ -2221,22 +3997,433 @@
           <w:szCs w:val="28"/>
         </w:rPr>
       </w:pPr>
-      <w:bookmarkStart w:id="17" w:name="_Toc70195057"/>
+      <w:bookmarkStart w:id="17" w:name="_Toc70364058"/>
       <w:r>
         <w:rPr>
           <w:sz w:val="28"/>
           <w:szCs w:val="28"/>
         </w:rPr>
-        <w:t xml:space="preserve">8 </w:t>
+        <w:t xml:space="preserve">4 </w:t>
       </w:r>
       <w:r>
         <w:rPr>
           <w:sz w:val="28"/>
           <w:szCs w:val="28"/>
         </w:rPr>
+        <w:t>System Verification</w:t>
+      </w:r>
+      <w:bookmarkEnd w:id="17"/>
+    </w:p>
+    <w:p>
+      <w:pPr>
+        <w:rPr>
+          <w:sz w:val="24"/>
+          <w:szCs w:val="24"/>
+        </w:rPr>
+      </w:pPr>
+    </w:p>
+    <w:p>
+      <w:pPr>
+        <w:pStyle w:val="Heading1"/>
+        <w:rPr>
+          <w:sz w:val="28"/>
+          <w:szCs w:val="28"/>
+        </w:rPr>
+      </w:pPr>
+      <w:bookmarkStart w:id="18" w:name="_Toc70364059"/>
+      <w:r>
+        <w:rPr>
+          <w:sz w:val="28"/>
+          <w:szCs w:val="28"/>
+        </w:rPr>
+        <w:t xml:space="preserve">5 </w:t>
+      </w:r>
+      <w:r>
+        <w:rPr>
+          <w:sz w:val="28"/>
+          <w:szCs w:val="28"/>
+        </w:rPr>
+        <w:t>System Validation</w:t>
+      </w:r>
+      <w:bookmarkEnd w:id="18"/>
+    </w:p>
+    <w:p>
+      <w:pPr>
+        <w:rPr>
+          <w:sz w:val="24"/>
+          <w:szCs w:val="24"/>
+        </w:rPr>
+      </w:pPr>
+    </w:p>
+    <w:p>
+      <w:pPr>
+        <w:pStyle w:val="Heading1"/>
+        <w:rPr>
+          <w:sz w:val="28"/>
+          <w:szCs w:val="28"/>
+        </w:rPr>
+      </w:pPr>
+      <w:bookmarkStart w:id="19" w:name="_Toc70364060"/>
+      <w:r>
+        <w:rPr>
+          <w:sz w:val="28"/>
+          <w:szCs w:val="28"/>
+        </w:rPr>
+        <w:t xml:space="preserve">6 </w:t>
+      </w:r>
+      <w:r>
+        <w:rPr>
+          <w:sz w:val="28"/>
+          <w:szCs w:val="28"/>
+        </w:rPr>
+        <w:t>Conclusion and Reflection</w:t>
+      </w:r>
+      <w:bookmarkEnd w:id="19"/>
+    </w:p>
+    <w:p>
+      <w:pPr>
+        <w:rPr>
+          <w:sz w:val="24"/>
+          <w:szCs w:val="24"/>
+        </w:rPr>
+      </w:pPr>
+    </w:p>
+    <w:bookmarkStart w:id="20" w:name="_Toc70364061" w:displacedByCustomXml="next"/>
+    <w:sdt>
+      <w:sdtPr>
+        <w:id w:val="-1373771347"/>
+        <w:docPartObj>
+          <w:docPartGallery w:val="Bibliographies"/>
+          <w:docPartUnique/>
+        </w:docPartObj>
+      </w:sdtPr>
+      <w:sdtEndPr>
+        <w:rPr>
+          <w:rFonts w:asciiTheme="minorHAnsi" w:eastAsiaTheme="minorHAnsi" w:hAnsiTheme="minorHAnsi" w:cstheme="minorBidi"/>
+          <w:color w:val="auto"/>
+          <w:sz w:val="22"/>
+          <w:szCs w:val="22"/>
+        </w:rPr>
+      </w:sdtEndPr>
+      <w:sdtContent>
+        <w:p>
+          <w:pPr>
+            <w:pStyle w:val="Heading1"/>
+            <w:rPr>
+              <w:sz w:val="28"/>
+              <w:szCs w:val="28"/>
+            </w:rPr>
+          </w:pPr>
+          <w:r>
+            <w:rPr>
+              <w:sz w:val="28"/>
+              <w:szCs w:val="28"/>
+            </w:rPr>
+            <w:t xml:space="preserve">7 </w:t>
+          </w:r>
+          <w:r>
+            <w:rPr>
+              <w:sz w:val="28"/>
+              <w:szCs w:val="28"/>
+            </w:rPr>
+            <w:t>References</w:t>
+          </w:r>
+          <w:bookmarkEnd w:id="20"/>
+        </w:p>
+        <w:sdt>
+          <w:sdtPr>
+            <w:id w:val="-573587230"/>
+            <w:bibliography/>
+          </w:sdtPr>
+          <w:sdtContent>
+            <w:p>
+              <w:pPr>
+                <w:rPr>
+                  <w:noProof/>
+                </w:rPr>
+              </w:pPr>
+              <w:r>
+                <w:fldChar w:fldCharType="begin"/>
+              </w:r>
+              <w:r>
+                <w:instrText xml:space="preserve"> BIBLIOGRAPHY </w:instrText>
+              </w:r>
+              <w:r>
+                <w:fldChar w:fldCharType="separate"/>
+              </w:r>
+            </w:p>
+            <w:tbl>
+              <w:tblPr>
+                <w:tblW w:w="5000" w:type="pct"/>
+                <w:tblCellSpacing w:w="15" w:type="dxa"/>
+                <w:tblCellMar>
+                  <w:top w:w="15" w:type="dxa"/>
+                  <w:left w:w="15" w:type="dxa"/>
+                  <w:bottom w:w="15" w:type="dxa"/>
+                  <w:right w:w="15" w:type="dxa"/>
+                </w:tblCellMar>
+                <w:tblLook w:val="04A0" w:firstRow="1" w:lastRow="0" w:firstColumn="1" w:lastColumn="0" w:noHBand="0" w:noVBand="1"/>
+              </w:tblPr>
+              <w:tblGrid>
+                <w:gridCol w:w="322"/>
+                <w:gridCol w:w="8704"/>
+              </w:tblGrid>
+              <w:tr>
+                <w:trPr>
+                  <w:divId w:val="1949384680"/>
+                  <w:tblCellSpacing w:w="15" w:type="dxa"/>
+                </w:trPr>
+                <w:tc>
+                  <w:tcPr>
+                    <w:tcW w:w="50" w:type="pct"/>
+                    <w:hideMark/>
+                  </w:tcPr>
+                  <w:p>
+                    <w:pPr>
+                      <w:pStyle w:val="Bibliography"/>
+                      <w:rPr>
+                        <w:noProof/>
+                        <w:sz w:val="24"/>
+                        <w:szCs w:val="24"/>
+                      </w:rPr>
+                    </w:pPr>
+                    <w:r>
+                      <w:rPr>
+                        <w:noProof/>
+                      </w:rPr>
+                      <w:t xml:space="preserve">[1] </w:t>
+                    </w:r>
+                  </w:p>
+                </w:tc>
+                <w:tc>
+                  <w:tcPr>
+                    <w:tcW w:w="0" w:type="auto"/>
+                    <w:hideMark/>
+                  </w:tcPr>
+                  <w:p>
+                    <w:pPr>
+                      <w:pStyle w:val="Bibliography"/>
+                      <w:rPr>
+                        <w:noProof/>
+                      </w:rPr>
+                    </w:pPr>
+                    <w:r>
+                      <w:rPr>
+                        <w:noProof/>
+                      </w:rPr>
+                      <w:t>F. F.-H. Nah, A Study on Tolerable Waiting Time: How Long Are Web Users Willing to Wait?, Association for Information Systems, 2003, p. 285.</w:t>
+                    </w:r>
+                  </w:p>
+                </w:tc>
+              </w:tr>
+              <w:tr>
+                <w:trPr>
+                  <w:divId w:val="1949384680"/>
+                  <w:tblCellSpacing w:w="15" w:type="dxa"/>
+                </w:trPr>
+                <w:tc>
+                  <w:tcPr>
+                    <w:tcW w:w="50" w:type="pct"/>
+                    <w:hideMark/>
+                  </w:tcPr>
+                  <w:p>
+                    <w:pPr>
+                      <w:pStyle w:val="Bibliography"/>
+                      <w:rPr>
+                        <w:noProof/>
+                      </w:rPr>
+                    </w:pPr>
+                    <w:r>
+                      <w:rPr>
+                        <w:noProof/>
+                      </w:rPr>
+                      <w:t xml:space="preserve">[2] </w:t>
+                    </w:r>
+                  </w:p>
+                </w:tc>
+                <w:tc>
+                  <w:tcPr>
+                    <w:tcW w:w="0" w:type="auto"/>
+                    <w:hideMark/>
+                  </w:tcPr>
+                  <w:p>
+                    <w:pPr>
+                      <w:pStyle w:val="Bibliography"/>
+                      <w:rPr>
+                        <w:noProof/>
+                      </w:rPr>
+                    </w:pPr>
+                    <w:r>
+                      <w:rPr>
+                        <w:noProof/>
+                      </w:rPr>
+                      <w:t xml:space="preserve">N. S. Altman, “An Introduction to Kernel and Nearest-Neighbor Nonparametric Regression,” </w:t>
+                    </w:r>
+                    <w:r>
+                      <w:rPr>
+                        <w:i/>
+                        <w:iCs/>
+                        <w:noProof/>
+                      </w:rPr>
+                      <w:t xml:space="preserve">The American Statistician, </w:t>
+                    </w:r>
+                    <w:r>
+                      <w:rPr>
+                        <w:noProof/>
+                      </w:rPr>
+                      <w:t xml:space="preserve">vol. 46, no. 3, pp. 175-185, 1992. </w:t>
+                    </w:r>
+                  </w:p>
+                </w:tc>
+              </w:tr>
+              <w:tr>
+                <w:trPr>
+                  <w:divId w:val="1949384680"/>
+                  <w:tblCellSpacing w:w="15" w:type="dxa"/>
+                </w:trPr>
+                <w:tc>
+                  <w:tcPr>
+                    <w:tcW w:w="50" w:type="pct"/>
+                    <w:hideMark/>
+                  </w:tcPr>
+                  <w:p>
+                    <w:pPr>
+                      <w:pStyle w:val="Bibliography"/>
+                      <w:rPr>
+                        <w:noProof/>
+                      </w:rPr>
+                    </w:pPr>
+                    <w:r>
+                      <w:rPr>
+                        <w:noProof/>
+                      </w:rPr>
+                      <w:t xml:space="preserve">[3] </w:t>
+                    </w:r>
+                  </w:p>
+                </w:tc>
+                <w:tc>
+                  <w:tcPr>
+                    <w:tcW w:w="0" w:type="auto"/>
+                    <w:hideMark/>
+                  </w:tcPr>
+                  <w:p>
+                    <w:pPr>
+                      <w:pStyle w:val="Bibliography"/>
+                      <w:rPr>
+                        <w:noProof/>
+                      </w:rPr>
+                    </w:pPr>
+                    <w:r>
+                      <w:rPr>
+                        <w:noProof/>
+                      </w:rPr>
+                      <w:t>Sharpened Productions, “Abstraction Definition,” TechTerms, 19 April 2019. [Online]. Available: https://techterms.com/definition/abstraction. [Accessed 26 04 2021].</w:t>
+                    </w:r>
+                  </w:p>
+                </w:tc>
+              </w:tr>
+              <w:tr>
+                <w:trPr>
+                  <w:divId w:val="1949384680"/>
+                  <w:tblCellSpacing w:w="15" w:type="dxa"/>
+                </w:trPr>
+                <w:tc>
+                  <w:tcPr>
+                    <w:tcW w:w="50" w:type="pct"/>
+                    <w:hideMark/>
+                  </w:tcPr>
+                  <w:p>
+                    <w:pPr>
+                      <w:pStyle w:val="Bibliography"/>
+                      <w:rPr>
+                        <w:noProof/>
+                      </w:rPr>
+                    </w:pPr>
+                    <w:r>
+                      <w:rPr>
+                        <w:noProof/>
+                      </w:rPr>
+                      <w:t xml:space="preserve">[4] </w:t>
+                    </w:r>
+                  </w:p>
+                </w:tc>
+                <w:tc>
+                  <w:tcPr>
+                    <w:tcW w:w="0" w:type="auto"/>
+                    <w:hideMark/>
+                  </w:tcPr>
+                  <w:p>
+                    <w:pPr>
+                      <w:pStyle w:val="Bibliography"/>
+                      <w:rPr>
+                        <w:noProof/>
+                      </w:rPr>
+                    </w:pPr>
+                    <w:r>
+                      <w:rPr>
+                        <w:noProof/>
+                      </w:rPr>
+                      <w:t>Wikipedia, “Overwatch League,” Wikipedia, 26 04 2021. [Online]. Available: https://en.wikipedia.org/wiki/Overwatch_League. [Accessed 26 04 2021].</w:t>
+                    </w:r>
+                  </w:p>
+                </w:tc>
+              </w:tr>
+            </w:tbl>
+            <w:p>
+              <w:pPr>
+                <w:divId w:val="1949384680"/>
+                <w:rPr>
+                  <w:rFonts w:eastAsia="Times New Roman"/>
+                  <w:noProof/>
+                </w:rPr>
+              </w:pPr>
+            </w:p>
+            <w:p>
+              <w:r>
+                <w:rPr>
+                  <w:b/>
+                  <w:bCs/>
+                  <w:noProof/>
+                </w:rPr>
+                <w:fldChar w:fldCharType="end"/>
+              </w:r>
+            </w:p>
+          </w:sdtContent>
+        </w:sdt>
+      </w:sdtContent>
+    </w:sdt>
+    <w:p>
+      <w:pPr>
+        <w:rPr>
+          <w:sz w:val="24"/>
+          <w:szCs w:val="24"/>
+        </w:rPr>
+      </w:pPr>
+    </w:p>
+    <w:p>
+      <w:pPr>
+        <w:pStyle w:val="Heading1"/>
+        <w:rPr>
+          <w:sz w:val="28"/>
+          <w:szCs w:val="28"/>
+        </w:rPr>
+      </w:pPr>
+      <w:bookmarkStart w:id="21" w:name="_Toc70364062"/>
+      <w:r>
+        <w:rPr>
+          <w:sz w:val="28"/>
+          <w:szCs w:val="28"/>
+        </w:rPr>
+        <w:t xml:space="preserve">8 </w:t>
+      </w:r>
+      <w:r>
+        <w:rPr>
+          <w:sz w:val="28"/>
+          <w:szCs w:val="28"/>
+        </w:rPr>
         <w:t>Appendices</w:t>
       </w:r>
-      <w:bookmarkEnd w:id="17"/>
+      <w:bookmarkEnd w:id="21"/>
     </w:p>
     <w:p>
       <w:pPr>
@@ -3034,6 +5221,171 @@
       <w:ind w:left="220"/>
     </w:pPr>
   </w:style>
+  <w:style w:type="table" w:styleId="GridTable1Light">
+    <w:name w:val="Grid Table 1 Light"/>
+    <w:basedOn w:val="TableNormal"/>
+    <w:uiPriority w:val="46"/>
+    <w:rsid w:val="0069529A"/>
+    <w:pPr>
+      <w:spacing w:after="0" w:line="240" w:lineRule="auto"/>
+    </w:pPr>
+    <w:tblPr>
+      <w:tblStyleRowBandSize w:val="1"/>
+      <w:tblStyleColBandSize w:val="1"/>
+      <w:tblBorders>
+        <w:top w:val="single" w:sz="4" w:space="0" w:color="999999" w:themeColor="text1" w:themeTint="66"/>
+        <w:left w:val="single" w:sz="4" w:space="0" w:color="999999" w:themeColor="text1" w:themeTint="66"/>
+        <w:bottom w:val="single" w:sz="4" w:space="0" w:color="999999" w:themeColor="text1" w:themeTint="66"/>
+        <w:right w:val="single" w:sz="4" w:space="0" w:color="999999" w:themeColor="text1" w:themeTint="66"/>
+        <w:insideH w:val="single" w:sz="4" w:space="0" w:color="999999" w:themeColor="text1" w:themeTint="66"/>
+        <w:insideV w:val="single" w:sz="4" w:space="0" w:color="999999" w:themeColor="text1" w:themeTint="66"/>
+      </w:tblBorders>
+    </w:tblPr>
+    <w:tblStylePr w:type="firstRow">
+      <w:rPr>
+        <w:b/>
+        <w:bCs/>
+      </w:rPr>
+      <w:tblPr/>
+      <w:tcPr>
+        <w:tcBorders>
+          <w:bottom w:val="single" w:sz="12" w:space="0" w:color="666666" w:themeColor="text1" w:themeTint="99"/>
+        </w:tcBorders>
+      </w:tcPr>
+    </w:tblStylePr>
+    <w:tblStylePr w:type="lastRow">
+      <w:rPr>
+        <w:b/>
+        <w:bCs/>
+      </w:rPr>
+      <w:tblPr/>
+      <w:tcPr>
+        <w:tcBorders>
+          <w:top w:val="double" w:sz="2" w:space="0" w:color="666666" w:themeColor="text1" w:themeTint="99"/>
+        </w:tcBorders>
+      </w:tcPr>
+    </w:tblStylePr>
+    <w:tblStylePr w:type="firstCol">
+      <w:rPr>
+        <w:b/>
+        <w:bCs/>
+      </w:rPr>
+    </w:tblStylePr>
+    <w:tblStylePr w:type="lastCol">
+      <w:rPr>
+        <w:b/>
+        <w:bCs/>
+      </w:rPr>
+    </w:tblStylePr>
+  </w:style>
+  <w:style w:type="paragraph" w:styleId="Bibliography">
+    <w:name w:val="Bibliography"/>
+    <w:basedOn w:val="Normal"/>
+    <w:next w:val="Normal"/>
+    <w:uiPriority w:val="37"/>
+    <w:unhideWhenUsed/>
+    <w:rsid w:val="002062F6"/>
+  </w:style>
+  <w:style w:type="paragraph" w:styleId="TOC3">
+    <w:name w:val="toc 3"/>
+    <w:basedOn w:val="Normal"/>
+    <w:next w:val="Normal"/>
+    <w:autoRedefine/>
+    <w:uiPriority w:val="39"/>
+    <w:unhideWhenUsed/>
+    <w:rsid w:val="00397999"/>
+    <w:pPr>
+      <w:spacing w:after="100"/>
+      <w:ind w:left="440"/>
+    </w:pPr>
+  </w:style>
+  <w:style w:type="character" w:styleId="CommentReference">
+    <w:name w:val="annotation reference"/>
+    <w:basedOn w:val="DefaultParagraphFont"/>
+    <w:uiPriority w:val="99"/>
+    <w:semiHidden/>
+    <w:unhideWhenUsed/>
+    <w:rsid w:val="000B098D"/>
+    <w:rPr>
+      <w:sz w:val="16"/>
+      <w:szCs w:val="16"/>
+    </w:rPr>
+  </w:style>
+  <w:style w:type="paragraph" w:styleId="CommentText">
+    <w:name w:val="annotation text"/>
+    <w:basedOn w:val="Normal"/>
+    <w:link w:val="CommentTextChar"/>
+    <w:uiPriority w:val="99"/>
+    <w:semiHidden/>
+    <w:unhideWhenUsed/>
+    <w:rsid w:val="000B098D"/>
+    <w:pPr>
+      <w:spacing w:line="240" w:lineRule="auto"/>
+    </w:pPr>
+    <w:rPr>
+      <w:sz w:val="20"/>
+      <w:szCs w:val="20"/>
+    </w:rPr>
+  </w:style>
+  <w:style w:type="character" w:customStyle="1" w:styleId="CommentTextChar">
+    <w:name w:val="Comment Text Char"/>
+    <w:basedOn w:val="DefaultParagraphFont"/>
+    <w:link w:val="CommentText"/>
+    <w:uiPriority w:val="99"/>
+    <w:semiHidden/>
+    <w:rsid w:val="000B098D"/>
+    <w:rPr>
+      <w:sz w:val="20"/>
+      <w:szCs w:val="20"/>
+    </w:rPr>
+  </w:style>
+  <w:style w:type="paragraph" w:styleId="CommentSubject">
+    <w:name w:val="annotation subject"/>
+    <w:basedOn w:val="CommentText"/>
+    <w:next w:val="CommentText"/>
+    <w:link w:val="CommentSubjectChar"/>
+    <w:uiPriority w:val="99"/>
+    <w:semiHidden/>
+    <w:unhideWhenUsed/>
+    <w:rsid w:val="000B098D"/>
+    <w:rPr>
+      <w:b/>
+      <w:bCs/>
+    </w:rPr>
+  </w:style>
+  <w:style w:type="character" w:customStyle="1" w:styleId="CommentSubjectChar">
+    <w:name w:val="Comment Subject Char"/>
+    <w:basedOn w:val="CommentTextChar"/>
+    <w:link w:val="CommentSubject"/>
+    <w:uiPriority w:val="99"/>
+    <w:semiHidden/>
+    <w:rsid w:val="000B098D"/>
+    <w:rPr>
+      <w:b/>
+      <w:bCs/>
+      <w:sz w:val="20"/>
+      <w:szCs w:val="20"/>
+    </w:rPr>
+  </w:style>
+  <w:style w:type="paragraph" w:styleId="Caption">
+    <w:name w:val="caption"/>
+    <w:basedOn w:val="Normal"/>
+    <w:next w:val="Normal"/>
+    <w:uiPriority w:val="35"/>
+    <w:unhideWhenUsed/>
+    <w:qFormat/>
+    <w:rsid w:val="000B098D"/>
+    <w:pPr>
+      <w:spacing w:after="200" w:line="240" w:lineRule="auto"/>
+    </w:pPr>
+    <w:rPr>
+      <w:i/>
+      <w:iCs/>
+      <w:color w:val="44546A" w:themeColor="text2"/>
+      <w:sz w:val="18"/>
+      <w:szCs w:val="18"/>
+    </w:rPr>
+  </w:style>
 </w:styles>
 </file>
 
@@ -3333,11 +5685,97 @@
 </file>
 
 <file path=customXml/item1.xml><?xml version="1.0" encoding="utf-8"?>
-<b:Sources xmlns:b="http://schemas.openxmlformats.org/officeDocument/2006/bibliography" xmlns="http://schemas.openxmlformats.org/officeDocument/2006/bibliography" SelectedStyle="\IEEE2006OfficeOnline.xsl" StyleName="IEEE" Version="2006"/>
+<b:Sources xmlns:b="http://schemas.openxmlformats.org/officeDocument/2006/bibliography" xmlns="http://schemas.openxmlformats.org/officeDocument/2006/bibliography" SelectedStyle="\IEEE2006OfficeOnline.xsl" StyleName="IEEE" Version="2006">
+  <b:Source>
+    <b:Tag>Nah03</b:Tag>
+    <b:SourceType>Book</b:SourceType>
+    <b:Guid>{1D8E9679-9BC5-436E-8056-BAB010EEF796}</b:Guid>
+    <b:Title>A Study on Tolerable Waiting Time: How Long Are Web Users Willing to Wait?</b:Title>
+    <b:Year>2003</b:Year>
+    <b:Author>
+      <b:Author>
+        <b:NameList>
+          <b:Person>
+            <b:Last>Nah</b:Last>
+            <b:First>Fiona</b:First>
+            <b:Middle>Fui-Hoon</b:Middle>
+          </b:Person>
+        </b:NameList>
+      </b:Author>
+    </b:Author>
+    <b:Publisher>Association for Information Systems</b:Publisher>
+    <b:BookTitle>9th Americas Conference on Information Systems</b:BookTitle>
+    <b:Pages>285</b:Pages>
+    <b:RefOrder>1</b:RefOrder>
+  </b:Source>
+  <b:Source>
+    <b:Tag>Sha19</b:Tag>
+    <b:SourceType>InternetSite</b:SourceType>
+    <b:Guid>{F01A627D-E66F-4185-9D4E-7DDA348D0200}</b:Guid>
+    <b:Title>Abstraction Definition</b:Title>
+    <b:Year>2019</b:Year>
+    <b:Author>
+      <b:Author>
+        <b:Corporate>Sharpened Productions</b:Corporate>
+      </b:Author>
+    </b:Author>
+    <b:ProductionCompany>TechTerms</b:ProductionCompany>
+    <b:Month>April</b:Month>
+    <b:Day>19</b:Day>
+    <b:YearAccessed>2021</b:YearAccessed>
+    <b:MonthAccessed>04</b:MonthAccessed>
+    <b:DayAccessed>26</b:DayAccessed>
+    <b:URL>https://techterms.com/definition/abstraction</b:URL>
+    <b:RefOrder>3</b:RefOrder>
+  </b:Source>
+  <b:Source>
+    <b:Tag>Wik21</b:Tag>
+    <b:SourceType>InternetSite</b:SourceType>
+    <b:Guid>{56C1C058-65AC-49CB-8D0A-AB536BCF7C36}</b:Guid>
+    <b:Author>
+      <b:Author>
+        <b:Corporate>Wikipedia</b:Corporate>
+      </b:Author>
+    </b:Author>
+    <b:Title>Overwatch League</b:Title>
+    <b:ProductionCompany>Wikipedia</b:ProductionCompany>
+    <b:Year>2021</b:Year>
+    <b:Month>04</b:Month>
+    <b:Day>26</b:Day>
+    <b:YearAccessed>2021</b:YearAccessed>
+    <b:MonthAccessed>04</b:MonthAccessed>
+    <b:DayAccessed>26</b:DayAccessed>
+    <b:URL>https://en.wikipedia.org/wiki/Overwatch_League</b:URL>
+    <b:RefOrder>4</b:RefOrder>
+  </b:Source>
+  <b:Source>
+    <b:Tag>Nao92</b:Tag>
+    <b:SourceType>JournalArticle</b:SourceType>
+    <b:Guid>{05CCB403-9BE3-4741-98B9-7F17446B2740}</b:Guid>
+    <b:Title>An Introduction to Kernel and Nearest-Neighbor Nonparametric Regression</b:Title>
+    <b:Year>1992</b:Year>
+    <b:Author>
+      <b:Author>
+        <b:NameList>
+          <b:Person>
+            <b:Last>Altman</b:Last>
+            <b:First>Naomi</b:First>
+            <b:Middle>S.</b:Middle>
+          </b:Person>
+        </b:NameList>
+      </b:Author>
+    </b:Author>
+    <b:JournalName>The American Statistician</b:JournalName>
+    <b:Pages>175-185</b:Pages>
+    <b:Volume>46</b:Volume>
+    <b:Issue>3</b:Issue>
+    <b:RefOrder>2</b:RefOrder>
+  </b:Source>
+</b:Sources>
 </file>
 
 <file path=customXml/itemProps1.xml><?xml version="1.0" encoding="utf-8"?>
-<ds:datastoreItem xmlns:ds="http://schemas.openxmlformats.org/officeDocument/2006/customXml" ds:itemID="{7E9B17E7-E6C5-4D93-9C29-88E19FD7EFDF}">
+<ds:datastoreItem xmlns:ds="http://schemas.openxmlformats.org/officeDocument/2006/customXml" ds:itemID="{A7C1ADA4-9DBC-4F53-9055-4D30E948BAF8}">
   <ds:schemaRefs>
     <ds:schemaRef ds:uri="http://schemas.openxmlformats.org/officeDocument/2006/bibliography"/>
   </ds:schemaRefs>

</xml_diff>

<commit_message>
wireframes and a bunch of stuff done
</commit_message>
<xml_diff>
--- a/OwlPredictAP2.docx
+++ b/OwlPredictAP2.docx
@@ -37,7 +37,7 @@
           <w:szCs w:val="28"/>
         </w:rPr>
       </w:pPr>
-      <w:bookmarkStart w:id="0" w:name="_Toc70364041"/>
+      <w:bookmarkStart w:id="0" w:name="_Toc70451414"/>
       <w:r>
         <w:rPr>
           <w:sz w:val="28"/>
@@ -121,7 +121,7 @@
           <w:szCs w:val="28"/>
         </w:rPr>
       </w:pPr>
-      <w:bookmarkStart w:id="1" w:name="_Toc70364042"/>
+      <w:bookmarkStart w:id="1" w:name="_Toc70451415"/>
       <w:r>
         <w:rPr>
           <w:sz w:val="28"/>
@@ -206,7 +206,7 @@
           <w:r>
             <w:fldChar w:fldCharType="separate"/>
           </w:r>
-          <w:hyperlink w:anchor="_Toc70364041" w:history="1">
+          <w:hyperlink w:anchor="_Toc70451414" w:history="1">
             <w:r>
               <w:rPr>
                 <w:rStyle w:val="Hyperlink"/>
@@ -233,7 +233,7 @@
                 <w:noProof/>
                 <w:webHidden/>
               </w:rPr>
-              <w:instrText xml:space="preserve"> PAGEREF _Toc70364041 \h </w:instrText>
+              <w:instrText xml:space="preserve"> PAGEREF _Toc70451414 \h </w:instrText>
             </w:r>
             <w:r>
               <w:rPr>
@@ -276,7 +276,7 @@
               <w:lang w:eastAsia="en-GB"/>
             </w:rPr>
           </w:pPr>
-          <w:hyperlink w:anchor="_Toc70364042" w:history="1">
+          <w:hyperlink w:anchor="_Toc70451415" w:history="1">
             <w:r>
               <w:rPr>
                 <w:rStyle w:val="Hyperlink"/>
@@ -303,7 +303,7 @@
                 <w:noProof/>
                 <w:webHidden/>
               </w:rPr>
-              <w:instrText xml:space="preserve"> PAGEREF _Toc70364042 \h </w:instrText>
+              <w:instrText xml:space="preserve"> PAGEREF _Toc70451415 \h </w:instrText>
             </w:r>
             <w:r>
               <w:rPr>
@@ -346,7 +346,7 @@
               <w:lang w:eastAsia="en-GB"/>
             </w:rPr>
           </w:pPr>
-          <w:hyperlink w:anchor="_Toc70364043" w:history="1">
+          <w:hyperlink w:anchor="_Toc70451416" w:history="1">
             <w:r>
               <w:rPr>
                 <w:rStyle w:val="Hyperlink"/>
@@ -373,7 +373,7 @@
                 <w:noProof/>
                 <w:webHidden/>
               </w:rPr>
-              <w:instrText xml:space="preserve"> PAGEREF _Toc70364043 \h </w:instrText>
+              <w:instrText xml:space="preserve"> PAGEREF _Toc70451416 \h </w:instrText>
             </w:r>
             <w:r>
               <w:rPr>
@@ -393,7 +393,7 @@
                 <w:noProof/>
                 <w:webHidden/>
               </w:rPr>
-              <w:t>4</w:t>
+              <w:t>5</w:t>
             </w:r>
             <w:r>
               <w:rPr>
@@ -417,7 +417,7 @@
               <w:lang w:eastAsia="en-GB"/>
             </w:rPr>
           </w:pPr>
-          <w:hyperlink w:anchor="_Toc70364044" w:history="1">
+          <w:hyperlink w:anchor="_Toc70451417" w:history="1">
             <w:r>
               <w:rPr>
                 <w:rStyle w:val="Hyperlink"/>
@@ -459,7 +459,7 @@
                 <w:noProof/>
                 <w:webHidden/>
               </w:rPr>
-              <w:instrText xml:space="preserve"> PAGEREF _Toc70364044 \h </w:instrText>
+              <w:instrText xml:space="preserve"> PAGEREF _Toc70451417 \h </w:instrText>
             </w:r>
             <w:r>
               <w:rPr>
@@ -479,7 +479,7 @@
                 <w:noProof/>
                 <w:webHidden/>
               </w:rPr>
-              <w:t>4</w:t>
+              <w:t>5</w:t>
             </w:r>
             <w:r>
               <w:rPr>
@@ -497,10 +497,12 @@
               <w:tab w:val="right" w:leader="dot" w:pos="9016"/>
             </w:tabs>
             <w:rPr>
+              <w:rFonts w:eastAsiaTheme="minorEastAsia"/>
               <w:noProof/>
+              <w:lang w:eastAsia="en-GB"/>
             </w:rPr>
           </w:pPr>
-          <w:hyperlink w:anchor="_Toc70364045" w:history="1">
+          <w:hyperlink w:anchor="_Toc70451418" w:history="1">
             <w:r>
               <w:rPr>
                 <w:rStyle w:val="Hyperlink"/>
@@ -527,7 +529,7 @@
                 <w:noProof/>
                 <w:webHidden/>
               </w:rPr>
-              <w:instrText xml:space="preserve"> PAGEREF _Toc70364045 \h </w:instrText>
+              <w:instrText xml:space="preserve"> PAGEREF _Toc70451418 \h </w:instrText>
             </w:r>
             <w:r>
               <w:rPr>
@@ -547,7 +549,7 @@
                 <w:noProof/>
                 <w:webHidden/>
               </w:rPr>
-              <w:t>4</w:t>
+              <w:t>5</w:t>
             </w:r>
             <w:r>
               <w:rPr>
@@ -565,10 +567,12 @@
               <w:tab w:val="right" w:leader="dot" w:pos="9016"/>
             </w:tabs>
             <w:rPr>
+              <w:rFonts w:eastAsiaTheme="minorEastAsia"/>
               <w:noProof/>
+              <w:lang w:eastAsia="en-GB"/>
             </w:rPr>
           </w:pPr>
-          <w:hyperlink w:anchor="_Toc70364046" w:history="1">
+          <w:hyperlink w:anchor="_Toc70451419" w:history="1">
             <w:r>
               <w:rPr>
                 <w:rStyle w:val="Hyperlink"/>
@@ -595,7 +599,7 @@
                 <w:noProof/>
                 <w:webHidden/>
               </w:rPr>
-              <w:instrText xml:space="preserve"> PAGEREF _Toc70364046 \h </w:instrText>
+              <w:instrText xml:space="preserve"> PAGEREF _Toc70451419 \h </w:instrText>
             </w:r>
             <w:r>
               <w:rPr>
@@ -615,7 +619,7 @@
                 <w:noProof/>
                 <w:webHidden/>
               </w:rPr>
-              <w:t>4</w:t>
+              <w:t>5</w:t>
             </w:r>
             <w:r>
               <w:rPr>
@@ -639,7 +643,7 @@
               <w:lang w:eastAsia="en-GB"/>
             </w:rPr>
           </w:pPr>
-          <w:hyperlink w:anchor="_Toc70364047" w:history="1">
+          <w:hyperlink w:anchor="_Toc70451420" w:history="1">
             <w:r>
               <w:rPr>
                 <w:rStyle w:val="Hyperlink"/>
@@ -681,7 +685,7 @@
                 <w:noProof/>
                 <w:webHidden/>
               </w:rPr>
-              <w:instrText xml:space="preserve"> PAGEREF _Toc70364047 \h </w:instrText>
+              <w:instrText xml:space="preserve"> PAGEREF _Toc70451420 \h </w:instrText>
             </w:r>
             <w:r>
               <w:rPr>
@@ -701,7 +705,7 @@
                 <w:noProof/>
                 <w:webHidden/>
               </w:rPr>
-              <w:t>5</w:t>
+              <w:t>6</w:t>
             </w:r>
             <w:r>
               <w:rPr>
@@ -725,7 +729,7 @@
               <w:lang w:eastAsia="en-GB"/>
             </w:rPr>
           </w:pPr>
-          <w:hyperlink w:anchor="_Toc70364048" w:history="1">
+          <w:hyperlink w:anchor="_Toc70451421" w:history="1">
             <w:r>
               <w:rPr>
                 <w:rStyle w:val="Hyperlink"/>
@@ -767,7 +771,7 @@
                 <w:noProof/>
                 <w:webHidden/>
               </w:rPr>
-              <w:instrText xml:space="preserve"> PAGEREF _Toc70364048 \h </w:instrText>
+              <w:instrText xml:space="preserve"> PAGEREF _Toc70451421 \h </w:instrText>
             </w:r>
             <w:r>
               <w:rPr>
@@ -787,7 +791,7 @@
                 <w:noProof/>
                 <w:webHidden/>
               </w:rPr>
-              <w:t>5</w:t>
+              <w:t>6</w:t>
             </w:r>
             <w:r>
               <w:rPr>
@@ -810,7 +814,7 @@
               <w:lang w:eastAsia="en-GB"/>
             </w:rPr>
           </w:pPr>
-          <w:hyperlink w:anchor="_Toc70364049" w:history="1">
+          <w:hyperlink w:anchor="_Toc70451422" w:history="1">
             <w:r>
               <w:rPr>
                 <w:rStyle w:val="Hyperlink"/>
@@ -837,7 +841,7 @@
                 <w:noProof/>
                 <w:webHidden/>
               </w:rPr>
-              <w:instrText xml:space="preserve"> PAGEREF _Toc70364049 \h </w:instrText>
+              <w:instrText xml:space="preserve"> PAGEREF _Toc70451422 \h </w:instrText>
             </w:r>
             <w:r>
               <w:rPr>
@@ -857,7 +861,7 @@
                 <w:noProof/>
                 <w:webHidden/>
               </w:rPr>
-              <w:t>6</w:t>
+              <w:t>7</w:t>
             </w:r>
             <w:r>
               <w:rPr>
@@ -880,7 +884,7 @@
               <w:lang w:eastAsia="en-GB"/>
             </w:rPr>
           </w:pPr>
-          <w:hyperlink w:anchor="_Toc70364050" w:history="1">
+          <w:hyperlink w:anchor="_Toc70451423" w:history="1">
             <w:r>
               <w:rPr>
                 <w:rStyle w:val="Hyperlink"/>
@@ -907,7 +911,7 @@
                 <w:noProof/>
                 <w:webHidden/>
               </w:rPr>
-              <w:instrText xml:space="preserve"> PAGEREF _Toc70364050 \h </w:instrText>
+              <w:instrText xml:space="preserve"> PAGEREF _Toc70451423 \h </w:instrText>
             </w:r>
             <w:r>
               <w:rPr>
@@ -927,7 +931,7 @@
                 <w:noProof/>
                 <w:webHidden/>
               </w:rPr>
-              <w:t>6</w:t>
+              <w:t>8</w:t>
             </w:r>
             <w:r>
               <w:rPr>
@@ -950,7 +954,7 @@
               <w:lang w:eastAsia="en-GB"/>
             </w:rPr>
           </w:pPr>
-          <w:hyperlink w:anchor="_Toc70364051" w:history="1">
+          <w:hyperlink w:anchor="_Toc70451424" w:history="1">
             <w:r>
               <w:rPr>
                 <w:rStyle w:val="Hyperlink"/>
@@ -977,7 +981,7 @@
                 <w:noProof/>
                 <w:webHidden/>
               </w:rPr>
-              <w:instrText xml:space="preserve"> PAGEREF _Toc70364051 \h </w:instrText>
+              <w:instrText xml:space="preserve"> PAGEREF _Toc70451424 \h </w:instrText>
             </w:r>
             <w:r>
               <w:rPr>
@@ -997,7 +1001,77 @@
                 <w:noProof/>
                 <w:webHidden/>
               </w:rPr>
-              <w:t>7</w:t>
+              <w:t>9</w:t>
+            </w:r>
+            <w:r>
+              <w:rPr>
+                <w:noProof/>
+                <w:webHidden/>
+              </w:rPr>
+              <w:fldChar w:fldCharType="end"/>
+            </w:r>
+          </w:hyperlink>
+        </w:p>
+        <w:p>
+          <w:pPr>
+            <w:pStyle w:val="TOC3"/>
+            <w:tabs>
+              <w:tab w:val="right" w:leader="dot" w:pos="9016"/>
+            </w:tabs>
+            <w:rPr>
+              <w:rFonts w:eastAsiaTheme="minorEastAsia"/>
+              <w:noProof/>
+              <w:lang w:eastAsia="en-GB"/>
+            </w:rPr>
+          </w:pPr>
+          <w:hyperlink w:anchor="_Toc70451425" w:history="1">
+            <w:r>
+              <w:rPr>
+                <w:rStyle w:val="Hyperlink"/>
+                <w:noProof/>
+              </w:rPr>
+              <w:t>2.2.1 Wireframes</w:t>
+            </w:r>
+            <w:r>
+              <w:rPr>
+                <w:noProof/>
+                <w:webHidden/>
+              </w:rPr>
+              <w:tab/>
+            </w:r>
+            <w:r>
+              <w:rPr>
+                <w:noProof/>
+                <w:webHidden/>
+              </w:rPr>
+              <w:fldChar w:fldCharType="begin"/>
+            </w:r>
+            <w:r>
+              <w:rPr>
+                <w:noProof/>
+                <w:webHidden/>
+              </w:rPr>
+              <w:instrText xml:space="preserve"> PAGEREF _Toc70451425 \h </w:instrText>
+            </w:r>
+            <w:r>
+              <w:rPr>
+                <w:noProof/>
+                <w:webHidden/>
+              </w:rPr>
+            </w:r>
+            <w:r>
+              <w:rPr>
+                <w:noProof/>
+                <w:webHidden/>
+              </w:rPr>
+              <w:fldChar w:fldCharType="separate"/>
+            </w:r>
+            <w:r>
+              <w:rPr>
+                <w:noProof/>
+                <w:webHidden/>
+              </w:rPr>
+              <w:t>9</w:t>
             </w:r>
             <w:r>
               <w:rPr>
@@ -1020,7 +1094,7 @@
               <w:lang w:eastAsia="en-GB"/>
             </w:rPr>
           </w:pPr>
-          <w:hyperlink w:anchor="_Toc70364052" w:history="1">
+          <w:hyperlink w:anchor="_Toc70451426" w:history="1">
             <w:r>
               <w:rPr>
                 <w:rStyle w:val="Hyperlink"/>
@@ -1047,7 +1121,7 @@
                 <w:noProof/>
                 <w:webHidden/>
               </w:rPr>
-              <w:instrText xml:space="preserve"> PAGEREF _Toc70364052 \h </w:instrText>
+              <w:instrText xml:space="preserve"> PAGEREF _Toc70451426 \h </w:instrText>
             </w:r>
             <w:r>
               <w:rPr>
@@ -1067,7 +1141,7 @@
                 <w:noProof/>
                 <w:webHidden/>
               </w:rPr>
-              <w:t>7</w:t>
+              <w:t>10</w:t>
             </w:r>
             <w:r>
               <w:rPr>
@@ -1085,10 +1159,12 @@
               <w:tab w:val="right" w:leader="dot" w:pos="9016"/>
             </w:tabs>
             <w:rPr>
+              <w:rFonts w:eastAsiaTheme="minorEastAsia"/>
               <w:noProof/>
+              <w:lang w:eastAsia="en-GB"/>
             </w:rPr>
           </w:pPr>
-          <w:hyperlink w:anchor="_Toc70364053" w:history="1">
+          <w:hyperlink w:anchor="_Toc70451427" w:history="1">
             <w:r>
               <w:rPr>
                 <w:rStyle w:val="Hyperlink"/>
@@ -1115,7 +1191,7 @@
                 <w:noProof/>
                 <w:webHidden/>
               </w:rPr>
-              <w:instrText xml:space="preserve"> PAGEREF _Toc70364053 \h </w:instrText>
+              <w:instrText xml:space="preserve"> PAGEREF _Toc70451427 \h </w:instrText>
             </w:r>
             <w:r>
               <w:rPr>
@@ -1135,7 +1211,7 @@
                 <w:noProof/>
                 <w:webHidden/>
               </w:rPr>
-              <w:t>7</w:t>
+              <w:t>10</w:t>
             </w:r>
             <w:r>
               <w:rPr>
@@ -1153,10 +1229,12 @@
               <w:tab w:val="right" w:leader="dot" w:pos="9016"/>
             </w:tabs>
             <w:rPr>
+              <w:rFonts w:eastAsiaTheme="minorEastAsia"/>
               <w:noProof/>
+              <w:lang w:eastAsia="en-GB"/>
             </w:rPr>
           </w:pPr>
-          <w:hyperlink w:anchor="_Toc70364054" w:history="1">
+          <w:hyperlink w:anchor="_Toc70451428" w:history="1">
             <w:r>
               <w:rPr>
                 <w:rStyle w:val="Hyperlink"/>
@@ -1183,7 +1261,7 @@
                 <w:noProof/>
                 <w:webHidden/>
               </w:rPr>
-              <w:instrText xml:space="preserve"> PAGEREF _Toc70364054 \h </w:instrText>
+              <w:instrText xml:space="preserve"> PAGEREF _Toc70451428 \h </w:instrText>
             </w:r>
             <w:r>
               <w:rPr>
@@ -1203,7 +1281,7 @@
                 <w:noProof/>
                 <w:webHidden/>
               </w:rPr>
-              <w:t>7</w:t>
+              <w:t>11</w:t>
             </w:r>
             <w:r>
               <w:rPr>
@@ -1226,7 +1304,7 @@
               <w:lang w:eastAsia="en-GB"/>
             </w:rPr>
           </w:pPr>
-          <w:hyperlink w:anchor="_Toc70364055" w:history="1">
+          <w:hyperlink w:anchor="_Toc70451429" w:history="1">
             <w:r>
               <w:rPr>
                 <w:rStyle w:val="Hyperlink"/>
@@ -1253,7 +1331,7 @@
                 <w:noProof/>
                 <w:webHidden/>
               </w:rPr>
-              <w:instrText xml:space="preserve"> PAGEREF _Toc70364055 \h </w:instrText>
+              <w:instrText xml:space="preserve"> PAGEREF _Toc70451429 \h </w:instrText>
             </w:r>
             <w:r>
               <w:rPr>
@@ -1273,7 +1351,7 @@
                 <w:noProof/>
                 <w:webHidden/>
               </w:rPr>
-              <w:t>8</w:t>
+              <w:t>12</w:t>
             </w:r>
             <w:r>
               <w:rPr>
@@ -1296,7 +1374,7 @@
               <w:lang w:eastAsia="en-GB"/>
             </w:rPr>
           </w:pPr>
-          <w:hyperlink w:anchor="_Toc70364056" w:history="1">
+          <w:hyperlink w:anchor="_Toc70451430" w:history="1">
             <w:r>
               <w:rPr>
                 <w:rStyle w:val="Hyperlink"/>
@@ -1323,7 +1401,7 @@
                 <w:noProof/>
                 <w:webHidden/>
               </w:rPr>
-              <w:instrText xml:space="preserve"> PAGEREF _Toc70364056 \h </w:instrText>
+              <w:instrText xml:space="preserve"> PAGEREF _Toc70451430 \h </w:instrText>
             </w:r>
             <w:r>
               <w:rPr>
@@ -1343,7 +1421,7 @@
                 <w:noProof/>
                 <w:webHidden/>
               </w:rPr>
-              <w:t>8</w:t>
+              <w:t>12</w:t>
             </w:r>
             <w:r>
               <w:rPr>
@@ -1366,7 +1444,7 @@
               <w:lang w:eastAsia="en-GB"/>
             </w:rPr>
           </w:pPr>
-          <w:hyperlink w:anchor="_Toc70364057" w:history="1">
+          <w:hyperlink w:anchor="_Toc70451431" w:history="1">
             <w:r>
               <w:rPr>
                 <w:rStyle w:val="Hyperlink"/>
@@ -1393,7 +1471,7 @@
                 <w:noProof/>
                 <w:webHidden/>
               </w:rPr>
-              <w:instrText xml:space="preserve"> PAGEREF _Toc70364057 \h </w:instrText>
+              <w:instrText xml:space="preserve"> PAGEREF _Toc70451431 \h </w:instrText>
             </w:r>
             <w:r>
               <w:rPr>
@@ -1413,7 +1491,427 @@
                 <w:noProof/>
                 <w:webHidden/>
               </w:rPr>
-              <w:t>8</w:t>
+              <w:t>13</w:t>
+            </w:r>
+            <w:r>
+              <w:rPr>
+                <w:noProof/>
+                <w:webHidden/>
+              </w:rPr>
+              <w:fldChar w:fldCharType="end"/>
+            </w:r>
+          </w:hyperlink>
+        </w:p>
+        <w:p>
+          <w:pPr>
+            <w:pStyle w:val="TOC2"/>
+            <w:tabs>
+              <w:tab w:val="right" w:leader="dot" w:pos="9016"/>
+            </w:tabs>
+            <w:rPr>
+              <w:rFonts w:eastAsiaTheme="minorEastAsia"/>
+              <w:noProof/>
+              <w:lang w:eastAsia="en-GB"/>
+            </w:rPr>
+          </w:pPr>
+          <w:hyperlink w:anchor="_Toc70451432" w:history="1">
+            <w:r>
+              <w:rPr>
+                <w:rStyle w:val="Hyperlink"/>
+                <w:noProof/>
+              </w:rPr>
+              <w:t>3.1 Reflection on Implementation Plan</w:t>
+            </w:r>
+            <w:r>
+              <w:rPr>
+                <w:noProof/>
+                <w:webHidden/>
+              </w:rPr>
+              <w:tab/>
+            </w:r>
+            <w:r>
+              <w:rPr>
+                <w:noProof/>
+                <w:webHidden/>
+              </w:rPr>
+              <w:fldChar w:fldCharType="begin"/>
+            </w:r>
+            <w:r>
+              <w:rPr>
+                <w:noProof/>
+                <w:webHidden/>
+              </w:rPr>
+              <w:instrText xml:space="preserve"> PAGEREF _Toc70451432 \h </w:instrText>
+            </w:r>
+            <w:r>
+              <w:rPr>
+                <w:noProof/>
+                <w:webHidden/>
+              </w:rPr>
+            </w:r>
+            <w:r>
+              <w:rPr>
+                <w:noProof/>
+                <w:webHidden/>
+              </w:rPr>
+              <w:fldChar w:fldCharType="separate"/>
+            </w:r>
+            <w:r>
+              <w:rPr>
+                <w:noProof/>
+                <w:webHidden/>
+              </w:rPr>
+              <w:t>13</w:t>
+            </w:r>
+            <w:r>
+              <w:rPr>
+                <w:noProof/>
+                <w:webHidden/>
+              </w:rPr>
+              <w:fldChar w:fldCharType="end"/>
+            </w:r>
+          </w:hyperlink>
+        </w:p>
+        <w:p>
+          <w:pPr>
+            <w:pStyle w:val="TOC2"/>
+            <w:tabs>
+              <w:tab w:val="right" w:leader="dot" w:pos="9016"/>
+            </w:tabs>
+            <w:rPr>
+              <w:rFonts w:eastAsiaTheme="minorEastAsia"/>
+              <w:noProof/>
+              <w:lang w:eastAsia="en-GB"/>
+            </w:rPr>
+          </w:pPr>
+          <w:hyperlink w:anchor="_Toc70451433" w:history="1">
+            <w:r>
+              <w:rPr>
+                <w:rStyle w:val="Hyperlink"/>
+                <w:noProof/>
+              </w:rPr>
+              <w:t>3.2 Tools and Languages Used</w:t>
+            </w:r>
+            <w:r>
+              <w:rPr>
+                <w:noProof/>
+                <w:webHidden/>
+              </w:rPr>
+              <w:tab/>
+            </w:r>
+            <w:r>
+              <w:rPr>
+                <w:noProof/>
+                <w:webHidden/>
+              </w:rPr>
+              <w:fldChar w:fldCharType="begin"/>
+            </w:r>
+            <w:r>
+              <w:rPr>
+                <w:noProof/>
+                <w:webHidden/>
+              </w:rPr>
+              <w:instrText xml:space="preserve"> PAGEREF _Toc70451433 \h </w:instrText>
+            </w:r>
+            <w:r>
+              <w:rPr>
+                <w:noProof/>
+                <w:webHidden/>
+              </w:rPr>
+            </w:r>
+            <w:r>
+              <w:rPr>
+                <w:noProof/>
+                <w:webHidden/>
+              </w:rPr>
+              <w:fldChar w:fldCharType="separate"/>
+            </w:r>
+            <w:r>
+              <w:rPr>
+                <w:noProof/>
+                <w:webHidden/>
+              </w:rPr>
+              <w:t>13</w:t>
+            </w:r>
+            <w:r>
+              <w:rPr>
+                <w:noProof/>
+                <w:webHidden/>
+              </w:rPr>
+              <w:fldChar w:fldCharType="end"/>
+            </w:r>
+          </w:hyperlink>
+        </w:p>
+        <w:p>
+          <w:pPr>
+            <w:pStyle w:val="TOC2"/>
+            <w:tabs>
+              <w:tab w:val="right" w:leader="dot" w:pos="9016"/>
+            </w:tabs>
+            <w:rPr>
+              <w:rFonts w:eastAsiaTheme="minorEastAsia"/>
+              <w:noProof/>
+              <w:lang w:eastAsia="en-GB"/>
+            </w:rPr>
+          </w:pPr>
+          <w:hyperlink w:anchor="_Toc70451434" w:history="1">
+            <w:r>
+              <w:rPr>
+                <w:rStyle w:val="Hyperlink"/>
+                <w:noProof/>
+              </w:rPr>
+              <w:t>3.3 Evidence of Version Control</w:t>
+            </w:r>
+            <w:r>
+              <w:rPr>
+                <w:noProof/>
+                <w:webHidden/>
+              </w:rPr>
+              <w:tab/>
+            </w:r>
+            <w:r>
+              <w:rPr>
+                <w:noProof/>
+                <w:webHidden/>
+              </w:rPr>
+              <w:fldChar w:fldCharType="begin"/>
+            </w:r>
+            <w:r>
+              <w:rPr>
+                <w:noProof/>
+                <w:webHidden/>
+              </w:rPr>
+              <w:instrText xml:space="preserve"> PAGEREF _Toc70451434 \h </w:instrText>
+            </w:r>
+            <w:r>
+              <w:rPr>
+                <w:noProof/>
+                <w:webHidden/>
+              </w:rPr>
+            </w:r>
+            <w:r>
+              <w:rPr>
+                <w:noProof/>
+                <w:webHidden/>
+              </w:rPr>
+              <w:fldChar w:fldCharType="separate"/>
+            </w:r>
+            <w:r>
+              <w:rPr>
+                <w:noProof/>
+                <w:webHidden/>
+              </w:rPr>
+              <w:t>13</w:t>
+            </w:r>
+            <w:r>
+              <w:rPr>
+                <w:noProof/>
+                <w:webHidden/>
+              </w:rPr>
+              <w:fldChar w:fldCharType="end"/>
+            </w:r>
+          </w:hyperlink>
+        </w:p>
+        <w:p>
+          <w:pPr>
+            <w:pStyle w:val="TOC2"/>
+            <w:tabs>
+              <w:tab w:val="right" w:leader="dot" w:pos="9016"/>
+            </w:tabs>
+            <w:rPr>
+              <w:rFonts w:eastAsiaTheme="minorEastAsia"/>
+              <w:noProof/>
+              <w:lang w:eastAsia="en-GB"/>
+            </w:rPr>
+          </w:pPr>
+          <w:hyperlink w:anchor="_Toc70451435" w:history="1">
+            <w:r>
+              <w:rPr>
+                <w:rStyle w:val="Hyperlink"/>
+                <w:noProof/>
+              </w:rPr>
+              <w:t>3.4 Volume of Code Produced</w:t>
+            </w:r>
+            <w:r>
+              <w:rPr>
+                <w:noProof/>
+                <w:webHidden/>
+              </w:rPr>
+              <w:tab/>
+            </w:r>
+            <w:r>
+              <w:rPr>
+                <w:noProof/>
+                <w:webHidden/>
+              </w:rPr>
+              <w:fldChar w:fldCharType="begin"/>
+            </w:r>
+            <w:r>
+              <w:rPr>
+                <w:noProof/>
+                <w:webHidden/>
+              </w:rPr>
+              <w:instrText xml:space="preserve"> PAGEREF _Toc70451435 \h </w:instrText>
+            </w:r>
+            <w:r>
+              <w:rPr>
+                <w:noProof/>
+                <w:webHidden/>
+              </w:rPr>
+            </w:r>
+            <w:r>
+              <w:rPr>
+                <w:noProof/>
+                <w:webHidden/>
+              </w:rPr>
+              <w:fldChar w:fldCharType="separate"/>
+            </w:r>
+            <w:r>
+              <w:rPr>
+                <w:noProof/>
+                <w:webHidden/>
+              </w:rPr>
+              <w:t>13</w:t>
+            </w:r>
+            <w:r>
+              <w:rPr>
+                <w:noProof/>
+                <w:webHidden/>
+              </w:rPr>
+              <w:fldChar w:fldCharType="end"/>
+            </w:r>
+          </w:hyperlink>
+        </w:p>
+        <w:p>
+          <w:pPr>
+            <w:pStyle w:val="TOC2"/>
+            <w:tabs>
+              <w:tab w:val="right" w:leader="dot" w:pos="9016"/>
+            </w:tabs>
+            <w:rPr>
+              <w:rFonts w:eastAsiaTheme="minorEastAsia"/>
+              <w:noProof/>
+              <w:lang w:eastAsia="en-GB"/>
+            </w:rPr>
+          </w:pPr>
+          <w:hyperlink w:anchor="_Toc70451436" w:history="1">
+            <w:r>
+              <w:rPr>
+                <w:rStyle w:val="Hyperlink"/>
+                <w:noProof/>
+              </w:rPr>
+              <w:t>3.5 System Walkthrough</w:t>
+            </w:r>
+            <w:r>
+              <w:rPr>
+                <w:noProof/>
+                <w:webHidden/>
+              </w:rPr>
+              <w:tab/>
+            </w:r>
+            <w:r>
+              <w:rPr>
+                <w:noProof/>
+                <w:webHidden/>
+              </w:rPr>
+              <w:fldChar w:fldCharType="begin"/>
+            </w:r>
+            <w:r>
+              <w:rPr>
+                <w:noProof/>
+                <w:webHidden/>
+              </w:rPr>
+              <w:instrText xml:space="preserve"> PAGEREF _Toc70451436 \h </w:instrText>
+            </w:r>
+            <w:r>
+              <w:rPr>
+                <w:noProof/>
+                <w:webHidden/>
+              </w:rPr>
+            </w:r>
+            <w:r>
+              <w:rPr>
+                <w:noProof/>
+                <w:webHidden/>
+              </w:rPr>
+              <w:fldChar w:fldCharType="separate"/>
+            </w:r>
+            <w:r>
+              <w:rPr>
+                <w:noProof/>
+                <w:webHidden/>
+              </w:rPr>
+              <w:t>13</w:t>
+            </w:r>
+            <w:r>
+              <w:rPr>
+                <w:noProof/>
+                <w:webHidden/>
+              </w:rPr>
+              <w:fldChar w:fldCharType="end"/>
+            </w:r>
+          </w:hyperlink>
+        </w:p>
+        <w:p>
+          <w:pPr>
+            <w:pStyle w:val="TOC2"/>
+            <w:tabs>
+              <w:tab w:val="right" w:leader="dot" w:pos="9016"/>
+            </w:tabs>
+            <w:rPr>
+              <w:rFonts w:eastAsiaTheme="minorEastAsia"/>
+              <w:noProof/>
+              <w:lang w:eastAsia="en-GB"/>
+            </w:rPr>
+          </w:pPr>
+          <w:hyperlink w:anchor="_Toc70451437" w:history="1">
+            <w:r>
+              <w:rPr>
+                <w:rStyle w:val="Hyperlink"/>
+                <w:noProof/>
+              </w:rPr>
+              <w:t>3.6 Consideration of Security Implementation</w:t>
+            </w:r>
+            <w:r>
+              <w:rPr>
+                <w:noProof/>
+                <w:webHidden/>
+              </w:rPr>
+              <w:tab/>
+            </w:r>
+            <w:r>
+              <w:rPr>
+                <w:noProof/>
+                <w:webHidden/>
+              </w:rPr>
+              <w:fldChar w:fldCharType="begin"/>
+            </w:r>
+            <w:r>
+              <w:rPr>
+                <w:noProof/>
+                <w:webHidden/>
+              </w:rPr>
+              <w:instrText xml:space="preserve"> PAGEREF _Toc70451437 \h </w:instrText>
+            </w:r>
+            <w:r>
+              <w:rPr>
+                <w:noProof/>
+                <w:webHidden/>
+              </w:rPr>
+            </w:r>
+            <w:r>
+              <w:rPr>
+                <w:noProof/>
+                <w:webHidden/>
+              </w:rPr>
+              <w:fldChar w:fldCharType="separate"/>
+            </w:r>
+            <w:r>
+              <w:rPr>
+                <w:noProof/>
+                <w:webHidden/>
+              </w:rPr>
+              <w:t>13</w:t>
             </w:r>
             <w:r>
               <w:rPr>
@@ -1436,7 +1934,7 @@
               <w:lang w:eastAsia="en-GB"/>
             </w:rPr>
           </w:pPr>
-          <w:hyperlink w:anchor="_Toc70364058" w:history="1">
+          <w:hyperlink w:anchor="_Toc70451438" w:history="1">
             <w:r>
               <w:rPr>
                 <w:rStyle w:val="Hyperlink"/>
@@ -1463,7 +1961,7 @@
                 <w:noProof/>
                 <w:webHidden/>
               </w:rPr>
-              <w:instrText xml:space="preserve"> PAGEREF _Toc70364058 \h </w:instrText>
+              <w:instrText xml:space="preserve"> PAGEREF _Toc70451438 \h </w:instrText>
             </w:r>
             <w:r>
               <w:rPr>
@@ -1483,7 +1981,287 @@
                 <w:noProof/>
                 <w:webHidden/>
               </w:rPr>
-              <w:t>8</w:t>
+              <w:t>13</w:t>
+            </w:r>
+            <w:r>
+              <w:rPr>
+                <w:noProof/>
+                <w:webHidden/>
+              </w:rPr>
+              <w:fldChar w:fldCharType="end"/>
+            </w:r>
+          </w:hyperlink>
+        </w:p>
+        <w:p>
+          <w:pPr>
+            <w:pStyle w:val="TOC2"/>
+            <w:tabs>
+              <w:tab w:val="right" w:leader="dot" w:pos="9016"/>
+            </w:tabs>
+            <w:rPr>
+              <w:rFonts w:eastAsiaTheme="minorEastAsia"/>
+              <w:noProof/>
+              <w:lang w:eastAsia="en-GB"/>
+            </w:rPr>
+          </w:pPr>
+          <w:hyperlink w:anchor="_Toc70451439" w:history="1">
+            <w:r>
+              <w:rPr>
+                <w:rStyle w:val="Hyperlink"/>
+                <w:noProof/>
+              </w:rPr>
+              <w:t>4.1 Reflection on Verification Plan</w:t>
+            </w:r>
+            <w:r>
+              <w:rPr>
+                <w:noProof/>
+                <w:webHidden/>
+              </w:rPr>
+              <w:tab/>
+            </w:r>
+            <w:r>
+              <w:rPr>
+                <w:noProof/>
+                <w:webHidden/>
+              </w:rPr>
+              <w:fldChar w:fldCharType="begin"/>
+            </w:r>
+            <w:r>
+              <w:rPr>
+                <w:noProof/>
+                <w:webHidden/>
+              </w:rPr>
+              <w:instrText xml:space="preserve"> PAGEREF _Toc70451439 \h </w:instrText>
+            </w:r>
+            <w:r>
+              <w:rPr>
+                <w:noProof/>
+                <w:webHidden/>
+              </w:rPr>
+            </w:r>
+            <w:r>
+              <w:rPr>
+                <w:noProof/>
+                <w:webHidden/>
+              </w:rPr>
+              <w:fldChar w:fldCharType="separate"/>
+            </w:r>
+            <w:r>
+              <w:rPr>
+                <w:noProof/>
+                <w:webHidden/>
+              </w:rPr>
+              <w:t>13</w:t>
+            </w:r>
+            <w:r>
+              <w:rPr>
+                <w:noProof/>
+                <w:webHidden/>
+              </w:rPr>
+              <w:fldChar w:fldCharType="end"/>
+            </w:r>
+          </w:hyperlink>
+        </w:p>
+        <w:p>
+          <w:pPr>
+            <w:pStyle w:val="TOC2"/>
+            <w:tabs>
+              <w:tab w:val="right" w:leader="dot" w:pos="9016"/>
+            </w:tabs>
+            <w:rPr>
+              <w:rFonts w:eastAsiaTheme="minorEastAsia"/>
+              <w:noProof/>
+              <w:lang w:eastAsia="en-GB"/>
+            </w:rPr>
+          </w:pPr>
+          <w:hyperlink w:anchor="_Toc70451440" w:history="1">
+            <w:r>
+              <w:rPr>
+                <w:rStyle w:val="Hyperlink"/>
+                <w:noProof/>
+              </w:rPr>
+              <w:t>4.2 Verification Results</w:t>
+            </w:r>
+            <w:r>
+              <w:rPr>
+                <w:noProof/>
+                <w:webHidden/>
+              </w:rPr>
+              <w:tab/>
+            </w:r>
+            <w:r>
+              <w:rPr>
+                <w:noProof/>
+                <w:webHidden/>
+              </w:rPr>
+              <w:fldChar w:fldCharType="begin"/>
+            </w:r>
+            <w:r>
+              <w:rPr>
+                <w:noProof/>
+                <w:webHidden/>
+              </w:rPr>
+              <w:instrText xml:space="preserve"> PAGEREF _Toc70451440 \h </w:instrText>
+            </w:r>
+            <w:r>
+              <w:rPr>
+                <w:noProof/>
+                <w:webHidden/>
+              </w:rPr>
+            </w:r>
+            <w:r>
+              <w:rPr>
+                <w:noProof/>
+                <w:webHidden/>
+              </w:rPr>
+              <w:fldChar w:fldCharType="separate"/>
+            </w:r>
+            <w:r>
+              <w:rPr>
+                <w:noProof/>
+                <w:webHidden/>
+              </w:rPr>
+              <w:t>13</w:t>
+            </w:r>
+            <w:r>
+              <w:rPr>
+                <w:noProof/>
+                <w:webHidden/>
+              </w:rPr>
+              <w:fldChar w:fldCharType="end"/>
+            </w:r>
+          </w:hyperlink>
+        </w:p>
+        <w:p>
+          <w:pPr>
+            <w:pStyle w:val="TOC2"/>
+            <w:tabs>
+              <w:tab w:val="right" w:leader="dot" w:pos="9016"/>
+            </w:tabs>
+            <w:rPr>
+              <w:rFonts w:eastAsiaTheme="minorEastAsia"/>
+              <w:noProof/>
+              <w:lang w:eastAsia="en-GB"/>
+            </w:rPr>
+          </w:pPr>
+          <w:hyperlink w:anchor="_Toc70451441" w:history="1">
+            <w:r>
+              <w:rPr>
+                <w:rStyle w:val="Hyperlink"/>
+                <w:noProof/>
+              </w:rPr>
+              <w:t>4.3 Other Evidence of Verification</w:t>
+            </w:r>
+            <w:r>
+              <w:rPr>
+                <w:noProof/>
+                <w:webHidden/>
+              </w:rPr>
+              <w:tab/>
+            </w:r>
+            <w:r>
+              <w:rPr>
+                <w:noProof/>
+                <w:webHidden/>
+              </w:rPr>
+              <w:fldChar w:fldCharType="begin"/>
+            </w:r>
+            <w:r>
+              <w:rPr>
+                <w:noProof/>
+                <w:webHidden/>
+              </w:rPr>
+              <w:instrText xml:space="preserve"> PAGEREF _Toc70451441 \h </w:instrText>
+            </w:r>
+            <w:r>
+              <w:rPr>
+                <w:noProof/>
+                <w:webHidden/>
+              </w:rPr>
+            </w:r>
+            <w:r>
+              <w:rPr>
+                <w:noProof/>
+                <w:webHidden/>
+              </w:rPr>
+              <w:fldChar w:fldCharType="separate"/>
+            </w:r>
+            <w:r>
+              <w:rPr>
+                <w:noProof/>
+                <w:webHidden/>
+              </w:rPr>
+              <w:t>13</w:t>
+            </w:r>
+            <w:r>
+              <w:rPr>
+                <w:noProof/>
+                <w:webHidden/>
+              </w:rPr>
+              <w:fldChar w:fldCharType="end"/>
+            </w:r>
+          </w:hyperlink>
+        </w:p>
+        <w:p>
+          <w:pPr>
+            <w:pStyle w:val="TOC2"/>
+            <w:tabs>
+              <w:tab w:val="right" w:leader="dot" w:pos="9016"/>
+            </w:tabs>
+            <w:rPr>
+              <w:rFonts w:eastAsiaTheme="minorEastAsia"/>
+              <w:noProof/>
+              <w:lang w:eastAsia="en-GB"/>
+            </w:rPr>
+          </w:pPr>
+          <w:hyperlink w:anchor="_Toc70451442" w:history="1">
+            <w:r>
+              <w:rPr>
+                <w:rStyle w:val="Hyperlink"/>
+                <w:noProof/>
+              </w:rPr>
+              <w:t>4.4 Confirmation Statement of System Meeting Requirements</w:t>
+            </w:r>
+            <w:r>
+              <w:rPr>
+                <w:noProof/>
+                <w:webHidden/>
+              </w:rPr>
+              <w:tab/>
+            </w:r>
+            <w:r>
+              <w:rPr>
+                <w:noProof/>
+                <w:webHidden/>
+              </w:rPr>
+              <w:fldChar w:fldCharType="begin"/>
+            </w:r>
+            <w:r>
+              <w:rPr>
+                <w:noProof/>
+                <w:webHidden/>
+              </w:rPr>
+              <w:instrText xml:space="preserve"> PAGEREF _Toc70451442 \h </w:instrText>
+            </w:r>
+            <w:r>
+              <w:rPr>
+                <w:noProof/>
+                <w:webHidden/>
+              </w:rPr>
+            </w:r>
+            <w:r>
+              <w:rPr>
+                <w:noProof/>
+                <w:webHidden/>
+              </w:rPr>
+              <w:fldChar w:fldCharType="separate"/>
+            </w:r>
+            <w:r>
+              <w:rPr>
+                <w:noProof/>
+                <w:webHidden/>
+              </w:rPr>
+              <w:t>13</w:t>
             </w:r>
             <w:r>
               <w:rPr>
@@ -1506,7 +2284,7 @@
               <w:lang w:eastAsia="en-GB"/>
             </w:rPr>
           </w:pPr>
-          <w:hyperlink w:anchor="_Toc70364059" w:history="1">
+          <w:hyperlink w:anchor="_Toc70451443" w:history="1">
             <w:r>
               <w:rPr>
                 <w:rStyle w:val="Hyperlink"/>
@@ -1533,7 +2311,7 @@
                 <w:noProof/>
                 <w:webHidden/>
               </w:rPr>
-              <w:instrText xml:space="preserve"> PAGEREF _Toc70364059 \h </w:instrText>
+              <w:instrText xml:space="preserve"> PAGEREF _Toc70451443 \h </w:instrText>
             </w:r>
             <w:r>
               <w:rPr>
@@ -1553,7 +2331,287 @@
                 <w:noProof/>
                 <w:webHidden/>
               </w:rPr>
-              <w:t>8</w:t>
+              <w:t>13</w:t>
+            </w:r>
+            <w:r>
+              <w:rPr>
+                <w:noProof/>
+                <w:webHidden/>
+              </w:rPr>
+              <w:fldChar w:fldCharType="end"/>
+            </w:r>
+          </w:hyperlink>
+        </w:p>
+        <w:p>
+          <w:pPr>
+            <w:pStyle w:val="TOC2"/>
+            <w:tabs>
+              <w:tab w:val="right" w:leader="dot" w:pos="9016"/>
+            </w:tabs>
+            <w:rPr>
+              <w:rFonts w:eastAsiaTheme="minorEastAsia"/>
+              <w:noProof/>
+              <w:lang w:eastAsia="en-GB"/>
+            </w:rPr>
+          </w:pPr>
+          <w:hyperlink w:anchor="_Toc70451444" w:history="1">
+            <w:r>
+              <w:rPr>
+                <w:rStyle w:val="Hyperlink"/>
+                <w:noProof/>
+              </w:rPr>
+              <w:t>5.1 Reflection of Validation Plan</w:t>
+            </w:r>
+            <w:r>
+              <w:rPr>
+                <w:noProof/>
+                <w:webHidden/>
+              </w:rPr>
+              <w:tab/>
+            </w:r>
+            <w:r>
+              <w:rPr>
+                <w:noProof/>
+                <w:webHidden/>
+              </w:rPr>
+              <w:fldChar w:fldCharType="begin"/>
+            </w:r>
+            <w:r>
+              <w:rPr>
+                <w:noProof/>
+                <w:webHidden/>
+              </w:rPr>
+              <w:instrText xml:space="preserve"> PAGEREF _Toc70451444 \h </w:instrText>
+            </w:r>
+            <w:r>
+              <w:rPr>
+                <w:noProof/>
+                <w:webHidden/>
+              </w:rPr>
+            </w:r>
+            <w:r>
+              <w:rPr>
+                <w:noProof/>
+                <w:webHidden/>
+              </w:rPr>
+              <w:fldChar w:fldCharType="separate"/>
+            </w:r>
+            <w:r>
+              <w:rPr>
+                <w:noProof/>
+                <w:webHidden/>
+              </w:rPr>
+              <w:t>13</w:t>
+            </w:r>
+            <w:r>
+              <w:rPr>
+                <w:noProof/>
+                <w:webHidden/>
+              </w:rPr>
+              <w:fldChar w:fldCharType="end"/>
+            </w:r>
+          </w:hyperlink>
+        </w:p>
+        <w:p>
+          <w:pPr>
+            <w:pStyle w:val="TOC2"/>
+            <w:tabs>
+              <w:tab w:val="right" w:leader="dot" w:pos="9016"/>
+            </w:tabs>
+            <w:rPr>
+              <w:rFonts w:eastAsiaTheme="minorEastAsia"/>
+              <w:noProof/>
+              <w:lang w:eastAsia="en-GB"/>
+            </w:rPr>
+          </w:pPr>
+          <w:hyperlink w:anchor="_Toc70451445" w:history="1">
+            <w:r>
+              <w:rPr>
+                <w:rStyle w:val="Hyperlink"/>
+                <w:noProof/>
+              </w:rPr>
+              <w:t>5.2 Validation Results</w:t>
+            </w:r>
+            <w:r>
+              <w:rPr>
+                <w:noProof/>
+                <w:webHidden/>
+              </w:rPr>
+              <w:tab/>
+            </w:r>
+            <w:r>
+              <w:rPr>
+                <w:noProof/>
+                <w:webHidden/>
+              </w:rPr>
+              <w:fldChar w:fldCharType="begin"/>
+            </w:r>
+            <w:r>
+              <w:rPr>
+                <w:noProof/>
+                <w:webHidden/>
+              </w:rPr>
+              <w:instrText xml:space="preserve"> PAGEREF _Toc70451445 \h </w:instrText>
+            </w:r>
+            <w:r>
+              <w:rPr>
+                <w:noProof/>
+                <w:webHidden/>
+              </w:rPr>
+            </w:r>
+            <w:r>
+              <w:rPr>
+                <w:noProof/>
+                <w:webHidden/>
+              </w:rPr>
+              <w:fldChar w:fldCharType="separate"/>
+            </w:r>
+            <w:r>
+              <w:rPr>
+                <w:noProof/>
+                <w:webHidden/>
+              </w:rPr>
+              <w:t>13</w:t>
+            </w:r>
+            <w:r>
+              <w:rPr>
+                <w:noProof/>
+                <w:webHidden/>
+              </w:rPr>
+              <w:fldChar w:fldCharType="end"/>
+            </w:r>
+          </w:hyperlink>
+        </w:p>
+        <w:p>
+          <w:pPr>
+            <w:pStyle w:val="TOC2"/>
+            <w:tabs>
+              <w:tab w:val="right" w:leader="dot" w:pos="9016"/>
+            </w:tabs>
+            <w:rPr>
+              <w:rFonts w:eastAsiaTheme="minorEastAsia"/>
+              <w:noProof/>
+              <w:lang w:eastAsia="en-GB"/>
+            </w:rPr>
+          </w:pPr>
+          <w:hyperlink w:anchor="_Toc70451446" w:history="1">
+            <w:r>
+              <w:rPr>
+                <w:rStyle w:val="Hyperlink"/>
+                <w:noProof/>
+              </w:rPr>
+              <w:t>5.3 Other Products Resulting from Validation</w:t>
+            </w:r>
+            <w:r>
+              <w:rPr>
+                <w:noProof/>
+                <w:webHidden/>
+              </w:rPr>
+              <w:tab/>
+            </w:r>
+            <w:r>
+              <w:rPr>
+                <w:noProof/>
+                <w:webHidden/>
+              </w:rPr>
+              <w:fldChar w:fldCharType="begin"/>
+            </w:r>
+            <w:r>
+              <w:rPr>
+                <w:noProof/>
+                <w:webHidden/>
+              </w:rPr>
+              <w:instrText xml:space="preserve"> PAGEREF _Toc70451446 \h </w:instrText>
+            </w:r>
+            <w:r>
+              <w:rPr>
+                <w:noProof/>
+                <w:webHidden/>
+              </w:rPr>
+            </w:r>
+            <w:r>
+              <w:rPr>
+                <w:noProof/>
+                <w:webHidden/>
+              </w:rPr>
+              <w:fldChar w:fldCharType="separate"/>
+            </w:r>
+            <w:r>
+              <w:rPr>
+                <w:noProof/>
+                <w:webHidden/>
+              </w:rPr>
+              <w:t>13</w:t>
+            </w:r>
+            <w:r>
+              <w:rPr>
+                <w:noProof/>
+                <w:webHidden/>
+              </w:rPr>
+              <w:fldChar w:fldCharType="end"/>
+            </w:r>
+          </w:hyperlink>
+        </w:p>
+        <w:p>
+          <w:pPr>
+            <w:pStyle w:val="TOC2"/>
+            <w:tabs>
+              <w:tab w:val="right" w:leader="dot" w:pos="9016"/>
+            </w:tabs>
+            <w:rPr>
+              <w:rFonts w:eastAsiaTheme="minorEastAsia"/>
+              <w:noProof/>
+              <w:lang w:eastAsia="en-GB"/>
+            </w:rPr>
+          </w:pPr>
+          <w:hyperlink w:anchor="_Toc70451447" w:history="1">
+            <w:r>
+              <w:rPr>
+                <w:rStyle w:val="Hyperlink"/>
+                <w:noProof/>
+              </w:rPr>
+              <w:t>5.4 Consideration for Future Work</w:t>
+            </w:r>
+            <w:r>
+              <w:rPr>
+                <w:noProof/>
+                <w:webHidden/>
+              </w:rPr>
+              <w:tab/>
+            </w:r>
+            <w:r>
+              <w:rPr>
+                <w:noProof/>
+                <w:webHidden/>
+              </w:rPr>
+              <w:fldChar w:fldCharType="begin"/>
+            </w:r>
+            <w:r>
+              <w:rPr>
+                <w:noProof/>
+                <w:webHidden/>
+              </w:rPr>
+              <w:instrText xml:space="preserve"> PAGEREF _Toc70451447 \h </w:instrText>
+            </w:r>
+            <w:r>
+              <w:rPr>
+                <w:noProof/>
+                <w:webHidden/>
+              </w:rPr>
+            </w:r>
+            <w:r>
+              <w:rPr>
+                <w:noProof/>
+                <w:webHidden/>
+              </w:rPr>
+              <w:fldChar w:fldCharType="separate"/>
+            </w:r>
+            <w:r>
+              <w:rPr>
+                <w:noProof/>
+                <w:webHidden/>
+              </w:rPr>
+              <w:t>13</w:t>
             </w:r>
             <w:r>
               <w:rPr>
@@ -1576,7 +2634,7 @@
               <w:lang w:eastAsia="en-GB"/>
             </w:rPr>
           </w:pPr>
-          <w:hyperlink w:anchor="_Toc70364060" w:history="1">
+          <w:hyperlink w:anchor="_Toc70451448" w:history="1">
             <w:r>
               <w:rPr>
                 <w:rStyle w:val="Hyperlink"/>
@@ -1603,7 +2661,7 @@
                 <w:noProof/>
                 <w:webHidden/>
               </w:rPr>
-              <w:instrText xml:space="preserve"> PAGEREF _Toc70364060 \h </w:instrText>
+              <w:instrText xml:space="preserve"> PAGEREF _Toc70451448 \h </w:instrText>
             </w:r>
             <w:r>
               <w:rPr>
@@ -1623,7 +2681,287 @@
                 <w:noProof/>
                 <w:webHidden/>
               </w:rPr>
-              <w:t>8</w:t>
+              <w:t>13</w:t>
+            </w:r>
+            <w:r>
+              <w:rPr>
+                <w:noProof/>
+                <w:webHidden/>
+              </w:rPr>
+              <w:fldChar w:fldCharType="end"/>
+            </w:r>
+          </w:hyperlink>
+        </w:p>
+        <w:p>
+          <w:pPr>
+            <w:pStyle w:val="TOC2"/>
+            <w:tabs>
+              <w:tab w:val="right" w:leader="dot" w:pos="9016"/>
+            </w:tabs>
+            <w:rPr>
+              <w:rFonts w:eastAsiaTheme="minorEastAsia"/>
+              <w:noProof/>
+              <w:lang w:eastAsia="en-GB"/>
+            </w:rPr>
+          </w:pPr>
+          <w:hyperlink w:anchor="_Toc70451449" w:history="1">
+            <w:r>
+              <w:rPr>
+                <w:rStyle w:val="Hyperlink"/>
+                <w:noProof/>
+              </w:rPr>
+              <w:t>6.1 Project Appraisal</w:t>
+            </w:r>
+            <w:r>
+              <w:rPr>
+                <w:noProof/>
+                <w:webHidden/>
+              </w:rPr>
+              <w:tab/>
+            </w:r>
+            <w:r>
+              <w:rPr>
+                <w:noProof/>
+                <w:webHidden/>
+              </w:rPr>
+              <w:fldChar w:fldCharType="begin"/>
+            </w:r>
+            <w:r>
+              <w:rPr>
+                <w:noProof/>
+                <w:webHidden/>
+              </w:rPr>
+              <w:instrText xml:space="preserve"> PAGEREF _Toc70451449 \h </w:instrText>
+            </w:r>
+            <w:r>
+              <w:rPr>
+                <w:noProof/>
+                <w:webHidden/>
+              </w:rPr>
+            </w:r>
+            <w:r>
+              <w:rPr>
+                <w:noProof/>
+                <w:webHidden/>
+              </w:rPr>
+              <w:fldChar w:fldCharType="separate"/>
+            </w:r>
+            <w:r>
+              <w:rPr>
+                <w:noProof/>
+                <w:webHidden/>
+              </w:rPr>
+              <w:t>13</w:t>
+            </w:r>
+            <w:r>
+              <w:rPr>
+                <w:noProof/>
+                <w:webHidden/>
+              </w:rPr>
+              <w:fldChar w:fldCharType="end"/>
+            </w:r>
+          </w:hyperlink>
+        </w:p>
+        <w:p>
+          <w:pPr>
+            <w:pStyle w:val="TOC2"/>
+            <w:tabs>
+              <w:tab w:val="right" w:leader="dot" w:pos="9016"/>
+            </w:tabs>
+            <w:rPr>
+              <w:rFonts w:eastAsiaTheme="minorEastAsia"/>
+              <w:noProof/>
+              <w:lang w:eastAsia="en-GB"/>
+            </w:rPr>
+          </w:pPr>
+          <w:hyperlink w:anchor="_Toc70451450" w:history="1">
+            <w:r>
+              <w:rPr>
+                <w:rStyle w:val="Hyperlink"/>
+                <w:noProof/>
+              </w:rPr>
+              <w:t>6.2 Reflection of Project Plan</w:t>
+            </w:r>
+            <w:r>
+              <w:rPr>
+                <w:noProof/>
+                <w:webHidden/>
+              </w:rPr>
+              <w:tab/>
+            </w:r>
+            <w:r>
+              <w:rPr>
+                <w:noProof/>
+                <w:webHidden/>
+              </w:rPr>
+              <w:fldChar w:fldCharType="begin"/>
+            </w:r>
+            <w:r>
+              <w:rPr>
+                <w:noProof/>
+                <w:webHidden/>
+              </w:rPr>
+              <w:instrText xml:space="preserve"> PAGEREF _Toc70451450 \h </w:instrText>
+            </w:r>
+            <w:r>
+              <w:rPr>
+                <w:noProof/>
+                <w:webHidden/>
+              </w:rPr>
+            </w:r>
+            <w:r>
+              <w:rPr>
+                <w:noProof/>
+                <w:webHidden/>
+              </w:rPr>
+              <w:fldChar w:fldCharType="separate"/>
+            </w:r>
+            <w:r>
+              <w:rPr>
+                <w:noProof/>
+                <w:webHidden/>
+              </w:rPr>
+              <w:t>13</w:t>
+            </w:r>
+            <w:r>
+              <w:rPr>
+                <w:noProof/>
+                <w:webHidden/>
+              </w:rPr>
+              <w:fldChar w:fldCharType="end"/>
+            </w:r>
+          </w:hyperlink>
+        </w:p>
+        <w:p>
+          <w:pPr>
+            <w:pStyle w:val="TOC2"/>
+            <w:tabs>
+              <w:tab w:val="right" w:leader="dot" w:pos="9016"/>
+            </w:tabs>
+            <w:rPr>
+              <w:rFonts w:eastAsiaTheme="minorEastAsia"/>
+              <w:noProof/>
+              <w:lang w:eastAsia="en-GB"/>
+            </w:rPr>
+          </w:pPr>
+          <w:hyperlink w:anchor="_Toc70451451" w:history="1">
+            <w:r>
+              <w:rPr>
+                <w:rStyle w:val="Hyperlink"/>
+                <w:noProof/>
+              </w:rPr>
+              <w:t>6.3 Reflection of Initial Time/Effort Estimation</w:t>
+            </w:r>
+            <w:r>
+              <w:rPr>
+                <w:noProof/>
+                <w:webHidden/>
+              </w:rPr>
+              <w:tab/>
+            </w:r>
+            <w:r>
+              <w:rPr>
+                <w:noProof/>
+                <w:webHidden/>
+              </w:rPr>
+              <w:fldChar w:fldCharType="begin"/>
+            </w:r>
+            <w:r>
+              <w:rPr>
+                <w:noProof/>
+                <w:webHidden/>
+              </w:rPr>
+              <w:instrText xml:space="preserve"> PAGEREF _Toc70451451 \h </w:instrText>
+            </w:r>
+            <w:r>
+              <w:rPr>
+                <w:noProof/>
+                <w:webHidden/>
+              </w:rPr>
+            </w:r>
+            <w:r>
+              <w:rPr>
+                <w:noProof/>
+                <w:webHidden/>
+              </w:rPr>
+              <w:fldChar w:fldCharType="separate"/>
+            </w:r>
+            <w:r>
+              <w:rPr>
+                <w:noProof/>
+                <w:webHidden/>
+              </w:rPr>
+              <w:t>13</w:t>
+            </w:r>
+            <w:r>
+              <w:rPr>
+                <w:noProof/>
+                <w:webHidden/>
+              </w:rPr>
+              <w:fldChar w:fldCharType="end"/>
+            </w:r>
+          </w:hyperlink>
+        </w:p>
+        <w:p>
+          <w:pPr>
+            <w:pStyle w:val="TOC2"/>
+            <w:tabs>
+              <w:tab w:val="right" w:leader="dot" w:pos="9016"/>
+            </w:tabs>
+            <w:rPr>
+              <w:rFonts w:eastAsiaTheme="minorEastAsia"/>
+              <w:noProof/>
+              <w:lang w:eastAsia="en-GB"/>
+            </w:rPr>
+          </w:pPr>
+          <w:hyperlink w:anchor="_Toc70451452" w:history="1">
+            <w:r>
+              <w:rPr>
+                <w:rStyle w:val="Hyperlink"/>
+                <w:noProof/>
+              </w:rPr>
+              <w:t>6.4 Reflection of Software Methodology</w:t>
+            </w:r>
+            <w:r>
+              <w:rPr>
+                <w:noProof/>
+                <w:webHidden/>
+              </w:rPr>
+              <w:tab/>
+            </w:r>
+            <w:r>
+              <w:rPr>
+                <w:noProof/>
+                <w:webHidden/>
+              </w:rPr>
+              <w:fldChar w:fldCharType="begin"/>
+            </w:r>
+            <w:r>
+              <w:rPr>
+                <w:noProof/>
+                <w:webHidden/>
+              </w:rPr>
+              <w:instrText xml:space="preserve"> PAGEREF _Toc70451452 \h </w:instrText>
+            </w:r>
+            <w:r>
+              <w:rPr>
+                <w:noProof/>
+                <w:webHidden/>
+              </w:rPr>
+            </w:r>
+            <w:r>
+              <w:rPr>
+                <w:noProof/>
+                <w:webHidden/>
+              </w:rPr>
+              <w:fldChar w:fldCharType="separate"/>
+            </w:r>
+            <w:r>
+              <w:rPr>
+                <w:noProof/>
+                <w:webHidden/>
+              </w:rPr>
+              <w:t>13</w:t>
             </w:r>
             <w:r>
               <w:rPr>
@@ -1646,7 +2984,7 @@
               <w:lang w:eastAsia="en-GB"/>
             </w:rPr>
           </w:pPr>
-          <w:hyperlink w:anchor="_Toc70364061" w:history="1">
+          <w:hyperlink w:anchor="_Toc70451453" w:history="1">
             <w:r>
               <w:rPr>
                 <w:rStyle w:val="Hyperlink"/>
@@ -1673,7 +3011,7 @@
                 <w:noProof/>
                 <w:webHidden/>
               </w:rPr>
-              <w:instrText xml:space="preserve"> PAGEREF _Toc70364061 \h </w:instrText>
+              <w:instrText xml:space="preserve"> PAGEREF _Toc70451453 \h </w:instrText>
             </w:r>
             <w:r>
               <w:rPr>
@@ -1693,7 +3031,7 @@
                 <w:noProof/>
                 <w:webHidden/>
               </w:rPr>
-              <w:t>9</w:t>
+              <w:t>13</w:t>
             </w:r>
             <w:r>
               <w:rPr>
@@ -1716,7 +3054,7 @@
               <w:lang w:eastAsia="en-GB"/>
             </w:rPr>
           </w:pPr>
-          <w:hyperlink w:anchor="_Toc70364062" w:history="1">
+          <w:hyperlink w:anchor="_Toc70451454" w:history="1">
             <w:r>
               <w:rPr>
                 <w:rStyle w:val="Hyperlink"/>
@@ -1743,7 +3081,7 @@
                 <w:noProof/>
                 <w:webHidden/>
               </w:rPr>
-              <w:instrText xml:space="preserve"> PAGEREF _Toc70364062 \h </w:instrText>
+              <w:instrText xml:space="preserve"> PAGEREF _Toc70451454 \h </w:instrText>
             </w:r>
             <w:r>
               <w:rPr>
@@ -1763,7 +3101,7 @@
                 <w:noProof/>
                 <w:webHidden/>
               </w:rPr>
-              <w:t>9</w:t>
+              <w:t>14</w:t>
             </w:r>
             <w:r>
               <w:rPr>
@@ -1809,7 +3147,7 @@
           <w:szCs w:val="28"/>
         </w:rPr>
       </w:pPr>
-      <w:bookmarkStart w:id="2" w:name="_Toc70364043"/>
+      <w:bookmarkStart w:id="2" w:name="_Toc70451416"/>
       <w:r>
         <w:rPr>
           <w:sz w:val="28"/>
@@ -1849,7 +3187,7 @@
           <w:numId w:val="1"/>
         </w:numPr>
       </w:pPr>
-      <w:bookmarkStart w:id="3" w:name="_Toc70364044"/>
+      <w:bookmarkStart w:id="3" w:name="_Toc70451417"/>
       <w:r>
         <w:t>Final List of Requirements</w:t>
       </w:r>
@@ -1859,7 +3197,7 @@
       <w:pPr>
         <w:pStyle w:val="Heading3"/>
       </w:pPr>
-      <w:bookmarkStart w:id="4" w:name="_Toc70364045"/>
+      <w:bookmarkStart w:id="4" w:name="_Toc70451418"/>
       <w:r>
         <w:t>1.1.1 Functional Requirements</w:t>
       </w:r>
@@ -2552,13 +3890,8 @@
             <w:pPr>
               <w:cnfStyle w:val="000000000000" w:firstRow="0" w:lastRow="0" w:firstColumn="0" w:lastColumn="0" w:oddVBand="0" w:evenVBand="0" w:oddHBand="0" w:evenHBand="0" w:firstRowFirstColumn="0" w:firstRowLastColumn="0" w:lastRowFirstColumn="0" w:lastRowLastColumn="0"/>
             </w:pPr>
-            <w:proofErr w:type="gramStart"/>
-            <w:r>
-              <w:t>Won’t</w:t>
-            </w:r>
-            <w:proofErr w:type="gramEnd"/>
-            <w:r>
-              <w:t xml:space="preserve"> Have</w:t>
+            <w:r>
+              <w:t>Won’t Have</w:t>
             </w:r>
           </w:p>
         </w:tc>
@@ -2589,14 +3922,27 @@
       <w:r>
         <w:t xml:space="preserve">Figure </w:t>
       </w:r>
-      <w:fldSimple w:instr=" SEQ Figure \* ARABIC ">
-        <w:r>
-          <w:rPr>
-            <w:noProof/>
-          </w:rPr>
-          <w:t>1</w:t>
-        </w:r>
-      </w:fldSimple>
+      <w:r>
+        <w:fldChar w:fldCharType="begin"/>
+      </w:r>
+      <w:r>
+        <w:instrText xml:space="preserve"> SEQ Figure \* ARABIC </w:instrText>
+      </w:r>
+      <w:r>
+        <w:fldChar w:fldCharType="separate"/>
+      </w:r>
+      <w:r>
+        <w:rPr>
+          <w:noProof/>
+        </w:rPr>
+        <w:t>1</w:t>
+      </w:r>
+      <w:r>
+        <w:rPr>
+          <w:noProof/>
+        </w:rPr>
+        <w:fldChar w:fldCharType="end"/>
+      </w:r>
       <w:r>
         <w:t xml:space="preserve"> Functional Requirements</w:t>
       </w:r>
@@ -2605,7 +3951,7 @@
       <w:pPr>
         <w:pStyle w:val="Heading3"/>
       </w:pPr>
-      <w:bookmarkStart w:id="5" w:name="_Toc70364046"/>
+      <w:bookmarkStart w:id="5" w:name="_Toc70451419"/>
       <w:r>
         <w:t>1.1.2 Non-Functional Requirements</w:t>
       </w:r>
@@ -2909,14 +4255,27 @@
       <w:r>
         <w:t xml:space="preserve">Figure </w:t>
       </w:r>
-      <w:fldSimple w:instr=" SEQ Figure \* ARABIC ">
-        <w:r>
-          <w:rPr>
-            <w:noProof/>
-          </w:rPr>
-          <w:t>2</w:t>
-        </w:r>
-      </w:fldSimple>
+      <w:r>
+        <w:fldChar w:fldCharType="begin"/>
+      </w:r>
+      <w:r>
+        <w:instrText xml:space="preserve"> SEQ Figure \* ARABIC </w:instrText>
+      </w:r>
+      <w:r>
+        <w:fldChar w:fldCharType="separate"/>
+      </w:r>
+      <w:r>
+        <w:rPr>
+          <w:noProof/>
+        </w:rPr>
+        <w:t>2</w:t>
+      </w:r>
+      <w:r>
+        <w:rPr>
+          <w:noProof/>
+        </w:rPr>
+        <w:fldChar w:fldCharType="end"/>
+      </w:r>
       <w:r>
         <w:t xml:space="preserve"> Non-Functional </w:t>
       </w:r>
@@ -2940,7 +4299,7 @@
           <w:numId w:val="1"/>
         </w:numPr>
       </w:pPr>
-      <w:bookmarkStart w:id="6" w:name="_Toc70364047"/>
+      <w:bookmarkStart w:id="6" w:name="_Toc70451420"/>
       <w:r>
         <w:lastRenderedPageBreak/>
         <w:t>Requirements Evolution</w:t>
@@ -3042,7 +4401,7 @@
           <w:numId w:val="1"/>
         </w:numPr>
       </w:pPr>
-      <w:bookmarkStart w:id="7" w:name="_Toc70364048"/>
+      <w:bookmarkStart w:id="7" w:name="_Toc70451421"/>
       <w:r>
         <w:t>Modifications done to the project plan</w:t>
       </w:r>
@@ -3079,7 +4438,7 @@
           <w:szCs w:val="28"/>
         </w:rPr>
       </w:pPr>
-      <w:bookmarkStart w:id="8" w:name="_Toc70364049"/>
+      <w:bookmarkStart w:id="8" w:name="_Toc70451422"/>
       <w:r>
         <w:rPr>
           <w:sz w:val="28"/>
@@ -3167,13 +4526,14 @@
         </w:rPr>
         <w:t xml:space="preserve"> which would then return the prediction from the original API call to the frontend.</w:t>
       </w:r>
-      <w:r>
-        <w:rPr>
-          <w:sz w:val="24"/>
-          <w:szCs w:val="24"/>
-        </w:rPr>
-        <w:br/>
-      </w:r>
+    </w:p>
+    <w:p>
+      <w:pPr>
+        <w:rPr>
+          <w:sz w:val="24"/>
+          <w:szCs w:val="24"/>
+        </w:rPr>
+      </w:pPr>
       <w:r>
         <w:rPr>
           <w:sz w:val="24"/>
@@ -3300,13 +4660,14 @@
         </w:rPr>
         <w:t>.</w:t>
       </w:r>
-      <w:r>
-        <w:rPr>
-          <w:sz w:val="24"/>
-          <w:szCs w:val="24"/>
-        </w:rPr>
-        <w:br/>
-      </w:r>
+    </w:p>
+    <w:p>
+      <w:pPr>
+        <w:rPr>
+          <w:sz w:val="24"/>
+          <w:szCs w:val="24"/>
+        </w:rPr>
+      </w:pPr>
       <w:r>
         <w:rPr>
           <w:sz w:val="24"/>
@@ -3380,10 +4741,26 @@
     </w:p>
     <w:p>
       <w:pPr>
+        <w:rPr>
+          <w:sz w:val="24"/>
+          <w:szCs w:val="24"/>
+        </w:rPr>
+      </w:pPr>
+      <w:r>
+        <w:rPr>
+          <w:sz w:val="24"/>
+          <w:szCs w:val="24"/>
+        </w:rPr>
+        <w:br w:type="page"/>
+      </w:r>
+    </w:p>
+    <w:p>
+      <w:pPr>
         <w:pStyle w:val="Heading2"/>
       </w:pPr>
-      <w:bookmarkStart w:id="9" w:name="_Toc70364050"/>
-      <w:r>
+      <w:bookmarkStart w:id="9" w:name="_Toc70451423"/>
+      <w:r>
+        <w:lastRenderedPageBreak/>
         <w:t xml:space="preserve">2.1 </w:t>
       </w:r>
       <w:r>
@@ -3460,14 +4837,27 @@
       <w:r>
         <w:t xml:space="preserve">Figure </w:t>
       </w:r>
-      <w:fldSimple w:instr=" SEQ Figure \* ARABIC ">
-        <w:r>
-          <w:rPr>
-            <w:noProof/>
-          </w:rPr>
-          <w:t>3</w:t>
-        </w:r>
-      </w:fldSimple>
+      <w:r>
+        <w:fldChar w:fldCharType="begin"/>
+      </w:r>
+      <w:r>
+        <w:instrText xml:space="preserve"> SEQ Figure \* ARABIC </w:instrText>
+      </w:r>
+      <w:r>
+        <w:fldChar w:fldCharType="separate"/>
+      </w:r>
+      <w:r>
+        <w:rPr>
+          <w:noProof/>
+        </w:rPr>
+        <w:t>3</w:t>
+      </w:r>
+      <w:r>
+        <w:rPr>
+          <w:noProof/>
+        </w:rPr>
+        <w:fldChar w:fldCharType="end"/>
+      </w:r>
       <w:r>
         <w:t xml:space="preserve"> System Architecture Diagram</w:t>
       </w:r>
@@ -3486,21 +4876,29 @@
         </w:rPr>
         <w:t>The system architecture diagram in Figure 3 shows an overall view of OWL Predict, how the data flows through the system and how each section of the system communicates with each of the other sections.</w:t>
       </w:r>
-      <w:r>
-        <w:rPr>
-          <w:sz w:val="24"/>
-          <w:szCs w:val="24"/>
-        </w:rPr>
-        <w:br/>
+    </w:p>
+    <w:p>
+      <w:pPr>
+        <w:rPr>
+          <w:sz w:val="24"/>
+          <w:szCs w:val="24"/>
+        </w:rPr>
+      </w:pPr>
+      <w:r>
+        <w:rPr>
+          <w:sz w:val="24"/>
+          <w:szCs w:val="24"/>
+        </w:rPr>
         <w:t xml:space="preserve">The user opens the website and the webpage which is created via angular JavaScript will display the values the user needs to input to make a prediction. </w:t>
       </w:r>
-      <w:r>
-        <w:rPr>
-          <w:sz w:val="24"/>
-          <w:szCs w:val="24"/>
-        </w:rPr>
-        <w:br/>
-      </w:r>
+    </w:p>
+    <w:p>
+      <w:pPr>
+        <w:rPr>
+          <w:sz w:val="24"/>
+          <w:szCs w:val="24"/>
+        </w:rPr>
+      </w:pPr>
       <w:r>
         <w:rPr>
           <w:sz w:val="24"/>
@@ -3522,15 +4920,13 @@
         </w:rPr>
         <w:t xml:space="preserve"> </w:t>
       </w:r>
-      <w:proofErr w:type="gramStart"/>
-      <w:r>
-        <w:rPr>
-          <w:sz w:val="24"/>
-          <w:szCs w:val="24"/>
-        </w:rPr>
-        <w:t>values</w:t>
-      </w:r>
-      <w:proofErr w:type="gramEnd"/>
+      <w:r>
+        <w:rPr>
+          <w:sz w:val="24"/>
+          <w:szCs w:val="24"/>
+        </w:rPr>
+        <w:t>values,</w:t>
+      </w:r>
       <w:r>
         <w:rPr>
           <w:sz w:val="24"/>
@@ -3559,20 +4955,34 @@
         </w:rPr>
         <w:t xml:space="preserve"> which is created in python.</w:t>
       </w:r>
-      <w:r>
-        <w:rPr>
-          <w:sz w:val="24"/>
-          <w:szCs w:val="24"/>
-        </w:rPr>
-        <w:br/>
+    </w:p>
+    <w:p>
+      <w:pPr>
+        <w:rPr>
+          <w:sz w:val="24"/>
+          <w:szCs w:val="24"/>
+        </w:rPr>
+      </w:pPr>
+      <w:r>
+        <w:rPr>
+          <w:sz w:val="24"/>
+          <w:szCs w:val="24"/>
+        </w:rPr>
         <w:t>The API will then convert these values to a format ready for the K Nearest Neighbour Algorithm and then send them to the K Nearest Neighbour algorithm.</w:t>
       </w:r>
-      <w:r>
-        <w:rPr>
-          <w:sz w:val="24"/>
-          <w:szCs w:val="24"/>
-        </w:rPr>
-        <w:br/>
+    </w:p>
+    <w:p>
+      <w:pPr>
+        <w:rPr>
+          <w:sz w:val="24"/>
+          <w:szCs w:val="24"/>
+        </w:rPr>
+      </w:pPr>
+      <w:r>
+        <w:rPr>
+          <w:sz w:val="24"/>
+          <w:szCs w:val="24"/>
+        </w:rPr>
         <w:t xml:space="preserve">The K Nearest Neighbour algorithm will send these values to the </w:t>
       </w:r>
       <w:r>
@@ -3596,28 +5006,34 @@
         </w:rPr>
         <w:t>calculate the Predictors for the inputted data as well as calculate the predictors for stored data when using the users selected season.</w:t>
       </w:r>
-      <w:r>
-        <w:rPr>
-          <w:sz w:val="24"/>
-          <w:szCs w:val="24"/>
-        </w:rPr>
-        <w:br/>
-        <w:t xml:space="preserve">When these values are all returned from the database the K Nearest Neighbour Algorithm will create a list of all the K nearest neighbours to the input data where K is the number of </w:t>
-      </w:r>
-      <w:r>
-        <w:rPr>
-          <w:sz w:val="24"/>
-          <w:szCs w:val="24"/>
-        </w:rPr>
-        <w:lastRenderedPageBreak/>
-        <w:t xml:space="preserve">neighbours selected and submitted by the user. </w:t>
-      </w:r>
-      <w:r>
-        <w:rPr>
-          <w:sz w:val="24"/>
-          <w:szCs w:val="24"/>
-        </w:rPr>
-        <w:br/>
+    </w:p>
+    <w:p>
+      <w:pPr>
+        <w:rPr>
+          <w:sz w:val="24"/>
+          <w:szCs w:val="24"/>
+        </w:rPr>
+      </w:pPr>
+      <w:r>
+        <w:rPr>
+          <w:sz w:val="24"/>
+          <w:szCs w:val="24"/>
+        </w:rPr>
+        <w:t xml:space="preserve">When these values are all returned from the database the K Nearest Neighbour Algorithm will create a list of all the K nearest neighbours to the input data where K is the number of neighbours selected and submitted by the user. </w:t>
+      </w:r>
+    </w:p>
+    <w:p>
+      <w:pPr>
+        <w:rPr>
+          <w:sz w:val="24"/>
+          <w:szCs w:val="24"/>
+        </w:rPr>
+      </w:pPr>
+      <w:r>
+        <w:rPr>
+          <w:sz w:val="24"/>
+          <w:szCs w:val="24"/>
+        </w:rPr>
         <w:t>The algorithm will then gather the responses from this list of nearest neighbours and if the outcomes of this game were a win or a loss for team 1, if more of the nearest neighbours predict the outcome as a win then the algorithm will return to the API that it predicts a win</w:t>
       </w:r>
       <w:r>
@@ -3669,22 +5085,21 @@
         </w:rPr>
         <w:t>nearest neighbours where the outcome was a win and vice versa for a win for team 2.</w:t>
       </w:r>
-      <w:r>
-        <w:rPr>
-          <w:sz w:val="24"/>
-          <w:szCs w:val="24"/>
-        </w:rPr>
-        <w:br/>
+    </w:p>
+    <w:p>
+      <w:pPr>
+        <w:rPr>
+          <w:sz w:val="24"/>
+          <w:szCs w:val="24"/>
+        </w:rPr>
+      </w:pPr>
+      <w:r>
+        <w:rPr>
+          <w:sz w:val="24"/>
+          <w:szCs w:val="24"/>
+        </w:rPr>
         <w:t>The API will then return the result of this prediction to the frontend where it will be displayed to the user.</w:t>
       </w:r>
-    </w:p>
-    <w:p>
-      <w:pPr>
-        <w:rPr>
-          <w:sz w:val="24"/>
-          <w:szCs w:val="24"/>
-        </w:rPr>
-      </w:pPr>
       <w:r>
         <w:rPr>
           <w:sz w:val="24"/>
@@ -3697,7 +5112,7 @@
       <w:pPr>
         <w:pStyle w:val="Heading2"/>
       </w:pPr>
-      <w:bookmarkStart w:id="10" w:name="_Toc70364051"/>
+      <w:bookmarkStart w:id="10" w:name="_Toc70451424"/>
       <w:r>
         <w:lastRenderedPageBreak/>
         <w:t>2.2 I</w:t>
@@ -3709,122 +5124,27 @@
     </w:p>
     <w:p>
       <w:pPr>
-        <w:rPr>
-          <w:sz w:val="24"/>
-          <w:szCs w:val="24"/>
-        </w:rPr>
-      </w:pPr>
-      <w:r>
-        <w:rPr>
-          <w:sz w:val="24"/>
-          <w:szCs w:val="24"/>
-        </w:rPr>
-        <w:t>Provide your interface storyboards and wireframes, explain</w:t>
-      </w:r>
-      <w:r>
-        <w:rPr>
-          <w:sz w:val="24"/>
-          <w:szCs w:val="24"/>
-        </w:rPr>
-        <w:t xml:space="preserve"> </w:t>
-      </w:r>
-      <w:r>
-        <w:rPr>
-          <w:sz w:val="24"/>
-          <w:szCs w:val="24"/>
-        </w:rPr>
-        <w:t>each figure (5 Pages Maximum)</w:t>
-      </w:r>
-    </w:p>
-    <w:p>
-      <w:pPr>
-        <w:rPr>
-          <w:sz w:val="24"/>
-          <w:szCs w:val="24"/>
-        </w:rPr>
-      </w:pPr>
-      <w:r>
-        <w:rPr>
-          <w:sz w:val="24"/>
-          <w:szCs w:val="24"/>
-        </w:rPr>
-        <w:t>Provide a narrative establishing your consideration for HCI</w:t>
-      </w:r>
-      <w:r>
-        <w:rPr>
-          <w:sz w:val="24"/>
-          <w:szCs w:val="24"/>
-        </w:rPr>
-        <w:t xml:space="preserve"> </w:t>
-      </w:r>
-      <w:r>
-        <w:rPr>
-          <w:sz w:val="24"/>
-          <w:szCs w:val="24"/>
-        </w:rPr>
-        <w:t>and Usability/Accessibility of the User Interface.</w:t>
-      </w:r>
-    </w:p>
-    <w:p>
-      <w:pPr>
-        <w:pStyle w:val="Heading2"/>
-      </w:pPr>
-      <w:bookmarkStart w:id="11" w:name="_Toc70364052"/>
-      <w:r>
-        <w:t xml:space="preserve">2.3 </w:t>
-      </w:r>
-      <w:r>
-        <w:t>Data Support Design</w:t>
+        <w:pStyle w:val="Heading3"/>
+      </w:pPr>
+      <w:bookmarkStart w:id="11" w:name="_Toc70451425"/>
+      <w:r>
+        <w:t>2.2.1 Wireframes</w:t>
       </w:r>
       <w:bookmarkEnd w:id="11"/>
     </w:p>
     <w:p>
       <w:pPr>
-        <w:pStyle w:val="Heading3"/>
-      </w:pPr>
-      <w:bookmarkStart w:id="12" w:name="_Toc70364053"/>
-      <w:r>
-        <w:t>2.3.1 Consideration of Security and Data Validation</w:t>
-      </w:r>
-      <w:bookmarkEnd w:id="12"/>
-    </w:p>
-    <w:p>
-      <w:pPr>
-        <w:rPr>
-          <w:sz w:val="24"/>
-          <w:szCs w:val="24"/>
-        </w:rPr>
-      </w:pPr>
-    </w:p>
-    <w:p>
-      <w:pPr>
-        <w:pStyle w:val="Heading3"/>
-      </w:pPr>
-      <w:bookmarkStart w:id="13" w:name="_Toc70364054"/>
-      <w:r>
-        <w:t>2.3.2</w:t>
-      </w:r>
-      <w:r>
-        <w:t xml:space="preserve"> ER Diagram</w:t>
-      </w:r>
-      <w:bookmarkEnd w:id="13"/>
-    </w:p>
-    <w:p>
-      <w:pPr>
-        <w:rPr>
-          <w:sz w:val="24"/>
-          <w:szCs w:val="24"/>
-        </w:rPr>
+        <w:keepNext/>
       </w:pPr>
       <w:r>
         <w:rPr>
           <w:noProof/>
         </w:rPr>
         <w:drawing>
-          <wp:inline distT="0" distB="0" distL="0" distR="0" wp14:anchorId="00F5B649" wp14:editId="6A404796">
-            <wp:extent cx="5731510" cy="6682105"/>
-            <wp:effectExtent l="0" t="0" r="2540" b="4445"/>
-            <wp:docPr id="3" name="Picture 3" descr="A screenshot of a computer&#10;&#10;Description automatically generated with medium confidence"/>
+          <wp:inline distT="0" distB="0" distL="0" distR="0" wp14:anchorId="0F35A17C" wp14:editId="066DCDE7">
+            <wp:extent cx="5731510" cy="3227070"/>
+            <wp:effectExtent l="0" t="0" r="2540" b="0"/>
+            <wp:docPr id="4" name="Picture 4" descr="Graphical user interface&#10;&#10;Description automatically generated"/>
             <wp:cNvGraphicFramePr>
               <a:graphicFrameLocks xmlns:a="http://schemas.openxmlformats.org/drawingml/2006/main" noChangeAspect="1"/>
             </wp:cNvGraphicFramePr>
@@ -3832,7 +5152,7 @@
               <a:graphicData uri="http://schemas.openxmlformats.org/drawingml/2006/picture">
                 <pic:pic xmlns:pic="http://schemas.openxmlformats.org/drawingml/2006/picture">
                   <pic:nvPicPr>
-                    <pic:cNvPr id="3" name="Picture 3" descr="A screenshot of a computer&#10;&#10;Description automatically generated with medium confidence"/>
+                    <pic:cNvPr id="4" name="Picture 4" descr="Graphical user interface&#10;&#10;Description automatically generated"/>
                     <pic:cNvPicPr>
                       <a:picLocks noChangeAspect="1" noChangeArrowheads="1"/>
                     </pic:cNvPicPr>
@@ -3853,7 +5173,7 @@
                   <pic:spPr bwMode="auto">
                     <a:xfrm>
                       <a:off x="0" y="0"/>
-                      <a:ext cx="5731510" cy="6682105"/>
+                      <a:ext cx="5731510" cy="3227070"/>
                     </a:xfrm>
                     <a:prstGeom prst="rect">
                       <a:avLst/>
@@ -3872,28 +5192,119 @@
     </w:p>
     <w:p>
       <w:pPr>
-        <w:pStyle w:val="Heading2"/>
-      </w:pPr>
-      <w:bookmarkStart w:id="14" w:name="_Toc70364055"/>
-      <w:r>
+        <w:pStyle w:val="Caption"/>
+      </w:pPr>
+      <w:r>
+        <w:t xml:space="preserve">Figure </w:t>
+      </w:r>
+      <w:r>
+        <w:fldChar w:fldCharType="begin"/>
+      </w:r>
+      <w:r>
+        <w:instrText xml:space="preserve"> SEQ Figure \* ARABIC </w:instrText>
+      </w:r>
+      <w:r>
+        <w:fldChar w:fldCharType="separate"/>
+      </w:r>
+      <w:r>
+        <w:rPr>
+          <w:noProof/>
+        </w:rPr>
+        <w:t>4</w:t>
+      </w:r>
+      <w:r>
+        <w:fldChar w:fldCharType="end"/>
+      </w:r>
+      <w:r>
+        <w:t xml:space="preserve"> Home page wireframe</w:t>
+      </w:r>
+    </w:p>
+    <w:p>
+      <w:pPr>
+        <w:rPr>
+          <w:sz w:val="24"/>
+          <w:szCs w:val="24"/>
+        </w:rPr>
+      </w:pPr>
+      <w:r>
+        <w:rPr>
+          <w:sz w:val="24"/>
+          <w:szCs w:val="24"/>
+        </w:rPr>
+        <w:t>Figure 4 Displays the home page</w:t>
+      </w:r>
+      <w:r>
+        <w:rPr>
+          <w:sz w:val="24"/>
+          <w:szCs w:val="24"/>
+        </w:rPr>
+        <w:t>.</w:t>
+      </w:r>
+      <w:r>
+        <w:rPr>
+          <w:sz w:val="24"/>
+          <w:szCs w:val="24"/>
+        </w:rPr>
+        <w:t xml:space="preserve"> </w:t>
+      </w:r>
+      <w:r>
+        <w:rPr>
+          <w:sz w:val="24"/>
+          <w:szCs w:val="24"/>
+        </w:rPr>
+        <w:t>T</w:t>
+      </w:r>
+      <w:r>
+        <w:rPr>
+          <w:sz w:val="24"/>
+          <w:szCs w:val="24"/>
+        </w:rPr>
+        <w:t>h</w:t>
+      </w:r>
+      <w:r>
+        <w:rPr>
+          <w:sz w:val="24"/>
+          <w:szCs w:val="24"/>
+        </w:rPr>
+        <w:t>is page</w:t>
+      </w:r>
+      <w:r>
+        <w:rPr>
+          <w:sz w:val="24"/>
+          <w:szCs w:val="24"/>
+        </w:rPr>
+        <w:t xml:space="preserve"> greets the user, displays the title of the system and if they would like to make a prediction, they can click the button which will then send them to the prediction page (Figure 5).</w:t>
+      </w:r>
+    </w:p>
+    <w:p>
+      <w:pPr>
+        <w:rPr>
+          <w:sz w:val="24"/>
+          <w:szCs w:val="24"/>
+        </w:rPr>
+      </w:pPr>
+      <w:r>
+        <w:rPr>
+          <w:sz w:val="24"/>
+          <w:szCs w:val="24"/>
+        </w:rPr>
+        <w:br w:type="page"/>
+      </w:r>
+    </w:p>
+    <w:p>
+      <w:pPr>
+        <w:keepNext/>
+      </w:pPr>
+      <w:r>
+        <w:rPr>
+          <w:noProof/>
+        </w:rPr>
         <w:lastRenderedPageBreak/>
-        <w:t xml:space="preserve">2.4 </w:t>
-      </w:r>
-      <w:r>
-        <w:t>User Interaction Design</w:t>
-      </w:r>
-      <w:bookmarkEnd w:id="14"/>
-    </w:p>
-    <w:p>
-      <w:r>
-        <w:rPr>
-          <w:noProof/>
-        </w:rPr>
         <w:drawing>
-          <wp:inline distT="0" distB="0" distL="0" distR="0" wp14:anchorId="70C4DA9E" wp14:editId="19CB89D7">
-            <wp:extent cx="2095500" cy="5722620"/>
-            <wp:effectExtent l="0" t="0" r="0" b="0"/>
-            <wp:docPr id="2" name="Picture 2" descr="A picture containing diagram&#10;&#10;Description automatically generated"/>
+          <wp:inline distT="0" distB="0" distL="0" distR="0" wp14:anchorId="13F4192D" wp14:editId="1390A3AF">
+            <wp:extent cx="5731510" cy="3227070"/>
+            <wp:effectExtent l="0" t="0" r="2540" b="0"/>
+            <wp:docPr id="5" name="Picture 5" descr="A picture containing table&#10;&#10;Description automatically generated"/>
             <wp:cNvGraphicFramePr>
               <a:graphicFrameLocks xmlns:a="http://schemas.openxmlformats.org/drawingml/2006/main" noChangeAspect="1"/>
             </wp:cNvGraphicFramePr>
@@ -3901,7 +5312,7 @@
               <a:graphicData uri="http://schemas.openxmlformats.org/drawingml/2006/picture">
                 <pic:pic xmlns:pic="http://schemas.openxmlformats.org/drawingml/2006/picture">
                   <pic:nvPicPr>
-                    <pic:cNvPr id="2" name="Picture 2" descr="A picture containing diagram&#10;&#10;Description automatically generated"/>
+                    <pic:cNvPr id="5" name="Picture 5" descr="A picture containing table&#10;&#10;Description automatically generated"/>
                     <pic:cNvPicPr>
                       <a:picLocks noChangeAspect="1" noChangeArrowheads="1"/>
                     </pic:cNvPicPr>
@@ -3922,7 +5333,7 @@
                   <pic:spPr bwMode="auto">
                     <a:xfrm>
                       <a:off x="0" y="0"/>
-                      <a:ext cx="2095500" cy="5722620"/>
+                      <a:ext cx="5731510" cy="3227070"/>
                     </a:xfrm>
                     <a:prstGeom prst="rect">
                       <a:avLst/>
@@ -3941,10 +5352,685 @@
     </w:p>
     <w:p>
       <w:pPr>
+        <w:pStyle w:val="Caption"/>
+        <w:rPr>
+          <w:sz w:val="24"/>
+          <w:szCs w:val="24"/>
+        </w:rPr>
+      </w:pPr>
+      <w:r>
+        <w:t xml:space="preserve">Figure </w:t>
+      </w:r>
+      <w:r>
+        <w:fldChar w:fldCharType="begin"/>
+      </w:r>
+      <w:r>
+        <w:instrText xml:space="preserve"> SEQ Figure \* ARABIC </w:instrText>
+      </w:r>
+      <w:r>
+        <w:fldChar w:fldCharType="separate"/>
+      </w:r>
+      <w:r>
+        <w:rPr>
+          <w:noProof/>
+        </w:rPr>
+        <w:t>5</w:t>
+      </w:r>
+      <w:r>
+        <w:fldChar w:fldCharType="end"/>
+      </w:r>
+      <w:r>
+        <w:t xml:space="preserve"> Prediction page wireframe</w:t>
+      </w:r>
+    </w:p>
+    <w:p>
+      <w:pPr>
+        <w:rPr>
+          <w:sz w:val="24"/>
+          <w:szCs w:val="24"/>
+        </w:rPr>
+      </w:pPr>
+      <w:r>
+        <w:rPr>
+          <w:sz w:val="24"/>
+          <w:szCs w:val="24"/>
+        </w:rPr>
+        <w:t>Figure 5 displays the prediction page. This page allows the user to make a prediction by inputting their chosen values into the respective dropdown menus. The Team 1 and Team 2 dropdowns are mandatory and must not be left empty, if they are left empty or select the same teams or are not interacted with then the submit button will not appear and an error message will be displayed. When all values are valid and the submit button has been clicked then the system will make a prediction with the user’s selected inputs and will then populate the prediction output which will be visible to the user.</w:t>
+      </w:r>
+    </w:p>
+    <w:p>
+      <w:pPr>
+        <w:rPr>
+          <w:b/>
+          <w:bCs/>
+          <w:sz w:val="24"/>
+          <w:szCs w:val="24"/>
+        </w:rPr>
+      </w:pPr>
+      <w:r>
+        <w:rPr>
+          <w:b/>
+          <w:bCs/>
+          <w:sz w:val="24"/>
+          <w:szCs w:val="24"/>
+        </w:rPr>
+        <w:t>Provide a narrative establishing your consideration for HCI and Usability/Accessibility of the User Interface.</w:t>
+      </w:r>
+    </w:p>
+    <w:p>
+      <w:pPr>
         <w:pStyle w:val="Heading2"/>
       </w:pPr>
-      <w:bookmarkStart w:id="15" w:name="_Toc70364056"/>
-      <w:r>
+      <w:bookmarkStart w:id="12" w:name="_Toc70451426"/>
+      <w:r>
+        <w:t xml:space="preserve">2.3 </w:t>
+      </w:r>
+      <w:r>
+        <w:t>Data Support Design</w:t>
+      </w:r>
+      <w:bookmarkEnd w:id="12"/>
+    </w:p>
+    <w:p>
+      <w:pPr>
+        <w:pStyle w:val="Heading3"/>
+      </w:pPr>
+      <w:bookmarkStart w:id="13" w:name="_Toc70451427"/>
+      <w:r>
+        <w:t>2.3.1 Consideration of Security and Data Validation</w:t>
+      </w:r>
+      <w:bookmarkEnd w:id="13"/>
+    </w:p>
+    <w:p>
+      <w:pPr>
+        <w:rPr>
+          <w:sz w:val="24"/>
+          <w:szCs w:val="24"/>
+        </w:rPr>
+      </w:pPr>
+    </w:p>
+    <w:p>
+      <w:pPr>
+        <w:pStyle w:val="Heading3"/>
+      </w:pPr>
+      <w:bookmarkStart w:id="14" w:name="_Toc70451428"/>
+      <w:r>
+        <w:lastRenderedPageBreak/>
+        <w:t>2.3.2</w:t>
+      </w:r>
+      <w:r>
+        <w:t xml:space="preserve"> ER Diagram</w:t>
+      </w:r>
+      <w:bookmarkEnd w:id="14"/>
+    </w:p>
+    <w:p>
+      <w:pPr>
+        <w:keepNext/>
+      </w:pPr>
+      <w:r>
+        <w:rPr>
+          <w:noProof/>
+        </w:rPr>
+        <w:drawing>
+          <wp:inline distT="0" distB="0" distL="0" distR="0" wp14:anchorId="2C795E05" wp14:editId="6E64C75C">
+            <wp:extent cx="6202680" cy="3999327"/>
+            <wp:effectExtent l="0" t="0" r="7620" b="1270"/>
+            <wp:docPr id="6" name="Picture 6" descr="Graphical user interface&#10;&#10;Description automatically generated with medium confidence"/>
+            <wp:cNvGraphicFramePr>
+              <a:graphicFrameLocks xmlns:a="http://schemas.openxmlformats.org/drawingml/2006/main" noChangeAspect="1"/>
+            </wp:cNvGraphicFramePr>
+            <a:graphic xmlns:a="http://schemas.openxmlformats.org/drawingml/2006/main">
+              <a:graphicData uri="http://schemas.openxmlformats.org/drawingml/2006/picture">
+                <pic:pic xmlns:pic="http://schemas.openxmlformats.org/drawingml/2006/picture">
+                  <pic:nvPicPr>
+                    <pic:cNvPr id="6" name="Picture 6" descr="Graphical user interface&#10;&#10;Description automatically generated with medium confidence"/>
+                    <pic:cNvPicPr>
+                      <a:picLocks noChangeAspect="1" noChangeArrowheads="1"/>
+                    </pic:cNvPicPr>
+                  </pic:nvPicPr>
+                  <pic:blipFill>
+                    <a:blip r:embed="rId9">
+                      <a:extLst>
+                        <a:ext uri="{28A0092B-C50C-407E-A947-70E740481C1C}">
+                          <a14:useLocalDpi xmlns:a14="http://schemas.microsoft.com/office/drawing/2010/main" val="0"/>
+                        </a:ext>
+                      </a:extLst>
+                    </a:blip>
+                    <a:srcRect/>
+                    <a:stretch>
+                      <a:fillRect/>
+                    </a:stretch>
+                  </pic:blipFill>
+                  <pic:spPr bwMode="auto">
+                    <a:xfrm>
+                      <a:off x="0" y="0"/>
+                      <a:ext cx="6222093" cy="4011844"/>
+                    </a:xfrm>
+                    <a:prstGeom prst="rect">
+                      <a:avLst/>
+                    </a:prstGeom>
+                    <a:noFill/>
+                    <a:ln>
+                      <a:noFill/>
+                    </a:ln>
+                  </pic:spPr>
+                </pic:pic>
+              </a:graphicData>
+            </a:graphic>
+          </wp:inline>
+        </w:drawing>
+      </w:r>
+    </w:p>
+    <w:p>
+      <w:pPr>
+        <w:pStyle w:val="Caption"/>
+        <w:rPr>
+          <w:noProof/>
+        </w:rPr>
+      </w:pPr>
+      <w:r>
+        <w:t xml:space="preserve">Figure </w:t>
+      </w:r>
+      <w:r>
+        <w:fldChar w:fldCharType="begin"/>
+      </w:r>
+      <w:r>
+        <w:instrText xml:space="preserve"> SEQ Figure \* ARABIC </w:instrText>
+      </w:r>
+      <w:r>
+        <w:fldChar w:fldCharType="separate"/>
+      </w:r>
+      <w:r>
+        <w:rPr>
+          <w:noProof/>
+        </w:rPr>
+        <w:t>6</w:t>
+      </w:r>
+      <w:r>
+        <w:fldChar w:fldCharType="end"/>
+      </w:r>
+      <w:r>
+        <w:t xml:space="preserve"> ER Diagram</w:t>
+      </w:r>
+    </w:p>
+    <w:p>
+      <w:pPr>
+        <w:rPr>
+          <w:sz w:val="24"/>
+          <w:szCs w:val="24"/>
+        </w:rPr>
+      </w:pPr>
+      <w:r>
+        <w:rPr>
+          <w:sz w:val="24"/>
+          <w:szCs w:val="24"/>
+        </w:rPr>
+        <w:t>Figure 6, shown above is the ER diagram for the database being used in OWL Predict. The match_map_stats table</w:t>
+      </w:r>
+      <w:r>
+        <w:rPr>
+          <w:sz w:val="24"/>
+          <w:szCs w:val="24"/>
+        </w:rPr>
+        <w:t xml:space="preserve"> was created</w:t>
+      </w:r>
+      <w:r>
+        <w:rPr>
+          <w:sz w:val="24"/>
+          <w:szCs w:val="24"/>
+        </w:rPr>
+        <w:t xml:space="preserve"> directly</w:t>
+      </w:r>
+      <w:r>
+        <w:rPr>
+          <w:sz w:val="24"/>
+          <w:szCs w:val="24"/>
+        </w:rPr>
+        <w:t xml:space="preserve"> from the Official Overwatch League Stats </w:t>
+      </w:r>
+      <w:r>
+        <w:rPr>
+          <w:sz w:val="24"/>
+          <w:szCs w:val="24"/>
+        </w:rPr>
+        <w:t>L</w:t>
+      </w:r>
+      <w:r>
+        <w:rPr>
+          <w:sz w:val="24"/>
+          <w:szCs w:val="24"/>
+        </w:rPr>
+        <w:t>ab data</w:t>
+      </w:r>
+      <w:sdt>
+        <w:sdtPr>
+          <w:rPr>
+            <w:sz w:val="24"/>
+            <w:szCs w:val="24"/>
+          </w:rPr>
+          <w:id w:val="-1763987684"/>
+          <w:citation/>
+        </w:sdtPr>
+        <w:sdtContent>
+          <w:r>
+            <w:rPr>
+              <w:sz w:val="24"/>
+              <w:szCs w:val="24"/>
+            </w:rPr>
+            <w:fldChar w:fldCharType="begin"/>
+          </w:r>
+          <w:r>
+            <w:rPr>
+              <w:sz w:val="24"/>
+              <w:szCs w:val="24"/>
+            </w:rPr>
+            <w:instrText xml:space="preserve"> CITATION Ove21 \l 2057 </w:instrText>
+          </w:r>
+          <w:r>
+            <w:rPr>
+              <w:sz w:val="24"/>
+              <w:szCs w:val="24"/>
+            </w:rPr>
+            <w:fldChar w:fldCharType="separate"/>
+          </w:r>
+          <w:r>
+            <w:rPr>
+              <w:noProof/>
+              <w:sz w:val="24"/>
+              <w:szCs w:val="24"/>
+            </w:rPr>
+            <w:t xml:space="preserve"> </w:t>
+          </w:r>
+          <w:r>
+            <w:rPr>
+              <w:noProof/>
+              <w:sz w:val="24"/>
+              <w:szCs w:val="24"/>
+            </w:rPr>
+            <w:t>[5]</w:t>
+          </w:r>
+          <w:r>
+            <w:rPr>
+              <w:sz w:val="24"/>
+              <w:szCs w:val="24"/>
+            </w:rPr>
+            <w:fldChar w:fldCharType="end"/>
+          </w:r>
+        </w:sdtContent>
+      </w:sdt>
+      <w:r>
+        <w:rPr>
+          <w:sz w:val="24"/>
+          <w:szCs w:val="24"/>
+        </w:rPr>
+        <w:t xml:space="preserve"> </w:t>
+      </w:r>
+      <w:bookmarkStart w:id="15" w:name="_Hlk70447913"/>
+      <w:r>
+        <w:rPr>
+          <w:sz w:val="24"/>
+          <w:szCs w:val="24"/>
+        </w:rPr>
+        <w:t>where the developer downloaded their Map Stats dataset and imported it into mongo DB</w:t>
+      </w:r>
+      <w:bookmarkEnd w:id="15"/>
+      <w:r>
+        <w:rPr>
+          <w:sz w:val="24"/>
+          <w:szCs w:val="24"/>
+        </w:rPr>
+        <w:t>,</w:t>
+      </w:r>
+      <w:r>
+        <w:rPr>
+          <w:sz w:val="24"/>
+          <w:szCs w:val="24"/>
+        </w:rPr>
+        <w:t xml:space="preserve"> it</w:t>
+      </w:r>
+      <w:r>
+        <w:rPr>
+          <w:sz w:val="24"/>
+          <w:szCs w:val="24"/>
+        </w:rPr>
+        <w:t xml:space="preserve"> contains an entity for each round of each map played in Overwatch League games.</w:t>
+      </w:r>
+    </w:p>
+    <w:p>
+      <w:pPr>
+        <w:rPr>
+          <w:sz w:val="24"/>
+          <w:szCs w:val="24"/>
+        </w:rPr>
+      </w:pPr>
+      <w:r>
+        <w:rPr>
+          <w:sz w:val="24"/>
+          <w:szCs w:val="24"/>
+        </w:rPr>
+        <w:t xml:space="preserve">The developer then created the games table from this dataset to have data on an individual game basis and each game contains multiple maps thus the many to one relationship between the match_map_stats table and the games table. </w:t>
+      </w:r>
+      <w:r>
+        <w:rPr>
+          <w:sz w:val="24"/>
+          <w:szCs w:val="24"/>
+        </w:rPr>
+        <w:br/>
+      </w:r>
+      <w:r>
+        <w:rPr>
+          <w:sz w:val="24"/>
+          <w:szCs w:val="24"/>
+        </w:rPr>
+        <w:t>The developer originally created the dataset for this table with a python script adapted from the</w:t>
+      </w:r>
+      <w:r>
+        <w:rPr>
+          <w:sz w:val="24"/>
+          <w:szCs w:val="24"/>
+        </w:rPr>
+        <w:t xml:space="preserve"> initial implementation in AP1</w:t>
+      </w:r>
+      <w:r>
+        <w:rPr>
+          <w:sz w:val="24"/>
+          <w:szCs w:val="24"/>
+        </w:rPr>
+        <w:t xml:space="preserve"> which would read in the </w:t>
+      </w:r>
+      <w:r>
+        <w:rPr>
+          <w:sz w:val="24"/>
+          <w:szCs w:val="24"/>
+        </w:rPr>
+        <w:t>match_map_stats.csv</w:t>
+      </w:r>
+      <w:r>
+        <w:rPr>
+          <w:sz w:val="24"/>
+          <w:szCs w:val="24"/>
+        </w:rPr>
+        <w:t xml:space="preserve"> file and convert it into list format and it would then remove records with duplicate match_id’s and create a new csv file from this. The developer then simply removed unnecessary properties for predictions</w:t>
+      </w:r>
+      <w:r>
+        <w:rPr>
+          <w:sz w:val="24"/>
+          <w:szCs w:val="24"/>
+        </w:rPr>
+        <w:t xml:space="preserve"> manually using excel and imported the dataset into mongo DB.</w:t>
+      </w:r>
+    </w:p>
+    <w:p>
+      <w:pPr>
+        <w:rPr>
+          <w:sz w:val="24"/>
+          <w:szCs w:val="24"/>
+        </w:rPr>
+      </w:pPr>
+      <w:r>
+        <w:rPr>
+          <w:sz w:val="24"/>
+          <w:szCs w:val="24"/>
+        </w:rPr>
+        <w:t xml:space="preserve">The player_stats table was like the match_map_stats table also created directly from the Overwatch League Stats Lab data </w:t>
+      </w:r>
+      <w:r>
+        <w:rPr>
+          <w:sz w:val="24"/>
+          <w:szCs w:val="24"/>
+        </w:rPr>
+        <w:t xml:space="preserve">where the developer downloaded </w:t>
+      </w:r>
+      <w:r>
+        <w:rPr>
+          <w:sz w:val="24"/>
+          <w:szCs w:val="24"/>
+        </w:rPr>
+        <w:t>each of their</w:t>
+      </w:r>
+      <w:r>
+        <w:rPr>
+          <w:sz w:val="24"/>
+          <w:szCs w:val="24"/>
+        </w:rPr>
+        <w:t xml:space="preserve"> </w:t>
+      </w:r>
+      <w:r>
+        <w:rPr>
+          <w:sz w:val="24"/>
+          <w:szCs w:val="24"/>
+        </w:rPr>
+        <w:t>Player Stats</w:t>
+      </w:r>
+      <w:r>
+        <w:rPr>
+          <w:sz w:val="24"/>
+          <w:szCs w:val="24"/>
+        </w:rPr>
+        <w:t xml:space="preserve"> dataset</w:t>
+      </w:r>
+      <w:r>
+        <w:rPr>
+          <w:sz w:val="24"/>
+          <w:szCs w:val="24"/>
+        </w:rPr>
+        <w:t>s</w:t>
+      </w:r>
+      <w:r>
+        <w:rPr>
+          <w:sz w:val="24"/>
+          <w:szCs w:val="24"/>
+        </w:rPr>
+        <w:t xml:space="preserve"> and imported </w:t>
+      </w:r>
+      <w:r>
+        <w:rPr>
+          <w:sz w:val="24"/>
+          <w:szCs w:val="24"/>
+        </w:rPr>
+        <w:t>them all</w:t>
+      </w:r>
+      <w:r>
+        <w:rPr>
+          <w:sz w:val="24"/>
+          <w:szCs w:val="24"/>
+        </w:rPr>
+        <w:t xml:space="preserve"> into</w:t>
+      </w:r>
+      <w:r>
+        <w:rPr>
+          <w:sz w:val="24"/>
+          <w:szCs w:val="24"/>
+        </w:rPr>
+        <w:t xml:space="preserve"> one</w:t>
+      </w:r>
+      <w:r>
+        <w:rPr>
+          <w:sz w:val="24"/>
+          <w:szCs w:val="24"/>
+        </w:rPr>
+        <w:t xml:space="preserve"> mongo DB</w:t>
+      </w:r>
+      <w:r>
+        <w:rPr>
+          <w:sz w:val="24"/>
+          <w:szCs w:val="24"/>
+        </w:rPr>
+        <w:t xml:space="preserve"> table.</w:t>
+      </w:r>
+      <w:r>
+        <w:rPr>
+          <w:sz w:val="24"/>
+          <w:szCs w:val="24"/>
+        </w:rPr>
+        <w:br/>
+        <w:t>The table contains an entity for every individual player statistic for every player in each game of Overwatch league and as such there is a one to many relationship between the games table and the player_stats table.</w:t>
+      </w:r>
+    </w:p>
+    <w:p>
+      <w:pPr>
+        <w:pStyle w:val="Heading2"/>
+      </w:pPr>
+      <w:bookmarkStart w:id="16" w:name="_Toc70451429"/>
+      <w:r>
+        <w:lastRenderedPageBreak/>
+        <w:t xml:space="preserve">2.4 </w:t>
+      </w:r>
+      <w:r>
+        <w:t>User Interaction Design</w:t>
+      </w:r>
+      <w:bookmarkEnd w:id="16"/>
+    </w:p>
+    <w:p>
+      <w:pPr>
+        <w:keepNext/>
+      </w:pPr>
+      <w:r>
+        <w:rPr>
+          <w:noProof/>
+        </w:rPr>
+        <w:drawing>
+          <wp:inline distT="0" distB="0" distL="0" distR="0" wp14:anchorId="09D68378" wp14:editId="051990C9">
+            <wp:extent cx="4747260" cy="5686614"/>
+            <wp:effectExtent l="0" t="0" r="0" b="9525"/>
+            <wp:docPr id="7" name="Picture 7" descr="Diagram&#10;&#10;Description automatically generated"/>
+            <wp:cNvGraphicFramePr>
+              <a:graphicFrameLocks xmlns:a="http://schemas.openxmlformats.org/drawingml/2006/main" noChangeAspect="1"/>
+            </wp:cNvGraphicFramePr>
+            <a:graphic xmlns:a="http://schemas.openxmlformats.org/drawingml/2006/main">
+              <a:graphicData uri="http://schemas.openxmlformats.org/drawingml/2006/picture">
+                <pic:pic xmlns:pic="http://schemas.openxmlformats.org/drawingml/2006/picture">
+                  <pic:nvPicPr>
+                    <pic:cNvPr id="7" name="Picture 7" descr="Diagram&#10;&#10;Description automatically generated"/>
+                    <pic:cNvPicPr>
+                      <a:picLocks noChangeAspect="1" noChangeArrowheads="1"/>
+                    </pic:cNvPicPr>
+                  </pic:nvPicPr>
+                  <pic:blipFill>
+                    <a:blip r:embed="rId10">
+                      <a:extLst>
+                        <a:ext uri="{28A0092B-C50C-407E-A947-70E740481C1C}">
+                          <a14:useLocalDpi xmlns:a14="http://schemas.microsoft.com/office/drawing/2010/main" val="0"/>
+                        </a:ext>
+                      </a:extLst>
+                    </a:blip>
+                    <a:srcRect/>
+                    <a:stretch>
+                      <a:fillRect/>
+                    </a:stretch>
+                  </pic:blipFill>
+                  <pic:spPr bwMode="auto">
+                    <a:xfrm>
+                      <a:off x="0" y="0"/>
+                      <a:ext cx="4762755" cy="5705175"/>
+                    </a:xfrm>
+                    <a:prstGeom prst="rect">
+                      <a:avLst/>
+                    </a:prstGeom>
+                    <a:noFill/>
+                    <a:ln>
+                      <a:noFill/>
+                    </a:ln>
+                  </pic:spPr>
+                </pic:pic>
+              </a:graphicData>
+            </a:graphic>
+          </wp:inline>
+        </w:drawing>
+      </w:r>
+    </w:p>
+    <w:p>
+      <w:pPr>
+        <w:pStyle w:val="Caption"/>
+        <w:rPr>
+          <w:sz w:val="24"/>
+          <w:szCs w:val="24"/>
+        </w:rPr>
+      </w:pPr>
+      <w:r>
+        <w:t xml:space="preserve">Figure </w:t>
+      </w:r>
+      <w:r>
+        <w:fldChar w:fldCharType="begin"/>
+      </w:r>
+      <w:r>
+        <w:instrText xml:space="preserve"> SEQ Figure \* ARABIC </w:instrText>
+      </w:r>
+      <w:r>
+        <w:fldChar w:fldCharType="separate"/>
+      </w:r>
+      <w:r>
+        <w:rPr>
+          <w:noProof/>
+        </w:rPr>
+        <w:t>7</w:t>
+      </w:r>
+      <w:r>
+        <w:fldChar w:fldCharType="end"/>
+      </w:r>
+      <w:r>
+        <w:t xml:space="preserve"> System </w:t>
+      </w:r>
+      <w:r>
+        <w:t>f</w:t>
+      </w:r>
+      <w:r>
+        <w:t xml:space="preserve">low </w:t>
+      </w:r>
+      <w:r>
+        <w:t>diagram</w:t>
+      </w:r>
+    </w:p>
+    <w:p>
+      <w:pPr>
+        <w:rPr>
+          <w:sz w:val="24"/>
+          <w:szCs w:val="24"/>
+        </w:rPr>
+      </w:pPr>
+      <w:r>
+        <w:rPr>
+          <w:sz w:val="24"/>
+          <w:szCs w:val="24"/>
+        </w:rPr>
+        <w:t>Figure 7 shows the system flow diagram of the overall system making a prediction from a user’s input</w:t>
+      </w:r>
+      <w:r>
+        <w:rPr>
+          <w:sz w:val="24"/>
+          <w:szCs w:val="24"/>
+        </w:rPr>
+        <w:t>.</w:t>
+      </w:r>
+    </w:p>
+    <w:p>
+      <w:pPr>
+        <w:rPr>
+          <w:sz w:val="24"/>
+          <w:szCs w:val="24"/>
+        </w:rPr>
+      </w:pPr>
+      <w:r>
+        <w:rPr>
+          <w:sz w:val="24"/>
+          <w:szCs w:val="24"/>
+        </w:rPr>
+        <w:t>When the user inputs their choices for the prediction they are checked for validity, if invalid the user will not be able to submit them. If they are valid then upon submission the predictors will be recalculated with the constraint of the user’s chosen season and these new predictors will be stored in the database. These new predictors will then be used to crea</w:t>
+      </w:r>
+      <w:r>
+        <w:rPr>
+          <w:sz w:val="24"/>
+          <w:szCs w:val="24"/>
+        </w:rPr>
+        <w:t>te two lists of K nearest neighbours where K is selected from the user’s input and the two lists will each have the order of the user’s inputted teams swapped. The average results of both of these lists will then be used to predict which team is going to win as well as the percentage likelihood of them winning. This prediction will then be output to the user, at which point they can make another prediction if they would like to do so.</w:t>
+      </w:r>
+    </w:p>
+    <w:p>
+      <w:pPr>
+        <w:pStyle w:val="Heading2"/>
+      </w:pPr>
+      <w:bookmarkStart w:id="17" w:name="_Toc70451430"/>
+      <w:r>
+        <w:lastRenderedPageBreak/>
         <w:t xml:space="preserve">2.5 </w:t>
       </w:r>
       <w:r>
@@ -3953,15 +6039,37 @@
       <w:r>
         <w:t>dditional Design Artefacts</w:t>
       </w:r>
-      <w:bookmarkEnd w:id="15"/>
-    </w:p>
-    <w:p>
-      <w:pPr>
-        <w:rPr>
-          <w:sz w:val="24"/>
-          <w:szCs w:val="24"/>
-        </w:rPr>
-      </w:pPr>
+      <w:bookmarkEnd w:id="17"/>
+    </w:p>
+    <w:p>
+      <w:pPr>
+        <w:rPr>
+          <w:sz w:val="24"/>
+          <w:szCs w:val="24"/>
+        </w:rPr>
+      </w:pPr>
+      <w:r>
+        <w:rPr>
+          <w:sz w:val="24"/>
+          <w:szCs w:val="24"/>
+        </w:rPr>
+        <w:t>Python script for games table</w:t>
+      </w:r>
+      <w:r>
+        <w:rPr>
+          <w:sz w:val="24"/>
+          <w:szCs w:val="24"/>
+        </w:rPr>
+        <w:br/>
+      </w:r>
+      <w:r>
+        <w:rPr>
+          <w:sz w:val="24"/>
+          <w:szCs w:val="24"/>
+        </w:rPr>
+        <w:br/>
+        <w:t>KNN  Algorithm</w:t>
+      </w:r>
     </w:p>
     <w:p>
       <w:pPr>
@@ -3971,7 +6079,7 @@
           <w:szCs w:val="28"/>
         </w:rPr>
       </w:pPr>
-      <w:bookmarkStart w:id="16" w:name="_Toc70364057"/>
+      <w:bookmarkStart w:id="18" w:name="_Toc70451431"/>
       <w:r>
         <w:rPr>
           <w:sz w:val="28"/>
@@ -3979,15 +6087,887 @@
         </w:rPr>
         <w:t>3 System Implementation</w:t>
       </w:r>
-      <w:bookmarkEnd w:id="16"/>
-    </w:p>
-    <w:p>
-      <w:pPr>
-        <w:rPr>
-          <w:sz w:val="24"/>
-          <w:szCs w:val="24"/>
-        </w:rPr>
-      </w:pPr>
+      <w:bookmarkEnd w:id="18"/>
+    </w:p>
+    <w:p>
+      <w:pPr>
+        <w:pStyle w:val="Heading2"/>
+      </w:pPr>
+      <w:bookmarkStart w:id="19" w:name="_Toc70451432"/>
+      <w:r>
+        <w:t>3.1 Reflection on Implementation Plan</w:t>
+      </w:r>
+      <w:bookmarkEnd w:id="19"/>
+    </w:p>
+    <w:p>
+      <w:pPr>
+        <w:rPr>
+          <w:sz w:val="24"/>
+          <w:szCs w:val="24"/>
+        </w:rPr>
+      </w:pPr>
+      <w:r>
+        <w:rPr>
+          <w:sz w:val="24"/>
+          <w:szCs w:val="24"/>
+        </w:rPr>
+        <w:t xml:space="preserve">Overall, with the Implementation plan the project manager made the decision of using Kanban which served the project well as there were a number of changes to both the order of the steps in the implementation plan as well as the duration spent on certain steps in the plan and Kanban allowed for flexibility in both of these. One thing in particular </w:t>
+      </w:r>
+      <w:r>
+        <w:rPr>
+          <w:sz w:val="24"/>
+          <w:szCs w:val="24"/>
+        </w:rPr>
+        <w:t>that could’ve been planned better in the implementation plan would’ve been the choice of predictors as they were unexpectedly difficult to create and calculate especially when implementing them at such a late date in the code and perhaps taking care to make the earlier code more scalable would also have helped with this too.</w:t>
+      </w:r>
+    </w:p>
+    <w:p>
+      <w:pPr>
+        <w:pStyle w:val="Heading2"/>
+      </w:pPr>
+      <w:bookmarkStart w:id="20" w:name="_Toc70451433"/>
+      <w:r>
+        <w:t>3.2 Tools and Languages</w:t>
+      </w:r>
+      <w:r>
+        <w:t xml:space="preserve"> Used</w:t>
+      </w:r>
+      <w:bookmarkEnd w:id="20"/>
+    </w:p>
+    <w:p>
+      <w:pPr>
+        <w:pStyle w:val="Heading3"/>
+      </w:pPr>
+      <w:r>
+        <w:t>3.2.1 Python</w:t>
+      </w:r>
+    </w:p>
+    <w:p>
+      <w:pPr>
+        <w:rPr>
+          <w:sz w:val="24"/>
+          <w:szCs w:val="24"/>
+        </w:rPr>
+      </w:pPr>
+      <w:r>
+        <w:rPr>
+          <w:sz w:val="24"/>
+          <w:szCs w:val="24"/>
+        </w:rPr>
+        <w:t>Python</w:t>
+      </w:r>
+      <w:r>
+        <w:rPr>
+          <w:sz w:val="24"/>
+          <w:szCs w:val="24"/>
+        </w:rPr>
+        <w:t xml:space="preserve"> was used by the developer due to the developer’s experience in using the language before overall as well as their experience in using the langue to create an API which was something the developer and project manager planned to have in their project from the beginning as a way to create the system</w:t>
+      </w:r>
+      <w:r>
+        <w:rPr>
+          <w:sz w:val="24"/>
+          <w:szCs w:val="24"/>
+        </w:rPr>
+        <w:t>. It was ideal in the creation of the system because it was very easy to manipulate the data in it through the use of dictionaries and the developer was able to create their own K nearest neighbour algorithm in python without the use of external libraries due to this. Although the developer was able to create this library themselves this also made things take more time than they may have otherwise and caused difficulties so it may have been more beneficial to use a python library for the K nearest neighbour algorithm, for example scikit learn</w:t>
+      </w:r>
+      <w:sdt>
+        <w:sdtPr>
+          <w:rPr>
+            <w:sz w:val="24"/>
+            <w:szCs w:val="24"/>
+          </w:rPr>
+          <w:id w:val="-527718645"/>
+          <w:citation/>
+        </w:sdtPr>
+        <w:sdtContent>
+          <w:r>
+            <w:rPr>
+              <w:sz w:val="24"/>
+              <w:szCs w:val="24"/>
+            </w:rPr>
+            <w:fldChar w:fldCharType="begin"/>
+          </w:r>
+          <w:r>
+            <w:rPr>
+              <w:sz w:val="24"/>
+              <w:szCs w:val="24"/>
+            </w:rPr>
+            <w:instrText xml:space="preserve">CITATION sci21 \l 2057 </w:instrText>
+          </w:r>
+          <w:r>
+            <w:rPr>
+              <w:sz w:val="24"/>
+              <w:szCs w:val="24"/>
+            </w:rPr>
+            <w:fldChar w:fldCharType="separate"/>
+          </w:r>
+          <w:r>
+            <w:rPr>
+              <w:noProof/>
+              <w:sz w:val="24"/>
+              <w:szCs w:val="24"/>
+            </w:rPr>
+            <w:t xml:space="preserve"> </w:t>
+          </w:r>
+          <w:r>
+            <w:rPr>
+              <w:noProof/>
+              <w:sz w:val="24"/>
+              <w:szCs w:val="24"/>
+            </w:rPr>
+            <w:t>[6]</w:t>
+          </w:r>
+          <w:r>
+            <w:rPr>
+              <w:sz w:val="24"/>
+              <w:szCs w:val="24"/>
+            </w:rPr>
+            <w:fldChar w:fldCharType="end"/>
+          </w:r>
+        </w:sdtContent>
+      </w:sdt>
+      <w:r>
+        <w:rPr>
+          <w:sz w:val="24"/>
+          <w:szCs w:val="24"/>
+        </w:rPr>
+        <w:t xml:space="preserve"> which may have made this easier but the developer may have lost some understanding of the algorithm</w:t>
+      </w:r>
+      <w:r>
+        <w:rPr>
+          <w:sz w:val="24"/>
+          <w:szCs w:val="24"/>
+        </w:rPr>
+        <w:t xml:space="preserve"> if this had been used</w:t>
+      </w:r>
+      <w:r>
+        <w:rPr>
+          <w:sz w:val="24"/>
+          <w:szCs w:val="24"/>
+        </w:rPr>
+        <w:t>.</w:t>
+      </w:r>
+      <w:r>
+        <w:rPr>
+          <w:sz w:val="24"/>
+          <w:szCs w:val="24"/>
+        </w:rPr>
+        <w:br/>
+        <w:t xml:space="preserve">Overall though the choice of python worked well for the development needs of the project and the developer was pleased with its </w:t>
+      </w:r>
+      <w:r>
+        <w:rPr>
+          <w:sz w:val="24"/>
+          <w:szCs w:val="24"/>
+        </w:rPr>
+        <w:t>performance even though it could have been better with the use of libraries.</w:t>
+      </w:r>
+    </w:p>
+    <w:p>
+      <w:pPr>
+        <w:pStyle w:val="Heading3"/>
+      </w:pPr>
+      <w:r>
+        <w:t>3.2.2 Gitlab and git bash</w:t>
+      </w:r>
+    </w:p>
+    <w:p>
+      <w:pPr>
+        <w:rPr>
+          <w:sz w:val="24"/>
+          <w:szCs w:val="24"/>
+        </w:rPr>
+      </w:pPr>
+      <w:r>
+        <w:rPr>
+          <w:sz w:val="24"/>
+          <w:szCs w:val="24"/>
+        </w:rPr>
+        <w:t>Gitlab</w:t>
+      </w:r>
+      <w:r>
+        <w:rPr>
+          <w:sz w:val="24"/>
+          <w:szCs w:val="24"/>
+        </w:rPr>
+        <w:t xml:space="preserve"> and git were used together for version control and maintaining a backup of the system code</w:t>
+      </w:r>
+      <w:r>
+        <w:rPr>
+          <w:sz w:val="24"/>
+          <w:szCs w:val="24"/>
+        </w:rPr>
+        <w:t xml:space="preserve"> the developer used gitlab as opposed to other version control software due to the quite large amount of free storage a user gets and because they have over a year of experience using it in work and other projects. The reason they used git bash was also due to familiarity and it meant they were able to very quickly move work from their computer to git without having to learn. Although the IDE used also had a way to access git via a GUI the developer was inexperienced in using a GUI for git and due to time constraints did not think it was necessary to learn it but perhaps if the developer had taken the time to learn it they could’ve found it had a boost to their workflow speed rather than having to exit to a different program for git commits.</w:t>
+      </w:r>
+    </w:p>
+    <w:p>
+      <w:pPr>
+        <w:pStyle w:val="Heading3"/>
+      </w:pPr>
+      <w:r>
+        <w:lastRenderedPageBreak/>
+        <w:t>3.2.3 VS Code</w:t>
+      </w:r>
+    </w:p>
+    <w:p>
+      <w:pPr>
+        <w:rPr>
+          <w:sz w:val="24"/>
+          <w:szCs w:val="24"/>
+        </w:rPr>
+      </w:pPr>
+      <w:r>
+        <w:rPr>
+          <w:sz w:val="24"/>
+          <w:szCs w:val="24"/>
+        </w:rPr>
+        <w:t>VS Code</w:t>
+      </w:r>
+      <w:r>
+        <w:rPr>
+          <w:sz w:val="24"/>
+          <w:szCs w:val="24"/>
+        </w:rPr>
+        <w:t xml:space="preserve"> was used by the developer as it is able to support a large number of different languages and</w:t>
+      </w:r>
+      <w:r>
+        <w:rPr>
+          <w:sz w:val="24"/>
+          <w:szCs w:val="24"/>
+        </w:rPr>
+        <w:t xml:space="preserve"> as there were a number of different languages being using it</w:t>
+      </w:r>
+      <w:r>
+        <w:rPr>
+          <w:sz w:val="24"/>
+          <w:szCs w:val="24"/>
+        </w:rPr>
+        <w:t xml:space="preserve"> meant they</w:t>
+      </w:r>
+      <w:r>
+        <w:rPr>
+          <w:sz w:val="24"/>
+          <w:szCs w:val="24"/>
+        </w:rPr>
+        <w:t xml:space="preserve"> did not have to switch to different IDE’s </w:t>
+      </w:r>
+      <w:r>
+        <w:rPr>
+          <w:sz w:val="24"/>
+          <w:szCs w:val="24"/>
+        </w:rPr>
+        <w:t>to look at</w:t>
+      </w:r>
+      <w:r>
+        <w:rPr>
+          <w:sz w:val="24"/>
+          <w:szCs w:val="24"/>
+        </w:rPr>
+        <w:t xml:space="preserve"> different parts of the system. VS Code is also quite lightweight and runs well on the developer’s system compared to some other IDE’s they have used and it has git integration so if the developer wanted to they could access git from a GUI within VS Code</w:t>
+      </w:r>
+      <w:r>
+        <w:rPr>
+          <w:sz w:val="24"/>
+          <w:szCs w:val="24"/>
+        </w:rPr>
+        <w:t xml:space="preserve"> but even without accessing the GUI it shows lines that have been changed from the last git version which helps to keep track of exactly what work has been done</w:t>
+      </w:r>
+      <w:r>
+        <w:rPr>
+          <w:sz w:val="24"/>
+          <w:szCs w:val="24"/>
+        </w:rPr>
+        <w:t xml:space="preserve">. </w:t>
+      </w:r>
+    </w:p>
+    <w:p>
+      <w:pPr>
+        <w:pStyle w:val="Heading3"/>
+      </w:pPr>
+      <w:r>
+        <w:t>3.2.4 Mongo DB</w:t>
+      </w:r>
+    </w:p>
+    <w:p>
+      <w:pPr>
+        <w:rPr>
+          <w:sz w:val="24"/>
+          <w:szCs w:val="24"/>
+        </w:rPr>
+      </w:pPr>
+      <w:r>
+        <w:rPr>
+          <w:sz w:val="24"/>
+          <w:szCs w:val="24"/>
+        </w:rPr>
+        <w:t>Mongo DB</w:t>
+      </w:r>
+    </w:p>
+    <w:p>
+      <w:pPr>
+        <w:pStyle w:val="Heading3"/>
+      </w:pPr>
+      <w:r>
+        <w:t>3.2.5 PyMongo</w:t>
+      </w:r>
+    </w:p>
+    <w:p>
+      <w:pPr>
+        <w:rPr>
+          <w:sz w:val="24"/>
+          <w:szCs w:val="24"/>
+        </w:rPr>
+      </w:pPr>
+      <w:r>
+        <w:rPr>
+          <w:sz w:val="24"/>
+          <w:szCs w:val="24"/>
+        </w:rPr>
+        <w:t>PyMongo</w:t>
+      </w:r>
+    </w:p>
+    <w:p>
+      <w:pPr>
+        <w:pStyle w:val="Heading3"/>
+      </w:pPr>
+      <w:r>
+        <w:t>3.2.6 Angular JS</w:t>
+      </w:r>
+    </w:p>
+    <w:p>
+      <w:pPr>
+        <w:rPr>
+          <w:sz w:val="24"/>
+          <w:szCs w:val="24"/>
+        </w:rPr>
+      </w:pPr>
+      <w:r>
+        <w:rPr>
+          <w:sz w:val="24"/>
+          <w:szCs w:val="24"/>
+        </w:rPr>
+        <w:t>Angular JS</w:t>
+      </w:r>
+    </w:p>
+    <w:p>
+      <w:pPr>
+        <w:pStyle w:val="Heading3"/>
+      </w:pPr>
+      <w:r>
+        <w:t>3.2.7 Bootstrap</w:t>
+      </w:r>
+    </w:p>
+    <w:p>
+      <w:pPr>
+        <w:rPr>
+          <w:sz w:val="24"/>
+          <w:szCs w:val="24"/>
+        </w:rPr>
+      </w:pPr>
+      <w:r>
+        <w:rPr>
+          <w:sz w:val="24"/>
+          <w:szCs w:val="24"/>
+        </w:rPr>
+        <w:t>Bootstrap</w:t>
+      </w:r>
+    </w:p>
+    <w:p>
+      <w:r>
+        <w:br w:type="page"/>
+      </w:r>
+    </w:p>
+    <w:p>
+      <w:pPr>
+        <w:pStyle w:val="Heading2"/>
+      </w:pPr>
+      <w:bookmarkStart w:id="21" w:name="_Toc70451434"/>
+      <w:r>
+        <w:lastRenderedPageBreak/>
+        <w:t>3.3 Evidence of Version Control</w:t>
+      </w:r>
+      <w:bookmarkEnd w:id="21"/>
+    </w:p>
+    <w:p>
+      <w:pPr>
+        <w:keepNext/>
+      </w:pPr>
+      <w:r>
+        <w:rPr>
+          <w:sz w:val="24"/>
+          <w:szCs w:val="24"/>
+        </w:rPr>
+        <w:drawing>
+          <wp:inline distT="0" distB="0" distL="0" distR="0" wp14:anchorId="703C10D9" wp14:editId="0178CB51">
+            <wp:extent cx="5731510" cy="3231515"/>
+            <wp:effectExtent l="0" t="0" r="2540" b="6985"/>
+            <wp:docPr id="8" name="Picture 8" descr="Graphical user interface, text, application, Teams&#10;&#10;Description automatically generated"/>
+            <wp:cNvGraphicFramePr>
+              <a:graphicFrameLocks xmlns:a="http://schemas.openxmlformats.org/drawingml/2006/main" noChangeAspect="1"/>
+            </wp:cNvGraphicFramePr>
+            <a:graphic xmlns:a="http://schemas.openxmlformats.org/drawingml/2006/main">
+              <a:graphicData uri="http://schemas.openxmlformats.org/drawingml/2006/picture">
+                <pic:pic xmlns:pic="http://schemas.openxmlformats.org/drawingml/2006/picture">
+                  <pic:nvPicPr>
+                    <pic:cNvPr id="8" name="Picture 8" descr="Graphical user interface, text, application, Teams&#10;&#10;Description automatically generated"/>
+                    <pic:cNvPicPr/>
+                  </pic:nvPicPr>
+                  <pic:blipFill>
+                    <a:blip r:embed="rId11"/>
+                    <a:stretch>
+                      <a:fillRect/>
+                    </a:stretch>
+                  </pic:blipFill>
+                  <pic:spPr>
+                    <a:xfrm>
+                      <a:off x="0" y="0"/>
+                      <a:ext cx="5731510" cy="3231515"/>
+                    </a:xfrm>
+                    <a:prstGeom prst="rect">
+                      <a:avLst/>
+                    </a:prstGeom>
+                  </pic:spPr>
+                </pic:pic>
+              </a:graphicData>
+            </a:graphic>
+          </wp:inline>
+        </w:drawing>
+      </w:r>
+    </w:p>
+    <w:p>
+      <w:pPr>
+        <w:pStyle w:val="Caption"/>
+        <w:rPr>
+          <w:sz w:val="24"/>
+          <w:szCs w:val="24"/>
+        </w:rPr>
+      </w:pPr>
+      <w:r>
+        <w:t xml:space="preserve">Figure </w:t>
+      </w:r>
+      <w:r>
+        <w:fldChar w:fldCharType="begin"/>
+      </w:r>
+      <w:r>
+        <w:instrText xml:space="preserve"> SEQ Figure \* ARABIC </w:instrText>
+      </w:r>
+      <w:r>
+        <w:fldChar w:fldCharType="separate"/>
+      </w:r>
+      <w:r>
+        <w:rPr>
+          <w:noProof/>
+        </w:rPr>
+        <w:t>8</w:t>
+      </w:r>
+      <w:r>
+        <w:fldChar w:fldCharType="end"/>
+      </w:r>
+      <w:r>
+        <w:t xml:space="preserve"> Git commit history</w:t>
+      </w:r>
+    </w:p>
+    <w:p>
+      <w:pPr>
+        <w:rPr>
+          <w:sz w:val="24"/>
+          <w:szCs w:val="24"/>
+        </w:rPr>
+      </w:pPr>
+      <w:r>
+        <w:rPr>
+          <w:sz w:val="24"/>
+          <w:szCs w:val="24"/>
+        </w:rPr>
+        <w:t>Figure 8 shows the git commit history</w:t>
+      </w:r>
+      <w:r>
+        <w:rPr>
+          <w:sz w:val="24"/>
+          <w:szCs w:val="24"/>
+        </w:rPr>
+        <w:t>.</w:t>
+      </w:r>
+      <w:r>
+        <w:rPr>
+          <w:sz w:val="24"/>
+          <w:szCs w:val="24"/>
+        </w:rPr>
+        <w:t xml:space="preserve"> </w:t>
+      </w:r>
+      <w:r>
+        <w:rPr>
+          <w:sz w:val="24"/>
+          <w:szCs w:val="24"/>
+        </w:rPr>
+        <w:t>F</w:t>
+      </w:r>
+      <w:r>
+        <w:rPr>
+          <w:sz w:val="24"/>
+          <w:szCs w:val="24"/>
+        </w:rPr>
+        <w:t>rom the beginning of the initial implementation</w:t>
+      </w:r>
+      <w:r>
+        <w:rPr>
+          <w:sz w:val="24"/>
+          <w:szCs w:val="24"/>
+        </w:rPr>
+        <w:t xml:space="preserve"> and throughout the development of the system</w:t>
+      </w:r>
+      <w:r>
+        <w:rPr>
+          <w:sz w:val="24"/>
+          <w:szCs w:val="24"/>
+        </w:rPr>
+        <w:t xml:space="preserve"> the developer was using gitlab to maintain a backup</w:t>
+      </w:r>
+      <w:r>
+        <w:rPr>
+          <w:sz w:val="24"/>
+          <w:szCs w:val="24"/>
+        </w:rPr>
+        <w:t xml:space="preserve"> of the system</w:t>
+      </w:r>
+      <w:r>
+        <w:rPr>
+          <w:sz w:val="24"/>
+          <w:szCs w:val="24"/>
+        </w:rPr>
+        <w:t xml:space="preserve"> as well as for version control</w:t>
+      </w:r>
+      <w:r>
+        <w:rPr>
+          <w:sz w:val="24"/>
+          <w:szCs w:val="24"/>
+        </w:rPr>
+        <w:t xml:space="preserve">. This helped to mitigate any risk of hardware failure as if any system were to fail there would still be a recent backup available so that the whole system would not be lost. It also made it convenient for the developer to work on the system on multiple different systems which meant that they were able to move the work to a laptop and work elsewhere if necessary. </w:t>
+      </w:r>
+      <w:r>
+        <w:rPr>
+          <w:sz w:val="24"/>
+          <w:szCs w:val="24"/>
+        </w:rPr>
+        <w:br/>
+        <w:t>Although there was integration between git and VS code (the IDE the developer used) which would allow the developer to use a GUI to access git, the developer preferred to use git bash command line to make pushes and pulls to and from gitlab because he had more experience using this and it allowed his workflow to move smoothly.</w:t>
+      </w:r>
+      <w:r>
+        <w:rPr>
+          <w:sz w:val="24"/>
+          <w:szCs w:val="24"/>
+        </w:rPr>
+        <w:br/>
+        <w:t>As there was only one developer in this project there was no need to set up branch control but it would be useful to implement if in future the project manager would like to add more developers to this project and would ensure that all code added to the project was up to a high standard with</w:t>
+      </w:r>
+      <w:r>
+        <w:rPr>
+          <w:sz w:val="24"/>
+          <w:szCs w:val="24"/>
+        </w:rPr>
+        <w:t xml:space="preserve"> the use of</w:t>
+      </w:r>
+      <w:r>
+        <w:rPr>
+          <w:sz w:val="24"/>
+          <w:szCs w:val="24"/>
+        </w:rPr>
+        <w:t xml:space="preserve"> code reviews from peer developers.</w:t>
+      </w:r>
+      <w:r>
+        <w:rPr>
+          <w:sz w:val="24"/>
+          <w:szCs w:val="24"/>
+        </w:rPr>
+        <w:br/>
+        <w:t>Overall GitLab’s version control was very useful to the project allowing the developer to rollback changes when needed and providing reassurance with the knowledge that if something were to go wrong there was an easily accessible way to either retrieve the code or undo a mistake.</w:t>
+      </w:r>
+    </w:p>
+    <w:p>
+      <w:pPr>
+        <w:rPr>
+          <w:sz w:val="24"/>
+          <w:szCs w:val="24"/>
+        </w:rPr>
+      </w:pPr>
+      <w:r>
+        <w:rPr>
+          <w:sz w:val="24"/>
+          <w:szCs w:val="24"/>
+        </w:rPr>
+        <w:br w:type="page"/>
+      </w:r>
+    </w:p>
+    <w:p>
+      <w:pPr>
+        <w:pStyle w:val="Heading2"/>
+      </w:pPr>
+      <w:bookmarkStart w:id="22" w:name="_Toc70451435"/>
+      <w:r>
+        <w:lastRenderedPageBreak/>
+        <w:t>3.4 Volume of Code Produced</w:t>
+      </w:r>
+      <w:bookmarkEnd w:id="22"/>
+    </w:p>
+    <w:tbl>
+      <w:tblPr>
+        <w:tblStyle w:val="TableGrid"/>
+        <w:tblW w:w="0" w:type="auto"/>
+        <w:tblLook w:val="04A0" w:firstRow="1" w:lastRow="0" w:firstColumn="1" w:lastColumn="0" w:noHBand="0" w:noVBand="1"/>
+      </w:tblPr>
+      <w:tblGrid>
+        <w:gridCol w:w="4508"/>
+        <w:gridCol w:w="4508"/>
+      </w:tblGrid>
+      <w:tr>
+        <w:tc>
+          <w:tcPr>
+            <w:tcW w:w="4508" w:type="dxa"/>
+          </w:tcPr>
+          <w:p>
+            <w:pPr>
+              <w:jc w:val="center"/>
+              <w:rPr>
+                <w:b/>
+                <w:bCs/>
+                <w:sz w:val="24"/>
+                <w:szCs w:val="24"/>
+              </w:rPr>
+            </w:pPr>
+            <w:r>
+              <w:rPr>
+                <w:b/>
+                <w:bCs/>
+                <w:sz w:val="24"/>
+                <w:szCs w:val="24"/>
+              </w:rPr>
+              <w:t>Item</w:t>
+            </w:r>
+          </w:p>
+        </w:tc>
+        <w:tc>
+          <w:tcPr>
+            <w:tcW w:w="4508" w:type="dxa"/>
+          </w:tcPr>
+          <w:p>
+            <w:pPr>
+              <w:jc w:val="center"/>
+              <w:rPr>
+                <w:b/>
+                <w:bCs/>
+                <w:sz w:val="24"/>
+                <w:szCs w:val="24"/>
+              </w:rPr>
+            </w:pPr>
+            <w:r>
+              <w:rPr>
+                <w:b/>
+                <w:bCs/>
+                <w:sz w:val="24"/>
+                <w:szCs w:val="24"/>
+              </w:rPr>
+              <w:t>Amount</w:t>
+            </w:r>
+          </w:p>
+        </w:tc>
+      </w:tr>
+      <w:tr>
+        <w:tc>
+          <w:tcPr>
+            <w:tcW w:w="4508" w:type="dxa"/>
+          </w:tcPr>
+          <w:p>
+            <w:pPr>
+              <w:jc w:val="center"/>
+              <w:rPr>
+                <w:sz w:val="24"/>
+                <w:szCs w:val="24"/>
+              </w:rPr>
+            </w:pPr>
+            <w:r>
+              <w:rPr>
+                <w:sz w:val="24"/>
+                <w:szCs w:val="24"/>
+              </w:rPr>
+              <w:t>Python Methods</w:t>
+            </w:r>
+          </w:p>
+        </w:tc>
+        <w:tc>
+          <w:tcPr>
+            <w:tcW w:w="4508" w:type="dxa"/>
+          </w:tcPr>
+          <w:p>
+            <w:pPr>
+              <w:jc w:val="center"/>
+              <w:rPr>
+                <w:sz w:val="24"/>
+                <w:szCs w:val="24"/>
+              </w:rPr>
+            </w:pPr>
+            <w:r>
+              <w:rPr>
+                <w:sz w:val="24"/>
+                <w:szCs w:val="24"/>
+              </w:rPr>
+              <w:t>13</w:t>
+            </w:r>
+          </w:p>
+        </w:tc>
+      </w:tr>
+      <w:tr>
+        <w:tc>
+          <w:tcPr>
+            <w:tcW w:w="4508" w:type="dxa"/>
+          </w:tcPr>
+          <w:p>
+            <w:pPr>
+              <w:jc w:val="center"/>
+              <w:rPr>
+                <w:sz w:val="24"/>
+                <w:szCs w:val="24"/>
+              </w:rPr>
+            </w:pPr>
+            <w:r>
+              <w:rPr>
+                <w:sz w:val="24"/>
+                <w:szCs w:val="24"/>
+              </w:rPr>
+              <w:t>API Calls</w:t>
+            </w:r>
+          </w:p>
+        </w:tc>
+        <w:tc>
+          <w:tcPr>
+            <w:tcW w:w="4508" w:type="dxa"/>
+          </w:tcPr>
+          <w:p>
+            <w:pPr>
+              <w:jc w:val="center"/>
+              <w:rPr>
+                <w:sz w:val="24"/>
+                <w:szCs w:val="24"/>
+              </w:rPr>
+            </w:pPr>
+            <w:r>
+              <w:rPr>
+                <w:sz w:val="24"/>
+                <w:szCs w:val="24"/>
+              </w:rPr>
+              <w:t>2</w:t>
+            </w:r>
+          </w:p>
+        </w:tc>
+      </w:tr>
+      <w:tr>
+        <w:tc>
+          <w:tcPr>
+            <w:tcW w:w="4508" w:type="dxa"/>
+          </w:tcPr>
+          <w:p>
+            <w:pPr>
+              <w:jc w:val="center"/>
+              <w:rPr>
+                <w:sz w:val="24"/>
+                <w:szCs w:val="24"/>
+              </w:rPr>
+            </w:pPr>
+            <w:r>
+              <w:rPr>
+                <w:sz w:val="24"/>
+                <w:szCs w:val="24"/>
+              </w:rPr>
+              <w:t>Angular Components</w:t>
+            </w:r>
+          </w:p>
+        </w:tc>
+        <w:tc>
+          <w:tcPr>
+            <w:tcW w:w="4508" w:type="dxa"/>
+          </w:tcPr>
+          <w:p>
+            <w:pPr>
+              <w:jc w:val="center"/>
+              <w:rPr>
+                <w:sz w:val="24"/>
+                <w:szCs w:val="24"/>
+              </w:rPr>
+            </w:pPr>
+            <w:r>
+              <w:rPr>
+                <w:sz w:val="24"/>
+                <w:szCs w:val="24"/>
+              </w:rPr>
+              <w:t>6</w:t>
+            </w:r>
+          </w:p>
+        </w:tc>
+      </w:tr>
+      <w:tr>
+        <w:tc>
+          <w:tcPr>
+            <w:tcW w:w="4508" w:type="dxa"/>
+          </w:tcPr>
+          <w:p>
+            <w:pPr>
+              <w:jc w:val="center"/>
+              <w:rPr>
+                <w:sz w:val="24"/>
+                <w:szCs w:val="24"/>
+              </w:rPr>
+            </w:pPr>
+            <w:r>
+              <w:rPr>
+                <w:sz w:val="24"/>
+                <w:szCs w:val="24"/>
+              </w:rPr>
+              <w:t>Mongo DB Queries</w:t>
+            </w:r>
+          </w:p>
+        </w:tc>
+        <w:tc>
+          <w:tcPr>
+            <w:tcW w:w="4508" w:type="dxa"/>
+          </w:tcPr>
+          <w:p>
+            <w:pPr>
+              <w:jc w:val="center"/>
+              <w:rPr>
+                <w:sz w:val="24"/>
+                <w:szCs w:val="24"/>
+              </w:rPr>
+            </w:pPr>
+            <w:r>
+              <w:rPr>
+                <w:sz w:val="24"/>
+                <w:szCs w:val="24"/>
+              </w:rPr>
+              <w:t>9</w:t>
+            </w:r>
+          </w:p>
+        </w:tc>
+      </w:tr>
+    </w:tbl>
+    <w:p>
+      <w:pPr>
+        <w:pStyle w:val="Heading2"/>
+      </w:pPr>
+      <w:bookmarkStart w:id="23" w:name="_Toc70451436"/>
+      <w:r>
+        <w:t>3.5 System Walkthrough</w:t>
+      </w:r>
+      <w:bookmarkEnd w:id="23"/>
+    </w:p>
+    <w:p/>
+    <w:p>
+      <w:pPr>
+        <w:pStyle w:val="Heading2"/>
+      </w:pPr>
+      <w:bookmarkStart w:id="24" w:name="_Toc70451437"/>
+      <w:r>
+        <w:t>3.6 Consideration of Security Implementation</w:t>
+      </w:r>
+      <w:bookmarkEnd w:id="24"/>
     </w:p>
     <w:p>
       <w:pPr>
@@ -3997,7 +6977,7 @@
           <w:szCs w:val="28"/>
         </w:rPr>
       </w:pPr>
-      <w:bookmarkStart w:id="17" w:name="_Toc70364058"/>
+      <w:bookmarkStart w:id="25" w:name="_Toc70451438"/>
       <w:r>
         <w:rPr>
           <w:sz w:val="28"/>
@@ -4012,15 +6992,47 @@
         </w:rPr>
         <w:t>System Verification</w:t>
       </w:r>
-      <w:bookmarkEnd w:id="17"/>
-    </w:p>
-    <w:p>
-      <w:pPr>
-        <w:rPr>
-          <w:sz w:val="24"/>
-          <w:szCs w:val="24"/>
-        </w:rPr>
-      </w:pPr>
+      <w:bookmarkEnd w:id="25"/>
+    </w:p>
+    <w:p>
+      <w:pPr>
+        <w:pStyle w:val="Heading2"/>
+      </w:pPr>
+      <w:bookmarkStart w:id="26" w:name="_Toc70451439"/>
+      <w:r>
+        <w:t>4.1 Reflection on Verification Plan</w:t>
+      </w:r>
+      <w:bookmarkEnd w:id="26"/>
+    </w:p>
+    <w:p>
+      <w:pPr>
+        <w:pStyle w:val="Heading2"/>
+      </w:pPr>
+      <w:bookmarkStart w:id="27" w:name="_Toc70451440"/>
+      <w:r>
+        <w:t>4.2 Verification Results</w:t>
+      </w:r>
+      <w:bookmarkEnd w:id="27"/>
+    </w:p>
+    <w:p>
+      <w:pPr>
+        <w:pStyle w:val="Heading2"/>
+      </w:pPr>
+      <w:bookmarkStart w:id="28" w:name="_Toc70451441"/>
+      <w:r>
+        <w:t>4.3 Other Evidence of Verification</w:t>
+      </w:r>
+      <w:bookmarkEnd w:id="28"/>
+    </w:p>
+    <w:p>
+      <w:pPr>
+        <w:pStyle w:val="Heading2"/>
+      </w:pPr>
+      <w:bookmarkStart w:id="29" w:name="_Toc70451442"/>
+      <w:r>
+        <w:t>4.4 Confirmation Statement of System Meeting Requirements</w:t>
+      </w:r>
+      <w:bookmarkEnd w:id="29"/>
     </w:p>
     <w:p>
       <w:pPr>
@@ -4030,7 +7042,7 @@
           <w:szCs w:val="28"/>
         </w:rPr>
       </w:pPr>
-      <w:bookmarkStart w:id="18" w:name="_Toc70364059"/>
+      <w:bookmarkStart w:id="30" w:name="_Toc70451443"/>
       <w:r>
         <w:rPr>
           <w:sz w:val="28"/>
@@ -4045,15 +7057,50 @@
         </w:rPr>
         <w:t>System Validation</w:t>
       </w:r>
-      <w:bookmarkEnd w:id="18"/>
-    </w:p>
-    <w:p>
-      <w:pPr>
-        <w:rPr>
-          <w:sz w:val="24"/>
-          <w:szCs w:val="24"/>
-        </w:rPr>
-      </w:pPr>
+      <w:bookmarkEnd w:id="30"/>
+    </w:p>
+    <w:p>
+      <w:pPr>
+        <w:pStyle w:val="Heading2"/>
+      </w:pPr>
+      <w:bookmarkStart w:id="31" w:name="_Toc70451444"/>
+      <w:r>
+        <w:t>5.1 Reflection of Validation Plan</w:t>
+      </w:r>
+      <w:bookmarkEnd w:id="31"/>
+    </w:p>
+    <w:p>
+      <w:pPr>
+        <w:pStyle w:val="Heading2"/>
+      </w:pPr>
+      <w:bookmarkStart w:id="32" w:name="_Toc70451445"/>
+      <w:r>
+        <w:t>5.2 Validation Results</w:t>
+      </w:r>
+      <w:bookmarkEnd w:id="32"/>
+    </w:p>
+    <w:p>
+      <w:pPr>
+        <w:pStyle w:val="Heading2"/>
+      </w:pPr>
+      <w:bookmarkStart w:id="33" w:name="_Toc70451446"/>
+      <w:r>
+        <w:t>5.3 Other Products Resulting from Validation</w:t>
+      </w:r>
+      <w:bookmarkEnd w:id="33"/>
+    </w:p>
+    <w:p>
+      <w:pPr>
+        <w:pStyle w:val="Heading2"/>
+      </w:pPr>
+      <w:bookmarkStart w:id="34" w:name="_Toc70451447"/>
+      <w:r>
+        <w:t>5.4</w:t>
+      </w:r>
+      <w:r>
+        <w:t xml:space="preserve"> Consideration for Future Work</w:t>
+      </w:r>
+      <w:bookmarkEnd w:id="34"/>
     </w:p>
     <w:p>
       <w:pPr>
@@ -4063,7 +7110,7 @@
           <w:szCs w:val="28"/>
         </w:rPr>
       </w:pPr>
-      <w:bookmarkStart w:id="19" w:name="_Toc70364060"/>
+      <w:bookmarkStart w:id="35" w:name="_Toc70451448"/>
       <w:r>
         <w:rPr>
           <w:sz w:val="28"/>
@@ -4078,33 +7125,63 @@
         </w:rPr>
         <w:t>Conclusion and Reflection</w:t>
       </w:r>
-      <w:bookmarkEnd w:id="19"/>
-    </w:p>
-    <w:p>
-      <w:pPr>
-        <w:rPr>
-          <w:sz w:val="24"/>
-          <w:szCs w:val="24"/>
-        </w:rPr>
-      </w:pPr>
-    </w:p>
-    <w:bookmarkStart w:id="20" w:name="_Toc70364061" w:displacedByCustomXml="next"/>
+      <w:bookmarkEnd w:id="35"/>
+    </w:p>
+    <w:p>
+      <w:pPr>
+        <w:pStyle w:val="Heading2"/>
+      </w:pPr>
+      <w:bookmarkStart w:id="36" w:name="_Toc70451449"/>
+      <w:r>
+        <w:t>6.1 Project Appraisal</w:t>
+      </w:r>
+      <w:bookmarkEnd w:id="36"/>
+    </w:p>
+    <w:p>
+      <w:pPr>
+        <w:pStyle w:val="Heading2"/>
+      </w:pPr>
+      <w:bookmarkStart w:id="37" w:name="_Toc70451450"/>
+      <w:r>
+        <w:t>6.2 Reflection of Project Plan</w:t>
+      </w:r>
+      <w:bookmarkEnd w:id="37"/>
+    </w:p>
+    <w:p>
+      <w:pPr>
+        <w:pStyle w:val="Heading2"/>
+      </w:pPr>
+      <w:bookmarkStart w:id="38" w:name="_Toc70451451"/>
+      <w:r>
+        <w:t>6.3 Reflection of Initial Time/Effort Estimation</w:t>
+      </w:r>
+      <w:bookmarkEnd w:id="38"/>
+    </w:p>
+    <w:p>
+      <w:pPr>
+        <w:pStyle w:val="Heading2"/>
+      </w:pPr>
+      <w:bookmarkStart w:id="39" w:name="_Toc70451452"/>
+      <w:r>
+        <w:t>6.4 Reflection of Software Methodology</w:t>
+      </w:r>
+      <w:bookmarkEnd w:id="39"/>
+    </w:p>
+    <w:bookmarkStart w:id="40" w:name="_Toc70451453" w:displacedByCustomXml="next"/>
     <w:sdt>
       <w:sdtPr>
+        <w:rPr>
+          <w:rFonts w:asciiTheme="minorHAnsi" w:eastAsiaTheme="minorHAnsi" w:hAnsiTheme="minorHAnsi" w:cstheme="minorBidi"/>
+          <w:color w:val="auto"/>
+          <w:sz w:val="22"/>
+          <w:szCs w:val="22"/>
+        </w:rPr>
         <w:id w:val="-1373771347"/>
         <w:docPartObj>
           <w:docPartGallery w:val="Bibliographies"/>
           <w:docPartUnique/>
         </w:docPartObj>
       </w:sdtPr>
-      <w:sdtEndPr>
-        <w:rPr>
-          <w:rFonts w:asciiTheme="minorHAnsi" w:eastAsiaTheme="minorHAnsi" w:hAnsiTheme="minorHAnsi" w:cstheme="minorBidi"/>
-          <w:color w:val="auto"/>
-          <w:sz w:val="22"/>
-          <w:szCs w:val="22"/>
-        </w:rPr>
-      </w:sdtEndPr>
       <w:sdtContent>
         <w:p>
           <w:pPr>
@@ -4128,7 +7205,7 @@
             </w:rPr>
             <w:t>References</w:t>
           </w:r>
-          <w:bookmarkEnd w:id="20"/>
+          <w:bookmarkEnd w:id="40"/>
         </w:p>
         <w:sdt>
           <w:sdtPr>
@@ -4408,7 +7485,7 @@
           <w:szCs w:val="28"/>
         </w:rPr>
       </w:pPr>
-      <w:bookmarkStart w:id="21" w:name="_Toc70364062"/>
+      <w:bookmarkStart w:id="41" w:name="_Toc70451454"/>
       <w:r>
         <w:rPr>
           <w:sz w:val="28"/>
@@ -4423,7 +7500,7 @@
         </w:rPr>
         <w:t>Appendices</w:t>
       </w:r>
-      <w:bookmarkEnd w:id="21"/>
+      <w:bookmarkEnd w:id="41"/>
     </w:p>
     <w:p>
       <w:pPr>
@@ -5386,6 +8463,25 @@
       <w:szCs w:val="18"/>
     </w:rPr>
   </w:style>
+  <w:style w:type="table" w:styleId="TableGrid">
+    <w:name w:val="Table Grid"/>
+    <w:basedOn w:val="TableNormal"/>
+    <w:uiPriority w:val="39"/>
+    <w:rsid w:val="006455E1"/>
+    <w:pPr>
+      <w:spacing w:after="0" w:line="240" w:lineRule="auto"/>
+    </w:pPr>
+    <w:tblPr>
+      <w:tblBorders>
+        <w:top w:val="single" w:sz="4" w:space="0" w:color="auto"/>
+        <w:left w:val="single" w:sz="4" w:space="0" w:color="auto"/>
+        <w:bottom w:val="single" w:sz="4" w:space="0" w:color="auto"/>
+        <w:right w:val="single" w:sz="4" w:space="0" w:color="auto"/>
+        <w:insideH w:val="single" w:sz="4" w:space="0" w:color="auto"/>
+        <w:insideV w:val="single" w:sz="4" w:space="0" w:color="auto"/>
+      </w:tblBorders>
+    </w:tblPr>
+  </w:style>
 </w:styles>
 </file>
 
@@ -5771,11 +8867,47 @@
     <b:Issue>3</b:Issue>
     <b:RefOrder>2</b:RefOrder>
   </b:Source>
+  <b:Source>
+    <b:Tag>Ove21</b:Tag>
+    <b:SourceType>DocumentFromInternetSite</b:SourceType>
+    <b:Guid>{289DA6C6-6B91-41F0-9A76-BFAEC479D259}</b:Guid>
+    <b:Author>
+      <b:Author>
+        <b:Corporate>Overwatch League</b:Corporate>
+      </b:Author>
+    </b:Author>
+    <b:Title>Overwatch League Stats Lab: Beta</b:Title>
+    <b:Year>21</b:Year>
+    <b:Month>04</b:Month>
+    <b:Day>26</b:Day>
+    <b:YearAccessed>21</b:YearAccessed>
+    <b:MonthAccessed>04</b:MonthAccessed>
+    <b:DayAccessed>27</b:DayAccessed>
+    <b:URL>https://overwatchleague.com/en-us/statslab</b:URL>
+    <b:RefOrder>5</b:RefOrder>
+  </b:Source>
+  <b:Source>
+    <b:Tag>sci21</b:Tag>
+    <b:SourceType>InternetSite</b:SourceType>
+    <b:Guid>{319377E5-3F25-41FE-99C7-A905B89931E4}</b:Guid>
+    <b:Title>scikit-learn</b:Title>
+    <b:YearAccessed>21</b:YearAccessed>
+    <b:MonthAccessed>04</b:MonthAccessed>
+    <b:DayAccessed>27</b:DayAccessed>
+    <b:URL>https://scikit-learn.org/stable/</b:URL>
+    <b:ProductionCompany>scikit-learn</b:ProductionCompany>
+    <b:Author>
+      <b:Author>
+        <b:Corporate>scikit-learn</b:Corporate>
+      </b:Author>
+    </b:Author>
+    <b:RefOrder>6</b:RefOrder>
+  </b:Source>
 </b:Sources>
 </file>
 
 <file path=customXml/itemProps1.xml><?xml version="1.0" encoding="utf-8"?>
-<ds:datastoreItem xmlns:ds="http://schemas.openxmlformats.org/officeDocument/2006/customXml" ds:itemID="{A7C1ADA4-9DBC-4F53-9055-4D30E948BAF8}">
+<ds:datastoreItem xmlns:ds="http://schemas.openxmlformats.org/officeDocument/2006/customXml" ds:itemID="{43750D97-E01E-476F-AD35-9561A33AA6AB}">
   <ds:schemaRefs>
     <ds:schemaRef ds:uri="http://schemas.openxmlformats.org/officeDocument/2006/bibliography"/>
   </ds:schemaRefs>

</xml_diff>

<commit_message>
added button to home and screenshots to AP2
</commit_message>
<xml_diff>
--- a/OwlPredictAP2.docx
+++ b/OwlPredictAP2.docx
@@ -1,6 +1,6 @@
 
 <file path=word/document.xml><?xml version="1.0" encoding="utf-8"?>
-<w:document xmlns:wpc="http://schemas.microsoft.com/office/word/2010/wordprocessingCanvas" xmlns:cx="http://schemas.microsoft.com/office/drawing/2014/chartex" xmlns:cx1="http://schemas.microsoft.com/office/drawing/2015/9/8/chartex" xmlns:cx2="http://schemas.microsoft.com/office/drawing/2015/10/21/chartex" xmlns:cx3="http://schemas.microsoft.com/office/drawing/2016/5/9/chartex" xmlns:cx4="http://schemas.microsoft.com/office/drawing/2016/5/10/chartex" xmlns:cx5="http://schemas.microsoft.com/office/drawing/2016/5/11/chartex" xmlns:cx6="http://schemas.microsoft.com/office/drawing/2016/5/12/chartex" xmlns:cx7="http://schemas.microsoft.com/office/drawing/2016/5/13/chartex" xmlns:cx8="http://schemas.microsoft.com/office/drawing/2016/5/14/chartex" xmlns:mc="http://schemas.openxmlformats.org/markup-compatibility/2006" xmlns:aink="http://schemas.microsoft.com/office/drawing/2016/ink" xmlns:am3d="http://schemas.microsoft.com/office/drawing/2017/model3d" xmlns:o="urn:schemas-microsoft-com:office:office" xmlns:r="http://schemas.openxmlformats.org/officeDocument/2006/relationships" xmlns:m="http://schemas.openxmlformats.org/officeDocument/2006/math" xmlns:v="urn:schemas-microsoft-com:vml" xmlns:wp14="http://schemas.microsoft.com/office/word/2010/wordprocessingDrawing" xmlns:wp="http://schemas.openxmlformats.org/drawingml/2006/wordprocessingDrawing" xmlns:w10="urn:schemas-microsoft-com:office:word" xmlns:w="http://schemas.openxmlformats.org/wordprocessingml/2006/main" xmlns:w14="http://schemas.microsoft.com/office/word/2010/wordml" xmlns:w15="http://schemas.microsoft.com/office/word/2012/wordml" xmlns:w16cex="http://schemas.microsoft.com/office/word/2018/wordml/cex" xmlns:w16cid="http://schemas.microsoft.com/office/word/2016/wordml/cid" xmlns:w16="http://schemas.microsoft.com/office/word/2018/wordml" xmlns:w16sdtdh="http://schemas.microsoft.com/office/word/2020/wordml/sdtdatahash" xmlns:w16se="http://schemas.microsoft.com/office/word/2015/wordml/symex" xmlns:wpg="http://schemas.microsoft.com/office/word/2010/wordprocessingGroup" xmlns:wpi="http://schemas.microsoft.com/office/word/2010/wordprocessingInk" xmlns:wne="http://schemas.microsoft.com/office/word/2006/wordml" xmlns:wps="http://schemas.microsoft.com/office/word/2010/wordprocessingShape" mc:Ignorable="w14 w15 w16se w16cid w16 w16cex w16sdtdh wp14">
+<w:document xmlns:wpc="http://schemas.microsoft.com/office/word/2010/wordprocessingCanvas" xmlns:cx="http://schemas.microsoft.com/office/drawing/2014/chartex" xmlns:cx1="http://schemas.microsoft.com/office/drawing/2015/9/8/chartex" xmlns:cx2="http://schemas.microsoft.com/office/drawing/2015/10/21/chartex" xmlns:cx3="http://schemas.microsoft.com/office/drawing/2016/5/9/chartex" xmlns:cx4="http://schemas.microsoft.com/office/drawing/2016/5/10/chartex" xmlns:cx5="http://schemas.microsoft.com/office/drawing/2016/5/11/chartex" xmlns:cx6="http://schemas.microsoft.com/office/drawing/2016/5/12/chartex" xmlns:cx7="http://schemas.microsoft.com/office/drawing/2016/5/13/chartex" xmlns:cx8="http://schemas.microsoft.com/office/drawing/2016/5/14/chartex" xmlns:mc="http://schemas.openxmlformats.org/markup-compatibility/2006" xmlns:aink="http://schemas.microsoft.com/office/drawing/2016/ink" xmlns:am3d="http://schemas.microsoft.com/office/drawing/2017/model3d" xmlns:o="urn:schemas-microsoft-com:office:office" xmlns:r="http://schemas.openxmlformats.org/officeDocument/2006/relationships" xmlns:m="http://schemas.openxmlformats.org/officeDocument/2006/math" xmlns:v="urn:schemas-microsoft-com:vml" xmlns:wp14="http://schemas.microsoft.com/office/word/2010/wordprocessingDrawing" xmlns:wp="http://schemas.openxmlformats.org/drawingml/2006/wordprocessingDrawing" xmlns:w10="urn:schemas-microsoft-com:office:word" xmlns:w="http://schemas.openxmlformats.org/wordprocessingml/2006/main" xmlns:w14="http://schemas.microsoft.com/office/word/2010/wordml" xmlns:w15="http://schemas.microsoft.com/office/word/2012/wordml" xmlns:w16cex="http://schemas.microsoft.com/office/word/2018/wordml/cex" xmlns:w16cid="http://schemas.microsoft.com/office/word/2016/wordml/cid" xmlns:w16="http://schemas.microsoft.com/office/word/2018/wordml" xmlns:w16se="http://schemas.microsoft.com/office/word/2015/wordml/symex" xmlns:wpg="http://schemas.microsoft.com/office/word/2010/wordprocessingGroup" xmlns:wpi="http://schemas.microsoft.com/office/word/2010/wordprocessingInk" xmlns:wne="http://schemas.microsoft.com/office/word/2006/wordml" xmlns:wps="http://schemas.microsoft.com/office/word/2010/wordprocessingShape" mc:Ignorable="w14 w15 w16se w16cid w16 w16cex wp14">
   <w:body>
     <w:p>
       <w:pPr>
@@ -37,7 +37,7 @@
           <w:szCs w:val="28"/>
         </w:rPr>
       </w:pPr>
-      <w:bookmarkStart w:id="0" w:name="_Toc70451414"/>
+      <w:bookmarkStart w:id="0" w:name="_Toc70533200"/>
       <w:r>
         <w:rPr>
           <w:sz w:val="28"/>
@@ -88,7 +88,23 @@
           <w:sz w:val="24"/>
           <w:szCs w:val="24"/>
         </w:rPr>
-        <w:t>and final results of the work, without having to read the detail of later</w:t>
+        <w:t xml:space="preserve">and </w:t>
+      </w:r>
+      <w:proofErr w:type="gramStart"/>
+      <w:r>
+        <w:rPr>
+          <w:sz w:val="24"/>
+          <w:szCs w:val="24"/>
+        </w:rPr>
+        <w:t>final results</w:t>
+      </w:r>
+      <w:proofErr w:type="gramEnd"/>
+      <w:r>
+        <w:rPr>
+          <w:sz w:val="24"/>
+          <w:szCs w:val="24"/>
+        </w:rPr>
+        <w:t xml:space="preserve"> of the work, without having to read the detail of later</w:t>
       </w:r>
       <w:r>
         <w:rPr>
@@ -121,7 +137,7 @@
           <w:szCs w:val="28"/>
         </w:rPr>
       </w:pPr>
-      <w:bookmarkStart w:id="1" w:name="_Toc70451415"/>
+      <w:bookmarkStart w:id="1" w:name="_Toc70533201"/>
       <w:r>
         <w:rPr>
           <w:sz w:val="28"/>
@@ -206,7 +222,7 @@
           <w:r>
             <w:fldChar w:fldCharType="separate"/>
           </w:r>
-          <w:hyperlink w:anchor="_Toc70451414" w:history="1">
+          <w:hyperlink w:anchor="_Toc70533200" w:history="1">
             <w:r>
               <w:rPr>
                 <w:rStyle w:val="Hyperlink"/>
@@ -233,7 +249,7 @@
                 <w:noProof/>
                 <w:webHidden/>
               </w:rPr>
-              <w:instrText xml:space="preserve"> PAGEREF _Toc70451414 \h </w:instrText>
+              <w:instrText xml:space="preserve"> PAGEREF _Toc70533200 \h </w:instrText>
             </w:r>
             <w:r>
               <w:rPr>
@@ -276,7 +292,7 @@
               <w:lang w:eastAsia="en-GB"/>
             </w:rPr>
           </w:pPr>
-          <w:hyperlink w:anchor="_Toc70451415" w:history="1">
+          <w:hyperlink w:anchor="_Toc70533201" w:history="1">
             <w:r>
               <w:rPr>
                 <w:rStyle w:val="Hyperlink"/>
@@ -303,7 +319,7 @@
                 <w:noProof/>
                 <w:webHidden/>
               </w:rPr>
-              <w:instrText xml:space="preserve"> PAGEREF _Toc70451415 \h </w:instrText>
+              <w:instrText xml:space="preserve"> PAGEREF _Toc70533201 \h </w:instrText>
             </w:r>
             <w:r>
               <w:rPr>
@@ -346,7 +362,7 @@
               <w:lang w:eastAsia="en-GB"/>
             </w:rPr>
           </w:pPr>
-          <w:hyperlink w:anchor="_Toc70451416" w:history="1">
+          <w:hyperlink w:anchor="_Toc70533202" w:history="1">
             <w:r>
               <w:rPr>
                 <w:rStyle w:val="Hyperlink"/>
@@ -373,7 +389,7 @@
                 <w:noProof/>
                 <w:webHidden/>
               </w:rPr>
-              <w:instrText xml:space="preserve"> PAGEREF _Toc70451416 \h </w:instrText>
+              <w:instrText xml:space="preserve"> PAGEREF _Toc70533202 \h </w:instrText>
             </w:r>
             <w:r>
               <w:rPr>
@@ -417,7 +433,7 @@
               <w:lang w:eastAsia="en-GB"/>
             </w:rPr>
           </w:pPr>
-          <w:hyperlink w:anchor="_Toc70451417" w:history="1">
+          <w:hyperlink w:anchor="_Toc70533203" w:history="1">
             <w:r>
               <w:rPr>
                 <w:rStyle w:val="Hyperlink"/>
@@ -459,7 +475,7 @@
                 <w:noProof/>
                 <w:webHidden/>
               </w:rPr>
-              <w:instrText xml:space="preserve"> PAGEREF _Toc70451417 \h </w:instrText>
+              <w:instrText xml:space="preserve"> PAGEREF _Toc70533203 \h </w:instrText>
             </w:r>
             <w:r>
               <w:rPr>
@@ -502,7 +518,7 @@
               <w:lang w:eastAsia="en-GB"/>
             </w:rPr>
           </w:pPr>
-          <w:hyperlink w:anchor="_Toc70451418" w:history="1">
+          <w:hyperlink w:anchor="_Toc70533204" w:history="1">
             <w:r>
               <w:rPr>
                 <w:rStyle w:val="Hyperlink"/>
@@ -529,7 +545,7 @@
                 <w:noProof/>
                 <w:webHidden/>
               </w:rPr>
-              <w:instrText xml:space="preserve"> PAGEREF _Toc70451418 \h </w:instrText>
+              <w:instrText xml:space="preserve"> PAGEREF _Toc70533204 \h </w:instrText>
             </w:r>
             <w:r>
               <w:rPr>
@@ -572,7 +588,7 @@
               <w:lang w:eastAsia="en-GB"/>
             </w:rPr>
           </w:pPr>
-          <w:hyperlink w:anchor="_Toc70451419" w:history="1">
+          <w:hyperlink w:anchor="_Toc70533205" w:history="1">
             <w:r>
               <w:rPr>
                 <w:rStyle w:val="Hyperlink"/>
@@ -599,7 +615,7 @@
                 <w:noProof/>
                 <w:webHidden/>
               </w:rPr>
-              <w:instrText xml:space="preserve"> PAGEREF _Toc70451419 \h </w:instrText>
+              <w:instrText xml:space="preserve"> PAGEREF _Toc70533205 \h </w:instrText>
             </w:r>
             <w:r>
               <w:rPr>
@@ -643,7 +659,7 @@
               <w:lang w:eastAsia="en-GB"/>
             </w:rPr>
           </w:pPr>
-          <w:hyperlink w:anchor="_Toc70451420" w:history="1">
+          <w:hyperlink w:anchor="_Toc70533206" w:history="1">
             <w:r>
               <w:rPr>
                 <w:rStyle w:val="Hyperlink"/>
@@ -685,7 +701,7 @@
                 <w:noProof/>
                 <w:webHidden/>
               </w:rPr>
-              <w:instrText xml:space="preserve"> PAGEREF _Toc70451420 \h </w:instrText>
+              <w:instrText xml:space="preserve"> PAGEREF _Toc70533206 \h </w:instrText>
             </w:r>
             <w:r>
               <w:rPr>
@@ -729,7 +745,7 @@
               <w:lang w:eastAsia="en-GB"/>
             </w:rPr>
           </w:pPr>
-          <w:hyperlink w:anchor="_Toc70451421" w:history="1">
+          <w:hyperlink w:anchor="_Toc70533207" w:history="1">
             <w:r>
               <w:rPr>
                 <w:rStyle w:val="Hyperlink"/>
@@ -771,7 +787,7 @@
                 <w:noProof/>
                 <w:webHidden/>
               </w:rPr>
-              <w:instrText xml:space="preserve"> PAGEREF _Toc70451421 \h </w:instrText>
+              <w:instrText xml:space="preserve"> PAGEREF _Toc70533207 \h </w:instrText>
             </w:r>
             <w:r>
               <w:rPr>
@@ -792,6 +808,76 @@
                 <w:webHidden/>
               </w:rPr>
               <w:t>6</w:t>
+            </w:r>
+            <w:r>
+              <w:rPr>
+                <w:noProof/>
+                <w:webHidden/>
+              </w:rPr>
+              <w:fldChar w:fldCharType="end"/>
+            </w:r>
+          </w:hyperlink>
+        </w:p>
+        <w:p>
+          <w:pPr>
+            <w:pStyle w:val="TOC3"/>
+            <w:tabs>
+              <w:tab w:val="right" w:leader="dot" w:pos="9016"/>
+            </w:tabs>
+            <w:rPr>
+              <w:rFonts w:eastAsiaTheme="minorEastAsia"/>
+              <w:noProof/>
+              <w:lang w:eastAsia="en-GB"/>
+            </w:rPr>
+          </w:pPr>
+          <w:hyperlink w:anchor="_Toc70533208" w:history="1">
+            <w:r>
+              <w:rPr>
+                <w:rStyle w:val="Hyperlink"/>
+                <w:noProof/>
+              </w:rPr>
+              <w:t>1.3.1 Modified Gantt Chart</w:t>
+            </w:r>
+            <w:r>
+              <w:rPr>
+                <w:noProof/>
+                <w:webHidden/>
+              </w:rPr>
+              <w:tab/>
+            </w:r>
+            <w:r>
+              <w:rPr>
+                <w:noProof/>
+                <w:webHidden/>
+              </w:rPr>
+              <w:fldChar w:fldCharType="begin"/>
+            </w:r>
+            <w:r>
+              <w:rPr>
+                <w:noProof/>
+                <w:webHidden/>
+              </w:rPr>
+              <w:instrText xml:space="preserve"> PAGEREF _Toc70533208 \h </w:instrText>
+            </w:r>
+            <w:r>
+              <w:rPr>
+                <w:noProof/>
+                <w:webHidden/>
+              </w:rPr>
+            </w:r>
+            <w:r>
+              <w:rPr>
+                <w:noProof/>
+                <w:webHidden/>
+              </w:rPr>
+              <w:fldChar w:fldCharType="separate"/>
+            </w:r>
+            <w:r>
+              <w:rPr>
+                <w:noProof/>
+                <w:webHidden/>
+              </w:rPr>
+              <w:t>7</w:t>
             </w:r>
             <w:r>
               <w:rPr>
@@ -814,7 +900,7 @@
               <w:lang w:eastAsia="en-GB"/>
             </w:rPr>
           </w:pPr>
-          <w:hyperlink w:anchor="_Toc70451422" w:history="1">
+          <w:hyperlink w:anchor="_Toc70533209" w:history="1">
             <w:r>
               <w:rPr>
                 <w:rStyle w:val="Hyperlink"/>
@@ -841,7 +927,7 @@
                 <w:noProof/>
                 <w:webHidden/>
               </w:rPr>
-              <w:instrText xml:space="preserve"> PAGEREF _Toc70451422 \h </w:instrText>
+              <w:instrText xml:space="preserve"> PAGEREF _Toc70533209 \h </w:instrText>
             </w:r>
             <w:r>
               <w:rPr>
@@ -861,7 +947,7 @@
                 <w:noProof/>
                 <w:webHidden/>
               </w:rPr>
-              <w:t>7</w:t>
+              <w:t>8</w:t>
             </w:r>
             <w:r>
               <w:rPr>
@@ -884,7 +970,7 @@
               <w:lang w:eastAsia="en-GB"/>
             </w:rPr>
           </w:pPr>
-          <w:hyperlink w:anchor="_Toc70451423" w:history="1">
+          <w:hyperlink w:anchor="_Toc70533210" w:history="1">
             <w:r>
               <w:rPr>
                 <w:rStyle w:val="Hyperlink"/>
@@ -911,7 +997,7 @@
                 <w:noProof/>
                 <w:webHidden/>
               </w:rPr>
-              <w:instrText xml:space="preserve"> PAGEREF _Toc70451423 \h </w:instrText>
+              <w:instrText xml:space="preserve"> PAGEREF _Toc70533210 \h </w:instrText>
             </w:r>
             <w:r>
               <w:rPr>
@@ -931,7 +1017,7 @@
                 <w:noProof/>
                 <w:webHidden/>
               </w:rPr>
-              <w:t>8</w:t>
+              <w:t>9</w:t>
             </w:r>
             <w:r>
               <w:rPr>
@@ -954,7 +1040,7 @@
               <w:lang w:eastAsia="en-GB"/>
             </w:rPr>
           </w:pPr>
-          <w:hyperlink w:anchor="_Toc70451424" w:history="1">
+          <w:hyperlink w:anchor="_Toc70533211" w:history="1">
             <w:r>
               <w:rPr>
                 <w:rStyle w:val="Hyperlink"/>
@@ -981,7 +1067,7 @@
                 <w:noProof/>
                 <w:webHidden/>
               </w:rPr>
-              <w:instrText xml:space="preserve"> PAGEREF _Toc70451424 \h </w:instrText>
+              <w:instrText xml:space="preserve"> PAGEREF _Toc70533211 \h </w:instrText>
             </w:r>
             <w:r>
               <w:rPr>
@@ -1001,7 +1087,7 @@
                 <w:noProof/>
                 <w:webHidden/>
               </w:rPr>
-              <w:t>9</w:t>
+              <w:t>10</w:t>
             </w:r>
             <w:r>
               <w:rPr>
@@ -1024,7 +1110,7 @@
               <w:lang w:eastAsia="en-GB"/>
             </w:rPr>
           </w:pPr>
-          <w:hyperlink w:anchor="_Toc70451425" w:history="1">
+          <w:hyperlink w:anchor="_Toc70533212" w:history="1">
             <w:r>
               <w:rPr>
                 <w:rStyle w:val="Hyperlink"/>
@@ -1051,7 +1137,7 @@
                 <w:noProof/>
                 <w:webHidden/>
               </w:rPr>
-              <w:instrText xml:space="preserve"> PAGEREF _Toc70451425 \h </w:instrText>
+              <w:instrText xml:space="preserve"> PAGEREF _Toc70533212 \h </w:instrText>
             </w:r>
             <w:r>
               <w:rPr>
@@ -1071,7 +1157,7 @@
                 <w:noProof/>
                 <w:webHidden/>
               </w:rPr>
-              <w:t>9</w:t>
+              <w:t>10</w:t>
             </w:r>
             <w:r>
               <w:rPr>
@@ -1094,7 +1180,7 @@
               <w:lang w:eastAsia="en-GB"/>
             </w:rPr>
           </w:pPr>
-          <w:hyperlink w:anchor="_Toc70451426" w:history="1">
+          <w:hyperlink w:anchor="_Toc70533213" w:history="1">
             <w:r>
               <w:rPr>
                 <w:rStyle w:val="Hyperlink"/>
@@ -1121,7 +1207,7 @@
                 <w:noProof/>
                 <w:webHidden/>
               </w:rPr>
-              <w:instrText xml:space="preserve"> PAGEREF _Toc70451426 \h </w:instrText>
+              <w:instrText xml:space="preserve"> PAGEREF _Toc70533213 \h </w:instrText>
             </w:r>
             <w:r>
               <w:rPr>
@@ -1141,7 +1227,7 @@
                 <w:noProof/>
                 <w:webHidden/>
               </w:rPr>
-              <w:t>10</w:t>
+              <w:t>11</w:t>
             </w:r>
             <w:r>
               <w:rPr>
@@ -1164,7 +1250,7 @@
               <w:lang w:eastAsia="en-GB"/>
             </w:rPr>
           </w:pPr>
-          <w:hyperlink w:anchor="_Toc70451427" w:history="1">
+          <w:hyperlink w:anchor="_Toc70533214" w:history="1">
             <w:r>
               <w:rPr>
                 <w:rStyle w:val="Hyperlink"/>
@@ -1191,7 +1277,7 @@
                 <w:noProof/>
                 <w:webHidden/>
               </w:rPr>
-              <w:instrText xml:space="preserve"> PAGEREF _Toc70451427 \h </w:instrText>
+              <w:instrText xml:space="preserve"> PAGEREF _Toc70533214 \h </w:instrText>
             </w:r>
             <w:r>
               <w:rPr>
@@ -1211,7 +1297,7 @@
                 <w:noProof/>
                 <w:webHidden/>
               </w:rPr>
-              <w:t>10</w:t>
+              <w:t>11</w:t>
             </w:r>
             <w:r>
               <w:rPr>
@@ -1234,7 +1320,7 @@
               <w:lang w:eastAsia="en-GB"/>
             </w:rPr>
           </w:pPr>
-          <w:hyperlink w:anchor="_Toc70451428" w:history="1">
+          <w:hyperlink w:anchor="_Toc70533215" w:history="1">
             <w:r>
               <w:rPr>
                 <w:rStyle w:val="Hyperlink"/>
@@ -1261,7 +1347,7 @@
                 <w:noProof/>
                 <w:webHidden/>
               </w:rPr>
-              <w:instrText xml:space="preserve"> PAGEREF _Toc70451428 \h </w:instrText>
+              <w:instrText xml:space="preserve"> PAGEREF _Toc70533215 \h </w:instrText>
             </w:r>
             <w:r>
               <w:rPr>
@@ -1281,7 +1367,7 @@
                 <w:noProof/>
                 <w:webHidden/>
               </w:rPr>
-              <w:t>11</w:t>
+              <w:t>12</w:t>
             </w:r>
             <w:r>
               <w:rPr>
@@ -1304,7 +1390,7 @@
               <w:lang w:eastAsia="en-GB"/>
             </w:rPr>
           </w:pPr>
-          <w:hyperlink w:anchor="_Toc70451429" w:history="1">
+          <w:hyperlink w:anchor="_Toc70533216" w:history="1">
             <w:r>
               <w:rPr>
                 <w:rStyle w:val="Hyperlink"/>
@@ -1331,7 +1417,7 @@
                 <w:noProof/>
                 <w:webHidden/>
               </w:rPr>
-              <w:instrText xml:space="preserve"> PAGEREF _Toc70451429 \h </w:instrText>
+              <w:instrText xml:space="preserve"> PAGEREF _Toc70533216 \h </w:instrText>
             </w:r>
             <w:r>
               <w:rPr>
@@ -1351,7 +1437,7 @@
                 <w:noProof/>
                 <w:webHidden/>
               </w:rPr>
-              <w:t>12</w:t>
+              <w:t>13</w:t>
             </w:r>
             <w:r>
               <w:rPr>
@@ -1374,7 +1460,7 @@
               <w:lang w:eastAsia="en-GB"/>
             </w:rPr>
           </w:pPr>
-          <w:hyperlink w:anchor="_Toc70451430" w:history="1">
+          <w:hyperlink w:anchor="_Toc70533217" w:history="1">
             <w:r>
               <w:rPr>
                 <w:rStyle w:val="Hyperlink"/>
@@ -1401,7 +1487,7 @@
                 <w:noProof/>
                 <w:webHidden/>
               </w:rPr>
-              <w:instrText xml:space="preserve"> PAGEREF _Toc70451430 \h </w:instrText>
+              <w:instrText xml:space="preserve"> PAGEREF _Toc70533217 \h </w:instrText>
             </w:r>
             <w:r>
               <w:rPr>
@@ -1421,7 +1507,7 @@
                 <w:noProof/>
                 <w:webHidden/>
               </w:rPr>
-              <w:t>12</w:t>
+              <w:t>14</w:t>
             </w:r>
             <w:r>
               <w:rPr>
@@ -1444,7 +1530,7 @@
               <w:lang w:eastAsia="en-GB"/>
             </w:rPr>
           </w:pPr>
-          <w:hyperlink w:anchor="_Toc70451431" w:history="1">
+          <w:hyperlink w:anchor="_Toc70533218" w:history="1">
             <w:r>
               <w:rPr>
                 <w:rStyle w:val="Hyperlink"/>
@@ -1471,7 +1557,7 @@
                 <w:noProof/>
                 <w:webHidden/>
               </w:rPr>
-              <w:instrText xml:space="preserve"> PAGEREF _Toc70451431 \h </w:instrText>
+              <w:instrText xml:space="preserve"> PAGEREF _Toc70533218 \h </w:instrText>
             </w:r>
             <w:r>
               <w:rPr>
@@ -1491,7 +1577,7 @@
                 <w:noProof/>
                 <w:webHidden/>
               </w:rPr>
-              <w:t>13</w:t>
+              <w:t>14</w:t>
             </w:r>
             <w:r>
               <w:rPr>
@@ -1514,7 +1600,7 @@
               <w:lang w:eastAsia="en-GB"/>
             </w:rPr>
           </w:pPr>
-          <w:hyperlink w:anchor="_Toc70451432" w:history="1">
+          <w:hyperlink w:anchor="_Toc70533219" w:history="1">
             <w:r>
               <w:rPr>
                 <w:rStyle w:val="Hyperlink"/>
@@ -1541,7 +1627,7 @@
                 <w:noProof/>
                 <w:webHidden/>
               </w:rPr>
-              <w:instrText xml:space="preserve"> PAGEREF _Toc70451432 \h </w:instrText>
+              <w:instrText xml:space="preserve"> PAGEREF _Toc70533219 \h </w:instrText>
             </w:r>
             <w:r>
               <w:rPr>
@@ -1561,7 +1647,7 @@
                 <w:noProof/>
                 <w:webHidden/>
               </w:rPr>
-              <w:t>13</w:t>
+              <w:t>14</w:t>
             </w:r>
             <w:r>
               <w:rPr>
@@ -1584,7 +1670,7 @@
               <w:lang w:eastAsia="en-GB"/>
             </w:rPr>
           </w:pPr>
-          <w:hyperlink w:anchor="_Toc70451433" w:history="1">
+          <w:hyperlink w:anchor="_Toc70533220" w:history="1">
             <w:r>
               <w:rPr>
                 <w:rStyle w:val="Hyperlink"/>
@@ -1611,7 +1697,7 @@
                 <w:noProof/>
                 <w:webHidden/>
               </w:rPr>
-              <w:instrText xml:space="preserve"> PAGEREF _Toc70451433 \h </w:instrText>
+              <w:instrText xml:space="preserve"> PAGEREF _Toc70533220 \h </w:instrText>
             </w:r>
             <w:r>
               <w:rPr>
@@ -1631,7 +1717,567 @@
                 <w:noProof/>
                 <w:webHidden/>
               </w:rPr>
-              <w:t>13</w:t>
+              <w:t>14</w:t>
+            </w:r>
+            <w:r>
+              <w:rPr>
+                <w:noProof/>
+                <w:webHidden/>
+              </w:rPr>
+              <w:fldChar w:fldCharType="end"/>
+            </w:r>
+          </w:hyperlink>
+        </w:p>
+        <w:p>
+          <w:pPr>
+            <w:pStyle w:val="TOC3"/>
+            <w:tabs>
+              <w:tab w:val="right" w:leader="dot" w:pos="9016"/>
+            </w:tabs>
+            <w:rPr>
+              <w:rFonts w:eastAsiaTheme="minorEastAsia"/>
+              <w:noProof/>
+              <w:lang w:eastAsia="en-GB"/>
+            </w:rPr>
+          </w:pPr>
+          <w:hyperlink w:anchor="_Toc70533221" w:history="1">
+            <w:r>
+              <w:rPr>
+                <w:rStyle w:val="Hyperlink"/>
+                <w:noProof/>
+              </w:rPr>
+              <w:t>3.2.1 Python</w:t>
+            </w:r>
+            <w:r>
+              <w:rPr>
+                <w:noProof/>
+                <w:webHidden/>
+              </w:rPr>
+              <w:tab/>
+            </w:r>
+            <w:r>
+              <w:rPr>
+                <w:noProof/>
+                <w:webHidden/>
+              </w:rPr>
+              <w:fldChar w:fldCharType="begin"/>
+            </w:r>
+            <w:r>
+              <w:rPr>
+                <w:noProof/>
+                <w:webHidden/>
+              </w:rPr>
+              <w:instrText xml:space="preserve"> PAGEREF _Toc70533221 \h </w:instrText>
+            </w:r>
+            <w:r>
+              <w:rPr>
+                <w:noProof/>
+                <w:webHidden/>
+              </w:rPr>
+            </w:r>
+            <w:r>
+              <w:rPr>
+                <w:noProof/>
+                <w:webHidden/>
+              </w:rPr>
+              <w:fldChar w:fldCharType="separate"/>
+            </w:r>
+            <w:r>
+              <w:rPr>
+                <w:noProof/>
+                <w:webHidden/>
+              </w:rPr>
+              <w:t>14</w:t>
+            </w:r>
+            <w:r>
+              <w:rPr>
+                <w:noProof/>
+                <w:webHidden/>
+              </w:rPr>
+              <w:fldChar w:fldCharType="end"/>
+            </w:r>
+          </w:hyperlink>
+        </w:p>
+        <w:p>
+          <w:pPr>
+            <w:pStyle w:val="TOC3"/>
+            <w:tabs>
+              <w:tab w:val="right" w:leader="dot" w:pos="9016"/>
+            </w:tabs>
+            <w:rPr>
+              <w:rFonts w:eastAsiaTheme="minorEastAsia"/>
+              <w:noProof/>
+              <w:lang w:eastAsia="en-GB"/>
+            </w:rPr>
+          </w:pPr>
+          <w:hyperlink w:anchor="_Toc70533222" w:history="1">
+            <w:r>
+              <w:rPr>
+                <w:rStyle w:val="Hyperlink"/>
+                <w:noProof/>
+              </w:rPr>
+              <w:t>3.2.2 Gitlab and git bash</w:t>
+            </w:r>
+            <w:r>
+              <w:rPr>
+                <w:noProof/>
+                <w:webHidden/>
+              </w:rPr>
+              <w:tab/>
+            </w:r>
+            <w:r>
+              <w:rPr>
+                <w:noProof/>
+                <w:webHidden/>
+              </w:rPr>
+              <w:fldChar w:fldCharType="begin"/>
+            </w:r>
+            <w:r>
+              <w:rPr>
+                <w:noProof/>
+                <w:webHidden/>
+              </w:rPr>
+              <w:instrText xml:space="preserve"> PAGEREF _Toc70533222 \h </w:instrText>
+            </w:r>
+            <w:r>
+              <w:rPr>
+                <w:noProof/>
+                <w:webHidden/>
+              </w:rPr>
+            </w:r>
+            <w:r>
+              <w:rPr>
+                <w:noProof/>
+                <w:webHidden/>
+              </w:rPr>
+              <w:fldChar w:fldCharType="separate"/>
+            </w:r>
+            <w:r>
+              <w:rPr>
+                <w:noProof/>
+                <w:webHidden/>
+              </w:rPr>
+              <w:t>14</w:t>
+            </w:r>
+            <w:r>
+              <w:rPr>
+                <w:noProof/>
+                <w:webHidden/>
+              </w:rPr>
+              <w:fldChar w:fldCharType="end"/>
+            </w:r>
+          </w:hyperlink>
+        </w:p>
+        <w:p>
+          <w:pPr>
+            <w:pStyle w:val="TOC3"/>
+            <w:tabs>
+              <w:tab w:val="right" w:leader="dot" w:pos="9016"/>
+            </w:tabs>
+            <w:rPr>
+              <w:rFonts w:eastAsiaTheme="minorEastAsia"/>
+              <w:noProof/>
+              <w:lang w:eastAsia="en-GB"/>
+            </w:rPr>
+          </w:pPr>
+          <w:hyperlink w:anchor="_Toc70533223" w:history="1">
+            <w:r>
+              <w:rPr>
+                <w:rStyle w:val="Hyperlink"/>
+                <w:noProof/>
+              </w:rPr>
+              <w:t>3.2.3 VS Code</w:t>
+            </w:r>
+            <w:r>
+              <w:rPr>
+                <w:noProof/>
+                <w:webHidden/>
+              </w:rPr>
+              <w:tab/>
+            </w:r>
+            <w:r>
+              <w:rPr>
+                <w:noProof/>
+                <w:webHidden/>
+              </w:rPr>
+              <w:fldChar w:fldCharType="begin"/>
+            </w:r>
+            <w:r>
+              <w:rPr>
+                <w:noProof/>
+                <w:webHidden/>
+              </w:rPr>
+              <w:instrText xml:space="preserve"> PAGEREF _Toc70533223 \h </w:instrText>
+            </w:r>
+            <w:r>
+              <w:rPr>
+                <w:noProof/>
+                <w:webHidden/>
+              </w:rPr>
+            </w:r>
+            <w:r>
+              <w:rPr>
+                <w:noProof/>
+                <w:webHidden/>
+              </w:rPr>
+              <w:fldChar w:fldCharType="separate"/>
+            </w:r>
+            <w:r>
+              <w:rPr>
+                <w:noProof/>
+                <w:webHidden/>
+              </w:rPr>
+              <w:t>15</w:t>
+            </w:r>
+            <w:r>
+              <w:rPr>
+                <w:noProof/>
+                <w:webHidden/>
+              </w:rPr>
+              <w:fldChar w:fldCharType="end"/>
+            </w:r>
+          </w:hyperlink>
+        </w:p>
+        <w:p>
+          <w:pPr>
+            <w:pStyle w:val="TOC3"/>
+            <w:tabs>
+              <w:tab w:val="right" w:leader="dot" w:pos="9016"/>
+            </w:tabs>
+            <w:rPr>
+              <w:rFonts w:eastAsiaTheme="minorEastAsia"/>
+              <w:noProof/>
+              <w:lang w:eastAsia="en-GB"/>
+            </w:rPr>
+          </w:pPr>
+          <w:hyperlink w:anchor="_Toc70533224" w:history="1">
+            <w:r>
+              <w:rPr>
+                <w:rStyle w:val="Hyperlink"/>
+                <w:noProof/>
+              </w:rPr>
+              <w:t>3.2.4 Mongo DB</w:t>
+            </w:r>
+            <w:r>
+              <w:rPr>
+                <w:noProof/>
+                <w:webHidden/>
+              </w:rPr>
+              <w:tab/>
+            </w:r>
+            <w:r>
+              <w:rPr>
+                <w:noProof/>
+                <w:webHidden/>
+              </w:rPr>
+              <w:fldChar w:fldCharType="begin"/>
+            </w:r>
+            <w:r>
+              <w:rPr>
+                <w:noProof/>
+                <w:webHidden/>
+              </w:rPr>
+              <w:instrText xml:space="preserve"> PAGEREF _Toc70533224 \h </w:instrText>
+            </w:r>
+            <w:r>
+              <w:rPr>
+                <w:noProof/>
+                <w:webHidden/>
+              </w:rPr>
+            </w:r>
+            <w:r>
+              <w:rPr>
+                <w:noProof/>
+                <w:webHidden/>
+              </w:rPr>
+              <w:fldChar w:fldCharType="separate"/>
+            </w:r>
+            <w:r>
+              <w:rPr>
+                <w:noProof/>
+                <w:webHidden/>
+              </w:rPr>
+              <w:t>15</w:t>
+            </w:r>
+            <w:r>
+              <w:rPr>
+                <w:noProof/>
+                <w:webHidden/>
+              </w:rPr>
+              <w:fldChar w:fldCharType="end"/>
+            </w:r>
+          </w:hyperlink>
+        </w:p>
+        <w:p>
+          <w:pPr>
+            <w:pStyle w:val="TOC3"/>
+            <w:tabs>
+              <w:tab w:val="right" w:leader="dot" w:pos="9016"/>
+            </w:tabs>
+            <w:rPr>
+              <w:rFonts w:eastAsiaTheme="minorEastAsia"/>
+              <w:noProof/>
+              <w:lang w:eastAsia="en-GB"/>
+            </w:rPr>
+          </w:pPr>
+          <w:hyperlink w:anchor="_Toc70533225" w:history="1">
+            <w:r>
+              <w:rPr>
+                <w:rStyle w:val="Hyperlink"/>
+                <w:noProof/>
+              </w:rPr>
+              <w:t>3.2.5 PyMongo</w:t>
+            </w:r>
+            <w:r>
+              <w:rPr>
+                <w:noProof/>
+                <w:webHidden/>
+              </w:rPr>
+              <w:tab/>
+            </w:r>
+            <w:r>
+              <w:rPr>
+                <w:noProof/>
+                <w:webHidden/>
+              </w:rPr>
+              <w:fldChar w:fldCharType="begin"/>
+            </w:r>
+            <w:r>
+              <w:rPr>
+                <w:noProof/>
+                <w:webHidden/>
+              </w:rPr>
+              <w:instrText xml:space="preserve"> PAGEREF _Toc70533225 \h </w:instrText>
+            </w:r>
+            <w:r>
+              <w:rPr>
+                <w:noProof/>
+                <w:webHidden/>
+              </w:rPr>
+            </w:r>
+            <w:r>
+              <w:rPr>
+                <w:noProof/>
+                <w:webHidden/>
+              </w:rPr>
+              <w:fldChar w:fldCharType="separate"/>
+            </w:r>
+            <w:r>
+              <w:rPr>
+                <w:noProof/>
+                <w:webHidden/>
+              </w:rPr>
+              <w:t>15</w:t>
+            </w:r>
+            <w:r>
+              <w:rPr>
+                <w:noProof/>
+                <w:webHidden/>
+              </w:rPr>
+              <w:fldChar w:fldCharType="end"/>
+            </w:r>
+          </w:hyperlink>
+        </w:p>
+        <w:p>
+          <w:pPr>
+            <w:pStyle w:val="TOC3"/>
+            <w:tabs>
+              <w:tab w:val="right" w:leader="dot" w:pos="9016"/>
+            </w:tabs>
+            <w:rPr>
+              <w:rFonts w:eastAsiaTheme="minorEastAsia"/>
+              <w:noProof/>
+              <w:lang w:eastAsia="en-GB"/>
+            </w:rPr>
+          </w:pPr>
+          <w:hyperlink w:anchor="_Toc70533226" w:history="1">
+            <w:r>
+              <w:rPr>
+                <w:rStyle w:val="Hyperlink"/>
+                <w:noProof/>
+              </w:rPr>
+              <w:t>3.2.6 Angular JS</w:t>
+            </w:r>
+            <w:r>
+              <w:rPr>
+                <w:noProof/>
+                <w:webHidden/>
+              </w:rPr>
+              <w:tab/>
+            </w:r>
+            <w:r>
+              <w:rPr>
+                <w:noProof/>
+                <w:webHidden/>
+              </w:rPr>
+              <w:fldChar w:fldCharType="begin"/>
+            </w:r>
+            <w:r>
+              <w:rPr>
+                <w:noProof/>
+                <w:webHidden/>
+              </w:rPr>
+              <w:instrText xml:space="preserve"> PAGEREF _Toc70533226 \h </w:instrText>
+            </w:r>
+            <w:r>
+              <w:rPr>
+                <w:noProof/>
+                <w:webHidden/>
+              </w:rPr>
+            </w:r>
+            <w:r>
+              <w:rPr>
+                <w:noProof/>
+                <w:webHidden/>
+              </w:rPr>
+              <w:fldChar w:fldCharType="separate"/>
+            </w:r>
+            <w:r>
+              <w:rPr>
+                <w:noProof/>
+                <w:webHidden/>
+              </w:rPr>
+              <w:t>15</w:t>
+            </w:r>
+            <w:r>
+              <w:rPr>
+                <w:noProof/>
+                <w:webHidden/>
+              </w:rPr>
+              <w:fldChar w:fldCharType="end"/>
+            </w:r>
+          </w:hyperlink>
+        </w:p>
+        <w:p>
+          <w:pPr>
+            <w:pStyle w:val="TOC3"/>
+            <w:tabs>
+              <w:tab w:val="right" w:leader="dot" w:pos="9016"/>
+            </w:tabs>
+            <w:rPr>
+              <w:rFonts w:eastAsiaTheme="minorEastAsia"/>
+              <w:noProof/>
+              <w:lang w:eastAsia="en-GB"/>
+            </w:rPr>
+          </w:pPr>
+          <w:hyperlink w:anchor="_Toc70533227" w:history="1">
+            <w:r>
+              <w:rPr>
+                <w:rStyle w:val="Hyperlink"/>
+                <w:noProof/>
+              </w:rPr>
+              <w:t>3.2.7 Bootstrap</w:t>
+            </w:r>
+            <w:r>
+              <w:rPr>
+                <w:noProof/>
+                <w:webHidden/>
+              </w:rPr>
+              <w:tab/>
+            </w:r>
+            <w:r>
+              <w:rPr>
+                <w:noProof/>
+                <w:webHidden/>
+              </w:rPr>
+              <w:fldChar w:fldCharType="begin"/>
+            </w:r>
+            <w:r>
+              <w:rPr>
+                <w:noProof/>
+                <w:webHidden/>
+              </w:rPr>
+              <w:instrText xml:space="preserve"> PAGEREF _Toc70533227 \h </w:instrText>
+            </w:r>
+            <w:r>
+              <w:rPr>
+                <w:noProof/>
+                <w:webHidden/>
+              </w:rPr>
+            </w:r>
+            <w:r>
+              <w:rPr>
+                <w:noProof/>
+                <w:webHidden/>
+              </w:rPr>
+              <w:fldChar w:fldCharType="separate"/>
+            </w:r>
+            <w:r>
+              <w:rPr>
+                <w:noProof/>
+                <w:webHidden/>
+              </w:rPr>
+              <w:t>15</w:t>
+            </w:r>
+            <w:r>
+              <w:rPr>
+                <w:noProof/>
+                <w:webHidden/>
+              </w:rPr>
+              <w:fldChar w:fldCharType="end"/>
+            </w:r>
+          </w:hyperlink>
+        </w:p>
+        <w:p>
+          <w:pPr>
+            <w:pStyle w:val="TOC3"/>
+            <w:tabs>
+              <w:tab w:val="right" w:leader="dot" w:pos="9016"/>
+            </w:tabs>
+            <w:rPr>
+              <w:rFonts w:eastAsiaTheme="minorEastAsia"/>
+              <w:noProof/>
+              <w:lang w:eastAsia="en-GB"/>
+            </w:rPr>
+          </w:pPr>
+          <w:hyperlink w:anchor="_Toc70533228" w:history="1">
+            <w:r>
+              <w:rPr>
+                <w:rStyle w:val="Hyperlink"/>
+                <w:noProof/>
+              </w:rPr>
+              <w:t>3.2.8 Overwatch League Stats Lab Data</w:t>
+            </w:r>
+            <w:r>
+              <w:rPr>
+                <w:noProof/>
+                <w:webHidden/>
+              </w:rPr>
+              <w:tab/>
+            </w:r>
+            <w:r>
+              <w:rPr>
+                <w:noProof/>
+                <w:webHidden/>
+              </w:rPr>
+              <w:fldChar w:fldCharType="begin"/>
+            </w:r>
+            <w:r>
+              <w:rPr>
+                <w:noProof/>
+                <w:webHidden/>
+              </w:rPr>
+              <w:instrText xml:space="preserve"> PAGEREF _Toc70533228 \h </w:instrText>
+            </w:r>
+            <w:r>
+              <w:rPr>
+                <w:noProof/>
+                <w:webHidden/>
+              </w:rPr>
+            </w:r>
+            <w:r>
+              <w:rPr>
+                <w:noProof/>
+                <w:webHidden/>
+              </w:rPr>
+              <w:fldChar w:fldCharType="separate"/>
+            </w:r>
+            <w:r>
+              <w:rPr>
+                <w:noProof/>
+                <w:webHidden/>
+              </w:rPr>
+              <w:t>15</w:t>
             </w:r>
             <w:r>
               <w:rPr>
@@ -1654,7 +2300,7 @@
               <w:lang w:eastAsia="en-GB"/>
             </w:rPr>
           </w:pPr>
-          <w:hyperlink w:anchor="_Toc70451434" w:history="1">
+          <w:hyperlink w:anchor="_Toc70533229" w:history="1">
             <w:r>
               <w:rPr>
                 <w:rStyle w:val="Hyperlink"/>
@@ -1681,7 +2327,7 @@
                 <w:noProof/>
                 <w:webHidden/>
               </w:rPr>
-              <w:instrText xml:space="preserve"> PAGEREF _Toc70451434 \h </w:instrText>
+              <w:instrText xml:space="preserve"> PAGEREF _Toc70533229 \h </w:instrText>
             </w:r>
             <w:r>
               <w:rPr>
@@ -1701,7 +2347,7 @@
                 <w:noProof/>
                 <w:webHidden/>
               </w:rPr>
-              <w:t>13</w:t>
+              <w:t>16</w:t>
             </w:r>
             <w:r>
               <w:rPr>
@@ -1724,7 +2370,7 @@
               <w:lang w:eastAsia="en-GB"/>
             </w:rPr>
           </w:pPr>
-          <w:hyperlink w:anchor="_Toc70451435" w:history="1">
+          <w:hyperlink w:anchor="_Toc70533230" w:history="1">
             <w:r>
               <w:rPr>
                 <w:rStyle w:val="Hyperlink"/>
@@ -1751,7 +2397,7 @@
                 <w:noProof/>
                 <w:webHidden/>
               </w:rPr>
-              <w:instrText xml:space="preserve"> PAGEREF _Toc70451435 \h </w:instrText>
+              <w:instrText xml:space="preserve"> PAGEREF _Toc70533230 \h </w:instrText>
             </w:r>
             <w:r>
               <w:rPr>
@@ -1771,7 +2417,7 @@
                 <w:noProof/>
                 <w:webHidden/>
               </w:rPr>
-              <w:t>13</w:t>
+              <w:t>17</w:t>
             </w:r>
             <w:r>
               <w:rPr>
@@ -1794,7 +2440,7 @@
               <w:lang w:eastAsia="en-GB"/>
             </w:rPr>
           </w:pPr>
-          <w:hyperlink w:anchor="_Toc70451436" w:history="1">
+          <w:hyperlink w:anchor="_Toc70533231" w:history="1">
             <w:r>
               <w:rPr>
                 <w:rStyle w:val="Hyperlink"/>
@@ -1821,7 +2467,7 @@
                 <w:noProof/>
                 <w:webHidden/>
               </w:rPr>
-              <w:instrText xml:space="preserve"> PAGEREF _Toc70451436 \h </w:instrText>
+              <w:instrText xml:space="preserve"> PAGEREF _Toc70533231 \h </w:instrText>
             </w:r>
             <w:r>
               <w:rPr>
@@ -1841,7 +2487,7 @@
                 <w:noProof/>
                 <w:webHidden/>
               </w:rPr>
-              <w:t>13</w:t>
+              <w:t>17</w:t>
             </w:r>
             <w:r>
               <w:rPr>
@@ -1864,7 +2510,7 @@
               <w:lang w:eastAsia="en-GB"/>
             </w:rPr>
           </w:pPr>
-          <w:hyperlink w:anchor="_Toc70451437" w:history="1">
+          <w:hyperlink w:anchor="_Toc70533232" w:history="1">
             <w:r>
               <w:rPr>
                 <w:rStyle w:val="Hyperlink"/>
@@ -1891,7 +2537,7 @@
                 <w:noProof/>
                 <w:webHidden/>
               </w:rPr>
-              <w:instrText xml:space="preserve"> PAGEREF _Toc70451437 \h </w:instrText>
+              <w:instrText xml:space="preserve"> PAGEREF _Toc70533232 \h </w:instrText>
             </w:r>
             <w:r>
               <w:rPr>
@@ -1911,7 +2557,7 @@
                 <w:noProof/>
                 <w:webHidden/>
               </w:rPr>
-              <w:t>13</w:t>
+              <w:t>21</w:t>
             </w:r>
             <w:r>
               <w:rPr>
@@ -1934,7 +2580,7 @@
               <w:lang w:eastAsia="en-GB"/>
             </w:rPr>
           </w:pPr>
-          <w:hyperlink w:anchor="_Toc70451438" w:history="1">
+          <w:hyperlink w:anchor="_Toc70533233" w:history="1">
             <w:r>
               <w:rPr>
                 <w:rStyle w:val="Hyperlink"/>
@@ -1961,7 +2607,7 @@
                 <w:noProof/>
                 <w:webHidden/>
               </w:rPr>
-              <w:instrText xml:space="preserve"> PAGEREF _Toc70451438 \h </w:instrText>
+              <w:instrText xml:space="preserve"> PAGEREF _Toc70533233 \h </w:instrText>
             </w:r>
             <w:r>
               <w:rPr>
@@ -1981,7 +2627,7 @@
                 <w:noProof/>
                 <w:webHidden/>
               </w:rPr>
-              <w:t>13</w:t>
+              <w:t>21</w:t>
             </w:r>
             <w:r>
               <w:rPr>
@@ -2004,7 +2650,7 @@
               <w:lang w:eastAsia="en-GB"/>
             </w:rPr>
           </w:pPr>
-          <w:hyperlink w:anchor="_Toc70451439" w:history="1">
+          <w:hyperlink w:anchor="_Toc70533234" w:history="1">
             <w:r>
               <w:rPr>
                 <w:rStyle w:val="Hyperlink"/>
@@ -2031,7 +2677,7 @@
                 <w:noProof/>
                 <w:webHidden/>
               </w:rPr>
-              <w:instrText xml:space="preserve"> PAGEREF _Toc70451439 \h </w:instrText>
+              <w:instrText xml:space="preserve"> PAGEREF _Toc70533234 \h </w:instrText>
             </w:r>
             <w:r>
               <w:rPr>
@@ -2051,7 +2697,7 @@
                 <w:noProof/>
                 <w:webHidden/>
               </w:rPr>
-              <w:t>13</w:t>
+              <w:t>21</w:t>
             </w:r>
             <w:r>
               <w:rPr>
@@ -2074,7 +2720,7 @@
               <w:lang w:eastAsia="en-GB"/>
             </w:rPr>
           </w:pPr>
-          <w:hyperlink w:anchor="_Toc70451440" w:history="1">
+          <w:hyperlink w:anchor="_Toc70533235" w:history="1">
             <w:r>
               <w:rPr>
                 <w:rStyle w:val="Hyperlink"/>
@@ -2101,7 +2747,7 @@
                 <w:noProof/>
                 <w:webHidden/>
               </w:rPr>
-              <w:instrText xml:space="preserve"> PAGEREF _Toc70451440 \h </w:instrText>
+              <w:instrText xml:space="preserve"> PAGEREF _Toc70533235 \h </w:instrText>
             </w:r>
             <w:r>
               <w:rPr>
@@ -2121,7 +2767,7 @@
                 <w:noProof/>
                 <w:webHidden/>
               </w:rPr>
-              <w:t>13</w:t>
+              <w:t>21</w:t>
             </w:r>
             <w:r>
               <w:rPr>
@@ -2144,7 +2790,7 @@
               <w:lang w:eastAsia="en-GB"/>
             </w:rPr>
           </w:pPr>
-          <w:hyperlink w:anchor="_Toc70451441" w:history="1">
+          <w:hyperlink w:anchor="_Toc70533236" w:history="1">
             <w:r>
               <w:rPr>
                 <w:rStyle w:val="Hyperlink"/>
@@ -2171,7 +2817,7 @@
                 <w:noProof/>
                 <w:webHidden/>
               </w:rPr>
-              <w:instrText xml:space="preserve"> PAGEREF _Toc70451441 \h </w:instrText>
+              <w:instrText xml:space="preserve"> PAGEREF _Toc70533236 \h </w:instrText>
             </w:r>
             <w:r>
               <w:rPr>
@@ -2191,7 +2837,7 @@
                 <w:noProof/>
                 <w:webHidden/>
               </w:rPr>
-              <w:t>13</w:t>
+              <w:t>21</w:t>
             </w:r>
             <w:r>
               <w:rPr>
@@ -2214,7 +2860,7 @@
               <w:lang w:eastAsia="en-GB"/>
             </w:rPr>
           </w:pPr>
-          <w:hyperlink w:anchor="_Toc70451442" w:history="1">
+          <w:hyperlink w:anchor="_Toc70533237" w:history="1">
             <w:r>
               <w:rPr>
                 <w:rStyle w:val="Hyperlink"/>
@@ -2241,7 +2887,7 @@
                 <w:noProof/>
                 <w:webHidden/>
               </w:rPr>
-              <w:instrText xml:space="preserve"> PAGEREF _Toc70451442 \h </w:instrText>
+              <w:instrText xml:space="preserve"> PAGEREF _Toc70533237 \h </w:instrText>
             </w:r>
             <w:r>
               <w:rPr>
@@ -2261,7 +2907,7 @@
                 <w:noProof/>
                 <w:webHidden/>
               </w:rPr>
-              <w:t>13</w:t>
+              <w:t>21</w:t>
             </w:r>
             <w:r>
               <w:rPr>
@@ -2284,7 +2930,7 @@
               <w:lang w:eastAsia="en-GB"/>
             </w:rPr>
           </w:pPr>
-          <w:hyperlink w:anchor="_Toc70451443" w:history="1">
+          <w:hyperlink w:anchor="_Toc70533238" w:history="1">
             <w:r>
               <w:rPr>
                 <w:rStyle w:val="Hyperlink"/>
@@ -2311,7 +2957,7 @@
                 <w:noProof/>
                 <w:webHidden/>
               </w:rPr>
-              <w:instrText xml:space="preserve"> PAGEREF _Toc70451443 \h </w:instrText>
+              <w:instrText xml:space="preserve"> PAGEREF _Toc70533238 \h </w:instrText>
             </w:r>
             <w:r>
               <w:rPr>
@@ -2331,7 +2977,7 @@
                 <w:noProof/>
                 <w:webHidden/>
               </w:rPr>
-              <w:t>13</w:t>
+              <w:t>21</w:t>
             </w:r>
             <w:r>
               <w:rPr>
@@ -2354,7 +3000,7 @@
               <w:lang w:eastAsia="en-GB"/>
             </w:rPr>
           </w:pPr>
-          <w:hyperlink w:anchor="_Toc70451444" w:history="1">
+          <w:hyperlink w:anchor="_Toc70533239" w:history="1">
             <w:r>
               <w:rPr>
                 <w:rStyle w:val="Hyperlink"/>
@@ -2381,7 +3027,7 @@
                 <w:noProof/>
                 <w:webHidden/>
               </w:rPr>
-              <w:instrText xml:space="preserve"> PAGEREF _Toc70451444 \h </w:instrText>
+              <w:instrText xml:space="preserve"> PAGEREF _Toc70533239 \h </w:instrText>
             </w:r>
             <w:r>
               <w:rPr>
@@ -2401,7 +3047,7 @@
                 <w:noProof/>
                 <w:webHidden/>
               </w:rPr>
-              <w:t>13</w:t>
+              <w:t>21</w:t>
             </w:r>
             <w:r>
               <w:rPr>
@@ -2424,7 +3070,7 @@
               <w:lang w:eastAsia="en-GB"/>
             </w:rPr>
           </w:pPr>
-          <w:hyperlink w:anchor="_Toc70451445" w:history="1">
+          <w:hyperlink w:anchor="_Toc70533240" w:history="1">
             <w:r>
               <w:rPr>
                 <w:rStyle w:val="Hyperlink"/>
@@ -2451,7 +3097,7 @@
                 <w:noProof/>
                 <w:webHidden/>
               </w:rPr>
-              <w:instrText xml:space="preserve"> PAGEREF _Toc70451445 \h </w:instrText>
+              <w:instrText xml:space="preserve"> PAGEREF _Toc70533240 \h </w:instrText>
             </w:r>
             <w:r>
               <w:rPr>
@@ -2471,7 +3117,7 @@
                 <w:noProof/>
                 <w:webHidden/>
               </w:rPr>
-              <w:t>13</w:t>
+              <w:t>21</w:t>
             </w:r>
             <w:r>
               <w:rPr>
@@ -2494,7 +3140,7 @@
               <w:lang w:eastAsia="en-GB"/>
             </w:rPr>
           </w:pPr>
-          <w:hyperlink w:anchor="_Toc70451446" w:history="1">
+          <w:hyperlink w:anchor="_Toc70533241" w:history="1">
             <w:r>
               <w:rPr>
                 <w:rStyle w:val="Hyperlink"/>
@@ -2521,7 +3167,7 @@
                 <w:noProof/>
                 <w:webHidden/>
               </w:rPr>
-              <w:instrText xml:space="preserve"> PAGEREF _Toc70451446 \h </w:instrText>
+              <w:instrText xml:space="preserve"> PAGEREF _Toc70533241 \h </w:instrText>
             </w:r>
             <w:r>
               <w:rPr>
@@ -2541,7 +3187,7 @@
                 <w:noProof/>
                 <w:webHidden/>
               </w:rPr>
-              <w:t>13</w:t>
+              <w:t>21</w:t>
             </w:r>
             <w:r>
               <w:rPr>
@@ -2564,7 +3210,7 @@
               <w:lang w:eastAsia="en-GB"/>
             </w:rPr>
           </w:pPr>
-          <w:hyperlink w:anchor="_Toc70451447" w:history="1">
+          <w:hyperlink w:anchor="_Toc70533242" w:history="1">
             <w:r>
               <w:rPr>
                 <w:rStyle w:val="Hyperlink"/>
@@ -2591,7 +3237,7 @@
                 <w:noProof/>
                 <w:webHidden/>
               </w:rPr>
-              <w:instrText xml:space="preserve"> PAGEREF _Toc70451447 \h </w:instrText>
+              <w:instrText xml:space="preserve"> PAGEREF _Toc70533242 \h </w:instrText>
             </w:r>
             <w:r>
               <w:rPr>
@@ -2611,7 +3257,7 @@
                 <w:noProof/>
                 <w:webHidden/>
               </w:rPr>
-              <w:t>13</w:t>
+              <w:t>21</w:t>
             </w:r>
             <w:r>
               <w:rPr>
@@ -2634,7 +3280,7 @@
               <w:lang w:eastAsia="en-GB"/>
             </w:rPr>
           </w:pPr>
-          <w:hyperlink w:anchor="_Toc70451448" w:history="1">
+          <w:hyperlink w:anchor="_Toc70533243" w:history="1">
             <w:r>
               <w:rPr>
                 <w:rStyle w:val="Hyperlink"/>
@@ -2661,7 +3307,7 @@
                 <w:noProof/>
                 <w:webHidden/>
               </w:rPr>
-              <w:instrText xml:space="preserve"> PAGEREF _Toc70451448 \h </w:instrText>
+              <w:instrText xml:space="preserve"> PAGEREF _Toc70533243 \h </w:instrText>
             </w:r>
             <w:r>
               <w:rPr>
@@ -2681,7 +3327,7 @@
                 <w:noProof/>
                 <w:webHidden/>
               </w:rPr>
-              <w:t>13</w:t>
+              <w:t>21</w:t>
             </w:r>
             <w:r>
               <w:rPr>
@@ -2704,7 +3350,7 @@
               <w:lang w:eastAsia="en-GB"/>
             </w:rPr>
           </w:pPr>
-          <w:hyperlink w:anchor="_Toc70451449" w:history="1">
+          <w:hyperlink w:anchor="_Toc70533244" w:history="1">
             <w:r>
               <w:rPr>
                 <w:rStyle w:val="Hyperlink"/>
@@ -2731,7 +3377,7 @@
                 <w:noProof/>
                 <w:webHidden/>
               </w:rPr>
-              <w:instrText xml:space="preserve"> PAGEREF _Toc70451449 \h </w:instrText>
+              <w:instrText xml:space="preserve"> PAGEREF _Toc70533244 \h </w:instrText>
             </w:r>
             <w:r>
               <w:rPr>
@@ -2751,7 +3397,7 @@
                 <w:noProof/>
                 <w:webHidden/>
               </w:rPr>
-              <w:t>13</w:t>
+              <w:t>21</w:t>
             </w:r>
             <w:r>
               <w:rPr>
@@ -2774,7 +3420,7 @@
               <w:lang w:eastAsia="en-GB"/>
             </w:rPr>
           </w:pPr>
-          <w:hyperlink w:anchor="_Toc70451450" w:history="1">
+          <w:hyperlink w:anchor="_Toc70533245" w:history="1">
             <w:r>
               <w:rPr>
                 <w:rStyle w:val="Hyperlink"/>
@@ -2801,7 +3447,7 @@
                 <w:noProof/>
                 <w:webHidden/>
               </w:rPr>
-              <w:instrText xml:space="preserve"> PAGEREF _Toc70451450 \h </w:instrText>
+              <w:instrText xml:space="preserve"> PAGEREF _Toc70533245 \h </w:instrText>
             </w:r>
             <w:r>
               <w:rPr>
@@ -2821,7 +3467,7 @@
                 <w:noProof/>
                 <w:webHidden/>
               </w:rPr>
-              <w:t>13</w:t>
+              <w:t>21</w:t>
             </w:r>
             <w:r>
               <w:rPr>
@@ -2844,7 +3490,7 @@
               <w:lang w:eastAsia="en-GB"/>
             </w:rPr>
           </w:pPr>
-          <w:hyperlink w:anchor="_Toc70451451" w:history="1">
+          <w:hyperlink w:anchor="_Toc70533246" w:history="1">
             <w:r>
               <w:rPr>
                 <w:rStyle w:val="Hyperlink"/>
@@ -2871,7 +3517,7 @@
                 <w:noProof/>
                 <w:webHidden/>
               </w:rPr>
-              <w:instrText xml:space="preserve"> PAGEREF _Toc70451451 \h </w:instrText>
+              <w:instrText xml:space="preserve"> PAGEREF _Toc70533246 \h </w:instrText>
             </w:r>
             <w:r>
               <w:rPr>
@@ -2891,7 +3537,7 @@
                 <w:noProof/>
                 <w:webHidden/>
               </w:rPr>
-              <w:t>13</w:t>
+              <w:t>21</w:t>
             </w:r>
             <w:r>
               <w:rPr>
@@ -2914,7 +3560,7 @@
               <w:lang w:eastAsia="en-GB"/>
             </w:rPr>
           </w:pPr>
-          <w:hyperlink w:anchor="_Toc70451452" w:history="1">
+          <w:hyperlink w:anchor="_Toc70533247" w:history="1">
             <w:r>
               <w:rPr>
                 <w:rStyle w:val="Hyperlink"/>
@@ -2941,7 +3587,7 @@
                 <w:noProof/>
                 <w:webHidden/>
               </w:rPr>
-              <w:instrText xml:space="preserve"> PAGEREF _Toc70451452 \h </w:instrText>
+              <w:instrText xml:space="preserve"> PAGEREF _Toc70533247 \h </w:instrText>
             </w:r>
             <w:r>
               <w:rPr>
@@ -2961,7 +3607,7 @@
                 <w:noProof/>
                 <w:webHidden/>
               </w:rPr>
-              <w:t>13</w:t>
+              <w:t>21</w:t>
             </w:r>
             <w:r>
               <w:rPr>
@@ -2984,7 +3630,7 @@
               <w:lang w:eastAsia="en-GB"/>
             </w:rPr>
           </w:pPr>
-          <w:hyperlink w:anchor="_Toc70451453" w:history="1">
+          <w:hyperlink w:anchor="_Toc70533248" w:history="1">
             <w:r>
               <w:rPr>
                 <w:rStyle w:val="Hyperlink"/>
@@ -3011,7 +3657,7 @@
                 <w:noProof/>
                 <w:webHidden/>
               </w:rPr>
-              <w:instrText xml:space="preserve"> PAGEREF _Toc70451453 \h </w:instrText>
+              <w:instrText xml:space="preserve"> PAGEREF _Toc70533248 \h </w:instrText>
             </w:r>
             <w:r>
               <w:rPr>
@@ -3031,7 +3677,7 @@
                 <w:noProof/>
                 <w:webHidden/>
               </w:rPr>
-              <w:t>13</w:t>
+              <w:t>21</w:t>
             </w:r>
             <w:r>
               <w:rPr>
@@ -3054,7 +3700,7 @@
               <w:lang w:eastAsia="en-GB"/>
             </w:rPr>
           </w:pPr>
-          <w:hyperlink w:anchor="_Toc70451454" w:history="1">
+          <w:hyperlink w:anchor="_Toc70533249" w:history="1">
             <w:r>
               <w:rPr>
                 <w:rStyle w:val="Hyperlink"/>
@@ -3081,7 +3727,7 @@
                 <w:noProof/>
                 <w:webHidden/>
               </w:rPr>
-              <w:instrText xml:space="preserve"> PAGEREF _Toc70451454 \h </w:instrText>
+              <w:instrText xml:space="preserve"> PAGEREF _Toc70533249 \h </w:instrText>
             </w:r>
             <w:r>
               <w:rPr>
@@ -3101,7 +3747,7 @@
                 <w:noProof/>
                 <w:webHidden/>
               </w:rPr>
-              <w:t>14</w:t>
+              <w:t>22</w:t>
             </w:r>
             <w:r>
               <w:rPr>
@@ -3147,7 +3793,7 @@
           <w:szCs w:val="28"/>
         </w:rPr>
       </w:pPr>
-      <w:bookmarkStart w:id="2" w:name="_Toc70451416"/>
+      <w:bookmarkStart w:id="2" w:name="_Toc70533202"/>
       <w:r>
         <w:rPr>
           <w:sz w:val="28"/>
@@ -3187,7 +3833,7 @@
           <w:numId w:val="1"/>
         </w:numPr>
       </w:pPr>
-      <w:bookmarkStart w:id="3" w:name="_Toc70451417"/>
+      <w:bookmarkStart w:id="3" w:name="_Toc70533203"/>
       <w:r>
         <w:t>Final List of Requirements</w:t>
       </w:r>
@@ -3197,7 +3843,7 @@
       <w:pPr>
         <w:pStyle w:val="Heading3"/>
       </w:pPr>
-      <w:bookmarkStart w:id="4" w:name="_Toc70451418"/>
+      <w:bookmarkStart w:id="4" w:name="_Toc70533204"/>
       <w:r>
         <w:t>1.1.1 Functional Requirements</w:t>
       </w:r>
@@ -3922,27 +4568,14 @@
       <w:r>
         <w:t xml:space="preserve">Figure </w:t>
       </w:r>
-      <w:r>
-        <w:fldChar w:fldCharType="begin"/>
-      </w:r>
-      <w:r>
-        <w:instrText xml:space="preserve"> SEQ Figure \* ARABIC </w:instrText>
-      </w:r>
-      <w:r>
-        <w:fldChar w:fldCharType="separate"/>
-      </w:r>
-      <w:r>
-        <w:rPr>
-          <w:noProof/>
-        </w:rPr>
-        <w:t>1</w:t>
-      </w:r>
-      <w:r>
-        <w:rPr>
-          <w:noProof/>
-        </w:rPr>
-        <w:fldChar w:fldCharType="end"/>
-      </w:r>
+      <w:fldSimple w:instr=" SEQ Figure \* ARABIC ">
+        <w:r>
+          <w:rPr>
+            <w:noProof/>
+          </w:rPr>
+          <w:t>1</w:t>
+        </w:r>
+      </w:fldSimple>
       <w:r>
         <w:t xml:space="preserve"> Functional Requirements</w:t>
       </w:r>
@@ -3951,7 +4584,7 @@
       <w:pPr>
         <w:pStyle w:val="Heading3"/>
       </w:pPr>
-      <w:bookmarkStart w:id="5" w:name="_Toc70451419"/>
+      <w:bookmarkStart w:id="5" w:name="_Toc70533205"/>
       <w:r>
         <w:t>1.1.2 Non-Functional Requirements</w:t>
       </w:r>
@@ -4255,27 +4888,14 @@
       <w:r>
         <w:t xml:space="preserve">Figure </w:t>
       </w:r>
-      <w:r>
-        <w:fldChar w:fldCharType="begin"/>
-      </w:r>
-      <w:r>
-        <w:instrText xml:space="preserve"> SEQ Figure \* ARABIC </w:instrText>
-      </w:r>
-      <w:r>
-        <w:fldChar w:fldCharType="separate"/>
-      </w:r>
-      <w:r>
-        <w:rPr>
-          <w:noProof/>
-        </w:rPr>
-        <w:t>2</w:t>
-      </w:r>
-      <w:r>
-        <w:rPr>
-          <w:noProof/>
-        </w:rPr>
-        <w:fldChar w:fldCharType="end"/>
-      </w:r>
+      <w:fldSimple w:instr=" SEQ Figure \* ARABIC ">
+        <w:r>
+          <w:rPr>
+            <w:noProof/>
+          </w:rPr>
+          <w:t>2</w:t>
+        </w:r>
+      </w:fldSimple>
       <w:r>
         <w:t xml:space="preserve"> Non-Functional </w:t>
       </w:r>
@@ -4299,7 +4919,7 @@
           <w:numId w:val="1"/>
         </w:numPr>
       </w:pPr>
-      <w:bookmarkStart w:id="6" w:name="_Toc70451420"/>
+      <w:bookmarkStart w:id="6" w:name="_Toc70533206"/>
       <w:r>
         <w:lastRenderedPageBreak/>
         <w:t>Requirements Evolution</w:t>
@@ -4401,7 +5021,7 @@
           <w:numId w:val="1"/>
         </w:numPr>
       </w:pPr>
-      <w:bookmarkStart w:id="7" w:name="_Toc70451421"/>
+      <w:bookmarkStart w:id="7" w:name="_Toc70533207"/>
       <w:r>
         <w:t>Modifications done to the project plan</w:t>
       </w:r>
@@ -4414,14 +5034,265 @@
           <w:szCs w:val="24"/>
         </w:rPr>
       </w:pPr>
-    </w:p>
-    <w:p>
-      <w:pPr>
-        <w:rPr>
-          <w:sz w:val="24"/>
-          <w:szCs w:val="24"/>
-        </w:rPr>
-      </w:pPr>
+      <w:r>
+        <w:rPr>
+          <w:sz w:val="24"/>
+          <w:szCs w:val="24"/>
+        </w:rPr>
+        <w:t xml:space="preserve">There were quite a number of modifications </w:t>
+      </w:r>
+      <w:r>
+        <w:rPr>
+          <w:sz w:val="24"/>
+          <w:szCs w:val="24"/>
+        </w:rPr>
+        <w:t>made</w:t>
+      </w:r>
+      <w:r>
+        <w:rPr>
+          <w:sz w:val="24"/>
+          <w:szCs w:val="24"/>
+        </w:rPr>
+        <w:t xml:space="preserve"> to the project plan</w:t>
+      </w:r>
+      <w:r>
+        <w:rPr>
+          <w:sz w:val="24"/>
+          <w:szCs w:val="24"/>
+        </w:rPr>
+        <w:t xml:space="preserve"> the developer decided to take a break over the Christmas season and instead of classifying more data for the use in KNN they decided to take the current initial implementation they had created at the end of AP1 and to convert it to work in the system before adding new functionality to it.</w:t>
+      </w:r>
+    </w:p>
+    <w:p>
+      <w:pPr>
+        <w:rPr>
+          <w:sz w:val="24"/>
+          <w:szCs w:val="24"/>
+        </w:rPr>
+      </w:pPr>
+      <w:r>
+        <w:rPr>
+          <w:sz w:val="24"/>
+          <w:szCs w:val="24"/>
+        </w:rPr>
+        <w:br w:type="page"/>
+      </w:r>
+    </w:p>
+    <w:p>
+      <w:pPr>
+        <w:rPr>
+          <w:sz w:val="24"/>
+          <w:szCs w:val="24"/>
+        </w:rPr>
+        <w:sectPr>
+          <w:pgSz w:w="11906" w:h="16838"/>
+          <w:pgMar w:top="1440" w:right="1440" w:bottom="1440" w:left="1440" w:header="708" w:footer="708" w:gutter="0"/>
+          <w:cols w:space="708"/>
+          <w:docGrid w:linePitch="360"/>
+        </w:sectPr>
+      </w:pPr>
+    </w:p>
+    <w:p>
+      <w:pPr>
+        <w:pStyle w:val="Heading3"/>
+      </w:pPr>
+      <w:bookmarkStart w:id="8" w:name="_Toc70533208"/>
+      <w:r>
+        <w:lastRenderedPageBreak/>
+        <w:t>1.3.1 Modified Gantt Chart</w:t>
+      </w:r>
+      <w:bookmarkEnd w:id="8"/>
+    </w:p>
+    <w:p/>
+    <w:p>
+      <w:pPr>
+        <w:rPr>
+          <w:sz w:val="24"/>
+          <w:szCs w:val="24"/>
+        </w:rPr>
+      </w:pPr>
+      <w:r>
+        <w:rPr>
+          <w:noProof/>
+        </w:rPr>
+        <mc:AlternateContent>
+          <mc:Choice Requires="wps">
+            <w:drawing>
+              <wp:anchor distT="0" distB="0" distL="114300" distR="114300" simplePos="0" relativeHeight="251660288" behindDoc="1" locked="0" layoutInCell="1" allowOverlap="1" wp14:anchorId="626433F1" wp14:editId="573EC43C">
+                <wp:simplePos x="0" y="0"/>
+                <wp:positionH relativeFrom="column">
+                  <wp:posOffset>-610235</wp:posOffset>
+                </wp:positionH>
+                <wp:positionV relativeFrom="paragraph">
+                  <wp:posOffset>2744470</wp:posOffset>
+                </wp:positionV>
+                <wp:extent cx="10083800" cy="635"/>
+                <wp:effectExtent l="0" t="0" r="0" b="0"/>
+                <wp:wrapTight wrapText="bothSides">
+                  <wp:wrapPolygon edited="0">
+                    <wp:start x="0" y="0"/>
+                    <wp:lineTo x="0" y="21600"/>
+                    <wp:lineTo x="21600" y="21600"/>
+                    <wp:lineTo x="21600" y="0"/>
+                  </wp:wrapPolygon>
+                </wp:wrapTight>
+                <wp:docPr id="3" name="Text Box 3"/>
+                <wp:cNvGraphicFramePr/>
+                <a:graphic xmlns:a="http://schemas.openxmlformats.org/drawingml/2006/main">
+                  <a:graphicData uri="http://schemas.microsoft.com/office/word/2010/wordprocessingShape">
+                    <wps:wsp>
+                      <wps:cNvSpPr txBox="1"/>
+                      <wps:spPr>
+                        <a:xfrm>
+                          <a:off x="0" y="0"/>
+                          <a:ext cx="10083800" cy="635"/>
+                        </a:xfrm>
+                        <a:prstGeom prst="rect">
+                          <a:avLst/>
+                        </a:prstGeom>
+                        <a:solidFill>
+                          <a:prstClr val="white"/>
+                        </a:solidFill>
+                        <a:ln>
+                          <a:noFill/>
+                        </a:ln>
+                      </wps:spPr>
+                      <wps:txbx>
+                        <w:txbxContent>
+                          <w:p>
+                            <w:pPr>
+                              <w:pStyle w:val="Caption"/>
+                            </w:pPr>
+                            <w:r>
+                              <w:t xml:space="preserve">Figure </w:t>
+                            </w:r>
+                            <w:fldSimple w:instr=" SEQ Figure \* ARABIC ">
+                              <w:r>
+                                <w:rPr>
+                                  <w:noProof/>
+                                </w:rPr>
+                                <w:t>3</w:t>
+                              </w:r>
+                            </w:fldSimple>
+                            <w:r>
+                              <w:t xml:space="preserve"> Modified Gantt Chart</w:t>
+                            </w:r>
+                          </w:p>
+                        </w:txbxContent>
+                      </wps:txbx>
+                      <wps:bodyPr rot="0" spcFirstLastPara="0" vertOverflow="overflow" horzOverflow="overflow" vert="horz" wrap="square" lIns="0" tIns="0" rIns="0" bIns="0" numCol="1" spcCol="0" rtlCol="0" fromWordArt="0" anchor="t" anchorCtr="0" forceAA="0" compatLnSpc="1">
+                        <a:prstTxWarp prst="textNoShape">
+                          <a:avLst/>
+                        </a:prstTxWarp>
+                        <a:spAutoFit/>
+                      </wps:bodyPr>
+                    </wps:wsp>
+                  </a:graphicData>
+                </a:graphic>
+              </wp:anchor>
+            </w:drawing>
+          </mc:Choice>
+          <mc:Fallback>
+            <w:pict>
+              <v:shapetype w14:anchorId="626433F1" id="_x0000_t202" coordsize="21600,21600" o:spt="202" path="m,l,21600r21600,l21600,xe">
+                <v:stroke joinstyle="miter"/>
+                <v:path gradientshapeok="t" o:connecttype="rect"/>
+              </v:shapetype>
+              <v:shape id="Text Box 3" o:spid="_x0000_s1026" type="#_x0000_t202" style="position:absolute;margin-left:-48.05pt;margin-top:216.1pt;width:794pt;height:.05pt;z-index:-251656192;visibility:visible;mso-wrap-style:square;mso-wrap-distance-left:9pt;mso-wrap-distance-top:0;mso-wrap-distance-right:9pt;mso-wrap-distance-bottom:0;mso-position-horizontal:absolute;mso-position-horizontal-relative:text;mso-position-vertical:absolute;mso-position-vertical-relative:text;v-text-anchor:top" o:gfxdata="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" stroked="f">
+                <v:textbox style="mso-fit-shape-to-text:t" inset="0,0,0,0">
+                  <w:txbxContent>
+                    <w:p>
+                      <w:pPr>
+                        <w:pStyle w:val="Caption"/>
+                      </w:pPr>
+                      <w:r>
+                        <w:t xml:space="preserve">Figure </w:t>
+                      </w:r>
+                      <w:fldSimple w:instr=" SEQ Figure \* ARABIC ">
+                        <w:r>
+                          <w:rPr>
+                            <w:noProof/>
+                          </w:rPr>
+                          <w:t>3</w:t>
+                        </w:r>
+                      </w:fldSimple>
+                      <w:r>
+                        <w:t xml:space="preserve"> Modified Gantt Chart</w:t>
+                      </w:r>
+                    </w:p>
+                  </w:txbxContent>
+                </v:textbox>
+                <w10:wrap type="tight"/>
+              </v:shape>
+            </w:pict>
+          </mc:Fallback>
+        </mc:AlternateContent>
+      </w:r>
+      <w:r>
+        <w:drawing>
+          <wp:anchor distT="0" distB="0" distL="114300" distR="114300" simplePos="0" relativeHeight="251658240" behindDoc="1" locked="0" layoutInCell="1" allowOverlap="1" wp14:anchorId="61F8DAC9" wp14:editId="34571E3F">
+            <wp:simplePos x="0" y="0"/>
+            <wp:positionH relativeFrom="margin">
+              <wp:align>center</wp:align>
+            </wp:positionH>
+            <wp:positionV relativeFrom="paragraph">
+              <wp:posOffset>237490</wp:posOffset>
+            </wp:positionV>
+            <wp:extent cx="10083800" cy="2449830"/>
+            <wp:effectExtent l="0" t="0" r="0" b="7620"/>
+            <wp:wrapTight wrapText="bothSides">
+              <wp:wrapPolygon edited="0">
+                <wp:start x="0" y="0"/>
+                <wp:lineTo x="0" y="21499"/>
+                <wp:lineTo x="21546" y="21499"/>
+                <wp:lineTo x="21546" y="0"/>
+                <wp:lineTo x="0" y="0"/>
+              </wp:wrapPolygon>
+            </wp:wrapTight>
+            <wp:docPr id="2" name="Picture 2"/>
+            <wp:cNvGraphicFramePr>
+              <a:graphicFrameLocks xmlns:a="http://schemas.openxmlformats.org/drawingml/2006/main" noChangeAspect="1"/>
+            </wp:cNvGraphicFramePr>
+            <a:graphic xmlns:a="http://schemas.openxmlformats.org/drawingml/2006/main">
+              <a:graphicData uri="http://schemas.openxmlformats.org/drawingml/2006/picture">
+                <pic:pic xmlns:pic="http://schemas.openxmlformats.org/drawingml/2006/picture">
+                  <pic:nvPicPr>
+                    <pic:cNvPr id="1" name=""/>
+                    <pic:cNvPicPr/>
+                  </pic:nvPicPr>
+                  <pic:blipFill>
+                    <a:blip r:embed="rId6">
+                      <a:extLst>
+                        <a:ext uri="{28A0092B-C50C-407E-A947-70E740481C1C}">
+                          <a14:useLocalDpi xmlns:a14="http://schemas.microsoft.com/office/drawing/2010/main" val="0"/>
+                        </a:ext>
+                      </a:extLst>
+                    </a:blip>
+                    <a:stretch>
+                      <a:fillRect/>
+                    </a:stretch>
+                  </pic:blipFill>
+                  <pic:spPr>
+                    <a:xfrm>
+                      <a:off x="0" y="0"/>
+                      <a:ext cx="10083800" cy="2449830"/>
+                    </a:xfrm>
+                    <a:prstGeom prst="rect">
+                      <a:avLst/>
+                    </a:prstGeom>
+                  </pic:spPr>
+                </pic:pic>
+              </a:graphicData>
+            </a:graphic>
+            <wp14:sizeRelH relativeFrom="page">
+              <wp14:pctWidth>0</wp14:pctWidth>
+            </wp14:sizeRelH>
+            <wp14:sizeRelV relativeFrom="page">
+              <wp14:pctHeight>0</wp14:pctHeight>
+            </wp14:sizeRelV>
+          </wp:anchor>
+        </w:drawing>
+      </w:r>
       <w:r>
         <w:rPr>
           <w:sz w:val="24"/>
@@ -4437,17 +5308,32 @@
           <w:sz w:val="28"/>
           <w:szCs w:val="28"/>
         </w:rPr>
-      </w:pPr>
-      <w:bookmarkStart w:id="8" w:name="_Toc70451422"/>
-      <w:r>
+        <w:sectPr>
+          <w:pgSz w:w="16838" w:h="11906" w:orient="landscape"/>
+          <w:pgMar w:top="1440" w:right="1440" w:bottom="1440" w:left="1440" w:header="708" w:footer="708" w:gutter="0"/>
+          <w:cols w:space="708"/>
+          <w:docGrid w:linePitch="360"/>
+        </w:sectPr>
+      </w:pPr>
+    </w:p>
+    <w:p>
+      <w:pPr>
+        <w:pStyle w:val="Heading1"/>
         <w:rPr>
           <w:sz w:val="28"/>
           <w:szCs w:val="28"/>
         </w:rPr>
+      </w:pPr>
+      <w:bookmarkStart w:id="9" w:name="_Toc70533209"/>
+      <w:r>
+        <w:rPr>
+          <w:sz w:val="28"/>
+          <w:szCs w:val="28"/>
+        </w:rPr>
         <w:lastRenderedPageBreak/>
         <w:t>2 System Design</w:t>
       </w:r>
-      <w:bookmarkEnd w:id="8"/>
+      <w:bookmarkEnd w:id="9"/>
     </w:p>
     <w:p>
       <w:pPr>
@@ -4758,7 +5644,7 @@
       <w:pPr>
         <w:pStyle w:val="Heading2"/>
       </w:pPr>
-      <w:bookmarkStart w:id="9" w:name="_Toc70451423"/>
+      <w:bookmarkStart w:id="10" w:name="_Toc70533210"/>
       <w:r>
         <w:lastRenderedPageBreak/>
         <w:t xml:space="preserve">2.1 </w:t>
@@ -4766,7 +5652,7 @@
       <w:r>
         <w:t>System Architecture Diagram</w:t>
       </w:r>
-      <w:bookmarkEnd w:id="9"/>
+      <w:bookmarkEnd w:id="10"/>
     </w:p>
     <w:p>
       <w:pPr>
@@ -4794,7 +5680,7 @@
                     </pic:cNvPicPr>
                   </pic:nvPicPr>
                   <pic:blipFill>
-                    <a:blip r:embed="rId6">
+                    <a:blip r:embed="rId7">
                       <a:extLst>
                         <a:ext uri="{28A0092B-C50C-407E-A947-70E740481C1C}">
                           <a14:useLocalDpi xmlns:a14="http://schemas.microsoft.com/office/drawing/2010/main" val="0"/>
@@ -4837,27 +5723,14 @@
       <w:r>
         <w:t xml:space="preserve">Figure </w:t>
       </w:r>
-      <w:r>
-        <w:fldChar w:fldCharType="begin"/>
-      </w:r>
-      <w:r>
-        <w:instrText xml:space="preserve"> SEQ Figure \* ARABIC </w:instrText>
-      </w:r>
-      <w:r>
-        <w:fldChar w:fldCharType="separate"/>
-      </w:r>
-      <w:r>
-        <w:rPr>
-          <w:noProof/>
-        </w:rPr>
-        <w:t>3</w:t>
-      </w:r>
-      <w:r>
-        <w:rPr>
-          <w:noProof/>
-        </w:rPr>
-        <w:fldChar w:fldCharType="end"/>
-      </w:r>
+      <w:fldSimple w:instr=" SEQ Figure \* ARABIC ">
+        <w:r>
+          <w:rPr>
+            <w:noProof/>
+          </w:rPr>
+          <w:t>4</w:t>
+        </w:r>
+      </w:fldSimple>
       <w:r>
         <w:t xml:space="preserve"> System Architecture Diagram</w:t>
       </w:r>
@@ -5062,7 +5935,23 @@
           <w:sz w:val="24"/>
           <w:szCs w:val="24"/>
         </w:rPr>
-        <w:t xml:space="preserve"> percentage confidence in it which is calculated as the </w:t>
+        <w:t xml:space="preserve"> percentage confidence in </w:t>
+      </w:r>
+      <w:proofErr w:type="spellStart"/>
+      <w:r>
+        <w:rPr>
+          <w:sz w:val="24"/>
+          <w:szCs w:val="24"/>
+        </w:rPr>
+        <w:t>it</w:t>
+      </w:r>
+      <w:proofErr w:type="spellEnd"/>
+      <w:r>
+        <w:rPr>
+          <w:sz w:val="24"/>
+          <w:szCs w:val="24"/>
+        </w:rPr>
+        <w:t xml:space="preserve"> which is calculated as the </w:t>
       </w:r>
       <w:r>
         <w:rPr>
@@ -5112,7 +6001,7 @@
       <w:pPr>
         <w:pStyle w:val="Heading2"/>
       </w:pPr>
-      <w:bookmarkStart w:id="10" w:name="_Toc70451424"/>
+      <w:bookmarkStart w:id="11" w:name="_Toc70533211"/>
       <w:r>
         <w:lastRenderedPageBreak/>
         <w:t>2.2 I</w:t>
@@ -5120,17 +6009,17 @@
       <w:r>
         <w:t>nterface Design</w:t>
       </w:r>
-      <w:bookmarkEnd w:id="10"/>
+      <w:bookmarkEnd w:id="11"/>
     </w:p>
     <w:p>
       <w:pPr>
         <w:pStyle w:val="Heading3"/>
       </w:pPr>
-      <w:bookmarkStart w:id="11" w:name="_Toc70451425"/>
+      <w:bookmarkStart w:id="12" w:name="_Toc70533212"/>
       <w:r>
         <w:t>2.2.1 Wireframes</w:t>
       </w:r>
-      <w:bookmarkEnd w:id="11"/>
+      <w:bookmarkEnd w:id="12"/>
     </w:p>
     <w:p>
       <w:pPr>
@@ -5153,166 +6042,6 @@
                 <pic:pic xmlns:pic="http://schemas.openxmlformats.org/drawingml/2006/picture">
                   <pic:nvPicPr>
                     <pic:cNvPr id="4" name="Picture 4" descr="Graphical user interface&#10;&#10;Description automatically generated"/>
-                    <pic:cNvPicPr>
-                      <a:picLocks noChangeAspect="1" noChangeArrowheads="1"/>
-                    </pic:cNvPicPr>
-                  </pic:nvPicPr>
-                  <pic:blipFill>
-                    <a:blip r:embed="rId7">
-                      <a:extLst>
-                        <a:ext uri="{28A0092B-C50C-407E-A947-70E740481C1C}">
-                          <a14:useLocalDpi xmlns:a14="http://schemas.microsoft.com/office/drawing/2010/main" val="0"/>
-                        </a:ext>
-                      </a:extLst>
-                    </a:blip>
-                    <a:srcRect/>
-                    <a:stretch>
-                      <a:fillRect/>
-                    </a:stretch>
-                  </pic:blipFill>
-                  <pic:spPr bwMode="auto">
-                    <a:xfrm>
-                      <a:off x="0" y="0"/>
-                      <a:ext cx="5731510" cy="3227070"/>
-                    </a:xfrm>
-                    <a:prstGeom prst="rect">
-                      <a:avLst/>
-                    </a:prstGeom>
-                    <a:noFill/>
-                    <a:ln>
-                      <a:noFill/>
-                    </a:ln>
-                  </pic:spPr>
-                </pic:pic>
-              </a:graphicData>
-            </a:graphic>
-          </wp:inline>
-        </w:drawing>
-      </w:r>
-    </w:p>
-    <w:p>
-      <w:pPr>
-        <w:pStyle w:val="Caption"/>
-      </w:pPr>
-      <w:r>
-        <w:t xml:space="preserve">Figure </w:t>
-      </w:r>
-      <w:r>
-        <w:fldChar w:fldCharType="begin"/>
-      </w:r>
-      <w:r>
-        <w:instrText xml:space="preserve"> SEQ Figure \* ARABIC </w:instrText>
-      </w:r>
-      <w:r>
-        <w:fldChar w:fldCharType="separate"/>
-      </w:r>
-      <w:r>
-        <w:rPr>
-          <w:noProof/>
-        </w:rPr>
-        <w:t>4</w:t>
-      </w:r>
-      <w:r>
-        <w:fldChar w:fldCharType="end"/>
-      </w:r>
-      <w:r>
-        <w:t xml:space="preserve"> Home page wireframe</w:t>
-      </w:r>
-    </w:p>
-    <w:p>
-      <w:pPr>
-        <w:rPr>
-          <w:sz w:val="24"/>
-          <w:szCs w:val="24"/>
-        </w:rPr>
-      </w:pPr>
-      <w:r>
-        <w:rPr>
-          <w:sz w:val="24"/>
-          <w:szCs w:val="24"/>
-        </w:rPr>
-        <w:t>Figure 4 Displays the home page</w:t>
-      </w:r>
-      <w:r>
-        <w:rPr>
-          <w:sz w:val="24"/>
-          <w:szCs w:val="24"/>
-        </w:rPr>
-        <w:t>.</w:t>
-      </w:r>
-      <w:r>
-        <w:rPr>
-          <w:sz w:val="24"/>
-          <w:szCs w:val="24"/>
-        </w:rPr>
-        <w:t xml:space="preserve"> </w:t>
-      </w:r>
-      <w:r>
-        <w:rPr>
-          <w:sz w:val="24"/>
-          <w:szCs w:val="24"/>
-        </w:rPr>
-        <w:t>T</w:t>
-      </w:r>
-      <w:r>
-        <w:rPr>
-          <w:sz w:val="24"/>
-          <w:szCs w:val="24"/>
-        </w:rPr>
-        <w:t>h</w:t>
-      </w:r>
-      <w:r>
-        <w:rPr>
-          <w:sz w:val="24"/>
-          <w:szCs w:val="24"/>
-        </w:rPr>
-        <w:t>is page</w:t>
-      </w:r>
-      <w:r>
-        <w:rPr>
-          <w:sz w:val="24"/>
-          <w:szCs w:val="24"/>
-        </w:rPr>
-        <w:t xml:space="preserve"> greets the user, displays the title of the system and if they would like to make a prediction, they can click the button which will then send them to the prediction page (Figure 5).</w:t>
-      </w:r>
-    </w:p>
-    <w:p>
-      <w:pPr>
-        <w:rPr>
-          <w:sz w:val="24"/>
-          <w:szCs w:val="24"/>
-        </w:rPr>
-      </w:pPr>
-      <w:r>
-        <w:rPr>
-          <w:sz w:val="24"/>
-          <w:szCs w:val="24"/>
-        </w:rPr>
-        <w:br w:type="page"/>
-      </w:r>
-    </w:p>
-    <w:p>
-      <w:pPr>
-        <w:keepNext/>
-      </w:pPr>
-      <w:r>
-        <w:rPr>
-          <w:noProof/>
-        </w:rPr>
-        <w:lastRenderedPageBreak/>
-        <w:drawing>
-          <wp:inline distT="0" distB="0" distL="0" distR="0" wp14:anchorId="13F4192D" wp14:editId="1390A3AF">
-            <wp:extent cx="5731510" cy="3227070"/>
-            <wp:effectExtent l="0" t="0" r="2540" b="0"/>
-            <wp:docPr id="5" name="Picture 5" descr="A picture containing table&#10;&#10;Description automatically generated"/>
-            <wp:cNvGraphicFramePr>
-              <a:graphicFrameLocks xmlns:a="http://schemas.openxmlformats.org/drawingml/2006/main" noChangeAspect="1"/>
-            </wp:cNvGraphicFramePr>
-            <a:graphic xmlns:a="http://schemas.openxmlformats.org/drawingml/2006/main">
-              <a:graphicData uri="http://schemas.openxmlformats.org/drawingml/2006/picture">
-                <pic:pic xmlns:pic="http://schemas.openxmlformats.org/drawingml/2006/picture">
-                  <pic:nvPicPr>
-                    <pic:cNvPr id="5" name="Picture 5" descr="A picture containing table&#10;&#10;Description automatically generated"/>
                     <pic:cNvPicPr>
                       <a:picLocks noChangeAspect="1" noChangeArrowheads="1"/>
                     </pic:cNvPicPr>
@@ -5353,32 +6082,172 @@
     <w:p>
       <w:pPr>
         <w:pStyle w:val="Caption"/>
-        <w:rPr>
-          <w:sz w:val="24"/>
-          <w:szCs w:val="24"/>
-        </w:rPr>
       </w:pPr>
       <w:r>
         <w:t xml:space="preserve">Figure </w:t>
       </w:r>
-      <w:r>
-        <w:fldChar w:fldCharType="begin"/>
-      </w:r>
-      <w:r>
-        <w:instrText xml:space="preserve"> SEQ Figure \* ARABIC </w:instrText>
-      </w:r>
-      <w:r>
-        <w:fldChar w:fldCharType="separate"/>
-      </w:r>
+      <w:fldSimple w:instr=" SEQ Figure \* ARABIC ">
+        <w:r>
+          <w:rPr>
+            <w:noProof/>
+          </w:rPr>
+          <w:t>5</w:t>
+        </w:r>
+      </w:fldSimple>
+      <w:r>
+        <w:t xml:space="preserve"> Home page wireframe</w:t>
+      </w:r>
+    </w:p>
+    <w:p>
+      <w:pPr>
+        <w:rPr>
+          <w:sz w:val="24"/>
+          <w:szCs w:val="24"/>
+        </w:rPr>
+      </w:pPr>
+      <w:r>
+        <w:rPr>
+          <w:sz w:val="24"/>
+          <w:szCs w:val="24"/>
+        </w:rPr>
+        <w:t>Figure 4 Displays the home page</w:t>
+      </w:r>
+      <w:r>
+        <w:rPr>
+          <w:sz w:val="24"/>
+          <w:szCs w:val="24"/>
+        </w:rPr>
+        <w:t>.</w:t>
+      </w:r>
+      <w:r>
+        <w:rPr>
+          <w:sz w:val="24"/>
+          <w:szCs w:val="24"/>
+        </w:rPr>
+        <w:t xml:space="preserve"> </w:t>
+      </w:r>
+      <w:r>
+        <w:rPr>
+          <w:sz w:val="24"/>
+          <w:szCs w:val="24"/>
+        </w:rPr>
+        <w:t>T</w:t>
+      </w:r>
+      <w:r>
+        <w:rPr>
+          <w:sz w:val="24"/>
+          <w:szCs w:val="24"/>
+        </w:rPr>
+        <w:t>h</w:t>
+      </w:r>
+      <w:r>
+        <w:rPr>
+          <w:sz w:val="24"/>
+          <w:szCs w:val="24"/>
+        </w:rPr>
+        <w:t>is page</w:t>
+      </w:r>
+      <w:r>
+        <w:rPr>
+          <w:sz w:val="24"/>
+          <w:szCs w:val="24"/>
+        </w:rPr>
+        <w:t xml:space="preserve"> greets the user, displays the title of the system and if they would like to make a prediction, they can click the button which will then send them to the prediction page (Figure 5).</w:t>
+      </w:r>
+    </w:p>
+    <w:p>
+      <w:pPr>
+        <w:rPr>
+          <w:sz w:val="24"/>
+          <w:szCs w:val="24"/>
+        </w:rPr>
+      </w:pPr>
+      <w:r>
+        <w:rPr>
+          <w:sz w:val="24"/>
+          <w:szCs w:val="24"/>
+        </w:rPr>
+        <w:br w:type="page"/>
+      </w:r>
+    </w:p>
+    <w:p>
+      <w:pPr>
+        <w:keepNext/>
+      </w:pPr>
       <w:r>
         <w:rPr>
           <w:noProof/>
         </w:rPr>
-        <w:t>5</w:t>
-      </w:r>
-      <w:r>
-        <w:fldChar w:fldCharType="end"/>
-      </w:r>
+        <w:lastRenderedPageBreak/>
+        <w:drawing>
+          <wp:inline distT="0" distB="0" distL="0" distR="0" wp14:anchorId="13F4192D" wp14:editId="1390A3AF">
+            <wp:extent cx="5731510" cy="3227070"/>
+            <wp:effectExtent l="0" t="0" r="2540" b="0"/>
+            <wp:docPr id="5" name="Picture 5" descr="A picture containing table&#10;&#10;Description automatically generated"/>
+            <wp:cNvGraphicFramePr>
+              <a:graphicFrameLocks xmlns:a="http://schemas.openxmlformats.org/drawingml/2006/main" noChangeAspect="1"/>
+            </wp:cNvGraphicFramePr>
+            <a:graphic xmlns:a="http://schemas.openxmlformats.org/drawingml/2006/main">
+              <a:graphicData uri="http://schemas.openxmlformats.org/drawingml/2006/picture">
+                <pic:pic xmlns:pic="http://schemas.openxmlformats.org/drawingml/2006/picture">
+                  <pic:nvPicPr>
+                    <pic:cNvPr id="5" name="Picture 5" descr="A picture containing table&#10;&#10;Description automatically generated"/>
+                    <pic:cNvPicPr>
+                      <a:picLocks noChangeAspect="1" noChangeArrowheads="1"/>
+                    </pic:cNvPicPr>
+                  </pic:nvPicPr>
+                  <pic:blipFill>
+                    <a:blip r:embed="rId9">
+                      <a:extLst>
+                        <a:ext uri="{28A0092B-C50C-407E-A947-70E740481C1C}">
+                          <a14:useLocalDpi xmlns:a14="http://schemas.microsoft.com/office/drawing/2010/main" val="0"/>
+                        </a:ext>
+                      </a:extLst>
+                    </a:blip>
+                    <a:srcRect/>
+                    <a:stretch>
+                      <a:fillRect/>
+                    </a:stretch>
+                  </pic:blipFill>
+                  <pic:spPr bwMode="auto">
+                    <a:xfrm>
+                      <a:off x="0" y="0"/>
+                      <a:ext cx="5731510" cy="3227070"/>
+                    </a:xfrm>
+                    <a:prstGeom prst="rect">
+                      <a:avLst/>
+                    </a:prstGeom>
+                    <a:noFill/>
+                    <a:ln>
+                      <a:noFill/>
+                    </a:ln>
+                  </pic:spPr>
+                </pic:pic>
+              </a:graphicData>
+            </a:graphic>
+          </wp:inline>
+        </w:drawing>
+      </w:r>
+    </w:p>
+    <w:p>
+      <w:pPr>
+        <w:pStyle w:val="Caption"/>
+        <w:rPr>
+          <w:sz w:val="24"/>
+          <w:szCs w:val="24"/>
+        </w:rPr>
+      </w:pPr>
+      <w:r>
+        <w:t xml:space="preserve">Figure </w:t>
+      </w:r>
+      <w:fldSimple w:instr=" SEQ Figure \* ARABIC ">
+        <w:r>
+          <w:rPr>
+            <w:noProof/>
+          </w:rPr>
+          <w:t>6</w:t>
+        </w:r>
+      </w:fldSimple>
       <w:r>
         <w:t xml:space="preserve"> Prediction page wireframe</w:t>
       </w:r>
@@ -5421,24 +6290,24 @@
       <w:pPr>
         <w:pStyle w:val="Heading2"/>
       </w:pPr>
-      <w:bookmarkStart w:id="12" w:name="_Toc70451426"/>
+      <w:bookmarkStart w:id="13" w:name="_Toc70533213"/>
       <w:r>
         <w:t xml:space="preserve">2.3 </w:t>
       </w:r>
       <w:r>
         <w:t>Data Support Design</w:t>
       </w:r>
-      <w:bookmarkEnd w:id="12"/>
+      <w:bookmarkEnd w:id="13"/>
     </w:p>
     <w:p>
       <w:pPr>
         <w:pStyle w:val="Heading3"/>
       </w:pPr>
-      <w:bookmarkStart w:id="13" w:name="_Toc70451427"/>
+      <w:bookmarkStart w:id="14" w:name="_Toc70533214"/>
       <w:r>
         <w:t>2.3.1 Consideration of Security and Data Validation</w:t>
       </w:r>
-      <w:bookmarkEnd w:id="13"/>
+      <w:bookmarkEnd w:id="14"/>
     </w:p>
     <w:p>
       <w:pPr>
@@ -5452,7 +6321,7 @@
       <w:pPr>
         <w:pStyle w:val="Heading3"/>
       </w:pPr>
-      <w:bookmarkStart w:id="14" w:name="_Toc70451428"/>
+      <w:bookmarkStart w:id="15" w:name="_Toc70533215"/>
       <w:r>
         <w:lastRenderedPageBreak/>
         <w:t>2.3.2</w:t>
@@ -5460,7 +6329,7 @@
       <w:r>
         <w:t xml:space="preserve"> ER Diagram</w:t>
       </w:r>
-      <w:bookmarkEnd w:id="14"/>
+      <w:bookmarkEnd w:id="15"/>
     </w:p>
     <w:p>
       <w:pPr>
@@ -5488,7 +6357,7 @@
                     </pic:cNvPicPr>
                   </pic:nvPicPr>
                   <pic:blipFill>
-                    <a:blip r:embed="rId9">
+                    <a:blip r:embed="rId10">
                       <a:extLst>
                         <a:ext uri="{28A0092B-C50C-407E-A947-70E740481C1C}">
                           <a14:useLocalDpi xmlns:a14="http://schemas.microsoft.com/office/drawing/2010/main" val="0"/>
@@ -5530,24 +6399,14 @@
       <w:r>
         <w:t xml:space="preserve">Figure </w:t>
       </w:r>
-      <w:r>
-        <w:fldChar w:fldCharType="begin"/>
-      </w:r>
-      <w:r>
-        <w:instrText xml:space="preserve"> SEQ Figure \* ARABIC </w:instrText>
-      </w:r>
-      <w:r>
-        <w:fldChar w:fldCharType="separate"/>
-      </w:r>
-      <w:r>
-        <w:rPr>
-          <w:noProof/>
-        </w:rPr>
-        <w:t>6</w:t>
-      </w:r>
-      <w:r>
-        <w:fldChar w:fldCharType="end"/>
-      </w:r>
+      <w:fldSimple w:instr=" SEQ Figure \* ARABIC ">
+        <w:r>
+          <w:rPr>
+            <w:noProof/>
+          </w:rPr>
+          <w:t>7</w:t>
+        </w:r>
+      </w:fldSimple>
       <w:r>
         <w:t xml:space="preserve"> ER Diagram</w:t>
       </w:r>
@@ -5564,7 +6423,23 @@
           <w:sz w:val="24"/>
           <w:szCs w:val="24"/>
         </w:rPr>
-        <w:t>Figure 6, shown above is the ER diagram for the database being used in OWL Predict. The match_map_stats table</w:t>
+        <w:t xml:space="preserve">Figure 6, shown above is the ER diagram for the database being used in OWL Predict. The </w:t>
+      </w:r>
+      <w:proofErr w:type="spellStart"/>
+      <w:r>
+        <w:rPr>
+          <w:sz w:val="24"/>
+          <w:szCs w:val="24"/>
+        </w:rPr>
+        <w:t>match_map_stats</w:t>
+      </w:r>
+      <w:proofErr w:type="spellEnd"/>
+      <w:r>
+        <w:rPr>
+          <w:sz w:val="24"/>
+          <w:szCs w:val="24"/>
+        </w:rPr>
+        <w:t xml:space="preserve"> table</w:t>
       </w:r>
       <w:r>
         <w:rPr>
@@ -5664,7 +6539,7 @@
         </w:rPr>
         <w:t xml:space="preserve"> </w:t>
       </w:r>
-      <w:bookmarkStart w:id="15" w:name="_Hlk70447913"/>
+      <w:bookmarkStart w:id="16" w:name="_Hlk70447913"/>
       <w:r>
         <w:rPr>
           <w:sz w:val="24"/>
@@ -5672,7 +6547,7 @@
         </w:rPr>
         <w:t>where the developer downloaded their Map Stats dataset and imported it into mongo DB</w:t>
       </w:r>
-      <w:bookmarkEnd w:id="15"/>
+      <w:bookmarkEnd w:id="16"/>
       <w:r>
         <w:rPr>
           <w:sz w:val="24"/>
@@ -5707,7 +6582,23 @@
           <w:sz w:val="24"/>
           <w:szCs w:val="24"/>
         </w:rPr>
-        <w:t xml:space="preserve">The developer then created the games table from this dataset to have data on an individual game basis and each game contains multiple maps thus the many to one relationship between the match_map_stats table and the games table. </w:t>
+        <w:t xml:space="preserve">The developer then created the games table from this dataset to have data on an individual game basis and each game contains multiple maps thus the many to one relationship between the </w:t>
+      </w:r>
+      <w:proofErr w:type="spellStart"/>
+      <w:r>
+        <w:rPr>
+          <w:sz w:val="24"/>
+          <w:szCs w:val="24"/>
+        </w:rPr>
+        <w:t>match_map_stats</w:t>
+      </w:r>
+      <w:proofErr w:type="spellEnd"/>
+      <w:r>
+        <w:rPr>
+          <w:sz w:val="24"/>
+          <w:szCs w:val="24"/>
+        </w:rPr>
+        <w:t xml:space="preserve"> table and the games table. </w:t>
       </w:r>
       <w:r>
         <w:rPr>
@@ -5749,7 +6640,23 @@
           <w:sz w:val="24"/>
           <w:szCs w:val="24"/>
         </w:rPr>
-        <w:t xml:space="preserve"> file and convert it into list format and it would then remove records with duplicate match_id’s and create a new csv file from this. The developer then simply removed unnecessary properties for predictions</w:t>
+        <w:t xml:space="preserve"> file and convert it into list format and it would then remove records with duplicate </w:t>
+      </w:r>
+      <w:proofErr w:type="spellStart"/>
+      <w:r>
+        <w:rPr>
+          <w:sz w:val="24"/>
+          <w:szCs w:val="24"/>
+        </w:rPr>
+        <w:t>match_id’s</w:t>
+      </w:r>
+      <w:proofErr w:type="spellEnd"/>
+      <w:r>
+        <w:rPr>
+          <w:sz w:val="24"/>
+          <w:szCs w:val="24"/>
+        </w:rPr>
+        <w:t xml:space="preserve"> and create a new csv file from this. The developer then simply removed unnecessary properties for predictions</w:t>
       </w:r>
       <w:r>
         <w:rPr>
@@ -5771,7 +6678,39 @@
           <w:sz w:val="24"/>
           <w:szCs w:val="24"/>
         </w:rPr>
-        <w:t xml:space="preserve">The player_stats table was like the match_map_stats table also created directly from the Overwatch League Stats Lab data </w:t>
+        <w:t xml:space="preserve">The </w:t>
+      </w:r>
+      <w:proofErr w:type="spellStart"/>
+      <w:r>
+        <w:rPr>
+          <w:sz w:val="24"/>
+          <w:szCs w:val="24"/>
+        </w:rPr>
+        <w:t>player_stats</w:t>
+      </w:r>
+      <w:proofErr w:type="spellEnd"/>
+      <w:r>
+        <w:rPr>
+          <w:sz w:val="24"/>
+          <w:szCs w:val="24"/>
+        </w:rPr>
+        <w:t xml:space="preserve"> table was like the </w:t>
+      </w:r>
+      <w:proofErr w:type="spellStart"/>
+      <w:r>
+        <w:rPr>
+          <w:sz w:val="24"/>
+          <w:szCs w:val="24"/>
+        </w:rPr>
+        <w:t>match_map_stats</w:t>
+      </w:r>
+      <w:proofErr w:type="spellEnd"/>
+      <w:r>
+        <w:rPr>
+          <w:sz w:val="24"/>
+          <w:szCs w:val="24"/>
+        </w:rPr>
+        <w:t xml:space="preserve"> table also created directly from the Overwatch League Stats Lab data </w:t>
       </w:r>
       <w:r>
         <w:rPr>
@@ -5863,14 +6802,30 @@
           <w:szCs w:val="24"/>
         </w:rPr>
         <w:br/>
-        <w:t>The table contains an entity for every individual player statistic for every player in each game of Overwatch league and as such there is a one to many relationship between the games table and the player_stats table.</w:t>
+        <w:t xml:space="preserve">The table contains an entity for every individual player statistic for every player in each game of Overwatch league and as such there is a one to many relationship between the games table and the </w:t>
+      </w:r>
+      <w:proofErr w:type="spellStart"/>
+      <w:r>
+        <w:rPr>
+          <w:sz w:val="24"/>
+          <w:szCs w:val="24"/>
+        </w:rPr>
+        <w:t>player_stats</w:t>
+      </w:r>
+      <w:proofErr w:type="spellEnd"/>
+      <w:r>
+        <w:rPr>
+          <w:sz w:val="24"/>
+          <w:szCs w:val="24"/>
+        </w:rPr>
+        <w:t xml:space="preserve"> table.</w:t>
       </w:r>
     </w:p>
     <w:p>
       <w:pPr>
         <w:pStyle w:val="Heading2"/>
       </w:pPr>
-      <w:bookmarkStart w:id="16" w:name="_Toc70451429"/>
+      <w:bookmarkStart w:id="17" w:name="_Toc70533216"/>
       <w:r>
         <w:lastRenderedPageBreak/>
         <w:t xml:space="preserve">2.4 </w:t>
@@ -5878,7 +6833,7 @@
       <w:r>
         <w:t>User Interaction Design</w:t>
       </w:r>
-      <w:bookmarkEnd w:id="16"/>
+      <w:bookmarkEnd w:id="17"/>
     </w:p>
     <w:p>
       <w:pPr>
@@ -5906,7 +6861,7 @@
                     </pic:cNvPicPr>
                   </pic:nvPicPr>
                   <pic:blipFill>
-                    <a:blip r:embed="rId10">
+                    <a:blip r:embed="rId11">
                       <a:extLst>
                         <a:ext uri="{28A0092B-C50C-407E-A947-70E740481C1C}">
                           <a14:useLocalDpi xmlns:a14="http://schemas.microsoft.com/office/drawing/2010/main" val="0"/>
@@ -5949,24 +6904,14 @@
       <w:r>
         <w:t xml:space="preserve">Figure </w:t>
       </w:r>
-      <w:r>
-        <w:fldChar w:fldCharType="begin"/>
-      </w:r>
-      <w:r>
-        <w:instrText xml:space="preserve"> SEQ Figure \* ARABIC </w:instrText>
-      </w:r>
-      <w:r>
-        <w:fldChar w:fldCharType="separate"/>
-      </w:r>
-      <w:r>
-        <w:rPr>
-          <w:noProof/>
-        </w:rPr>
-        <w:t>7</w:t>
-      </w:r>
-      <w:r>
-        <w:fldChar w:fldCharType="end"/>
-      </w:r>
+      <w:fldSimple w:instr=" SEQ Figure \* ARABIC ">
+        <w:r>
+          <w:rPr>
+            <w:noProof/>
+          </w:rPr>
+          <w:t>8</w:t>
+        </w:r>
+      </w:fldSimple>
       <w:r>
         <w:t xml:space="preserve"> System </w:t>
       </w:r>
@@ -6021,14 +6966,46 @@
           <w:sz w:val="24"/>
           <w:szCs w:val="24"/>
         </w:rPr>
-        <w:t>te two lists of K nearest neighbours where K is selected from the user’s input and the two lists will each have the order of the user’s inputted teams swapped. The average results of both of these lists will then be used to predict which team is going to win as well as the percentage likelihood of them winning. This prediction will then be output to the user, at which point they can make another prediction if they would like to do so.</w:t>
+        <w:t xml:space="preserve">te two lists of </w:t>
+      </w:r>
+      <w:proofErr w:type="gramStart"/>
+      <w:r>
+        <w:rPr>
+          <w:sz w:val="24"/>
+          <w:szCs w:val="24"/>
+        </w:rPr>
+        <w:t>K</w:t>
+      </w:r>
+      <w:proofErr w:type="gramEnd"/>
+      <w:r>
+        <w:rPr>
+          <w:sz w:val="24"/>
+          <w:szCs w:val="24"/>
+        </w:rPr>
+        <w:t xml:space="preserve"> nearest neighbours where K is selected from the user’s input and the two lists will each have the order of the user’s inputted teams swapped. The average results of </w:t>
+      </w:r>
+      <w:proofErr w:type="gramStart"/>
+      <w:r>
+        <w:rPr>
+          <w:sz w:val="24"/>
+          <w:szCs w:val="24"/>
+        </w:rPr>
+        <w:t>both of these</w:t>
+      </w:r>
+      <w:proofErr w:type="gramEnd"/>
+      <w:r>
+        <w:rPr>
+          <w:sz w:val="24"/>
+          <w:szCs w:val="24"/>
+        </w:rPr>
+        <w:t xml:space="preserve"> lists will then be used to predict which team is going to win as well as the percentage likelihood of them winning. This prediction will then be output to the user, at which point they can make another prediction if they would like to do so.</w:t>
       </w:r>
     </w:p>
     <w:p>
       <w:pPr>
         <w:pStyle w:val="Heading2"/>
       </w:pPr>
-      <w:bookmarkStart w:id="17" w:name="_Toc70451430"/>
+      <w:bookmarkStart w:id="18" w:name="_Toc70533217"/>
       <w:r>
         <w:lastRenderedPageBreak/>
         <w:t xml:space="preserve">2.5 </w:t>
@@ -6039,7 +7016,7 @@
       <w:r>
         <w:t>dditional Design Artefacts</w:t>
       </w:r>
-      <w:bookmarkEnd w:id="17"/>
+      <w:bookmarkEnd w:id="18"/>
     </w:p>
     <w:p>
       <w:pPr>
@@ -6068,7 +7045,7 @@
           <w:szCs w:val="24"/>
         </w:rPr>
         <w:br/>
-        <w:t>KNN  Algorithm</w:t>
+        <w:t>KNN Algorithm</w:t>
       </w:r>
     </w:p>
     <w:p>
@@ -6079,7 +7056,7 @@
           <w:szCs w:val="28"/>
         </w:rPr>
       </w:pPr>
-      <w:bookmarkStart w:id="18" w:name="_Toc70451431"/>
+      <w:bookmarkStart w:id="19" w:name="_Toc70533218"/>
       <w:r>
         <w:rPr>
           <w:sz w:val="28"/>
@@ -6087,17 +7064,17 @@
         </w:rPr>
         <w:t>3 System Implementation</w:t>
       </w:r>
-      <w:bookmarkEnd w:id="18"/>
+      <w:bookmarkEnd w:id="19"/>
     </w:p>
     <w:p>
       <w:pPr>
         <w:pStyle w:val="Heading2"/>
       </w:pPr>
-      <w:bookmarkStart w:id="19" w:name="_Toc70451432"/>
+      <w:bookmarkStart w:id="20" w:name="_Toc70533219"/>
       <w:r>
         <w:t>3.1 Reflection on Implementation Plan</w:t>
       </w:r>
-      <w:bookmarkEnd w:id="19"/>
+      <w:bookmarkEnd w:id="20"/>
     </w:p>
     <w:p>
       <w:pPr>
@@ -6125,22 +7102,24 @@
       <w:pPr>
         <w:pStyle w:val="Heading2"/>
       </w:pPr>
-      <w:bookmarkStart w:id="20" w:name="_Toc70451433"/>
+      <w:bookmarkStart w:id="21" w:name="_Toc70533220"/>
       <w:r>
         <w:t>3.2 Tools and Languages</w:t>
       </w:r>
       <w:r>
         <w:t xml:space="preserve"> Used</w:t>
       </w:r>
-      <w:bookmarkEnd w:id="20"/>
+      <w:bookmarkEnd w:id="21"/>
     </w:p>
     <w:p>
       <w:pPr>
         <w:pStyle w:val="Heading3"/>
       </w:pPr>
+      <w:bookmarkStart w:id="22" w:name="_Toc70533221"/>
       <w:r>
         <w:t>3.2.1 Python</w:t>
       </w:r>
+      <w:bookmarkEnd w:id="22"/>
     </w:p>
     <w:p>
       <w:pPr>
@@ -6267,9 +7246,11 @@
       <w:pPr>
         <w:pStyle w:val="Heading3"/>
       </w:pPr>
+      <w:bookmarkStart w:id="23" w:name="_Toc70533222"/>
       <w:r>
         <w:t>3.2.2 Gitlab and git bash</w:t>
       </w:r>
+      <w:bookmarkEnd w:id="23"/>
     </w:p>
     <w:p>
       <w:pPr>
@@ -6297,17 +7278,35 @@
           <w:sz w:val="24"/>
           <w:szCs w:val="24"/>
         </w:rPr>
-        <w:t xml:space="preserve"> the developer used gitlab as opposed to other version control software due to the quite large amount of free storage a user gets and because they have over a year of experience using it in work and other projects. The reason they used git bash was also due to familiarity and it meant they were able to very quickly move work from their computer to git without having to learn. Although the IDE used also had a way to access git via a GUI the developer was inexperienced in using a GUI for git and due to time constraints did not think it was necessary to learn it but perhaps if the developer had taken the time to learn it they could’ve found it had a boost to their workflow speed rather than having to exit to a different program for git commits.</w:t>
+        <w:t xml:space="preserve"> the developer used </w:t>
+      </w:r>
+      <w:proofErr w:type="spellStart"/>
+      <w:r>
+        <w:rPr>
+          <w:sz w:val="24"/>
+          <w:szCs w:val="24"/>
+        </w:rPr>
+        <w:t>gitlab</w:t>
+      </w:r>
+      <w:proofErr w:type="spellEnd"/>
+      <w:r>
+        <w:rPr>
+          <w:sz w:val="24"/>
+          <w:szCs w:val="24"/>
+        </w:rPr>
+        <w:t xml:space="preserve"> as opposed to other version control software due to the quite large amount of free storage a user gets and because they have over a year of experience using it in work and other projects. The reason they used git bash was also due to familiarity and it meant they were able to very quickly move work from their computer to git without having to learn. Although the IDE used also had a way to access git via a GUI the developer was inexperienced in using a GUI for git and due to time constraints did not think it was necessary to learn it but perhaps if the developer had taken the time to learn it they could’ve found it had a boost to their workflow speed rather than having to exit to a different program for git commits.</w:t>
       </w:r>
     </w:p>
     <w:p>
       <w:pPr>
         <w:pStyle w:val="Heading3"/>
       </w:pPr>
+      <w:bookmarkStart w:id="24" w:name="_Toc70533223"/>
       <w:r>
         <w:lastRenderedPageBreak/>
         <w:t>3.2.3 VS Code</w:t>
       </w:r>
+      <w:bookmarkEnd w:id="24"/>
     </w:p>
     <w:p>
       <w:pPr>
@@ -6384,9 +7383,11 @@
       <w:pPr>
         <w:pStyle w:val="Heading3"/>
       </w:pPr>
+      <w:bookmarkStart w:id="25" w:name="_Toc70533224"/>
       <w:r>
         <w:t>3.2.4 Mongo DB</w:t>
       </w:r>
+      <w:bookmarkEnd w:id="25"/>
     </w:p>
     <w:p>
       <w:pPr>
@@ -6407,32 +7408,43 @@
       <w:pPr>
         <w:pStyle w:val="Heading3"/>
       </w:pPr>
-      <w:r>
-        <w:t>3.2.5 PyMongo</w:t>
-      </w:r>
-    </w:p>
-    <w:p>
-      <w:pPr>
-        <w:rPr>
-          <w:sz w:val="24"/>
-          <w:szCs w:val="24"/>
-        </w:rPr>
-      </w:pPr>
-      <w:r>
-        <w:rPr>
-          <w:sz w:val="24"/>
-          <w:szCs w:val="24"/>
-        </w:rPr>
+      <w:bookmarkStart w:id="26" w:name="_Toc70533225"/>
+      <w:r>
+        <w:t xml:space="preserve">3.2.5 </w:t>
+      </w:r>
+      <w:proofErr w:type="spellStart"/>
+      <w:r>
         <w:t>PyMongo</w:t>
       </w:r>
+      <w:bookmarkEnd w:id="26"/>
+      <w:proofErr w:type="spellEnd"/>
+    </w:p>
+    <w:p>
+      <w:pPr>
+        <w:rPr>
+          <w:sz w:val="24"/>
+          <w:szCs w:val="24"/>
+        </w:rPr>
+      </w:pPr>
+      <w:proofErr w:type="spellStart"/>
+      <w:r>
+        <w:rPr>
+          <w:sz w:val="24"/>
+          <w:szCs w:val="24"/>
+        </w:rPr>
+        <w:t>PyMongo</w:t>
+      </w:r>
+      <w:proofErr w:type="spellEnd"/>
     </w:p>
     <w:p>
       <w:pPr>
         <w:pStyle w:val="Heading3"/>
       </w:pPr>
+      <w:bookmarkStart w:id="27" w:name="_Toc70533226"/>
       <w:r>
         <w:t>3.2.6 Angular JS</w:t>
       </w:r>
+      <w:bookmarkEnd w:id="27"/>
     </w:p>
     <w:p>
       <w:pPr>
@@ -6453,9 +7465,11 @@
       <w:pPr>
         <w:pStyle w:val="Heading3"/>
       </w:pPr>
+      <w:bookmarkStart w:id="28" w:name="_Toc70533227"/>
       <w:r>
         <w:t>3.2.7 Bootstrap</w:t>
       </w:r>
+      <w:bookmarkEnd w:id="28"/>
     </w:p>
     <w:p>
       <w:pPr>
@@ -6473,6 +7487,36 @@
       </w:r>
     </w:p>
     <w:p>
+      <w:pPr>
+        <w:pStyle w:val="Heading3"/>
+      </w:pPr>
+      <w:bookmarkStart w:id="29" w:name="_Toc70533228"/>
+      <w:r>
+        <w:t xml:space="preserve">3.2.8 </w:t>
+      </w:r>
+      <w:bookmarkStart w:id="30" w:name="_Hlk70527953"/>
+      <w:r>
+        <w:t>Overwatch League Stats Lab Data</w:t>
+      </w:r>
+      <w:bookmarkEnd w:id="29"/>
+      <w:bookmarkEnd w:id="30"/>
+    </w:p>
+    <w:p>
+      <w:pPr>
+        <w:rPr>
+          <w:sz w:val="24"/>
+          <w:szCs w:val="24"/>
+        </w:rPr>
+      </w:pPr>
+      <w:r>
+        <w:rPr>
+          <w:sz w:val="24"/>
+          <w:szCs w:val="24"/>
+        </w:rPr>
+        <w:t>Overwatch League Stats Lab Data</w:t>
+      </w:r>
+    </w:p>
+    <w:p>
       <w:r>
         <w:br w:type="page"/>
       </w:r>
@@ -6481,12 +7525,12 @@
       <w:pPr>
         <w:pStyle w:val="Heading2"/>
       </w:pPr>
-      <w:bookmarkStart w:id="21" w:name="_Toc70451434"/>
+      <w:bookmarkStart w:id="31" w:name="_Toc70533229"/>
       <w:r>
         <w:lastRenderedPageBreak/>
         <w:t>3.3 Evidence of Version Control</w:t>
       </w:r>
-      <w:bookmarkEnd w:id="21"/>
+      <w:bookmarkEnd w:id="31"/>
     </w:p>
     <w:p>
       <w:pPr>
@@ -6494,6 +7538,7 @@
       </w:pPr>
       <w:r>
         <w:rPr>
+          <w:noProof/>
           <w:sz w:val="24"/>
           <w:szCs w:val="24"/>
         </w:rPr>
@@ -6513,7 +7558,7 @@
                     <pic:cNvPicPr/>
                   </pic:nvPicPr>
                   <pic:blipFill>
-                    <a:blip r:embed="rId11"/>
+                    <a:blip r:embed="rId12"/>
                     <a:stretch>
                       <a:fillRect/>
                     </a:stretch>
@@ -6545,24 +7590,14 @@
       <w:r>
         <w:t xml:space="preserve">Figure </w:t>
       </w:r>
-      <w:r>
-        <w:fldChar w:fldCharType="begin"/>
-      </w:r>
-      <w:r>
-        <w:instrText xml:space="preserve"> SEQ Figure \* ARABIC </w:instrText>
-      </w:r>
-      <w:r>
-        <w:fldChar w:fldCharType="separate"/>
-      </w:r>
-      <w:r>
-        <w:rPr>
-          <w:noProof/>
-        </w:rPr>
-        <w:t>8</w:t>
-      </w:r>
-      <w:r>
-        <w:fldChar w:fldCharType="end"/>
-      </w:r>
+      <w:fldSimple w:instr=" SEQ Figure \* ARABIC ">
+        <w:r>
+          <w:rPr>
+            <w:noProof/>
+          </w:rPr>
+          <w:t>9</w:t>
+        </w:r>
+      </w:fldSimple>
       <w:r>
         <w:t xml:space="preserve"> Git commit history</w:t>
       </w:r>
@@ -6621,7 +7656,23 @@
           <w:sz w:val="24"/>
           <w:szCs w:val="24"/>
         </w:rPr>
-        <w:t xml:space="preserve"> the developer was using gitlab to maintain a backup</w:t>
+        <w:t xml:space="preserve"> the developer was using </w:t>
+      </w:r>
+      <w:proofErr w:type="spellStart"/>
+      <w:r>
+        <w:rPr>
+          <w:sz w:val="24"/>
+          <w:szCs w:val="24"/>
+        </w:rPr>
+        <w:t>gitlab</w:t>
+      </w:r>
+      <w:proofErr w:type="spellEnd"/>
+      <w:r>
+        <w:rPr>
+          <w:sz w:val="24"/>
+          <w:szCs w:val="24"/>
+        </w:rPr>
+        <w:t xml:space="preserve"> to maintain a backup</w:t>
       </w:r>
       <w:r>
         <w:rPr>
@@ -6650,7 +7701,23 @@
           <w:szCs w:val="24"/>
         </w:rPr>
         <w:br/>
-        <w:t>Although there was integration between git and VS code (the IDE the developer used) which would allow the developer to use a GUI to access git, the developer preferred to use git bash command line to make pushes and pulls to and from gitlab because he had more experience using this and it allowed his workflow to move smoothly.</w:t>
+        <w:t xml:space="preserve">Although there was integration between git and VS code (the IDE the developer used) which would allow the developer to use a GUI to access git, the developer preferred to use git bash command line to make pushes and pulls to and from </w:t>
+      </w:r>
+      <w:proofErr w:type="spellStart"/>
+      <w:r>
+        <w:rPr>
+          <w:sz w:val="24"/>
+          <w:szCs w:val="24"/>
+        </w:rPr>
+        <w:t>gitlab</w:t>
+      </w:r>
+      <w:proofErr w:type="spellEnd"/>
+      <w:r>
+        <w:rPr>
+          <w:sz w:val="24"/>
+          <w:szCs w:val="24"/>
+        </w:rPr>
+        <w:t xml:space="preserve"> because he had more experience using this and it allowed his workflow to move smoothly.</w:t>
       </w:r>
       <w:r>
         <w:rPr>
@@ -6702,12 +7769,12 @@
       <w:pPr>
         <w:pStyle w:val="Heading2"/>
       </w:pPr>
-      <w:bookmarkStart w:id="22" w:name="_Toc70451435"/>
+      <w:bookmarkStart w:id="32" w:name="_Toc70533230"/>
       <w:r>
         <w:lastRenderedPageBreak/>
         <w:t>3.4 Volume of Code Produced</w:t>
       </w:r>
-      <w:bookmarkEnd w:id="22"/>
+      <w:bookmarkEnd w:id="32"/>
     </w:p>
     <w:tbl>
       <w:tblPr>
@@ -6931,6 +7998,7 @@
           </w:tcPr>
           <w:p>
             <w:pPr>
+              <w:keepNext/>
               <w:jc w:val="center"/>
               <w:rPr>
                 <w:sz w:val="24"/>
@@ -6950,24 +8018,518 @@
     </w:tbl>
     <w:p>
       <w:pPr>
+        <w:pStyle w:val="Caption"/>
+      </w:pPr>
+      <w:r>
+        <w:t xml:space="preserve">Figure </w:t>
+      </w:r>
+      <w:fldSimple w:instr=" SEQ Figure \* ARABIC ">
+        <w:r>
+          <w:rPr>
+            <w:noProof/>
+          </w:rPr>
+          <w:t>10</w:t>
+        </w:r>
+      </w:fldSimple>
+      <w:r>
+        <w:t xml:space="preserve"> Volume of Code Produced</w:t>
+      </w:r>
+    </w:p>
+    <w:p>
+      <w:pPr>
         <w:pStyle w:val="Heading2"/>
       </w:pPr>
-      <w:bookmarkStart w:id="23" w:name="_Toc70451436"/>
+      <w:bookmarkStart w:id="33" w:name="_Toc70533231"/>
       <w:r>
         <w:t>3.5 System Walkthrough</w:t>
       </w:r>
-      <w:bookmarkEnd w:id="23"/>
-    </w:p>
-    <w:p/>
+      <w:bookmarkEnd w:id="33"/>
+    </w:p>
+    <w:p>
+      <w:pPr>
+        <w:rPr>
+          <w:sz w:val="24"/>
+          <w:szCs w:val="24"/>
+        </w:rPr>
+      </w:pPr>
+      <w:r>
+        <w:rPr>
+          <w:sz w:val="24"/>
+          <w:szCs w:val="24"/>
+        </w:rPr>
+        <w:drawing>
+          <wp:inline distT="0" distB="0" distL="0" distR="0" wp14:anchorId="5D64E824" wp14:editId="771F05FC">
+            <wp:extent cx="5731510" cy="2879090"/>
+            <wp:effectExtent l="0" t="0" r="2540" b="0"/>
+            <wp:docPr id="9" name="Picture 9"/>
+            <wp:cNvGraphicFramePr>
+              <a:graphicFrameLocks xmlns:a="http://schemas.openxmlformats.org/drawingml/2006/main" noChangeAspect="1"/>
+            </wp:cNvGraphicFramePr>
+            <a:graphic xmlns:a="http://schemas.openxmlformats.org/drawingml/2006/main">
+              <a:graphicData uri="http://schemas.openxmlformats.org/drawingml/2006/picture">
+                <pic:pic xmlns:pic="http://schemas.openxmlformats.org/drawingml/2006/picture">
+                  <pic:nvPicPr>
+                    <pic:cNvPr id="1" name=""/>
+                    <pic:cNvPicPr/>
+                  </pic:nvPicPr>
+                  <pic:blipFill>
+                    <a:blip r:embed="rId13"/>
+                    <a:stretch>
+                      <a:fillRect/>
+                    </a:stretch>
+                  </pic:blipFill>
+                  <pic:spPr>
+                    <a:xfrm>
+                      <a:off x="0" y="0"/>
+                      <a:ext cx="5731510" cy="2879090"/>
+                    </a:xfrm>
+                    <a:prstGeom prst="rect">
+                      <a:avLst/>
+                    </a:prstGeom>
+                  </pic:spPr>
+                </pic:pic>
+              </a:graphicData>
+            </a:graphic>
+          </wp:inline>
+        </w:drawing>
+      </w:r>
+    </w:p>
+    <w:p>
+      <w:pPr>
+        <w:rPr>
+          <w:sz w:val="24"/>
+          <w:szCs w:val="24"/>
+        </w:rPr>
+      </w:pPr>
+    </w:p>
+    <w:p>
+      <w:pPr>
+        <w:rPr>
+          <w:sz w:val="24"/>
+          <w:szCs w:val="24"/>
+        </w:rPr>
+      </w:pPr>
+      <w:r>
+        <w:rPr>
+          <w:sz w:val="24"/>
+          <w:szCs w:val="24"/>
+        </w:rPr>
+        <w:drawing>
+          <wp:inline distT="0" distB="0" distL="0" distR="0" wp14:anchorId="611D1EC5" wp14:editId="10AEC33E">
+            <wp:extent cx="5731510" cy="2880995"/>
+            <wp:effectExtent l="0" t="0" r="2540" b="0"/>
+            <wp:docPr id="10" name="Picture 10"/>
+            <wp:cNvGraphicFramePr>
+              <a:graphicFrameLocks xmlns:a="http://schemas.openxmlformats.org/drawingml/2006/main" noChangeAspect="1"/>
+            </wp:cNvGraphicFramePr>
+            <a:graphic xmlns:a="http://schemas.openxmlformats.org/drawingml/2006/main">
+              <a:graphicData uri="http://schemas.openxmlformats.org/drawingml/2006/picture">
+                <pic:pic xmlns:pic="http://schemas.openxmlformats.org/drawingml/2006/picture">
+                  <pic:nvPicPr>
+                    <pic:cNvPr id="1" name=""/>
+                    <pic:cNvPicPr/>
+                  </pic:nvPicPr>
+                  <pic:blipFill>
+                    <a:blip r:embed="rId14"/>
+                    <a:stretch>
+                      <a:fillRect/>
+                    </a:stretch>
+                  </pic:blipFill>
+                  <pic:spPr>
+                    <a:xfrm>
+                      <a:off x="0" y="0"/>
+                      <a:ext cx="5731510" cy="2880995"/>
+                    </a:xfrm>
+                    <a:prstGeom prst="rect">
+                      <a:avLst/>
+                    </a:prstGeom>
+                  </pic:spPr>
+                </pic:pic>
+              </a:graphicData>
+            </a:graphic>
+          </wp:inline>
+        </w:drawing>
+      </w:r>
+    </w:p>
+    <w:p>
+      <w:pPr>
+        <w:rPr>
+          <w:sz w:val="24"/>
+          <w:szCs w:val="24"/>
+        </w:rPr>
+      </w:pPr>
+    </w:p>
+    <w:p>
+      <w:pPr>
+        <w:rPr>
+          <w:sz w:val="24"/>
+          <w:szCs w:val="24"/>
+        </w:rPr>
+      </w:pPr>
+      <w:r>
+        <w:rPr>
+          <w:sz w:val="24"/>
+          <w:szCs w:val="24"/>
+        </w:rPr>
+        <w:lastRenderedPageBreak/>
+        <w:drawing>
+          <wp:inline distT="0" distB="0" distL="0" distR="0" wp14:anchorId="41A14815" wp14:editId="37E2E48F">
+            <wp:extent cx="5731510" cy="2864485"/>
+            <wp:effectExtent l="0" t="0" r="2540" b="0"/>
+            <wp:docPr id="11" name="Picture 11"/>
+            <wp:cNvGraphicFramePr>
+              <a:graphicFrameLocks xmlns:a="http://schemas.openxmlformats.org/drawingml/2006/main" noChangeAspect="1"/>
+            </wp:cNvGraphicFramePr>
+            <a:graphic xmlns:a="http://schemas.openxmlformats.org/drawingml/2006/main">
+              <a:graphicData uri="http://schemas.openxmlformats.org/drawingml/2006/picture">
+                <pic:pic xmlns:pic="http://schemas.openxmlformats.org/drawingml/2006/picture">
+                  <pic:nvPicPr>
+                    <pic:cNvPr id="1" name=""/>
+                    <pic:cNvPicPr/>
+                  </pic:nvPicPr>
+                  <pic:blipFill>
+                    <a:blip r:embed="rId15"/>
+                    <a:stretch>
+                      <a:fillRect/>
+                    </a:stretch>
+                  </pic:blipFill>
+                  <pic:spPr>
+                    <a:xfrm>
+                      <a:off x="0" y="0"/>
+                      <a:ext cx="5731510" cy="2864485"/>
+                    </a:xfrm>
+                    <a:prstGeom prst="rect">
+                      <a:avLst/>
+                    </a:prstGeom>
+                  </pic:spPr>
+                </pic:pic>
+              </a:graphicData>
+            </a:graphic>
+          </wp:inline>
+        </w:drawing>
+      </w:r>
+    </w:p>
+    <w:p>
+      <w:pPr>
+        <w:rPr>
+          <w:sz w:val="24"/>
+          <w:szCs w:val="24"/>
+        </w:rPr>
+      </w:pPr>
+    </w:p>
+    <w:p>
+      <w:pPr>
+        <w:rPr>
+          <w:sz w:val="24"/>
+          <w:szCs w:val="24"/>
+        </w:rPr>
+      </w:pPr>
+      <w:r>
+        <w:rPr>
+          <w:sz w:val="24"/>
+          <w:szCs w:val="24"/>
+        </w:rPr>
+        <w:drawing>
+          <wp:inline distT="0" distB="0" distL="0" distR="0" wp14:anchorId="35496911" wp14:editId="119B9779">
+            <wp:extent cx="5731510" cy="3806825"/>
+            <wp:effectExtent l="0" t="0" r="2540" b="3175"/>
+            <wp:docPr id="13" name="Picture 13"/>
+            <wp:cNvGraphicFramePr>
+              <a:graphicFrameLocks xmlns:a="http://schemas.openxmlformats.org/drawingml/2006/main" noChangeAspect="1"/>
+            </wp:cNvGraphicFramePr>
+            <a:graphic xmlns:a="http://schemas.openxmlformats.org/drawingml/2006/main">
+              <a:graphicData uri="http://schemas.openxmlformats.org/drawingml/2006/picture">
+                <pic:pic xmlns:pic="http://schemas.openxmlformats.org/drawingml/2006/picture">
+                  <pic:nvPicPr>
+                    <pic:cNvPr id="1" name=""/>
+                    <pic:cNvPicPr/>
+                  </pic:nvPicPr>
+                  <pic:blipFill>
+                    <a:blip r:embed="rId16"/>
+                    <a:stretch>
+                      <a:fillRect/>
+                    </a:stretch>
+                  </pic:blipFill>
+                  <pic:spPr>
+                    <a:xfrm>
+                      <a:off x="0" y="0"/>
+                      <a:ext cx="5731510" cy="3806825"/>
+                    </a:xfrm>
+                    <a:prstGeom prst="rect">
+                      <a:avLst/>
+                    </a:prstGeom>
+                  </pic:spPr>
+                </pic:pic>
+              </a:graphicData>
+            </a:graphic>
+          </wp:inline>
+        </w:drawing>
+      </w:r>
+    </w:p>
+    <w:p>
+      <w:pPr>
+        <w:rPr>
+          <w:sz w:val="24"/>
+          <w:szCs w:val="24"/>
+        </w:rPr>
+      </w:pPr>
+    </w:p>
+    <w:p>
+      <w:pPr>
+        <w:rPr>
+          <w:sz w:val="24"/>
+          <w:szCs w:val="24"/>
+        </w:rPr>
+      </w:pPr>
+      <w:r>
+        <w:rPr>
+          <w:sz w:val="24"/>
+          <w:szCs w:val="24"/>
+        </w:rPr>
+        <w:lastRenderedPageBreak/>
+        <w:drawing>
+          <wp:inline distT="0" distB="0" distL="0" distR="0" wp14:anchorId="55E9011A" wp14:editId="1BB06149">
+            <wp:extent cx="5731510" cy="4133215"/>
+            <wp:effectExtent l="0" t="0" r="2540" b="635"/>
+            <wp:docPr id="16" name="Picture 16"/>
+            <wp:cNvGraphicFramePr>
+              <a:graphicFrameLocks xmlns:a="http://schemas.openxmlformats.org/drawingml/2006/main" noChangeAspect="1"/>
+            </wp:cNvGraphicFramePr>
+            <a:graphic xmlns:a="http://schemas.openxmlformats.org/drawingml/2006/main">
+              <a:graphicData uri="http://schemas.openxmlformats.org/drawingml/2006/picture">
+                <pic:pic xmlns:pic="http://schemas.openxmlformats.org/drawingml/2006/picture">
+                  <pic:nvPicPr>
+                    <pic:cNvPr id="1" name=""/>
+                    <pic:cNvPicPr/>
+                  </pic:nvPicPr>
+                  <pic:blipFill>
+                    <a:blip r:embed="rId17"/>
+                    <a:stretch>
+                      <a:fillRect/>
+                    </a:stretch>
+                  </pic:blipFill>
+                  <pic:spPr>
+                    <a:xfrm>
+                      <a:off x="0" y="0"/>
+                      <a:ext cx="5731510" cy="4133215"/>
+                    </a:xfrm>
+                    <a:prstGeom prst="rect">
+                      <a:avLst/>
+                    </a:prstGeom>
+                  </pic:spPr>
+                </pic:pic>
+              </a:graphicData>
+            </a:graphic>
+          </wp:inline>
+        </w:drawing>
+      </w:r>
+    </w:p>
+    <w:p>
+      <w:pPr>
+        <w:rPr>
+          <w:sz w:val="24"/>
+          <w:szCs w:val="24"/>
+        </w:rPr>
+      </w:pPr>
+    </w:p>
+    <w:p>
+      <w:pPr>
+        <w:rPr>
+          <w:sz w:val="24"/>
+          <w:szCs w:val="24"/>
+        </w:rPr>
+      </w:pPr>
+      <w:r>
+        <w:rPr>
+          <w:sz w:val="24"/>
+          <w:szCs w:val="24"/>
+        </w:rPr>
+        <w:drawing>
+          <wp:inline distT="0" distB="0" distL="0" distR="0" wp14:anchorId="135C8764" wp14:editId="37E0A51C">
+            <wp:extent cx="5731510" cy="2955925"/>
+            <wp:effectExtent l="0" t="0" r="2540" b="0"/>
+            <wp:docPr id="14" name="Picture 14"/>
+            <wp:cNvGraphicFramePr>
+              <a:graphicFrameLocks xmlns:a="http://schemas.openxmlformats.org/drawingml/2006/main" noChangeAspect="1"/>
+            </wp:cNvGraphicFramePr>
+            <a:graphic xmlns:a="http://schemas.openxmlformats.org/drawingml/2006/main">
+              <a:graphicData uri="http://schemas.openxmlformats.org/drawingml/2006/picture">
+                <pic:pic xmlns:pic="http://schemas.openxmlformats.org/drawingml/2006/picture">
+                  <pic:nvPicPr>
+                    <pic:cNvPr id="1" name=""/>
+                    <pic:cNvPicPr/>
+                  </pic:nvPicPr>
+                  <pic:blipFill>
+                    <a:blip r:embed="rId18"/>
+                    <a:stretch>
+                      <a:fillRect/>
+                    </a:stretch>
+                  </pic:blipFill>
+                  <pic:spPr>
+                    <a:xfrm>
+                      <a:off x="0" y="0"/>
+                      <a:ext cx="5731510" cy="2955925"/>
+                    </a:xfrm>
+                    <a:prstGeom prst="rect">
+                      <a:avLst/>
+                    </a:prstGeom>
+                  </pic:spPr>
+                </pic:pic>
+              </a:graphicData>
+            </a:graphic>
+          </wp:inline>
+        </w:drawing>
+      </w:r>
+    </w:p>
+    <w:p>
+      <w:pPr>
+        <w:rPr>
+          <w:sz w:val="24"/>
+          <w:szCs w:val="24"/>
+        </w:rPr>
+      </w:pPr>
+    </w:p>
+    <w:p>
+      <w:pPr>
+        <w:rPr>
+          <w:sz w:val="24"/>
+          <w:szCs w:val="24"/>
+        </w:rPr>
+      </w:pPr>
+      <w:r>
+        <w:rPr>
+          <w:sz w:val="24"/>
+          <w:szCs w:val="24"/>
+        </w:rPr>
+        <w:lastRenderedPageBreak/>
+        <w:drawing>
+          <wp:inline distT="0" distB="0" distL="0" distR="0" wp14:anchorId="17324481" wp14:editId="789F07B6">
+            <wp:extent cx="5731510" cy="1045845"/>
+            <wp:effectExtent l="0" t="0" r="2540" b="1905"/>
+            <wp:docPr id="15" name="Picture 15"/>
+            <wp:cNvGraphicFramePr>
+              <a:graphicFrameLocks xmlns:a="http://schemas.openxmlformats.org/drawingml/2006/main" noChangeAspect="1"/>
+            </wp:cNvGraphicFramePr>
+            <a:graphic xmlns:a="http://schemas.openxmlformats.org/drawingml/2006/main">
+              <a:graphicData uri="http://schemas.openxmlformats.org/drawingml/2006/picture">
+                <pic:pic xmlns:pic="http://schemas.openxmlformats.org/drawingml/2006/picture">
+                  <pic:nvPicPr>
+                    <pic:cNvPr id="1" name=""/>
+                    <pic:cNvPicPr/>
+                  </pic:nvPicPr>
+                  <pic:blipFill>
+                    <a:blip r:embed="rId19"/>
+                    <a:stretch>
+                      <a:fillRect/>
+                    </a:stretch>
+                  </pic:blipFill>
+                  <pic:spPr>
+                    <a:xfrm>
+                      <a:off x="0" y="0"/>
+                      <a:ext cx="5731510" cy="1045845"/>
+                    </a:xfrm>
+                    <a:prstGeom prst="rect">
+                      <a:avLst/>
+                    </a:prstGeom>
+                  </pic:spPr>
+                </pic:pic>
+              </a:graphicData>
+            </a:graphic>
+          </wp:inline>
+        </w:drawing>
+      </w:r>
+    </w:p>
+    <w:p>
+      <w:pPr>
+        <w:rPr>
+          <w:sz w:val="24"/>
+          <w:szCs w:val="24"/>
+        </w:rPr>
+      </w:pPr>
+    </w:p>
+    <w:p>
+      <w:pPr>
+        <w:rPr>
+          <w:sz w:val="24"/>
+          <w:szCs w:val="24"/>
+        </w:rPr>
+      </w:pPr>
+      <w:r>
+        <w:rPr>
+          <w:sz w:val="24"/>
+          <w:szCs w:val="24"/>
+        </w:rPr>
+        <w:drawing>
+          <wp:inline distT="0" distB="0" distL="0" distR="0" wp14:anchorId="750E8A89" wp14:editId="76FE111F">
+            <wp:extent cx="5731510" cy="2887980"/>
+            <wp:effectExtent l="0" t="0" r="2540" b="7620"/>
+            <wp:docPr id="12" name="Picture 12"/>
+            <wp:cNvGraphicFramePr>
+              <a:graphicFrameLocks xmlns:a="http://schemas.openxmlformats.org/drawingml/2006/main" noChangeAspect="1"/>
+            </wp:cNvGraphicFramePr>
+            <a:graphic xmlns:a="http://schemas.openxmlformats.org/drawingml/2006/main">
+              <a:graphicData uri="http://schemas.openxmlformats.org/drawingml/2006/picture">
+                <pic:pic xmlns:pic="http://schemas.openxmlformats.org/drawingml/2006/picture">
+                  <pic:nvPicPr>
+                    <pic:cNvPr id="1" name=""/>
+                    <pic:cNvPicPr/>
+                  </pic:nvPicPr>
+                  <pic:blipFill>
+                    <a:blip r:embed="rId20"/>
+                    <a:stretch>
+                      <a:fillRect/>
+                    </a:stretch>
+                  </pic:blipFill>
+                  <pic:spPr>
+                    <a:xfrm>
+                      <a:off x="0" y="0"/>
+                      <a:ext cx="5731510" cy="2887980"/>
+                    </a:xfrm>
+                    <a:prstGeom prst="rect">
+                      <a:avLst/>
+                    </a:prstGeom>
+                  </pic:spPr>
+                </pic:pic>
+              </a:graphicData>
+            </a:graphic>
+          </wp:inline>
+        </w:drawing>
+      </w:r>
+    </w:p>
+    <w:p>
+      <w:pPr>
+        <w:rPr>
+          <w:sz w:val="24"/>
+          <w:szCs w:val="24"/>
+        </w:rPr>
+      </w:pPr>
+    </w:p>
+    <w:p>
+      <w:pPr>
+        <w:rPr>
+          <w:sz w:val="24"/>
+          <w:szCs w:val="24"/>
+        </w:rPr>
+      </w:pPr>
+    </w:p>
+    <w:p>
+      <w:pPr>
+        <w:rPr>
+          <w:sz w:val="24"/>
+          <w:szCs w:val="24"/>
+        </w:rPr>
+      </w:pPr>
+    </w:p>
     <w:p>
       <w:pPr>
         <w:pStyle w:val="Heading2"/>
       </w:pPr>
-      <w:bookmarkStart w:id="24" w:name="_Toc70451437"/>
-      <w:r>
+      <w:bookmarkStart w:id="34" w:name="_Toc70533232"/>
+      <w:r>
+        <w:lastRenderedPageBreak/>
         <w:t>3.6 Consideration of Security Implementation</w:t>
       </w:r>
-      <w:bookmarkEnd w:id="24"/>
+      <w:bookmarkEnd w:id="34"/>
     </w:p>
     <w:p>
       <w:pPr>
@@ -6977,7 +8539,7 @@
           <w:szCs w:val="28"/>
         </w:rPr>
       </w:pPr>
-      <w:bookmarkStart w:id="25" w:name="_Toc70451438"/>
+      <w:bookmarkStart w:id="35" w:name="_Toc70533233"/>
       <w:r>
         <w:rPr>
           <w:sz w:val="28"/>
@@ -6992,47 +8554,47 @@
         </w:rPr>
         <w:t>System Verification</w:t>
       </w:r>
-      <w:bookmarkEnd w:id="25"/>
+      <w:bookmarkEnd w:id="35"/>
     </w:p>
     <w:p>
       <w:pPr>
         <w:pStyle w:val="Heading2"/>
       </w:pPr>
-      <w:bookmarkStart w:id="26" w:name="_Toc70451439"/>
+      <w:bookmarkStart w:id="36" w:name="_Toc70533234"/>
       <w:r>
         <w:t>4.1 Reflection on Verification Plan</w:t>
       </w:r>
-      <w:bookmarkEnd w:id="26"/>
+      <w:bookmarkEnd w:id="36"/>
     </w:p>
     <w:p>
       <w:pPr>
         <w:pStyle w:val="Heading2"/>
       </w:pPr>
-      <w:bookmarkStart w:id="27" w:name="_Toc70451440"/>
+      <w:bookmarkStart w:id="37" w:name="_Toc70533235"/>
       <w:r>
         <w:t>4.2 Verification Results</w:t>
       </w:r>
-      <w:bookmarkEnd w:id="27"/>
+      <w:bookmarkEnd w:id="37"/>
     </w:p>
     <w:p>
       <w:pPr>
         <w:pStyle w:val="Heading2"/>
       </w:pPr>
-      <w:bookmarkStart w:id="28" w:name="_Toc70451441"/>
+      <w:bookmarkStart w:id="38" w:name="_Toc70533236"/>
       <w:r>
         <w:t>4.3 Other Evidence of Verification</w:t>
       </w:r>
-      <w:bookmarkEnd w:id="28"/>
+      <w:bookmarkEnd w:id="38"/>
     </w:p>
     <w:p>
       <w:pPr>
         <w:pStyle w:val="Heading2"/>
       </w:pPr>
-      <w:bookmarkStart w:id="29" w:name="_Toc70451442"/>
+      <w:bookmarkStart w:id="39" w:name="_Toc70533237"/>
       <w:r>
         <w:t>4.4 Confirmation Statement of System Meeting Requirements</w:t>
       </w:r>
-      <w:bookmarkEnd w:id="29"/>
+      <w:bookmarkEnd w:id="39"/>
     </w:p>
     <w:p>
       <w:pPr>
@@ -7042,7 +8604,7 @@
           <w:szCs w:val="28"/>
         </w:rPr>
       </w:pPr>
-      <w:bookmarkStart w:id="30" w:name="_Toc70451443"/>
+      <w:bookmarkStart w:id="40" w:name="_Toc70533238"/>
       <w:r>
         <w:rPr>
           <w:sz w:val="28"/>
@@ -7057,50 +8619,50 @@
         </w:rPr>
         <w:t>System Validation</w:t>
       </w:r>
-      <w:bookmarkEnd w:id="30"/>
+      <w:bookmarkEnd w:id="40"/>
     </w:p>
     <w:p>
       <w:pPr>
         <w:pStyle w:val="Heading2"/>
       </w:pPr>
-      <w:bookmarkStart w:id="31" w:name="_Toc70451444"/>
+      <w:bookmarkStart w:id="41" w:name="_Toc70533239"/>
       <w:r>
         <w:t>5.1 Reflection of Validation Plan</w:t>
       </w:r>
-      <w:bookmarkEnd w:id="31"/>
+      <w:bookmarkEnd w:id="41"/>
     </w:p>
     <w:p>
       <w:pPr>
         <w:pStyle w:val="Heading2"/>
       </w:pPr>
-      <w:bookmarkStart w:id="32" w:name="_Toc70451445"/>
+      <w:bookmarkStart w:id="42" w:name="_Toc70533240"/>
       <w:r>
         <w:t>5.2 Validation Results</w:t>
       </w:r>
-      <w:bookmarkEnd w:id="32"/>
+      <w:bookmarkEnd w:id="42"/>
     </w:p>
     <w:p>
       <w:pPr>
         <w:pStyle w:val="Heading2"/>
       </w:pPr>
-      <w:bookmarkStart w:id="33" w:name="_Toc70451446"/>
+      <w:bookmarkStart w:id="43" w:name="_Toc70533241"/>
       <w:r>
         <w:t>5.3 Other Products Resulting from Validation</w:t>
       </w:r>
-      <w:bookmarkEnd w:id="33"/>
+      <w:bookmarkEnd w:id="43"/>
     </w:p>
     <w:p>
       <w:pPr>
         <w:pStyle w:val="Heading2"/>
       </w:pPr>
-      <w:bookmarkStart w:id="34" w:name="_Toc70451447"/>
+      <w:bookmarkStart w:id="44" w:name="_Toc70533242"/>
       <w:r>
         <w:t>5.4</w:t>
       </w:r>
       <w:r>
         <w:t xml:space="preserve"> Consideration for Future Work</w:t>
       </w:r>
-      <w:bookmarkEnd w:id="34"/>
+      <w:bookmarkEnd w:id="44"/>
     </w:p>
     <w:p>
       <w:pPr>
@@ -7110,7 +8672,7 @@
           <w:szCs w:val="28"/>
         </w:rPr>
       </w:pPr>
-      <w:bookmarkStart w:id="35" w:name="_Toc70451448"/>
+      <w:bookmarkStart w:id="45" w:name="_Toc70533243"/>
       <w:r>
         <w:rPr>
           <w:sz w:val="28"/>
@@ -7125,49 +8687,49 @@
         </w:rPr>
         <w:t>Conclusion and Reflection</w:t>
       </w:r>
-      <w:bookmarkEnd w:id="35"/>
+      <w:bookmarkEnd w:id="45"/>
     </w:p>
     <w:p>
       <w:pPr>
         <w:pStyle w:val="Heading2"/>
       </w:pPr>
-      <w:bookmarkStart w:id="36" w:name="_Toc70451449"/>
+      <w:bookmarkStart w:id="46" w:name="_Toc70533244"/>
       <w:r>
         <w:t>6.1 Project Appraisal</w:t>
       </w:r>
-      <w:bookmarkEnd w:id="36"/>
+      <w:bookmarkEnd w:id="46"/>
     </w:p>
     <w:p>
       <w:pPr>
         <w:pStyle w:val="Heading2"/>
       </w:pPr>
-      <w:bookmarkStart w:id="37" w:name="_Toc70451450"/>
+      <w:bookmarkStart w:id="47" w:name="_Toc70533245"/>
       <w:r>
         <w:t>6.2 Reflection of Project Plan</w:t>
       </w:r>
-      <w:bookmarkEnd w:id="37"/>
+      <w:bookmarkEnd w:id="47"/>
     </w:p>
     <w:p>
       <w:pPr>
         <w:pStyle w:val="Heading2"/>
       </w:pPr>
-      <w:bookmarkStart w:id="38" w:name="_Toc70451451"/>
+      <w:bookmarkStart w:id="48" w:name="_Toc70533246"/>
       <w:r>
         <w:t>6.3 Reflection of Initial Time/Effort Estimation</w:t>
       </w:r>
-      <w:bookmarkEnd w:id="38"/>
+      <w:bookmarkEnd w:id="48"/>
     </w:p>
     <w:p>
       <w:pPr>
         <w:pStyle w:val="Heading2"/>
       </w:pPr>
-      <w:bookmarkStart w:id="39" w:name="_Toc70451452"/>
+      <w:bookmarkStart w:id="49" w:name="_Toc70533247"/>
       <w:r>
         <w:t>6.4 Reflection of Software Methodology</w:t>
       </w:r>
-      <w:bookmarkEnd w:id="39"/>
-    </w:p>
-    <w:bookmarkStart w:id="40" w:name="_Toc70451453" w:displacedByCustomXml="next"/>
+      <w:bookmarkEnd w:id="49"/>
+    </w:p>
+    <w:bookmarkStart w:id="50" w:name="_Toc70533248" w:displacedByCustomXml="next"/>
     <w:sdt>
       <w:sdtPr>
         <w:rPr>
@@ -7205,7 +8767,7 @@
             </w:rPr>
             <w:t>References</w:t>
           </w:r>
-          <w:bookmarkEnd w:id="40"/>
+          <w:bookmarkEnd w:id="50"/>
         </w:p>
         <w:sdt>
           <w:sdtPr>
@@ -7247,7 +8809,7 @@
               </w:tblGrid>
               <w:tr>
                 <w:trPr>
-                  <w:divId w:val="1949384680"/>
+                  <w:divId w:val="1581870115"/>
                   <w:tblCellSpacing w:w="15" w:type="dxa"/>
                 </w:trPr>
                 <w:tc>
@@ -7295,7 +8857,7 @@
               </w:tr>
               <w:tr>
                 <w:trPr>
-                  <w:divId w:val="1949384680"/>
+                  <w:divId w:val="1581870115"/>
                   <w:tblCellSpacing w:w="15" w:type="dxa"/>
                 </w:trPr>
                 <w:tc>
@@ -7355,7 +8917,7 @@
               </w:tr>
               <w:tr>
                 <w:trPr>
-                  <w:divId w:val="1949384680"/>
+                  <w:divId w:val="1581870115"/>
                   <w:tblCellSpacing w:w="15" w:type="dxa"/>
                 </w:trPr>
                 <w:tc>
@@ -7401,7 +8963,7 @@
               </w:tr>
               <w:tr>
                 <w:trPr>
-                  <w:divId w:val="1949384680"/>
+                  <w:divId w:val="1581870115"/>
                   <w:tblCellSpacing w:w="15" w:type="dxa"/>
                 </w:trPr>
                 <w:tc>
@@ -7445,10 +9007,102 @@
                   </w:p>
                 </w:tc>
               </w:tr>
+              <w:tr>
+                <w:trPr>
+                  <w:divId w:val="1581870115"/>
+                  <w:tblCellSpacing w:w="15" w:type="dxa"/>
+                </w:trPr>
+                <w:tc>
+                  <w:tcPr>
+                    <w:tcW w:w="50" w:type="pct"/>
+                    <w:hideMark/>
+                  </w:tcPr>
+                  <w:p>
+                    <w:pPr>
+                      <w:pStyle w:val="Bibliography"/>
+                      <w:rPr>
+                        <w:noProof/>
+                      </w:rPr>
+                    </w:pPr>
+                    <w:r>
+                      <w:rPr>
+                        <w:noProof/>
+                      </w:rPr>
+                      <w:t xml:space="preserve">[5] </w:t>
+                    </w:r>
+                  </w:p>
+                </w:tc>
+                <w:tc>
+                  <w:tcPr>
+                    <w:tcW w:w="0" w:type="auto"/>
+                    <w:hideMark/>
+                  </w:tcPr>
+                  <w:p>
+                    <w:pPr>
+                      <w:pStyle w:val="Bibliography"/>
+                      <w:rPr>
+                        <w:noProof/>
+                      </w:rPr>
+                    </w:pPr>
+                    <w:r>
+                      <w:rPr>
+                        <w:noProof/>
+                      </w:rPr>
+                      <w:t>Overwatch League, “Overwatch League Stats Lab: Beta,” 26 04 21. [Online]. Available: https://overwatchleague.com/en-us/statslab. [Accessed 27 04 21].</w:t>
+                    </w:r>
+                  </w:p>
+                </w:tc>
+              </w:tr>
+              <w:tr>
+                <w:trPr>
+                  <w:divId w:val="1581870115"/>
+                  <w:tblCellSpacing w:w="15" w:type="dxa"/>
+                </w:trPr>
+                <w:tc>
+                  <w:tcPr>
+                    <w:tcW w:w="50" w:type="pct"/>
+                    <w:hideMark/>
+                  </w:tcPr>
+                  <w:p>
+                    <w:pPr>
+                      <w:pStyle w:val="Bibliography"/>
+                      <w:rPr>
+                        <w:noProof/>
+                      </w:rPr>
+                    </w:pPr>
+                    <w:r>
+                      <w:rPr>
+                        <w:noProof/>
+                      </w:rPr>
+                      <w:t xml:space="preserve">[6] </w:t>
+                    </w:r>
+                  </w:p>
+                </w:tc>
+                <w:tc>
+                  <w:tcPr>
+                    <w:tcW w:w="0" w:type="auto"/>
+                    <w:hideMark/>
+                  </w:tcPr>
+                  <w:p>
+                    <w:pPr>
+                      <w:pStyle w:val="Bibliography"/>
+                      <w:rPr>
+                        <w:noProof/>
+                      </w:rPr>
+                    </w:pPr>
+                    <w:r>
+                      <w:rPr>
+                        <w:noProof/>
+                      </w:rPr>
+                      <w:t>scikit-learn, “scikit-learn,” scikit-learn, [Online]. Available: https://scikit-learn.org/stable/. [Accessed 27 04 21].</w:t>
+                    </w:r>
+                  </w:p>
+                </w:tc>
+              </w:tr>
             </w:tbl>
             <w:p>
               <w:pPr>
-                <w:divId w:val="1949384680"/>
+                <w:divId w:val="1581870115"/>
                 <w:rPr>
                   <w:rFonts w:eastAsia="Times New Roman"/>
                   <w:noProof/>
@@ -7485,12 +9139,13 @@
           <w:szCs w:val="28"/>
         </w:rPr>
       </w:pPr>
-      <w:bookmarkStart w:id="41" w:name="_Toc70451454"/>
+      <w:bookmarkStart w:id="51" w:name="_Toc70533249"/>
       <w:r>
         <w:rPr>
           <w:sz w:val="28"/>
           <w:szCs w:val="28"/>
         </w:rPr>
+        <w:lastRenderedPageBreak/>
         <w:t xml:space="preserve">8 </w:t>
       </w:r>
       <w:r>
@@ -7500,7 +9155,7 @@
         </w:rPr>
         <w:t>Appendices</w:t>
       </w:r>
-      <w:bookmarkEnd w:id="41"/>
+      <w:bookmarkEnd w:id="51"/>
     </w:p>
     <w:p>
       <w:pPr>
@@ -7521,7 +9176,7 @@
 </file>
 
 <file path=word/numbering.xml><?xml version="1.0" encoding="utf-8"?>
-<w:numbering xmlns:wpc="http://schemas.microsoft.com/office/word/2010/wordprocessingCanvas" xmlns:cx="http://schemas.microsoft.com/office/drawing/2014/chartex" xmlns:cx1="http://schemas.microsoft.com/office/drawing/2015/9/8/chartex" xmlns:cx2="http://schemas.microsoft.com/office/drawing/2015/10/21/chartex" xmlns:cx3="http://schemas.microsoft.com/office/drawing/2016/5/9/chartex" xmlns:cx4="http://schemas.microsoft.com/office/drawing/2016/5/10/chartex" xmlns:cx5="http://schemas.microsoft.com/office/drawing/2016/5/11/chartex" xmlns:cx6="http://schemas.microsoft.com/office/drawing/2016/5/12/chartex" xmlns:cx7="http://schemas.microsoft.com/office/drawing/2016/5/13/chartex" xmlns:cx8="http://schemas.microsoft.com/office/drawing/2016/5/14/chartex" xmlns:mc="http://schemas.openxmlformats.org/markup-compatibility/2006" xmlns:aink="http://schemas.microsoft.com/office/drawing/2016/ink" xmlns:am3d="http://schemas.microsoft.com/office/drawing/2017/model3d" xmlns:o="urn:schemas-microsoft-com:office:office" xmlns:r="http://schemas.openxmlformats.org/officeDocument/2006/relationships" xmlns:m="http://schemas.openxmlformats.org/officeDocument/2006/math" xmlns:v="urn:schemas-microsoft-com:vml" xmlns:wp14="http://schemas.microsoft.com/office/word/2010/wordprocessingDrawing" xmlns:wp="http://schemas.openxmlformats.org/drawingml/2006/wordprocessingDrawing" xmlns:w10="urn:schemas-microsoft-com:office:word" xmlns:w="http://schemas.openxmlformats.org/wordprocessingml/2006/main" xmlns:w14="http://schemas.microsoft.com/office/word/2010/wordml" xmlns:w15="http://schemas.microsoft.com/office/word/2012/wordml" xmlns:w16cex="http://schemas.microsoft.com/office/word/2018/wordml/cex" xmlns:w16cid="http://schemas.microsoft.com/office/word/2016/wordml/cid" xmlns:w16="http://schemas.microsoft.com/office/word/2018/wordml" xmlns:w16sdtdh="http://schemas.microsoft.com/office/word/2020/wordml/sdtdatahash" xmlns:w16se="http://schemas.microsoft.com/office/word/2015/wordml/symex" xmlns:wpg="http://schemas.microsoft.com/office/word/2010/wordprocessingGroup" xmlns:wpi="http://schemas.microsoft.com/office/word/2010/wordprocessingInk" xmlns:wne="http://schemas.microsoft.com/office/word/2006/wordml" xmlns:wps="http://schemas.microsoft.com/office/word/2010/wordprocessingShape" mc:Ignorable="w14 w15 w16se w16cid w16 w16cex w16sdtdh wp14">
+<w:numbering xmlns:wpc="http://schemas.microsoft.com/office/word/2010/wordprocessingCanvas" xmlns:cx="http://schemas.microsoft.com/office/drawing/2014/chartex" xmlns:cx1="http://schemas.microsoft.com/office/drawing/2015/9/8/chartex" xmlns:cx2="http://schemas.microsoft.com/office/drawing/2015/10/21/chartex" xmlns:cx3="http://schemas.microsoft.com/office/drawing/2016/5/9/chartex" xmlns:cx4="http://schemas.microsoft.com/office/drawing/2016/5/10/chartex" xmlns:cx5="http://schemas.microsoft.com/office/drawing/2016/5/11/chartex" xmlns:cx6="http://schemas.microsoft.com/office/drawing/2016/5/12/chartex" xmlns:cx7="http://schemas.microsoft.com/office/drawing/2016/5/13/chartex" xmlns:cx8="http://schemas.microsoft.com/office/drawing/2016/5/14/chartex" xmlns:mc="http://schemas.openxmlformats.org/markup-compatibility/2006" xmlns:aink="http://schemas.microsoft.com/office/drawing/2016/ink" xmlns:am3d="http://schemas.microsoft.com/office/drawing/2017/model3d" xmlns:o="urn:schemas-microsoft-com:office:office" xmlns:r="http://schemas.openxmlformats.org/officeDocument/2006/relationships" xmlns:m="http://schemas.openxmlformats.org/officeDocument/2006/math" xmlns:v="urn:schemas-microsoft-com:vml" xmlns:wp14="http://schemas.microsoft.com/office/word/2010/wordprocessingDrawing" xmlns:wp="http://schemas.openxmlformats.org/drawingml/2006/wordprocessingDrawing" xmlns:w10="urn:schemas-microsoft-com:office:word" xmlns:w="http://schemas.openxmlformats.org/wordprocessingml/2006/main" xmlns:w14="http://schemas.microsoft.com/office/word/2010/wordml" xmlns:w15="http://schemas.microsoft.com/office/word/2012/wordml" xmlns:w16cex="http://schemas.microsoft.com/office/word/2018/wordml/cex" xmlns:w16cid="http://schemas.microsoft.com/office/word/2016/wordml/cid" xmlns:w16="http://schemas.microsoft.com/office/word/2018/wordml" xmlns:w16se="http://schemas.microsoft.com/office/word/2015/wordml/symex" xmlns:wpg="http://schemas.microsoft.com/office/word/2010/wordprocessingGroup" xmlns:wpi="http://schemas.microsoft.com/office/word/2010/wordprocessingInk" xmlns:wne="http://schemas.microsoft.com/office/word/2006/wordml" xmlns:wps="http://schemas.microsoft.com/office/word/2010/wordprocessingShape" mc:Ignorable="w14 w15 w16se w16cid w16 w16cex wp14">
   <w:abstractNum w:abstractNumId="0" w15:restartNumberingAfterBreak="0">
     <w:nsid w:val="4EF7177D"/>
     <w:multiLevelType w:val="multilevel"/>
@@ -7642,7 +9297,7 @@
 </file>
 
 <file path=word/styles.xml><?xml version="1.0" encoding="utf-8"?>
-<w:styles xmlns:mc="http://schemas.openxmlformats.org/markup-compatibility/2006" xmlns:r="http://schemas.openxmlformats.org/officeDocument/2006/relationships" xmlns:w="http://schemas.openxmlformats.org/wordprocessingml/2006/main" xmlns:w14="http://schemas.microsoft.com/office/word/2010/wordml" xmlns:w15="http://schemas.microsoft.com/office/word/2012/wordml" xmlns:w16cex="http://schemas.microsoft.com/office/word/2018/wordml/cex" xmlns:w16cid="http://schemas.microsoft.com/office/word/2016/wordml/cid" xmlns:w16="http://schemas.microsoft.com/office/word/2018/wordml" xmlns:w16sdtdh="http://schemas.microsoft.com/office/word/2020/wordml/sdtdatahash" xmlns:w16se="http://schemas.microsoft.com/office/word/2015/wordml/symex" mc:Ignorable="w14 w15 w16se w16cid w16 w16cex w16sdtdh">
+<w:styles xmlns:mc="http://schemas.openxmlformats.org/markup-compatibility/2006" xmlns:r="http://schemas.openxmlformats.org/officeDocument/2006/relationships" xmlns:w="http://schemas.openxmlformats.org/wordprocessingml/2006/main" xmlns:w14="http://schemas.microsoft.com/office/word/2010/wordml" xmlns:w15="http://schemas.microsoft.com/office/word/2012/wordml" xmlns:w16cex="http://schemas.microsoft.com/office/word/2018/wordml/cex" xmlns:w16cid="http://schemas.microsoft.com/office/word/2016/wordml/cid" xmlns:w16="http://schemas.microsoft.com/office/word/2018/wordml" xmlns:w16se="http://schemas.microsoft.com/office/word/2015/wordml/symex" mc:Ignorable="w14 w15 w16se w16cid w16 w16cex">
   <w:docDefaults>
     <w:rPrDefault>
       <w:rPr>

</xml_diff>

<commit_message>
most of part 3 and 4 done
</commit_message>
<xml_diff>
--- a/OwlPredictAP2.docx
+++ b/OwlPredictAP2.docx
@@ -1,6 +1,6 @@
 
 <file path=word/document.xml><?xml version="1.0" encoding="utf-8"?>
-<w:document xmlns:wpc="http://schemas.microsoft.com/office/word/2010/wordprocessingCanvas" xmlns:cx="http://schemas.microsoft.com/office/drawing/2014/chartex" xmlns:cx1="http://schemas.microsoft.com/office/drawing/2015/9/8/chartex" xmlns:cx2="http://schemas.microsoft.com/office/drawing/2015/10/21/chartex" xmlns:cx3="http://schemas.microsoft.com/office/drawing/2016/5/9/chartex" xmlns:cx4="http://schemas.microsoft.com/office/drawing/2016/5/10/chartex" xmlns:cx5="http://schemas.microsoft.com/office/drawing/2016/5/11/chartex" xmlns:cx6="http://schemas.microsoft.com/office/drawing/2016/5/12/chartex" xmlns:cx7="http://schemas.microsoft.com/office/drawing/2016/5/13/chartex" xmlns:cx8="http://schemas.microsoft.com/office/drawing/2016/5/14/chartex" xmlns:mc="http://schemas.openxmlformats.org/markup-compatibility/2006" xmlns:aink="http://schemas.microsoft.com/office/drawing/2016/ink" xmlns:am3d="http://schemas.microsoft.com/office/drawing/2017/model3d" xmlns:o="urn:schemas-microsoft-com:office:office" xmlns:r="http://schemas.openxmlformats.org/officeDocument/2006/relationships" xmlns:m="http://schemas.openxmlformats.org/officeDocument/2006/math" xmlns:v="urn:schemas-microsoft-com:vml" xmlns:wp14="http://schemas.microsoft.com/office/word/2010/wordprocessingDrawing" xmlns:wp="http://schemas.openxmlformats.org/drawingml/2006/wordprocessingDrawing" xmlns:w10="urn:schemas-microsoft-com:office:word" xmlns:w="http://schemas.openxmlformats.org/wordprocessingml/2006/main" xmlns:w14="http://schemas.microsoft.com/office/word/2010/wordml" xmlns:w15="http://schemas.microsoft.com/office/word/2012/wordml" xmlns:w16cex="http://schemas.microsoft.com/office/word/2018/wordml/cex" xmlns:w16cid="http://schemas.microsoft.com/office/word/2016/wordml/cid" xmlns:w16="http://schemas.microsoft.com/office/word/2018/wordml" xmlns:w16se="http://schemas.microsoft.com/office/word/2015/wordml/symex" xmlns:wpg="http://schemas.microsoft.com/office/word/2010/wordprocessingGroup" xmlns:wpi="http://schemas.microsoft.com/office/word/2010/wordprocessingInk" xmlns:wne="http://schemas.microsoft.com/office/word/2006/wordml" xmlns:wps="http://schemas.microsoft.com/office/word/2010/wordprocessingShape" mc:Ignorable="w14 w15 w16se w16cid w16 w16cex wp14">
+<w:document xmlns:wpc="http://schemas.microsoft.com/office/word/2010/wordprocessingCanvas" xmlns:cx="http://schemas.microsoft.com/office/drawing/2014/chartex" xmlns:cx1="http://schemas.microsoft.com/office/drawing/2015/9/8/chartex" xmlns:cx2="http://schemas.microsoft.com/office/drawing/2015/10/21/chartex" xmlns:cx3="http://schemas.microsoft.com/office/drawing/2016/5/9/chartex" xmlns:cx4="http://schemas.microsoft.com/office/drawing/2016/5/10/chartex" xmlns:cx5="http://schemas.microsoft.com/office/drawing/2016/5/11/chartex" xmlns:cx6="http://schemas.microsoft.com/office/drawing/2016/5/12/chartex" xmlns:cx7="http://schemas.microsoft.com/office/drawing/2016/5/13/chartex" xmlns:cx8="http://schemas.microsoft.com/office/drawing/2016/5/14/chartex" xmlns:mc="http://schemas.openxmlformats.org/markup-compatibility/2006" xmlns:aink="http://schemas.microsoft.com/office/drawing/2016/ink" xmlns:am3d="http://schemas.microsoft.com/office/drawing/2017/model3d" xmlns:o="urn:schemas-microsoft-com:office:office" xmlns:r="http://schemas.openxmlformats.org/officeDocument/2006/relationships" xmlns:m="http://schemas.openxmlformats.org/officeDocument/2006/math" xmlns:v="urn:schemas-microsoft-com:vml" xmlns:wp14="http://schemas.microsoft.com/office/word/2010/wordprocessingDrawing" xmlns:wp="http://schemas.openxmlformats.org/drawingml/2006/wordprocessingDrawing" xmlns:w10="urn:schemas-microsoft-com:office:word" xmlns:w="http://schemas.openxmlformats.org/wordprocessingml/2006/main" xmlns:w14="http://schemas.microsoft.com/office/word/2010/wordml" xmlns:w15="http://schemas.microsoft.com/office/word/2012/wordml" xmlns:w16cex="http://schemas.microsoft.com/office/word/2018/wordml/cex" xmlns:w16cid="http://schemas.microsoft.com/office/word/2016/wordml/cid" xmlns:w16="http://schemas.microsoft.com/office/word/2018/wordml" xmlns:w16sdtdh="http://schemas.microsoft.com/office/word/2020/wordml/sdtdatahash" xmlns:w16se="http://schemas.microsoft.com/office/word/2015/wordml/symex" xmlns:wpg="http://schemas.microsoft.com/office/word/2010/wordprocessingGroup" xmlns:wpi="http://schemas.microsoft.com/office/word/2010/wordprocessingInk" xmlns:wne="http://schemas.microsoft.com/office/word/2006/wordml" xmlns:wps="http://schemas.microsoft.com/office/word/2010/wordprocessingShape" mc:Ignorable="w14 w15 w16se w16cid w16 w16cex w16sdtdh wp14">
   <w:body>
     <w:p>
       <w:pPr>
@@ -88,23 +88,7 @@
           <w:sz w:val="24"/>
           <w:szCs w:val="24"/>
         </w:rPr>
-        <w:t xml:space="preserve">and </w:t>
-      </w:r>
-      <w:proofErr w:type="gramStart"/>
-      <w:r>
-        <w:rPr>
-          <w:sz w:val="24"/>
-          <w:szCs w:val="24"/>
-        </w:rPr>
-        <w:t>final results</w:t>
-      </w:r>
-      <w:proofErr w:type="gramEnd"/>
-      <w:r>
-        <w:rPr>
-          <w:sz w:val="24"/>
-          <w:szCs w:val="24"/>
-        </w:rPr>
-        <w:t xml:space="preserve"> of the work, without having to read the detail of later</w:t>
+        <w:t>and final results of the work, without having to read the detail of later</w:t>
       </w:r>
       <w:r>
         <w:rPr>
@@ -4988,7 +4972,21 @@
           <w:sz w:val="24"/>
           <w:szCs w:val="24"/>
         </w:rPr>
-        <w:t>change both the seasons used for predictions and be able to choose different predictors for the system to use for predictions the developer found that changing the predictors used for each prediction was much more difficult to implement than expected. As a result of this the Project Manager made the decision to instead just implement the selection of which season the data used for predictions would be gathered from so users would still be able to have a more specific prediction</w:t>
+        <w:t xml:space="preserve">change both the seasons used for predictions and be able to choose different predictors for the system to use for predictions the developer found that changing the predictors used for each prediction was much more difficult to implement </w:t>
+      </w:r>
+      <w:r>
+        <w:rPr>
+          <w:sz w:val="24"/>
+          <w:szCs w:val="24"/>
+        </w:rPr>
+        <w:t xml:space="preserve">within the time constraints </w:t>
+      </w:r>
+      <w:r>
+        <w:rPr>
+          <w:sz w:val="24"/>
+          <w:szCs w:val="24"/>
+        </w:rPr>
+        <w:t>than expected. As a result of this the Project Manager made the decision to instead just implement the selection of which season the data used for predictions would be gathered from so users would still be able to have a more specific prediction</w:t>
       </w:r>
       <w:r>
         <w:rPr>
@@ -5061,6 +5059,50 @@
           <w:szCs w:val="24"/>
         </w:rPr>
         <w:t xml:space="preserve"> the developer decided to take a break over the Christmas season and instead of classifying more data for the use in KNN they decided to take the current initial implementation they had created at the end of AP1 and to convert it to work in the system before adding new functionality to it.</w:t>
+      </w:r>
+      <w:r>
+        <w:rPr>
+          <w:sz w:val="24"/>
+          <w:szCs w:val="24"/>
+        </w:rPr>
+        <w:br/>
+        <w:t>Due to unexpected illness in the developer’s family in January they were unable to maintain a level of focus to complete the earlier stages of the system in the planned time. This Included converting the initial implementation code to use mongo DB; Creating the API which would access the database and make predictions; and the creation of the website frontend.</w:t>
+      </w:r>
+      <w:r>
+        <w:rPr>
+          <w:sz w:val="24"/>
+          <w:szCs w:val="24"/>
+        </w:rPr>
+        <w:br/>
+        <w:t xml:space="preserve">This </w:t>
+      </w:r>
+      <w:r>
+        <w:rPr>
+          <w:sz w:val="24"/>
+          <w:szCs w:val="24"/>
+        </w:rPr>
+        <w:t>hadn’t been accounted for in the risk assessment as is was seen</w:t>
+      </w:r>
+      <w:r>
+        <w:rPr>
+          <w:sz w:val="24"/>
+          <w:szCs w:val="24"/>
+        </w:rPr>
+        <w:t xml:space="preserve"> as</w:t>
+      </w:r>
+      <w:r>
+        <w:rPr>
+          <w:sz w:val="24"/>
+          <w:szCs w:val="24"/>
+        </w:rPr>
+        <w:t xml:space="preserve"> incredibly unlikely</w:t>
+      </w:r>
+      <w:r>
+        <w:rPr>
+          <w:sz w:val="24"/>
+          <w:szCs w:val="24"/>
+        </w:rPr>
+        <w:t xml:space="preserve"> but it was a huge setback to progress on the project and led to changes to the requirements in order to meet time constraints of the whole project and meant that later sections seen to be lower priority were given less time for example making the frontend look visually appealing and not as many predictors as originally planned were able to be created for the KNN algorithm.</w:t>
       </w:r>
     </w:p>
     <w:p>
@@ -5229,6 +5271,9 @@
         </mc:AlternateContent>
       </w:r>
       <w:r>
+        <w:rPr>
+          <w:noProof/>
+        </w:rPr>
         <w:drawing>
           <wp:anchor distT="0" distB="0" distL="114300" distR="114300" simplePos="0" relativeHeight="251658240" behindDoc="1" locked="0" layoutInCell="1" allowOverlap="1" wp14:anchorId="61F8DAC9" wp14:editId="34571E3F">
             <wp:simplePos x="0" y="0"/>
@@ -6282,6 +6327,7 @@
           <w:bCs/>
           <w:sz w:val="24"/>
           <w:szCs w:val="24"/>
+          <w:highlight w:val="yellow"/>
         </w:rPr>
         <w:t>Provide a narrative establishing your consideration for HCI and Usability/Accessibility of the User Interface.</w:t>
       </w:r>
@@ -6982,23 +7028,7 @@
           <w:sz w:val="24"/>
           <w:szCs w:val="24"/>
         </w:rPr>
-        <w:t xml:space="preserve"> nearest neighbours where K is selected from the user’s input and the two lists will each have the order of the user’s inputted teams swapped. The average results of </w:t>
-      </w:r>
-      <w:proofErr w:type="gramStart"/>
-      <w:r>
-        <w:rPr>
-          <w:sz w:val="24"/>
-          <w:szCs w:val="24"/>
-        </w:rPr>
-        <w:t>both of these</w:t>
-      </w:r>
-      <w:proofErr w:type="gramEnd"/>
-      <w:r>
-        <w:rPr>
-          <w:sz w:val="24"/>
-          <w:szCs w:val="24"/>
-        </w:rPr>
-        <w:t xml:space="preserve"> lists will then be used to predict which team is going to win as well as the percentage likelihood of them winning. This prediction will then be output to the user, at which point they can make another prediction if they would like to do so.</w:t>
+        <w:t xml:space="preserve"> nearest neighbours where K is selected from the user’s input and the two lists will each have the order of the user’s inputted teams swapped. The average results of both of these lists will then be used to predict which team is going to win as well as the percentage likelihood of them winning. This prediction will then be output to the user, at which point they can make another prediction if they would like to do so.</w:t>
       </w:r>
     </w:p>
     <w:p>
@@ -7050,6 +7080,29 @@
     </w:p>
     <w:p>
       <w:pPr>
+        <w:rPr>
+          <w:sz w:val="24"/>
+          <w:szCs w:val="24"/>
+        </w:rPr>
+      </w:pPr>
+    </w:p>
+    <w:p>
+      <w:pPr>
+        <w:rPr>
+          <w:sz w:val="24"/>
+          <w:szCs w:val="24"/>
+        </w:rPr>
+      </w:pPr>
+      <w:r>
+        <w:rPr>
+          <w:sz w:val="24"/>
+          <w:szCs w:val="24"/>
+        </w:rPr>
+        <w:br w:type="page"/>
+      </w:r>
+    </w:p>
+    <w:p>
+      <w:pPr>
         <w:pStyle w:val="Heading1"/>
         <w:rPr>
           <w:sz w:val="28"/>
@@ -7062,6 +7115,7 @@
           <w:sz w:val="28"/>
           <w:szCs w:val="28"/>
         </w:rPr>
+        <w:lastRenderedPageBreak/>
         <w:t>3 System Implementation</w:t>
       </w:r>
       <w:bookmarkEnd w:id="19"/>
@@ -7278,23 +7332,38 @@
           <w:sz w:val="24"/>
           <w:szCs w:val="24"/>
         </w:rPr>
-        <w:t xml:space="preserve"> the developer used </w:t>
-      </w:r>
-      <w:proofErr w:type="spellStart"/>
-      <w:r>
-        <w:rPr>
-          <w:sz w:val="24"/>
-          <w:szCs w:val="24"/>
-        </w:rPr>
-        <w:t>gitlab</w:t>
-      </w:r>
-      <w:proofErr w:type="spellEnd"/>
-      <w:r>
-        <w:rPr>
-          <w:sz w:val="24"/>
-          <w:szCs w:val="24"/>
-        </w:rPr>
-        <w:t xml:space="preserve"> as opposed to other version control software due to the quite large amount of free storage a user gets and because they have over a year of experience using it in work and other projects. The reason they used git bash was also due to familiarity and it meant they were able to very quickly move work from their computer to git without having to learn. Although the IDE used also had a way to access git via a GUI the developer was inexperienced in using a GUI for git and due to time constraints did not think it was necessary to learn it but perhaps if the developer had taken the time to learn it they could’ve found it had a boost to their workflow speed rather than having to exit to a different program for git commits.</w:t>
+        <w:t xml:space="preserve"> the developer used gitlab as opposed to other version control software due to the quite large amount of free storage a user gets and because they have over a year of experience using it in work and other projects. The reason they used git bash was also due to familiarity and it meant they were able to very quickly move work from their computer to git without having to learn. Although the IDE used also had a way to access git via a GUI the developer was inexperienced in using a GUI for git and due to time constraints did not think it was necessary to learn it but perhaps if the developer had taken the time to learn </w:t>
+      </w:r>
+      <w:proofErr w:type="gramStart"/>
+      <w:r>
+        <w:rPr>
+          <w:sz w:val="24"/>
+          <w:szCs w:val="24"/>
+        </w:rPr>
+        <w:t>it</w:t>
+      </w:r>
+      <w:proofErr w:type="gramEnd"/>
+      <w:r>
+        <w:rPr>
+          <w:sz w:val="24"/>
+          <w:szCs w:val="24"/>
+        </w:rPr>
+        <w:t xml:space="preserve"> they could’ve found it had a boost to their workflow speed rather than having to exit to a different program for git commits.</w:t>
+      </w:r>
+    </w:p>
+    <w:p>
+      <w:pPr>
+        <w:rPr>
+          <w:sz w:val="24"/>
+          <w:szCs w:val="24"/>
+        </w:rPr>
+      </w:pPr>
+      <w:r>
+        <w:rPr>
+          <w:sz w:val="24"/>
+          <w:szCs w:val="24"/>
+        </w:rPr>
+        <w:br w:type="page"/>
       </w:r>
     </w:p>
     <w:p>
@@ -7403,6 +7472,43 @@
         </w:rPr>
         <w:t>Mongo DB</w:t>
       </w:r>
+      <w:r>
+        <w:rPr>
+          <w:sz w:val="24"/>
+          <w:szCs w:val="24"/>
+        </w:rPr>
+        <w:t xml:space="preserve"> was used by the developer for storing and making changes to the data which would be used for predictions</w:t>
+      </w:r>
+      <w:r>
+        <w:rPr>
+          <w:sz w:val="24"/>
+          <w:szCs w:val="24"/>
+        </w:rPr>
+        <w:t>. The reason for using it was that the developer had a large amount of experience in using it and how to integrate it into a python API and website and it was convenient to import csv or json files into mongo DB which made importing the Overwatch League data much easier than other databases.</w:t>
+      </w:r>
+      <w:r>
+        <w:rPr>
+          <w:sz w:val="24"/>
+          <w:szCs w:val="24"/>
+        </w:rPr>
+        <w:t xml:space="preserve"> One of the Downsides of mongo DB when compared to an SQL database though is that although the developer has more practical experience with mongo </w:t>
+      </w:r>
+      <w:proofErr w:type="gramStart"/>
+      <w:r>
+        <w:rPr>
+          <w:sz w:val="24"/>
+          <w:szCs w:val="24"/>
+        </w:rPr>
+        <w:t>DB</w:t>
+      </w:r>
+      <w:proofErr w:type="gramEnd"/>
+      <w:r>
+        <w:rPr>
+          <w:sz w:val="24"/>
+          <w:szCs w:val="24"/>
+        </w:rPr>
+        <w:t xml:space="preserve"> they had more experience with using SQL databases from university work and work experience so certain queries were quite hard to translate into a mongo DB format.</w:t>
+      </w:r>
     </w:p>
     <w:p>
       <w:pPr>
@@ -7410,31 +7516,131 @@
       </w:pPr>
       <w:bookmarkStart w:id="26" w:name="_Toc70533225"/>
       <w:r>
-        <w:t xml:space="preserve">3.2.5 </w:t>
-      </w:r>
-      <w:proofErr w:type="spellStart"/>
-      <w:r>
+        <w:t>3.2.5 PyMongo</w:t>
+      </w:r>
+      <w:bookmarkEnd w:id="26"/>
+    </w:p>
+    <w:p>
+      <w:pPr>
+        <w:rPr>
+          <w:sz w:val="24"/>
+          <w:szCs w:val="24"/>
+        </w:rPr>
+      </w:pPr>
+      <w:r>
+        <w:rPr>
+          <w:sz w:val="24"/>
+          <w:szCs w:val="24"/>
+        </w:rPr>
         <w:t>PyMongo</w:t>
       </w:r>
-      <w:bookmarkEnd w:id="26"/>
-      <w:proofErr w:type="spellEnd"/>
-    </w:p>
-    <w:p>
-      <w:pPr>
-        <w:rPr>
-          <w:sz w:val="24"/>
-          <w:szCs w:val="24"/>
-        </w:rPr>
-      </w:pPr>
-      <w:proofErr w:type="spellStart"/>
-      <w:r>
-        <w:rPr>
-          <w:sz w:val="24"/>
-          <w:szCs w:val="24"/>
-        </w:rPr>
-        <w:t>PyMongo</w:t>
-      </w:r>
-      <w:proofErr w:type="spellEnd"/>
+      <w:r>
+        <w:rPr>
+          <w:sz w:val="24"/>
+          <w:szCs w:val="24"/>
+        </w:rPr>
+        <w:t xml:space="preserve"> was used by the developer to integrate the </w:t>
+      </w:r>
+      <w:proofErr w:type="gramStart"/>
+      <w:r>
+        <w:rPr>
+          <w:sz w:val="24"/>
+          <w:szCs w:val="24"/>
+        </w:rPr>
+        <w:t>python based</w:t>
+      </w:r>
+      <w:proofErr w:type="gramEnd"/>
+      <w:r>
+        <w:rPr>
+          <w:sz w:val="24"/>
+          <w:szCs w:val="24"/>
+        </w:rPr>
+        <w:t xml:space="preserve"> API with mongo DB. PyMongo is officially the recommended way to work</w:t>
+      </w:r>
+      <w:r>
+        <w:rPr>
+          <w:sz w:val="24"/>
+          <w:szCs w:val="24"/>
+        </w:rPr>
+        <w:t xml:space="preserve"> </w:t>
+      </w:r>
+      <w:r>
+        <w:rPr>
+          <w:sz w:val="24"/>
+          <w:szCs w:val="24"/>
+        </w:rPr>
+        <w:t>with</w:t>
+      </w:r>
+      <w:r>
+        <w:rPr>
+          <w:sz w:val="24"/>
+          <w:szCs w:val="24"/>
+        </w:rPr>
+        <w:t xml:space="preserve"> mongo DB from python according to their own documentation</w:t>
+      </w:r>
+      <w:sdt>
+        <w:sdtPr>
+          <w:rPr>
+            <w:sz w:val="24"/>
+            <w:szCs w:val="24"/>
+          </w:rPr>
+          <w:id w:val="-1127148952"/>
+          <w:citation/>
+        </w:sdtPr>
+        <w:sdtContent>
+          <w:r>
+            <w:rPr>
+              <w:sz w:val="24"/>
+              <w:szCs w:val="24"/>
+            </w:rPr>
+            <w:fldChar w:fldCharType="begin"/>
+          </w:r>
+          <w:r>
+            <w:rPr>
+              <w:sz w:val="24"/>
+              <w:szCs w:val="24"/>
+            </w:rPr>
+            <w:instrText xml:space="preserve"> CITATION Mon28 \l 2057 </w:instrText>
+          </w:r>
+          <w:r>
+            <w:rPr>
+              <w:sz w:val="24"/>
+              <w:szCs w:val="24"/>
+            </w:rPr>
+            <w:fldChar w:fldCharType="separate"/>
+          </w:r>
+          <w:r>
+            <w:rPr>
+              <w:noProof/>
+              <w:sz w:val="24"/>
+              <w:szCs w:val="24"/>
+            </w:rPr>
+            <w:t xml:space="preserve"> </w:t>
+          </w:r>
+          <w:r>
+            <w:rPr>
+              <w:noProof/>
+              <w:sz w:val="24"/>
+              <w:szCs w:val="24"/>
+            </w:rPr>
+            <w:t>[7]</w:t>
+          </w:r>
+          <w:r>
+            <w:rPr>
+              <w:sz w:val="24"/>
+              <w:szCs w:val="24"/>
+            </w:rPr>
+            <w:fldChar w:fldCharType="end"/>
+          </w:r>
+        </w:sdtContent>
+      </w:sdt>
+      <w:r>
+        <w:rPr>
+          <w:sz w:val="24"/>
+          <w:szCs w:val="24"/>
+        </w:rPr>
+        <w:t xml:space="preserve"> and the developer had used it before in projects.</w:t>
+      </w:r>
     </w:p>
     <w:p>
       <w:pPr>
@@ -7460,60 +7666,90 @@
         </w:rPr>
         <w:t>Angular JS</w:t>
       </w:r>
+      <w:r>
+        <w:rPr>
+          <w:sz w:val="24"/>
+          <w:szCs w:val="24"/>
+        </w:rPr>
+        <w:t xml:space="preserve"> was used to help create the frontend for the </w:t>
+      </w:r>
+      <w:r>
+        <w:rPr>
+          <w:sz w:val="24"/>
+          <w:szCs w:val="24"/>
+        </w:rPr>
+        <w:t xml:space="preserve">system and to link it up with the API. The main reason for using Angular JS was that the developer also had experience in using it to make an API based website in the past and as such knew how to use it. Although there is a large potential for what can be created using Angular JS the developer had issues creating something more visually appealing within the time constraints as it was quite difficult to learn how to use some of </w:t>
+      </w:r>
+      <w:r>
+        <w:rPr>
+          <w:sz w:val="24"/>
+          <w:szCs w:val="24"/>
+        </w:rPr>
+        <w:t>the</w:t>
+      </w:r>
+      <w:r>
+        <w:rPr>
+          <w:sz w:val="24"/>
+          <w:szCs w:val="24"/>
+        </w:rPr>
+        <w:t xml:space="preserve"> features</w:t>
+      </w:r>
+      <w:r>
+        <w:rPr>
+          <w:sz w:val="24"/>
+          <w:szCs w:val="24"/>
+        </w:rPr>
+        <w:t xml:space="preserve"> of Angular JS</w:t>
+      </w:r>
+      <w:r>
+        <w:rPr>
+          <w:sz w:val="24"/>
+          <w:szCs w:val="24"/>
+        </w:rPr>
+        <w:t>.</w:t>
+      </w:r>
     </w:p>
     <w:p>
       <w:pPr>
         <w:pStyle w:val="Heading3"/>
       </w:pPr>
-      <w:bookmarkStart w:id="28" w:name="_Toc70533227"/>
-      <w:r>
-        <w:t>3.2.7 Bootstrap</w:t>
+      <w:bookmarkStart w:id="28" w:name="_Toc70533228"/>
+      <w:r>
+        <w:t>3.2.</w:t>
+      </w:r>
+      <w:r>
+        <w:t>7</w:t>
+      </w:r>
+      <w:r>
+        <w:t xml:space="preserve"> </w:t>
+      </w:r>
+      <w:bookmarkStart w:id="29" w:name="_Hlk70527953"/>
+      <w:r>
+        <w:t>Overwatch League Stats Lab Data</w:t>
       </w:r>
       <w:bookmarkEnd w:id="28"/>
-    </w:p>
-    <w:p>
-      <w:pPr>
-        <w:rPr>
-          <w:sz w:val="24"/>
-          <w:szCs w:val="24"/>
-        </w:rPr>
-      </w:pPr>
-      <w:r>
-        <w:rPr>
-          <w:sz w:val="24"/>
-          <w:szCs w:val="24"/>
-        </w:rPr>
-        <w:t>Bootstrap</w:t>
-      </w:r>
-    </w:p>
-    <w:p>
-      <w:pPr>
-        <w:pStyle w:val="Heading3"/>
-      </w:pPr>
-      <w:bookmarkStart w:id="29" w:name="_Toc70533228"/>
-      <w:r>
-        <w:t xml:space="preserve">3.2.8 </w:t>
-      </w:r>
-      <w:bookmarkStart w:id="30" w:name="_Hlk70527953"/>
-      <w:r>
+      <w:bookmarkEnd w:id="29"/>
+    </w:p>
+    <w:p>
+      <w:pPr>
+        <w:rPr>
+          <w:sz w:val="24"/>
+          <w:szCs w:val="24"/>
+        </w:rPr>
+      </w:pPr>
+      <w:r>
+        <w:rPr>
+          <w:sz w:val="24"/>
+          <w:szCs w:val="24"/>
+        </w:rPr>
         <w:t>Overwatch League Stats Lab Data</w:t>
       </w:r>
-      <w:bookmarkEnd w:id="29"/>
-      <w:bookmarkEnd w:id="30"/>
-    </w:p>
-    <w:p>
-      <w:pPr>
-        <w:rPr>
-          <w:sz w:val="24"/>
-          <w:szCs w:val="24"/>
-        </w:rPr>
-      </w:pPr>
-      <w:r>
-        <w:rPr>
-          <w:sz w:val="24"/>
-          <w:szCs w:val="24"/>
-        </w:rPr>
-        <w:t>Overwatch League Stats Lab Data</w:t>
+      <w:r>
+        <w:rPr>
+          <w:sz w:val="24"/>
+          <w:szCs w:val="24"/>
+        </w:rPr>
+        <w:t xml:space="preserve"> was used by the developer as data to make predictions off. This data is the official data gathered by the Overwatch League so there were no alternatives available for this. Although there were no alternatives to use the developer had issues with how the data was formatted which made it difficult to adapt for this system in certain circumstances and because it is only updated with post-match data it makes it impossible to have predictions that become more accurate as games are ongoing but again it was the only data available.</w:t>
       </w:r>
     </w:p>
     <w:p>
@@ -7525,12 +7761,12 @@
       <w:pPr>
         <w:pStyle w:val="Heading2"/>
       </w:pPr>
-      <w:bookmarkStart w:id="31" w:name="_Toc70533229"/>
+      <w:bookmarkStart w:id="30" w:name="_Toc70533229"/>
       <w:r>
         <w:lastRenderedPageBreak/>
         <w:t>3.3 Evidence of Version Control</w:t>
       </w:r>
-      <w:bookmarkEnd w:id="31"/>
+      <w:bookmarkEnd w:id="30"/>
     </w:p>
     <w:p>
       <w:pPr>
@@ -7543,9 +7779,9 @@
           <w:szCs w:val="24"/>
         </w:rPr>
         <w:drawing>
-          <wp:inline distT="0" distB="0" distL="0" distR="0" wp14:anchorId="703C10D9" wp14:editId="0178CB51">
-            <wp:extent cx="5731510" cy="3231515"/>
-            <wp:effectExtent l="0" t="0" r="2540" b="6985"/>
+          <wp:inline distT="0" distB="0" distL="0" distR="0" wp14:anchorId="703C10D9" wp14:editId="2353E4CB">
+            <wp:extent cx="5342467" cy="3012165"/>
+            <wp:effectExtent l="0" t="0" r="0" b="0"/>
             <wp:docPr id="8" name="Picture 8" descr="Graphical user interface, text, application, Teams&#10;&#10;Description automatically generated"/>
             <wp:cNvGraphicFramePr>
               <a:graphicFrameLocks xmlns:a="http://schemas.openxmlformats.org/drawingml/2006/main" noChangeAspect="1"/>
@@ -7566,7 +7802,7 @@
                   <pic:spPr>
                     <a:xfrm>
                       <a:off x="0" y="0"/>
-                      <a:ext cx="5731510" cy="3231515"/>
+                      <a:ext cx="5363256" cy="3023886"/>
                     </a:xfrm>
                     <a:prstGeom prst="rect">
                       <a:avLst/>
@@ -7656,23 +7892,7 @@
           <w:sz w:val="24"/>
           <w:szCs w:val="24"/>
         </w:rPr>
-        <w:t xml:space="preserve"> the developer was using </w:t>
-      </w:r>
-      <w:proofErr w:type="spellStart"/>
-      <w:r>
-        <w:rPr>
-          <w:sz w:val="24"/>
-          <w:szCs w:val="24"/>
-        </w:rPr>
-        <w:t>gitlab</w:t>
-      </w:r>
-      <w:proofErr w:type="spellEnd"/>
-      <w:r>
-        <w:rPr>
-          <w:sz w:val="24"/>
-          <w:szCs w:val="24"/>
-        </w:rPr>
-        <w:t xml:space="preserve"> to maintain a backup</w:t>
+        <w:t xml:space="preserve"> the developer was using gitlab to maintain a backup</w:t>
       </w:r>
       <w:r>
         <w:rPr>
@@ -7701,23 +7921,7 @@
           <w:szCs w:val="24"/>
         </w:rPr>
         <w:br/>
-        <w:t xml:space="preserve">Although there was integration between git and VS code (the IDE the developer used) which would allow the developer to use a GUI to access git, the developer preferred to use git bash command line to make pushes and pulls to and from </w:t>
-      </w:r>
-      <w:proofErr w:type="spellStart"/>
-      <w:r>
-        <w:rPr>
-          <w:sz w:val="24"/>
-          <w:szCs w:val="24"/>
-        </w:rPr>
-        <w:t>gitlab</w:t>
-      </w:r>
-      <w:proofErr w:type="spellEnd"/>
-      <w:r>
-        <w:rPr>
-          <w:sz w:val="24"/>
-          <w:szCs w:val="24"/>
-        </w:rPr>
-        <w:t xml:space="preserve"> because he had more experience using this and it allowed his workflow to move smoothly.</w:t>
+        <w:t>Although there was integration between git and VS code (the IDE the developer used) which would allow the developer to use a GUI to access git, the developer preferred to use git bash command line to make pushes and pulls to and from gitlab because he had more experience using this and it allowed his workflow to move smoothly.</w:t>
       </w:r>
       <w:r>
         <w:rPr>
@@ -7752,29 +7956,13 @@
     </w:p>
     <w:p>
       <w:pPr>
-        <w:rPr>
-          <w:sz w:val="24"/>
-          <w:szCs w:val="24"/>
-        </w:rPr>
-      </w:pPr>
-      <w:r>
-        <w:rPr>
-          <w:sz w:val="24"/>
-          <w:szCs w:val="24"/>
-        </w:rPr>
-        <w:br w:type="page"/>
-      </w:r>
-    </w:p>
-    <w:p>
-      <w:pPr>
         <w:pStyle w:val="Heading2"/>
       </w:pPr>
-      <w:bookmarkStart w:id="32" w:name="_Toc70533230"/>
-      <w:r>
-        <w:lastRenderedPageBreak/>
+      <w:bookmarkStart w:id="31" w:name="_Toc70533230"/>
+      <w:r>
         <w:t>3.4 Volume of Code Produced</w:t>
       </w:r>
-      <w:bookmarkEnd w:id="32"/>
+      <w:bookmarkEnd w:id="31"/>
     </w:p>
     <w:tbl>
       <w:tblPr>
@@ -8039,21 +8227,20 @@
       <w:pPr>
         <w:pStyle w:val="Heading2"/>
       </w:pPr>
-      <w:bookmarkStart w:id="33" w:name="_Toc70533231"/>
-      <w:r>
+      <w:bookmarkStart w:id="32" w:name="_Toc70533231"/>
+      <w:r>
+        <w:lastRenderedPageBreak/>
         <w:t>3.5 System Walkthrough</w:t>
       </w:r>
-      <w:bookmarkEnd w:id="33"/>
-    </w:p>
-    <w:p>
-      <w:pPr>
-        <w:rPr>
-          <w:sz w:val="24"/>
-          <w:szCs w:val="24"/>
-        </w:rPr>
-      </w:pPr>
-      <w:r>
-        <w:rPr>
+      <w:bookmarkEnd w:id="32"/>
+    </w:p>
+    <w:p>
+      <w:pPr>
+        <w:keepNext/>
+      </w:pPr>
+      <w:r>
+        <w:rPr>
+          <w:noProof/>
           <w:sz w:val="24"/>
           <w:szCs w:val="24"/>
         </w:rPr>
@@ -8096,21 +8283,101 @@
     </w:p>
     <w:p>
       <w:pPr>
-        <w:rPr>
-          <w:sz w:val="24"/>
-          <w:szCs w:val="24"/>
-        </w:rPr>
-      </w:pPr>
-    </w:p>
-    <w:p>
-      <w:pPr>
-        <w:rPr>
-          <w:sz w:val="24"/>
-          <w:szCs w:val="24"/>
-        </w:rPr>
-      </w:pPr>
-      <w:r>
-        <w:rPr>
+        <w:pStyle w:val="Caption"/>
+      </w:pPr>
+      <w:r>
+        <w:t xml:space="preserve">Figure </w:t>
+      </w:r>
+      <w:fldSimple w:instr=" SEQ Figure \* ARABIC ">
+        <w:r>
+          <w:rPr>
+            <w:noProof/>
+          </w:rPr>
+          <w:t>11</w:t>
+        </w:r>
+      </w:fldSimple>
+      <w:r>
+        <w:t xml:space="preserve"> home page</w:t>
+      </w:r>
+    </w:p>
+    <w:p>
+      <w:pPr>
+        <w:rPr>
+          <w:sz w:val="24"/>
+          <w:szCs w:val="24"/>
+        </w:rPr>
+      </w:pPr>
+      <w:r>
+        <w:rPr>
+          <w:sz w:val="24"/>
+          <w:szCs w:val="24"/>
+        </w:rPr>
+        <w:t xml:space="preserve">Figure 11 shows the home page of OWL Predict </w:t>
+      </w:r>
+      <w:r>
+        <w:rPr>
+          <w:sz w:val="24"/>
+          <w:szCs w:val="24"/>
+        </w:rPr>
+        <w:t>will</w:t>
+      </w:r>
+      <w:r>
+        <w:rPr>
+          <w:sz w:val="24"/>
+          <w:szCs w:val="24"/>
+        </w:rPr>
+        <w:t xml:space="preserve"> greet</w:t>
+      </w:r>
+      <w:r>
+        <w:rPr>
+          <w:sz w:val="24"/>
+          <w:szCs w:val="24"/>
+        </w:rPr>
+        <w:t xml:space="preserve"> users</w:t>
+      </w:r>
+      <w:r>
+        <w:rPr>
+          <w:sz w:val="24"/>
+          <w:szCs w:val="24"/>
+        </w:rPr>
+        <w:t xml:space="preserve"> when they open the website</w:t>
+      </w:r>
+      <w:r>
+        <w:rPr>
+          <w:sz w:val="24"/>
+          <w:szCs w:val="24"/>
+        </w:rPr>
+        <w:t>. I</w:t>
+      </w:r>
+      <w:r>
+        <w:rPr>
+          <w:sz w:val="24"/>
+          <w:szCs w:val="24"/>
+        </w:rPr>
+        <w:t xml:space="preserve">f they click the Make Prediction </w:t>
+      </w:r>
+      <w:r>
+        <w:rPr>
+          <w:sz w:val="24"/>
+          <w:szCs w:val="24"/>
+        </w:rPr>
+        <w:t>button,</w:t>
+      </w:r>
+      <w:r>
+        <w:rPr>
+          <w:sz w:val="24"/>
+          <w:szCs w:val="24"/>
+        </w:rPr>
+        <w:t xml:space="preserve"> they will open the prediction page.</w:t>
+      </w:r>
+    </w:p>
+    <w:p>
+      <w:pPr>
+        <w:keepNext/>
+      </w:pPr>
+      <w:r>
+        <w:rPr>
+          <w:noProof/>
           <w:sz w:val="24"/>
           <w:szCs w:val="24"/>
         </w:rPr>
@@ -8153,21 +8420,102 @@
     </w:p>
     <w:p>
       <w:pPr>
-        <w:rPr>
-          <w:sz w:val="24"/>
-          <w:szCs w:val="24"/>
-        </w:rPr>
-      </w:pPr>
-    </w:p>
-    <w:p>
-      <w:pPr>
-        <w:rPr>
-          <w:sz w:val="24"/>
-          <w:szCs w:val="24"/>
-        </w:rPr>
-      </w:pPr>
-      <w:r>
-        <w:rPr>
+        <w:pStyle w:val="Caption"/>
+        <w:rPr>
+          <w:sz w:val="24"/>
+          <w:szCs w:val="24"/>
+        </w:rPr>
+      </w:pPr>
+      <w:r>
+        <w:t xml:space="preserve">Figure </w:t>
+      </w:r>
+      <w:fldSimple w:instr=" SEQ Figure \* ARABIC ">
+        <w:r>
+          <w:rPr>
+            <w:noProof/>
+          </w:rPr>
+          <w:t>12</w:t>
+        </w:r>
+      </w:fldSimple>
+      <w:r>
+        <w:t xml:space="preserve"> prediction page</w:t>
+      </w:r>
+    </w:p>
+    <w:p>
+      <w:pPr>
+        <w:rPr>
+          <w:sz w:val="24"/>
+          <w:szCs w:val="24"/>
+        </w:rPr>
+      </w:pPr>
+      <w:r>
+        <w:rPr>
+          <w:sz w:val="24"/>
+          <w:szCs w:val="24"/>
+        </w:rPr>
+        <w:t>Figure 12 shows the prediction page where the users can choose two teams, the number of neighbours for predictions and which season they want their prediction to be based off.</w:t>
+      </w:r>
+      <w:r>
+        <w:rPr>
+          <w:sz w:val="24"/>
+          <w:szCs w:val="24"/>
+        </w:rPr>
+        <w:t xml:space="preserve"> </w:t>
+      </w:r>
+      <w:r>
+        <w:rPr>
+          <w:sz w:val="24"/>
+          <w:szCs w:val="24"/>
+        </w:rPr>
+        <w:br/>
+        <w:t xml:space="preserve">By </w:t>
+      </w:r>
+      <w:r>
+        <w:rPr>
+          <w:sz w:val="24"/>
+          <w:szCs w:val="24"/>
+        </w:rPr>
+        <w:t>default,</w:t>
+      </w:r>
+      <w:r>
+        <w:rPr>
+          <w:sz w:val="24"/>
+          <w:szCs w:val="24"/>
+        </w:rPr>
+        <w:t xml:space="preserve"> the number of neighbours selected is 33 and the season selected is all of them.</w:t>
+      </w:r>
+      <w:r>
+        <w:rPr>
+          <w:sz w:val="24"/>
+          <w:szCs w:val="24"/>
+        </w:rPr>
+        <w:br/>
+        <w:t xml:space="preserve">If the user does not choose two different </w:t>
+      </w:r>
+      <w:proofErr w:type="gramStart"/>
+      <w:r>
+        <w:rPr>
+          <w:sz w:val="24"/>
+          <w:szCs w:val="24"/>
+        </w:rPr>
+        <w:t>teams</w:t>
+      </w:r>
+      <w:proofErr w:type="gramEnd"/>
+      <w:r>
+        <w:rPr>
+          <w:sz w:val="24"/>
+          <w:szCs w:val="24"/>
+        </w:rPr>
+        <w:t xml:space="preserve"> they are unable to make a prediction.</w:t>
+      </w:r>
+    </w:p>
+    <w:p>
+      <w:pPr>
+        <w:keepNext/>
+      </w:pPr>
+      <w:r>
+        <w:rPr>
+          <w:noProof/>
           <w:sz w:val="24"/>
           <w:szCs w:val="24"/>
         </w:rPr>
@@ -8211,28 +8559,63 @@
     </w:p>
     <w:p>
       <w:pPr>
-        <w:rPr>
-          <w:sz w:val="24"/>
-          <w:szCs w:val="24"/>
-        </w:rPr>
-      </w:pPr>
-    </w:p>
-    <w:p>
-      <w:pPr>
-        <w:rPr>
-          <w:sz w:val="24"/>
-          <w:szCs w:val="24"/>
-        </w:rPr>
-      </w:pPr>
-      <w:r>
-        <w:rPr>
+        <w:pStyle w:val="Caption"/>
+        <w:rPr>
+          <w:sz w:val="24"/>
+          <w:szCs w:val="24"/>
+        </w:rPr>
+      </w:pPr>
+      <w:r>
+        <w:t xml:space="preserve">Figure </w:t>
+      </w:r>
+      <w:fldSimple w:instr=" SEQ Figure \* ARABIC ">
+        <w:r>
+          <w:rPr>
+            <w:noProof/>
+          </w:rPr>
+          <w:t>13</w:t>
+        </w:r>
+      </w:fldSimple>
+      <w:r>
+        <w:t xml:space="preserve"> Filled prediction page</w:t>
+      </w:r>
+    </w:p>
+    <w:p>
+      <w:pPr>
+        <w:rPr>
+          <w:sz w:val="24"/>
+          <w:szCs w:val="24"/>
+        </w:rPr>
+      </w:pPr>
+      <w:r>
+        <w:rPr>
+          <w:sz w:val="24"/>
+          <w:szCs w:val="24"/>
+        </w:rPr>
+        <w:t xml:space="preserve">Figure 13 shows a filled in prediction page. </w:t>
+      </w:r>
+      <w:r>
+        <w:rPr>
+          <w:sz w:val="24"/>
+          <w:szCs w:val="24"/>
+        </w:rPr>
+        <w:t>Once the user has input valid values the submit button will appear and when the user clicks submit a call will be made to the API to make a prediction.</w:t>
+      </w:r>
+    </w:p>
+    <w:p>
+      <w:pPr>
+        <w:keepNext/>
+      </w:pPr>
+      <w:r>
+        <w:rPr>
+          <w:noProof/>
           <w:sz w:val="24"/>
           <w:szCs w:val="24"/>
         </w:rPr>
         <w:drawing>
-          <wp:inline distT="0" distB="0" distL="0" distR="0" wp14:anchorId="35496911" wp14:editId="119B9779">
-            <wp:extent cx="5731510" cy="3806825"/>
-            <wp:effectExtent l="0" t="0" r="2540" b="3175"/>
+          <wp:inline distT="0" distB="0" distL="0" distR="0" wp14:anchorId="35496911" wp14:editId="4896C4A6">
+            <wp:extent cx="5613400" cy="3728377"/>
+            <wp:effectExtent l="0" t="0" r="6350" b="5715"/>
             <wp:docPr id="13" name="Picture 13"/>
             <wp:cNvGraphicFramePr>
               <a:graphicFrameLocks xmlns:a="http://schemas.openxmlformats.org/drawingml/2006/main" noChangeAspect="1"/>
@@ -8253,7 +8636,7 @@
                   <pic:spPr>
                     <a:xfrm>
                       <a:off x="0" y="0"/>
-                      <a:ext cx="5731510" cy="3806825"/>
+                      <a:ext cx="5616151" cy="3730204"/>
                     </a:xfrm>
                     <a:prstGeom prst="rect">
                       <a:avLst/>
@@ -8268,29 +8651,57 @@
     </w:p>
     <w:p>
       <w:pPr>
-        <w:rPr>
-          <w:sz w:val="24"/>
-          <w:szCs w:val="24"/>
-        </w:rPr>
-      </w:pPr>
-    </w:p>
-    <w:p>
-      <w:pPr>
-        <w:rPr>
-          <w:sz w:val="24"/>
-          <w:szCs w:val="24"/>
-        </w:rPr>
-      </w:pPr>
-      <w:r>
-        <w:rPr>
+        <w:pStyle w:val="Caption"/>
+        <w:rPr>
+          <w:sz w:val="24"/>
+          <w:szCs w:val="24"/>
+        </w:rPr>
+      </w:pPr>
+      <w:r>
+        <w:t xml:space="preserve">Figure </w:t>
+      </w:r>
+      <w:fldSimple w:instr=" SEQ Figure \* ARABIC ">
+        <w:r>
+          <w:rPr>
+            <w:noProof/>
+          </w:rPr>
+          <w:t>14</w:t>
+        </w:r>
+      </w:fldSimple>
+      <w:r>
+        <w:t xml:space="preserve"> prediction API</w:t>
+      </w:r>
+    </w:p>
+    <w:p>
+      <w:pPr>
+        <w:rPr>
+          <w:sz w:val="24"/>
+          <w:szCs w:val="24"/>
+        </w:rPr>
+      </w:pPr>
+      <w:r>
+        <w:rPr>
+          <w:sz w:val="24"/>
+          <w:szCs w:val="24"/>
+        </w:rPr>
+        <w:t>Figure 14 shows the prediction API, when called it would first update all the predictors in the database to match the season chosen by the user. It would then create a list of the nearest neighbouring datapoints to this input and make a prediction based off the average outcome of these games.</w:t>
+      </w:r>
+    </w:p>
+    <w:p>
+      <w:pPr>
+        <w:keepNext/>
+      </w:pPr>
+      <w:r>
+        <w:rPr>
+          <w:noProof/>
           <w:sz w:val="24"/>
           <w:szCs w:val="24"/>
         </w:rPr>
         <w:lastRenderedPageBreak/>
         <w:drawing>
-          <wp:inline distT="0" distB="0" distL="0" distR="0" wp14:anchorId="55E9011A" wp14:editId="1BB06149">
-            <wp:extent cx="5731510" cy="4133215"/>
-            <wp:effectExtent l="0" t="0" r="2540" b="635"/>
+          <wp:inline distT="0" distB="0" distL="0" distR="0" wp14:anchorId="55E9011A" wp14:editId="629782EF">
+            <wp:extent cx="5612050" cy="4047067"/>
+            <wp:effectExtent l="0" t="0" r="8255" b="0"/>
             <wp:docPr id="16" name="Picture 16"/>
             <wp:cNvGraphicFramePr>
               <a:graphicFrameLocks xmlns:a="http://schemas.openxmlformats.org/drawingml/2006/main" noChangeAspect="1"/>
@@ -8311,7 +8722,7 @@
                   <pic:spPr>
                     <a:xfrm>
                       <a:off x="0" y="0"/>
-                      <a:ext cx="5731510" cy="4133215"/>
+                      <a:ext cx="5623474" cy="4055305"/>
                     </a:xfrm>
                     <a:prstGeom prst="rect">
                       <a:avLst/>
@@ -8326,21 +8737,63 @@
     </w:p>
     <w:p>
       <w:pPr>
-        <w:rPr>
-          <w:sz w:val="24"/>
-          <w:szCs w:val="24"/>
-        </w:rPr>
-      </w:pPr>
-    </w:p>
-    <w:p>
-      <w:pPr>
-        <w:rPr>
-          <w:sz w:val="24"/>
-          <w:szCs w:val="24"/>
-        </w:rPr>
-      </w:pPr>
-      <w:r>
-        <w:rPr>
+        <w:pStyle w:val="Caption"/>
+        <w:rPr>
+          <w:sz w:val="24"/>
+          <w:szCs w:val="24"/>
+        </w:rPr>
+      </w:pPr>
+      <w:r>
+        <w:t xml:space="preserve">Figure </w:t>
+      </w:r>
+      <w:fldSimple w:instr=" SEQ Figure \* ARABIC ">
+        <w:r>
+          <w:rPr>
+            <w:noProof/>
+          </w:rPr>
+          <w:t>15</w:t>
+        </w:r>
+      </w:fldSimple>
+      <w:r>
+        <w:t xml:space="preserve"> </w:t>
+      </w:r>
+      <w:proofErr w:type="spellStart"/>
+      <w:r>
+        <w:t>update</w:t>
+      </w:r>
+      <w:r>
+        <w:t>_</w:t>
+      </w:r>
+      <w:r>
+        <w:t>predictors</w:t>
+      </w:r>
+      <w:proofErr w:type="spellEnd"/>
+      <w:r>
+        <w:t xml:space="preserve"> method</w:t>
+      </w:r>
+    </w:p>
+    <w:p>
+      <w:pPr>
+        <w:rPr>
+          <w:sz w:val="24"/>
+          <w:szCs w:val="24"/>
+        </w:rPr>
+      </w:pPr>
+      <w:r>
+        <w:rPr>
+          <w:sz w:val="24"/>
+          <w:szCs w:val="24"/>
+        </w:rPr>
+        <w:t>Figure 15 shows the update predictors method, when called it would calculate the average winrate difference for all the chosen games as well as the average final score difference and then would update these values in the database.</w:t>
+      </w:r>
+    </w:p>
+    <w:p>
+      <w:pPr>
+        <w:keepNext/>
+      </w:pPr>
+      <w:r>
+        <w:rPr>
+          <w:noProof/>
           <w:sz w:val="24"/>
           <w:szCs w:val="24"/>
         </w:rPr>
@@ -8383,21 +8836,68 @@
     </w:p>
     <w:p>
       <w:pPr>
-        <w:rPr>
-          <w:sz w:val="24"/>
-          <w:szCs w:val="24"/>
-        </w:rPr>
-      </w:pPr>
-    </w:p>
-    <w:p>
-      <w:pPr>
-        <w:rPr>
-          <w:sz w:val="24"/>
-          <w:szCs w:val="24"/>
-        </w:rPr>
-      </w:pPr>
-      <w:r>
-        <w:rPr>
+        <w:pStyle w:val="Caption"/>
+        <w:rPr>
+          <w:sz w:val="24"/>
+          <w:szCs w:val="24"/>
+        </w:rPr>
+      </w:pPr>
+      <w:r>
+        <w:t xml:space="preserve">Figure </w:t>
+      </w:r>
+      <w:fldSimple w:instr=" SEQ Figure \* ARABIC ">
+        <w:r>
+          <w:rPr>
+            <w:noProof/>
+          </w:rPr>
+          <w:t>16</w:t>
+        </w:r>
+      </w:fldSimple>
+      <w:r>
+        <w:t xml:space="preserve"> </w:t>
+      </w:r>
+      <w:proofErr w:type="spellStart"/>
+      <w:r>
+        <w:t>get</w:t>
+      </w:r>
+      <w:r>
+        <w:t>_</w:t>
+      </w:r>
+      <w:r>
+        <w:t>neighbours</w:t>
+      </w:r>
+      <w:proofErr w:type="spellEnd"/>
+      <w:r>
+        <w:t xml:space="preserve"> </w:t>
+      </w:r>
+      <w:proofErr w:type="gramStart"/>
+      <w:r>
+        <w:t>method</w:t>
+      </w:r>
+      <w:proofErr w:type="gramEnd"/>
+    </w:p>
+    <w:p>
+      <w:pPr>
+        <w:rPr>
+          <w:sz w:val="24"/>
+          <w:szCs w:val="24"/>
+        </w:rPr>
+      </w:pPr>
+      <w:r>
+        <w:rPr>
+          <w:sz w:val="24"/>
+          <w:szCs w:val="24"/>
+        </w:rPr>
+        <w:t>Figure 16 shows the get neighbours method which would find all the games in the dataset and sort them by their distance to the input data.</w:t>
+      </w:r>
+    </w:p>
+    <w:p>
+      <w:pPr>
+        <w:keepNext/>
+      </w:pPr>
+      <w:r>
+        <w:rPr>
+          <w:noProof/>
           <w:sz w:val="24"/>
           <w:szCs w:val="24"/>
         </w:rPr>
@@ -8441,21 +8941,78 @@
     </w:p>
     <w:p>
       <w:pPr>
-        <w:rPr>
-          <w:sz w:val="24"/>
-          <w:szCs w:val="24"/>
-        </w:rPr>
-      </w:pPr>
-    </w:p>
-    <w:p>
-      <w:pPr>
-        <w:rPr>
-          <w:sz w:val="24"/>
-          <w:szCs w:val="24"/>
-        </w:rPr>
-      </w:pPr>
-      <w:r>
-        <w:rPr>
+        <w:pStyle w:val="Caption"/>
+        <w:rPr>
+          <w:sz w:val="24"/>
+          <w:szCs w:val="24"/>
+        </w:rPr>
+      </w:pPr>
+      <w:r>
+        <w:t xml:space="preserve">Figure </w:t>
+      </w:r>
+      <w:fldSimple w:instr=" SEQ Figure \* ARABIC ">
+        <w:r>
+          <w:rPr>
+            <w:noProof/>
+          </w:rPr>
+          <w:t>17</w:t>
+        </w:r>
+      </w:fldSimple>
+      <w:r>
+        <w:t xml:space="preserve"> </w:t>
+      </w:r>
+      <w:proofErr w:type="spellStart"/>
+      <w:r>
+        <w:t>get_distance</w:t>
+      </w:r>
+      <w:proofErr w:type="spellEnd"/>
+      <w:r>
+        <w:t xml:space="preserve"> </w:t>
+      </w:r>
+      <w:proofErr w:type="gramStart"/>
+      <w:r>
+        <w:t>method</w:t>
+      </w:r>
+      <w:proofErr w:type="gramEnd"/>
+    </w:p>
+    <w:p>
+      <w:pPr>
+        <w:rPr>
+          <w:sz w:val="24"/>
+          <w:szCs w:val="24"/>
+        </w:rPr>
+      </w:pPr>
+      <w:r>
+        <w:rPr>
+          <w:sz w:val="24"/>
+          <w:szCs w:val="24"/>
+        </w:rPr>
+        <w:t xml:space="preserve">Figure 17 is the </w:t>
+      </w:r>
+      <w:proofErr w:type="spellStart"/>
+      <w:r>
+        <w:rPr>
+          <w:sz w:val="24"/>
+          <w:szCs w:val="24"/>
+        </w:rPr>
+        <w:t>get_distance</w:t>
+      </w:r>
+      <w:proofErr w:type="spellEnd"/>
+      <w:r>
+        <w:rPr>
+          <w:sz w:val="24"/>
+          <w:szCs w:val="24"/>
+        </w:rPr>
+        <w:t xml:space="preserve"> method, it calculates the Euclidean displacement of the stored predictors from the input data and then squares and gets the square root of it to remove any negative values, thus converting it into distance.</w:t>
+      </w:r>
+    </w:p>
+    <w:p>
+      <w:pPr>
+        <w:keepNext/>
+      </w:pPr>
+      <w:r>
+        <w:rPr>
+          <w:noProof/>
           <w:sz w:val="24"/>
           <w:szCs w:val="24"/>
         </w:rPr>
@@ -8498,38 +9055,74 @@
     </w:p>
     <w:p>
       <w:pPr>
-        <w:rPr>
-          <w:sz w:val="24"/>
-          <w:szCs w:val="24"/>
-        </w:rPr>
-      </w:pPr>
-    </w:p>
-    <w:p>
-      <w:pPr>
-        <w:rPr>
-          <w:sz w:val="24"/>
-          <w:szCs w:val="24"/>
-        </w:rPr>
-      </w:pPr>
-    </w:p>
-    <w:p>
-      <w:pPr>
-        <w:rPr>
-          <w:sz w:val="24"/>
-          <w:szCs w:val="24"/>
-        </w:rPr>
-      </w:pPr>
+        <w:pStyle w:val="Caption"/>
+        <w:rPr>
+          <w:sz w:val="24"/>
+          <w:szCs w:val="24"/>
+        </w:rPr>
+      </w:pPr>
+      <w:r>
+        <w:t xml:space="preserve">Figure </w:t>
+      </w:r>
+      <w:fldSimple w:instr=" SEQ Figure \* ARABIC ">
+        <w:r>
+          <w:rPr>
+            <w:noProof/>
+          </w:rPr>
+          <w:t>18</w:t>
+        </w:r>
+      </w:fldSimple>
+      <w:r>
+        <w:t xml:space="preserve"> prediction page with prediction</w:t>
+      </w:r>
+    </w:p>
+    <w:p>
+      <w:pPr>
+        <w:rPr>
+          <w:sz w:val="24"/>
+          <w:szCs w:val="24"/>
+        </w:rPr>
+      </w:pPr>
+      <w:r>
+        <w:rPr>
+          <w:sz w:val="24"/>
+          <w:szCs w:val="24"/>
+        </w:rPr>
+        <w:t>Figure 18 shows the prediction page after the prediction has been completed and the results are then output to the screen.</w:t>
+      </w:r>
     </w:p>
     <w:p>
       <w:pPr>
         <w:pStyle w:val="Heading2"/>
       </w:pPr>
-      <w:bookmarkStart w:id="34" w:name="_Toc70533232"/>
-      <w:r>
-        <w:lastRenderedPageBreak/>
+      <w:bookmarkStart w:id="33" w:name="_Toc70533232"/>
+      <w:r>
         <w:t>3.6 Consideration of Security Implementation</w:t>
       </w:r>
-      <w:bookmarkEnd w:id="34"/>
+      <w:bookmarkEnd w:id="33"/>
+    </w:p>
+    <w:p>
+      <w:pPr>
+        <w:rPr>
+          <w:sz w:val="24"/>
+          <w:szCs w:val="24"/>
+        </w:rPr>
+      </w:pPr>
+    </w:p>
+    <w:p>
+      <w:pPr>
+        <w:rPr>
+          <w:sz w:val="24"/>
+          <w:szCs w:val="24"/>
+        </w:rPr>
+      </w:pPr>
+      <w:r>
+        <w:rPr>
+          <w:sz w:val="24"/>
+          <w:szCs w:val="24"/>
+        </w:rPr>
+        <w:br w:type="page"/>
+      </w:r>
     </w:p>
     <w:p>
       <w:pPr>
@@ -8539,12 +9132,13 @@
           <w:szCs w:val="28"/>
         </w:rPr>
       </w:pPr>
-      <w:bookmarkStart w:id="35" w:name="_Toc70533233"/>
+      <w:bookmarkStart w:id="34" w:name="_Toc70533233"/>
       <w:r>
         <w:rPr>
           <w:sz w:val="28"/>
           <w:szCs w:val="28"/>
         </w:rPr>
+        <w:lastRenderedPageBreak/>
         <w:t xml:space="preserve">4 </w:t>
       </w:r>
       <w:r>
@@ -8554,47 +9148,1337 @@
         </w:rPr>
         <w:t>System Verification</w:t>
       </w:r>
+      <w:bookmarkEnd w:id="34"/>
+    </w:p>
+    <w:p>
+      <w:pPr>
+        <w:pStyle w:val="Heading2"/>
+      </w:pPr>
+      <w:bookmarkStart w:id="35" w:name="_Toc70533234"/>
+      <w:r>
+        <w:t>4.1 Reflection on Verification Plan</w:t>
+      </w:r>
       <w:bookmarkEnd w:id="35"/>
     </w:p>
     <w:p>
       <w:pPr>
+        <w:rPr>
+          <w:sz w:val="24"/>
+          <w:szCs w:val="24"/>
+        </w:rPr>
+      </w:pPr>
+      <w:r>
+        <w:rPr>
+          <w:sz w:val="24"/>
+          <w:szCs w:val="24"/>
+        </w:rPr>
+        <w:t>The verification plan for the most part involved testing each new part of the system as it was implemented and then at the end of the development of the whole project, I spent some time testing edge cases of the system.</w:t>
+      </w:r>
+      <w:r>
+        <w:rPr>
+          <w:sz w:val="24"/>
+          <w:szCs w:val="24"/>
+        </w:rPr>
+        <w:br/>
+        <w:t>Overall I think that this verification plan worked well and suited the developer’s development process but due to unforeseen circumstances in earlier stages of the system’s development there was not as much time as expected to test edge cases.</w:t>
+      </w:r>
+      <w:r>
+        <w:rPr>
+          <w:sz w:val="24"/>
+          <w:szCs w:val="24"/>
+        </w:rPr>
+        <w:br/>
+        <w:t xml:space="preserve">The main issues the project manager can see with this method of verification is that the developer may miss some test cases that another perspective might be able to </w:t>
+      </w:r>
+      <w:r>
+        <w:rPr>
+          <w:sz w:val="24"/>
+          <w:szCs w:val="24"/>
+        </w:rPr>
+        <w:t>find but due to time constraints this method of verification was seen as the best option by the project manager.</w:t>
+      </w:r>
+    </w:p>
+    <w:p>
+      <w:pPr>
         <w:pStyle w:val="Heading2"/>
       </w:pPr>
-      <w:bookmarkStart w:id="36" w:name="_Toc70533234"/>
-      <w:r>
-        <w:t>4.1 Reflection on Verification Plan</w:t>
+      <w:bookmarkStart w:id="36" w:name="_Toc70533235"/>
+      <w:r>
+        <w:t>4.2 Verification Results</w:t>
       </w:r>
       <w:bookmarkEnd w:id="36"/>
     </w:p>
+    <w:tbl>
+      <w:tblPr>
+        <w:tblStyle w:val="TableGrid"/>
+        <w:tblW w:w="9570" w:type="dxa"/>
+        <w:tblInd w:w="-5" w:type="dxa"/>
+        <w:tblLook w:val="04A0" w:firstRow="1" w:lastRow="0" w:firstColumn="1" w:lastColumn="0" w:noHBand="0" w:noVBand="1"/>
+      </w:tblPr>
+      <w:tblGrid>
+        <w:gridCol w:w="755"/>
+        <w:gridCol w:w="2922"/>
+        <w:gridCol w:w="849"/>
+        <w:gridCol w:w="1970"/>
+        <w:gridCol w:w="1970"/>
+        <w:gridCol w:w="1104"/>
+      </w:tblGrid>
+      <w:tr>
+        <w:trPr>
+          <w:trHeight w:val="893"/>
+        </w:trPr>
+        <w:tc>
+          <w:tcPr>
+            <w:tcW w:w="702" w:type="dxa"/>
+          </w:tcPr>
+          <w:p>
+            <w:pPr>
+              <w:rPr>
+                <w:b/>
+                <w:bCs/>
+                <w:sz w:val="24"/>
+                <w:szCs w:val="24"/>
+              </w:rPr>
+            </w:pPr>
+            <w:r>
+              <w:rPr>
+                <w:b/>
+                <w:bCs/>
+                <w:sz w:val="24"/>
+                <w:szCs w:val="24"/>
+              </w:rPr>
+              <w:t>Test#</w:t>
+            </w:r>
+          </w:p>
+        </w:tc>
+        <w:tc>
+          <w:tcPr>
+            <w:tcW w:w="3027" w:type="dxa"/>
+          </w:tcPr>
+          <w:p>
+            <w:pPr>
+              <w:rPr>
+                <w:b/>
+                <w:bCs/>
+                <w:sz w:val="24"/>
+                <w:szCs w:val="24"/>
+              </w:rPr>
+            </w:pPr>
+            <w:r>
+              <w:rPr>
+                <w:b/>
+                <w:bCs/>
+                <w:sz w:val="24"/>
+                <w:szCs w:val="24"/>
+              </w:rPr>
+              <w:t>Test Description</w:t>
+            </w:r>
+          </w:p>
+        </w:tc>
+        <w:tc>
+          <w:tcPr>
+            <w:tcW w:w="789" w:type="dxa"/>
+          </w:tcPr>
+          <w:p>
+            <w:pPr>
+              <w:rPr>
+                <w:b/>
+                <w:bCs/>
+                <w:sz w:val="24"/>
+                <w:szCs w:val="24"/>
+              </w:rPr>
+            </w:pPr>
+            <w:r>
+              <w:rPr>
+                <w:b/>
+                <w:bCs/>
+                <w:sz w:val="24"/>
+                <w:szCs w:val="24"/>
+              </w:rPr>
+              <w:t>Req. tested</w:t>
+            </w:r>
+          </w:p>
+        </w:tc>
+        <w:tc>
+          <w:tcPr>
+            <w:tcW w:w="2013" w:type="dxa"/>
+          </w:tcPr>
+          <w:p>
+            <w:pPr>
+              <w:rPr>
+                <w:b/>
+                <w:bCs/>
+                <w:sz w:val="24"/>
+                <w:szCs w:val="24"/>
+              </w:rPr>
+            </w:pPr>
+            <w:r>
+              <w:rPr>
+                <w:b/>
+                <w:bCs/>
+                <w:sz w:val="24"/>
+                <w:szCs w:val="24"/>
+              </w:rPr>
+              <w:t>Expected result</w:t>
+            </w:r>
+          </w:p>
+        </w:tc>
+        <w:tc>
+          <w:tcPr>
+            <w:tcW w:w="2013" w:type="dxa"/>
+          </w:tcPr>
+          <w:p>
+            <w:pPr>
+              <w:rPr>
+                <w:b/>
+                <w:bCs/>
+                <w:sz w:val="24"/>
+                <w:szCs w:val="24"/>
+              </w:rPr>
+            </w:pPr>
+            <w:r>
+              <w:rPr>
+                <w:b/>
+                <w:bCs/>
+                <w:sz w:val="24"/>
+                <w:szCs w:val="24"/>
+              </w:rPr>
+              <w:t>Actual result</w:t>
+            </w:r>
+          </w:p>
+        </w:tc>
+        <w:tc>
+          <w:tcPr>
+            <w:tcW w:w="1026" w:type="dxa"/>
+          </w:tcPr>
+          <w:p>
+            <w:pPr>
+              <w:rPr>
+                <w:b/>
+                <w:bCs/>
+                <w:sz w:val="24"/>
+                <w:szCs w:val="24"/>
+              </w:rPr>
+            </w:pPr>
+            <w:r>
+              <w:rPr>
+                <w:b/>
+                <w:bCs/>
+                <w:sz w:val="24"/>
+                <w:szCs w:val="24"/>
+              </w:rPr>
+              <w:t>Pass/Fail</w:t>
+            </w:r>
+          </w:p>
+        </w:tc>
+      </w:tr>
+      <w:tr>
+        <w:trPr>
+          <w:trHeight w:val="424"/>
+        </w:trPr>
+        <w:tc>
+          <w:tcPr>
+            <w:tcW w:w="702" w:type="dxa"/>
+          </w:tcPr>
+          <w:p>
+            <w:pPr>
+              <w:rPr>
+                <w:sz w:val="24"/>
+                <w:szCs w:val="24"/>
+              </w:rPr>
+            </w:pPr>
+            <w:r>
+              <w:rPr>
+                <w:sz w:val="24"/>
+                <w:szCs w:val="24"/>
+              </w:rPr>
+              <w:t>1</w:t>
+            </w:r>
+          </w:p>
+        </w:tc>
+        <w:tc>
+          <w:tcPr>
+            <w:tcW w:w="3027" w:type="dxa"/>
+          </w:tcPr>
+          <w:p>
+            <w:pPr>
+              <w:rPr>
+                <w:sz w:val="24"/>
+                <w:szCs w:val="24"/>
+              </w:rPr>
+            </w:pPr>
+            <w:r>
+              <w:rPr>
+                <w:sz w:val="24"/>
+                <w:szCs w:val="24"/>
+              </w:rPr>
+              <w:t>Make a prediction with no teams selected</w:t>
+            </w:r>
+          </w:p>
+        </w:tc>
+        <w:tc>
+          <w:tcPr>
+            <w:tcW w:w="789" w:type="dxa"/>
+          </w:tcPr>
+          <w:p>
+            <w:pPr>
+              <w:rPr>
+                <w:sz w:val="24"/>
+                <w:szCs w:val="24"/>
+              </w:rPr>
+            </w:pPr>
+            <w:r>
+              <w:rPr>
+                <w:sz w:val="24"/>
+                <w:szCs w:val="24"/>
+              </w:rPr>
+              <w:t>F1</w:t>
+            </w:r>
+          </w:p>
+        </w:tc>
+        <w:tc>
+          <w:tcPr>
+            <w:tcW w:w="2013" w:type="dxa"/>
+          </w:tcPr>
+          <w:p>
+            <w:pPr>
+              <w:rPr>
+                <w:sz w:val="24"/>
+                <w:szCs w:val="24"/>
+              </w:rPr>
+            </w:pPr>
+            <w:r>
+              <w:rPr>
+                <w:sz w:val="24"/>
+                <w:szCs w:val="24"/>
+              </w:rPr>
+              <w:t>Cannot submit choices</w:t>
+            </w:r>
+          </w:p>
+        </w:tc>
+        <w:tc>
+          <w:tcPr>
+            <w:tcW w:w="2013" w:type="dxa"/>
+          </w:tcPr>
+          <w:p>
+            <w:pPr>
+              <w:rPr>
+                <w:sz w:val="24"/>
+                <w:szCs w:val="24"/>
+              </w:rPr>
+            </w:pPr>
+            <w:r>
+              <w:rPr>
+                <w:sz w:val="24"/>
+                <w:szCs w:val="24"/>
+              </w:rPr>
+              <w:t>Cannot submit choices</w:t>
+            </w:r>
+          </w:p>
+        </w:tc>
+        <w:tc>
+          <w:tcPr>
+            <w:tcW w:w="1026" w:type="dxa"/>
+          </w:tcPr>
+          <w:p>
+            <w:pPr>
+              <w:rPr>
+                <w:sz w:val="24"/>
+                <w:szCs w:val="24"/>
+              </w:rPr>
+            </w:pPr>
+            <w:r>
+              <w:rPr>
+                <w:sz w:val="24"/>
+                <w:szCs w:val="24"/>
+              </w:rPr>
+              <w:t>Pass</w:t>
+            </w:r>
+          </w:p>
+        </w:tc>
+      </w:tr>
+      <w:tr>
+        <w:trPr>
+          <w:trHeight w:val="445"/>
+        </w:trPr>
+        <w:tc>
+          <w:tcPr>
+            <w:tcW w:w="702" w:type="dxa"/>
+          </w:tcPr>
+          <w:p>
+            <w:pPr>
+              <w:rPr>
+                <w:sz w:val="24"/>
+                <w:szCs w:val="24"/>
+              </w:rPr>
+            </w:pPr>
+            <w:r>
+              <w:rPr>
+                <w:sz w:val="24"/>
+                <w:szCs w:val="24"/>
+              </w:rPr>
+              <w:t>2</w:t>
+            </w:r>
+          </w:p>
+        </w:tc>
+        <w:tc>
+          <w:tcPr>
+            <w:tcW w:w="3027" w:type="dxa"/>
+          </w:tcPr>
+          <w:p>
+            <w:pPr>
+              <w:rPr>
+                <w:sz w:val="24"/>
+                <w:szCs w:val="24"/>
+              </w:rPr>
+            </w:pPr>
+            <w:r>
+              <w:rPr>
+                <w:sz w:val="24"/>
+                <w:szCs w:val="24"/>
+              </w:rPr>
+              <w:t>Make a prediction with only one team selected</w:t>
+            </w:r>
+          </w:p>
+        </w:tc>
+        <w:tc>
+          <w:tcPr>
+            <w:tcW w:w="789" w:type="dxa"/>
+          </w:tcPr>
+          <w:p>
+            <w:pPr>
+              <w:rPr>
+                <w:sz w:val="24"/>
+                <w:szCs w:val="24"/>
+              </w:rPr>
+            </w:pPr>
+            <w:r>
+              <w:rPr>
+                <w:sz w:val="24"/>
+                <w:szCs w:val="24"/>
+              </w:rPr>
+              <w:t>F1</w:t>
+            </w:r>
+          </w:p>
+        </w:tc>
+        <w:tc>
+          <w:tcPr>
+            <w:tcW w:w="2013" w:type="dxa"/>
+          </w:tcPr>
+          <w:p>
+            <w:pPr>
+              <w:rPr>
+                <w:sz w:val="24"/>
+                <w:szCs w:val="24"/>
+              </w:rPr>
+            </w:pPr>
+            <w:r>
+              <w:rPr>
+                <w:sz w:val="24"/>
+                <w:szCs w:val="24"/>
+              </w:rPr>
+              <w:t>Cannot submit choices</w:t>
+            </w:r>
+          </w:p>
+        </w:tc>
+        <w:tc>
+          <w:tcPr>
+            <w:tcW w:w="2013" w:type="dxa"/>
+          </w:tcPr>
+          <w:p>
+            <w:pPr>
+              <w:rPr>
+                <w:sz w:val="24"/>
+                <w:szCs w:val="24"/>
+              </w:rPr>
+            </w:pPr>
+            <w:r>
+              <w:rPr>
+                <w:sz w:val="24"/>
+                <w:szCs w:val="24"/>
+              </w:rPr>
+              <w:t>Cannot submit choices</w:t>
+            </w:r>
+          </w:p>
+        </w:tc>
+        <w:tc>
+          <w:tcPr>
+            <w:tcW w:w="1026" w:type="dxa"/>
+          </w:tcPr>
+          <w:p>
+            <w:pPr>
+              <w:rPr>
+                <w:sz w:val="24"/>
+                <w:szCs w:val="24"/>
+              </w:rPr>
+            </w:pPr>
+            <w:r>
+              <w:rPr>
+                <w:sz w:val="24"/>
+                <w:szCs w:val="24"/>
+              </w:rPr>
+              <w:t>Pass</w:t>
+            </w:r>
+          </w:p>
+        </w:tc>
+      </w:tr>
+      <w:tr>
+        <w:trPr>
+          <w:trHeight w:val="445"/>
+        </w:trPr>
+        <w:tc>
+          <w:tcPr>
+            <w:tcW w:w="702" w:type="dxa"/>
+          </w:tcPr>
+          <w:p>
+            <w:pPr>
+              <w:rPr>
+                <w:sz w:val="24"/>
+                <w:szCs w:val="24"/>
+              </w:rPr>
+            </w:pPr>
+            <w:r>
+              <w:rPr>
+                <w:sz w:val="24"/>
+                <w:szCs w:val="24"/>
+              </w:rPr>
+              <w:t>3</w:t>
+            </w:r>
+          </w:p>
+        </w:tc>
+        <w:tc>
+          <w:tcPr>
+            <w:tcW w:w="3027" w:type="dxa"/>
+          </w:tcPr>
+          <w:p>
+            <w:pPr>
+              <w:rPr>
+                <w:sz w:val="24"/>
+                <w:szCs w:val="24"/>
+              </w:rPr>
+            </w:pPr>
+            <w:r>
+              <w:rPr>
+                <w:sz w:val="24"/>
+                <w:szCs w:val="24"/>
+              </w:rPr>
+              <w:t>Make a prediction with two of the same teams selected</w:t>
+            </w:r>
+          </w:p>
+        </w:tc>
+        <w:tc>
+          <w:tcPr>
+            <w:tcW w:w="789" w:type="dxa"/>
+          </w:tcPr>
+          <w:p>
+            <w:pPr>
+              <w:rPr>
+                <w:sz w:val="24"/>
+                <w:szCs w:val="24"/>
+              </w:rPr>
+            </w:pPr>
+            <w:r>
+              <w:rPr>
+                <w:sz w:val="24"/>
+                <w:szCs w:val="24"/>
+              </w:rPr>
+              <w:t>F1</w:t>
+            </w:r>
+          </w:p>
+        </w:tc>
+        <w:tc>
+          <w:tcPr>
+            <w:tcW w:w="2013" w:type="dxa"/>
+          </w:tcPr>
+          <w:p>
+            <w:pPr>
+              <w:rPr>
+                <w:sz w:val="24"/>
+                <w:szCs w:val="24"/>
+              </w:rPr>
+            </w:pPr>
+            <w:r>
+              <w:rPr>
+                <w:sz w:val="24"/>
+                <w:szCs w:val="24"/>
+              </w:rPr>
+              <w:t>Cannot submit choices</w:t>
+            </w:r>
+          </w:p>
+        </w:tc>
+        <w:tc>
+          <w:tcPr>
+            <w:tcW w:w="2013" w:type="dxa"/>
+          </w:tcPr>
+          <w:p>
+            <w:pPr>
+              <w:rPr>
+                <w:sz w:val="24"/>
+                <w:szCs w:val="24"/>
+              </w:rPr>
+            </w:pPr>
+            <w:r>
+              <w:rPr>
+                <w:sz w:val="24"/>
+                <w:szCs w:val="24"/>
+              </w:rPr>
+              <w:t>Cannot submit choices</w:t>
+            </w:r>
+          </w:p>
+        </w:tc>
+        <w:tc>
+          <w:tcPr>
+            <w:tcW w:w="1026" w:type="dxa"/>
+          </w:tcPr>
+          <w:p>
+            <w:pPr>
+              <w:rPr>
+                <w:sz w:val="24"/>
+                <w:szCs w:val="24"/>
+              </w:rPr>
+            </w:pPr>
+            <w:r>
+              <w:rPr>
+                <w:sz w:val="24"/>
+                <w:szCs w:val="24"/>
+              </w:rPr>
+              <w:t>Pass</w:t>
+            </w:r>
+          </w:p>
+        </w:tc>
+      </w:tr>
+      <w:tr>
+        <w:trPr>
+          <w:trHeight w:val="445"/>
+        </w:trPr>
+        <w:tc>
+          <w:tcPr>
+            <w:tcW w:w="702" w:type="dxa"/>
+          </w:tcPr>
+          <w:p>
+            <w:pPr>
+              <w:rPr>
+                <w:sz w:val="24"/>
+                <w:szCs w:val="24"/>
+              </w:rPr>
+            </w:pPr>
+            <w:r>
+              <w:rPr>
+                <w:sz w:val="24"/>
+                <w:szCs w:val="24"/>
+              </w:rPr>
+              <w:t>4</w:t>
+            </w:r>
+          </w:p>
+        </w:tc>
+        <w:tc>
+          <w:tcPr>
+            <w:tcW w:w="3027" w:type="dxa"/>
+          </w:tcPr>
+          <w:p>
+            <w:pPr>
+              <w:rPr>
+                <w:sz w:val="24"/>
+                <w:szCs w:val="24"/>
+              </w:rPr>
+            </w:pPr>
+            <w:r>
+              <w:rPr>
+                <w:sz w:val="24"/>
+                <w:szCs w:val="24"/>
+              </w:rPr>
+              <w:t>Make a prediction with two different teams selected</w:t>
+            </w:r>
+          </w:p>
+        </w:tc>
+        <w:tc>
+          <w:tcPr>
+            <w:tcW w:w="789" w:type="dxa"/>
+          </w:tcPr>
+          <w:p>
+            <w:pPr>
+              <w:rPr>
+                <w:sz w:val="24"/>
+                <w:szCs w:val="24"/>
+              </w:rPr>
+            </w:pPr>
+            <w:r>
+              <w:rPr>
+                <w:sz w:val="24"/>
+                <w:szCs w:val="24"/>
+              </w:rPr>
+              <w:t>F1</w:t>
+            </w:r>
+            <w:r>
+              <w:rPr>
+                <w:sz w:val="24"/>
+                <w:szCs w:val="24"/>
+              </w:rPr>
+              <w:t>, F3, F6</w:t>
+            </w:r>
+          </w:p>
+        </w:tc>
+        <w:tc>
+          <w:tcPr>
+            <w:tcW w:w="2013" w:type="dxa"/>
+          </w:tcPr>
+          <w:p>
+            <w:pPr>
+              <w:rPr>
+                <w:sz w:val="24"/>
+                <w:szCs w:val="24"/>
+              </w:rPr>
+            </w:pPr>
+            <w:r>
+              <w:rPr>
+                <w:sz w:val="24"/>
+                <w:szCs w:val="24"/>
+              </w:rPr>
+              <w:t>Successful prediction</w:t>
+            </w:r>
+            <w:r>
+              <w:rPr>
+                <w:sz w:val="24"/>
+                <w:szCs w:val="24"/>
+              </w:rPr>
+              <w:t xml:space="preserve"> shows predicted winner and percentage</w:t>
+            </w:r>
+          </w:p>
+        </w:tc>
+        <w:tc>
+          <w:tcPr>
+            <w:tcW w:w="2013" w:type="dxa"/>
+          </w:tcPr>
+          <w:p>
+            <w:pPr>
+              <w:rPr>
+                <w:sz w:val="24"/>
+                <w:szCs w:val="24"/>
+              </w:rPr>
+            </w:pPr>
+            <w:r>
+              <w:rPr>
+                <w:sz w:val="24"/>
+                <w:szCs w:val="24"/>
+              </w:rPr>
+              <w:t>Successful prediction shows predicted winner and percentage</w:t>
+            </w:r>
+          </w:p>
+        </w:tc>
+        <w:tc>
+          <w:tcPr>
+            <w:tcW w:w="1026" w:type="dxa"/>
+          </w:tcPr>
+          <w:p>
+            <w:pPr>
+              <w:rPr>
+                <w:sz w:val="24"/>
+                <w:szCs w:val="24"/>
+              </w:rPr>
+            </w:pPr>
+            <w:r>
+              <w:rPr>
+                <w:sz w:val="24"/>
+                <w:szCs w:val="24"/>
+              </w:rPr>
+              <w:t>Pass</w:t>
+            </w:r>
+          </w:p>
+        </w:tc>
+      </w:tr>
+      <w:tr>
+        <w:trPr>
+          <w:trHeight w:val="424"/>
+        </w:trPr>
+        <w:tc>
+          <w:tcPr>
+            <w:tcW w:w="702" w:type="dxa"/>
+          </w:tcPr>
+          <w:p>
+            <w:pPr>
+              <w:rPr>
+                <w:sz w:val="24"/>
+                <w:szCs w:val="24"/>
+              </w:rPr>
+            </w:pPr>
+            <w:r>
+              <w:rPr>
+                <w:sz w:val="24"/>
+                <w:szCs w:val="24"/>
+              </w:rPr>
+              <w:t>5</w:t>
+            </w:r>
+          </w:p>
+        </w:tc>
+        <w:tc>
+          <w:tcPr>
+            <w:tcW w:w="3027" w:type="dxa"/>
+          </w:tcPr>
+          <w:p>
+            <w:pPr>
+              <w:rPr>
+                <w:sz w:val="24"/>
+                <w:szCs w:val="24"/>
+              </w:rPr>
+            </w:pPr>
+            <w:r>
+              <w:rPr>
+                <w:sz w:val="24"/>
+                <w:szCs w:val="24"/>
+              </w:rPr>
+              <w:t xml:space="preserve">Make 2 Predictions with the same teams change the season selected </w:t>
+            </w:r>
+          </w:p>
+        </w:tc>
+        <w:tc>
+          <w:tcPr>
+            <w:tcW w:w="789" w:type="dxa"/>
+          </w:tcPr>
+          <w:p>
+            <w:pPr>
+              <w:rPr>
+                <w:sz w:val="24"/>
+                <w:szCs w:val="24"/>
+              </w:rPr>
+            </w:pPr>
+            <w:r>
+              <w:rPr>
+                <w:sz w:val="24"/>
+                <w:szCs w:val="24"/>
+              </w:rPr>
+              <w:t>F4</w:t>
+            </w:r>
+            <w:r>
+              <w:rPr>
+                <w:sz w:val="24"/>
+                <w:szCs w:val="24"/>
+              </w:rPr>
+              <w:t>, F8</w:t>
+            </w:r>
+          </w:p>
+        </w:tc>
+        <w:tc>
+          <w:tcPr>
+            <w:tcW w:w="2013" w:type="dxa"/>
+          </w:tcPr>
+          <w:p>
+            <w:pPr>
+              <w:rPr>
+                <w:sz w:val="24"/>
+                <w:szCs w:val="24"/>
+              </w:rPr>
+            </w:pPr>
+            <w:r>
+              <w:rPr>
+                <w:sz w:val="24"/>
+                <w:szCs w:val="24"/>
+              </w:rPr>
+              <w:t>Changing the season should change the prediction result</w:t>
+            </w:r>
+          </w:p>
+        </w:tc>
+        <w:tc>
+          <w:tcPr>
+            <w:tcW w:w="2013" w:type="dxa"/>
+          </w:tcPr>
+          <w:p>
+            <w:pPr>
+              <w:rPr>
+                <w:sz w:val="24"/>
+                <w:szCs w:val="24"/>
+              </w:rPr>
+            </w:pPr>
+            <w:r>
+              <w:rPr>
+                <w:sz w:val="24"/>
+                <w:szCs w:val="24"/>
+              </w:rPr>
+              <w:t>Changing the season</w:t>
+            </w:r>
+            <w:r>
+              <w:rPr>
+                <w:sz w:val="24"/>
+                <w:szCs w:val="24"/>
+              </w:rPr>
+              <w:t xml:space="preserve"> </w:t>
+            </w:r>
+            <w:r>
+              <w:rPr>
+                <w:sz w:val="24"/>
+                <w:szCs w:val="24"/>
+              </w:rPr>
+              <w:t>change</w:t>
+            </w:r>
+            <w:r>
+              <w:rPr>
+                <w:sz w:val="24"/>
+                <w:szCs w:val="24"/>
+              </w:rPr>
+              <w:t>s</w:t>
+            </w:r>
+            <w:r>
+              <w:rPr>
+                <w:sz w:val="24"/>
+                <w:szCs w:val="24"/>
+              </w:rPr>
+              <w:t xml:space="preserve"> the prediction result</w:t>
+            </w:r>
+          </w:p>
+        </w:tc>
+        <w:tc>
+          <w:tcPr>
+            <w:tcW w:w="1026" w:type="dxa"/>
+          </w:tcPr>
+          <w:p>
+            <w:pPr>
+              <w:rPr>
+                <w:sz w:val="24"/>
+                <w:szCs w:val="24"/>
+              </w:rPr>
+            </w:pPr>
+            <w:r>
+              <w:rPr>
+                <w:sz w:val="24"/>
+                <w:szCs w:val="24"/>
+              </w:rPr>
+              <w:t>Pass</w:t>
+            </w:r>
+          </w:p>
+        </w:tc>
+      </w:tr>
+      <w:tr>
+        <w:trPr>
+          <w:trHeight w:val="445"/>
+        </w:trPr>
+        <w:tc>
+          <w:tcPr>
+            <w:tcW w:w="702" w:type="dxa"/>
+          </w:tcPr>
+          <w:p>
+            <w:pPr>
+              <w:rPr>
+                <w:sz w:val="24"/>
+                <w:szCs w:val="24"/>
+              </w:rPr>
+            </w:pPr>
+            <w:r>
+              <w:rPr>
+                <w:sz w:val="24"/>
+                <w:szCs w:val="24"/>
+              </w:rPr>
+              <w:t>6</w:t>
+            </w:r>
+          </w:p>
+        </w:tc>
+        <w:tc>
+          <w:tcPr>
+            <w:tcW w:w="3027" w:type="dxa"/>
+          </w:tcPr>
+          <w:p>
+            <w:pPr>
+              <w:rPr>
+                <w:sz w:val="24"/>
+                <w:szCs w:val="24"/>
+              </w:rPr>
+            </w:pPr>
+            <w:r>
+              <w:rPr>
+                <w:sz w:val="24"/>
+                <w:szCs w:val="24"/>
+              </w:rPr>
+              <w:t xml:space="preserve">Make 2 Predictions with the same teams change the </w:t>
+            </w:r>
+            <w:r>
+              <w:rPr>
+                <w:sz w:val="24"/>
+                <w:szCs w:val="24"/>
+              </w:rPr>
+              <w:t>number of neighbours</w:t>
+            </w:r>
+            <w:r>
+              <w:rPr>
+                <w:sz w:val="24"/>
+                <w:szCs w:val="24"/>
+              </w:rPr>
+              <w:t xml:space="preserve"> selected </w:t>
+            </w:r>
+          </w:p>
+        </w:tc>
+        <w:tc>
+          <w:tcPr>
+            <w:tcW w:w="789" w:type="dxa"/>
+          </w:tcPr>
+          <w:p>
+            <w:pPr>
+              <w:rPr>
+                <w:sz w:val="24"/>
+                <w:szCs w:val="24"/>
+              </w:rPr>
+            </w:pPr>
+            <w:r>
+              <w:rPr>
+                <w:sz w:val="24"/>
+                <w:szCs w:val="24"/>
+              </w:rPr>
+              <w:t>F7</w:t>
+            </w:r>
+          </w:p>
+        </w:tc>
+        <w:tc>
+          <w:tcPr>
+            <w:tcW w:w="2013" w:type="dxa"/>
+          </w:tcPr>
+          <w:p>
+            <w:pPr>
+              <w:rPr>
+                <w:sz w:val="24"/>
+                <w:szCs w:val="24"/>
+              </w:rPr>
+            </w:pPr>
+            <w:r>
+              <w:rPr>
+                <w:sz w:val="24"/>
+                <w:szCs w:val="24"/>
+              </w:rPr>
+              <w:t>Changing the number of neighbours should change the prediction result</w:t>
+            </w:r>
+          </w:p>
+        </w:tc>
+        <w:tc>
+          <w:tcPr>
+            <w:tcW w:w="2013" w:type="dxa"/>
+          </w:tcPr>
+          <w:p>
+            <w:pPr>
+              <w:rPr>
+                <w:sz w:val="24"/>
+                <w:szCs w:val="24"/>
+              </w:rPr>
+            </w:pPr>
+            <w:r>
+              <w:rPr>
+                <w:sz w:val="24"/>
+                <w:szCs w:val="24"/>
+              </w:rPr>
+              <w:t>Changing the number of neighbours should change the prediction result</w:t>
+            </w:r>
+          </w:p>
+        </w:tc>
+        <w:tc>
+          <w:tcPr>
+            <w:tcW w:w="1026" w:type="dxa"/>
+          </w:tcPr>
+          <w:p>
+            <w:pPr>
+              <w:rPr>
+                <w:sz w:val="24"/>
+                <w:szCs w:val="24"/>
+              </w:rPr>
+            </w:pPr>
+            <w:r>
+              <w:rPr>
+                <w:sz w:val="24"/>
+                <w:szCs w:val="24"/>
+              </w:rPr>
+              <w:t>Pass</w:t>
+            </w:r>
+          </w:p>
+        </w:tc>
+      </w:tr>
+      <w:tr>
+        <w:trPr>
+          <w:trHeight w:val="445"/>
+        </w:trPr>
+        <w:tc>
+          <w:tcPr>
+            <w:tcW w:w="702" w:type="dxa"/>
+          </w:tcPr>
+          <w:p>
+            <w:pPr>
+              <w:rPr>
+                <w:sz w:val="24"/>
+                <w:szCs w:val="24"/>
+              </w:rPr>
+            </w:pPr>
+            <w:r>
+              <w:rPr>
+                <w:sz w:val="24"/>
+                <w:szCs w:val="24"/>
+              </w:rPr>
+              <w:t>7</w:t>
+            </w:r>
+          </w:p>
+        </w:tc>
+        <w:tc>
+          <w:tcPr>
+            <w:tcW w:w="3027" w:type="dxa"/>
+          </w:tcPr>
+          <w:p>
+            <w:pPr>
+              <w:rPr>
+                <w:sz w:val="24"/>
+                <w:szCs w:val="24"/>
+              </w:rPr>
+            </w:pPr>
+            <w:r>
+              <w:rPr>
+                <w:sz w:val="24"/>
+                <w:szCs w:val="24"/>
+              </w:rPr>
+              <w:t>Make Prediction and time how long it takes to receive the result</w:t>
+            </w:r>
+          </w:p>
+        </w:tc>
+        <w:tc>
+          <w:tcPr>
+            <w:tcW w:w="789" w:type="dxa"/>
+          </w:tcPr>
+          <w:p>
+            <w:pPr>
+              <w:rPr>
+                <w:sz w:val="24"/>
+                <w:szCs w:val="24"/>
+              </w:rPr>
+            </w:pPr>
+            <w:r>
+              <w:rPr>
+                <w:sz w:val="24"/>
+                <w:szCs w:val="24"/>
+              </w:rPr>
+              <w:t>F9</w:t>
+            </w:r>
+          </w:p>
+        </w:tc>
+        <w:tc>
+          <w:tcPr>
+            <w:tcW w:w="2013" w:type="dxa"/>
+          </w:tcPr>
+          <w:p>
+            <w:pPr>
+              <w:rPr>
+                <w:sz w:val="24"/>
+                <w:szCs w:val="24"/>
+              </w:rPr>
+            </w:pPr>
+            <w:r>
+              <w:rPr>
+                <w:sz w:val="24"/>
+                <w:szCs w:val="24"/>
+              </w:rPr>
+              <w:t>Should take less than 2 seconds</w:t>
+            </w:r>
+          </w:p>
+        </w:tc>
+        <w:tc>
+          <w:tcPr>
+            <w:tcW w:w="2013" w:type="dxa"/>
+          </w:tcPr>
+          <w:p>
+            <w:pPr>
+              <w:rPr>
+                <w:sz w:val="24"/>
+                <w:szCs w:val="24"/>
+              </w:rPr>
+            </w:pPr>
+            <w:r>
+              <w:rPr>
+                <w:sz w:val="24"/>
+                <w:szCs w:val="24"/>
+              </w:rPr>
+              <w:t>Time is sometimes more than 2 seconds and sometimes less</w:t>
+            </w:r>
+          </w:p>
+        </w:tc>
+        <w:tc>
+          <w:tcPr>
+            <w:tcW w:w="1026" w:type="dxa"/>
+          </w:tcPr>
+          <w:p>
+            <w:pPr>
+              <w:rPr>
+                <w:sz w:val="24"/>
+                <w:szCs w:val="24"/>
+              </w:rPr>
+            </w:pPr>
+            <w:r>
+              <w:rPr>
+                <w:sz w:val="24"/>
+                <w:szCs w:val="24"/>
+              </w:rPr>
+              <w:t>Fail</w:t>
+            </w:r>
+          </w:p>
+        </w:tc>
+      </w:tr>
+      <w:tr>
+        <w:trPr>
+          <w:trHeight w:val="445"/>
+        </w:trPr>
+        <w:tc>
+          <w:tcPr>
+            <w:tcW w:w="702" w:type="dxa"/>
+          </w:tcPr>
+          <w:p>
+            <w:pPr>
+              <w:rPr>
+                <w:sz w:val="24"/>
+                <w:szCs w:val="24"/>
+              </w:rPr>
+            </w:pPr>
+            <w:r>
+              <w:rPr>
+                <w:sz w:val="24"/>
+                <w:szCs w:val="24"/>
+              </w:rPr>
+              <w:t>8</w:t>
+            </w:r>
+          </w:p>
+        </w:tc>
+        <w:tc>
+          <w:tcPr>
+            <w:tcW w:w="3027" w:type="dxa"/>
+          </w:tcPr>
+          <w:p>
+            <w:pPr>
+              <w:rPr>
+                <w:sz w:val="24"/>
+                <w:szCs w:val="24"/>
+              </w:rPr>
+            </w:pPr>
+            <w:r>
+              <w:rPr>
+                <w:sz w:val="24"/>
+                <w:szCs w:val="24"/>
+              </w:rPr>
+              <w:t>Make a prediction through the API</w:t>
+            </w:r>
+          </w:p>
+        </w:tc>
+        <w:tc>
+          <w:tcPr>
+            <w:tcW w:w="789" w:type="dxa"/>
+          </w:tcPr>
+          <w:p>
+            <w:pPr>
+              <w:rPr>
+                <w:sz w:val="24"/>
+                <w:szCs w:val="24"/>
+              </w:rPr>
+            </w:pPr>
+            <w:r>
+              <w:rPr>
+                <w:sz w:val="24"/>
+                <w:szCs w:val="24"/>
+              </w:rPr>
+              <w:t>F10</w:t>
+            </w:r>
+          </w:p>
+        </w:tc>
+        <w:tc>
+          <w:tcPr>
+            <w:tcW w:w="2013" w:type="dxa"/>
+          </w:tcPr>
+          <w:p>
+            <w:pPr>
+              <w:rPr>
+                <w:sz w:val="24"/>
+                <w:szCs w:val="24"/>
+              </w:rPr>
+            </w:pPr>
+            <w:r>
+              <w:rPr>
+                <w:sz w:val="24"/>
+                <w:szCs w:val="24"/>
+              </w:rPr>
+              <w:t>Using the API to make a prediction is successful</w:t>
+            </w:r>
+          </w:p>
+        </w:tc>
+        <w:tc>
+          <w:tcPr>
+            <w:tcW w:w="2013" w:type="dxa"/>
+          </w:tcPr>
+          <w:p>
+            <w:pPr>
+              <w:rPr>
+                <w:sz w:val="24"/>
+                <w:szCs w:val="24"/>
+              </w:rPr>
+            </w:pPr>
+            <w:r>
+              <w:rPr>
+                <w:sz w:val="24"/>
+                <w:szCs w:val="24"/>
+              </w:rPr>
+              <w:t>Using the API to make a prediction is successful</w:t>
+            </w:r>
+          </w:p>
+        </w:tc>
+        <w:tc>
+          <w:tcPr>
+            <w:tcW w:w="1026" w:type="dxa"/>
+          </w:tcPr>
+          <w:p>
+            <w:pPr>
+              <w:rPr>
+                <w:sz w:val="24"/>
+                <w:szCs w:val="24"/>
+              </w:rPr>
+            </w:pPr>
+            <w:r>
+              <w:rPr>
+                <w:sz w:val="24"/>
+                <w:szCs w:val="24"/>
+              </w:rPr>
+              <w:t>Pass</w:t>
+            </w:r>
+          </w:p>
+        </w:tc>
+      </w:tr>
+    </w:tbl>
     <w:p>
       <w:pPr>
         <w:pStyle w:val="Heading2"/>
       </w:pPr>
-      <w:bookmarkStart w:id="37" w:name="_Toc70533235"/>
-      <w:r>
-        <w:t>4.2 Verification Results</w:t>
+      <w:bookmarkStart w:id="37" w:name="_Toc70533236"/>
+      <w:r>
+        <w:lastRenderedPageBreak/>
+        <w:t>4.3 Other Evidence of Verification</w:t>
       </w:r>
       <w:bookmarkEnd w:id="37"/>
     </w:p>
     <w:p>
       <w:pPr>
+        <w:rPr>
+          <w:sz w:val="24"/>
+          <w:szCs w:val="24"/>
+        </w:rPr>
+      </w:pPr>
+    </w:p>
+    <w:p>
+      <w:pPr>
         <w:pStyle w:val="Heading2"/>
       </w:pPr>
-      <w:bookmarkStart w:id="38" w:name="_Toc70533236"/>
-      <w:r>
-        <w:t>4.3 Other Evidence of Verification</w:t>
+      <w:bookmarkStart w:id="38" w:name="_Toc70533237"/>
+      <w:r>
+        <w:t>4.4 Confirmation Statement of System Meeting Requirements</w:t>
       </w:r>
       <w:bookmarkEnd w:id="38"/>
     </w:p>
     <w:p>
       <w:pPr>
-        <w:pStyle w:val="Heading2"/>
-      </w:pPr>
-      <w:bookmarkStart w:id="39" w:name="_Toc70533237"/>
-      <w:r>
-        <w:t>4.4 Confirmation Statement of System Meeting Requirements</w:t>
-      </w:r>
-      <w:bookmarkEnd w:id="39"/>
+        <w:rPr>
+          <w:sz w:val="24"/>
+          <w:szCs w:val="24"/>
+        </w:rPr>
+      </w:pPr>
+      <w:r>
+        <w:rPr>
+          <w:sz w:val="24"/>
+          <w:szCs w:val="24"/>
+        </w:rPr>
+        <w:t>After completing the verification, the project manager has decided that the system sufficiently meets its requirements the requirements that the system has failed to meet are F9 because the system has to do more calculations than expected and the project manager underestimated how many would be needed. The developer was also unable to complete verification of F5 because it was difficult to confirm the accuracy of the system within the time constraints.</w:t>
+      </w:r>
     </w:p>
     <w:p>
       <w:pPr>
@@ -8604,7 +10488,7 @@
           <w:szCs w:val="28"/>
         </w:rPr>
       </w:pPr>
-      <w:bookmarkStart w:id="40" w:name="_Toc70533238"/>
+      <w:bookmarkStart w:id="39" w:name="_Toc70533238"/>
       <w:r>
         <w:rPr>
           <w:sz w:val="28"/>
@@ -8619,15 +10503,25 @@
         </w:rPr>
         <w:t>System Validation</w:t>
       </w:r>
+      <w:bookmarkEnd w:id="39"/>
+    </w:p>
+    <w:p>
+      <w:pPr>
+        <w:pStyle w:val="Heading2"/>
+      </w:pPr>
+      <w:bookmarkStart w:id="40" w:name="_Toc70533239"/>
+      <w:r>
+        <w:t>5.1 Reflection of Validation Plan</w:t>
+      </w:r>
       <w:bookmarkEnd w:id="40"/>
     </w:p>
     <w:p>
       <w:pPr>
         <w:pStyle w:val="Heading2"/>
       </w:pPr>
-      <w:bookmarkStart w:id="41" w:name="_Toc70533239"/>
-      <w:r>
-        <w:t>5.1 Reflection of Validation Plan</w:t>
+      <w:bookmarkStart w:id="41" w:name="_Toc70533240"/>
+      <w:r>
+        <w:t>5.2 Validation Results</w:t>
       </w:r>
       <w:bookmarkEnd w:id="41"/>
     </w:p>
@@ -8635,9 +10529,9 @@
       <w:pPr>
         <w:pStyle w:val="Heading2"/>
       </w:pPr>
-      <w:bookmarkStart w:id="42" w:name="_Toc70533240"/>
-      <w:r>
-        <w:t>5.2 Validation Results</w:t>
+      <w:bookmarkStart w:id="42" w:name="_Toc70533241"/>
+      <w:r>
+        <w:t>5.3 Other Products Resulting from Validation</w:t>
       </w:r>
       <w:bookmarkEnd w:id="42"/>
     </w:p>
@@ -8645,24 +10539,14 @@
       <w:pPr>
         <w:pStyle w:val="Heading2"/>
       </w:pPr>
-      <w:bookmarkStart w:id="43" w:name="_Toc70533241"/>
-      <w:r>
-        <w:t>5.3 Other Products Resulting from Validation</w:t>
+      <w:bookmarkStart w:id="43" w:name="_Toc70533242"/>
+      <w:r>
+        <w:t>5.4</w:t>
+      </w:r>
+      <w:r>
+        <w:t xml:space="preserve"> Consideration for Future Work</w:t>
       </w:r>
       <w:bookmarkEnd w:id="43"/>
-    </w:p>
-    <w:p>
-      <w:pPr>
-        <w:pStyle w:val="Heading2"/>
-      </w:pPr>
-      <w:bookmarkStart w:id="44" w:name="_Toc70533242"/>
-      <w:r>
-        <w:t>5.4</w:t>
-      </w:r>
-      <w:r>
-        <w:t xml:space="preserve"> Consideration for Future Work</w:t>
-      </w:r>
-      <w:bookmarkEnd w:id="44"/>
     </w:p>
     <w:p>
       <w:pPr>
@@ -8672,7 +10556,7 @@
           <w:szCs w:val="28"/>
         </w:rPr>
       </w:pPr>
-      <w:bookmarkStart w:id="45" w:name="_Toc70533243"/>
+      <w:bookmarkStart w:id="44" w:name="_Toc70533243"/>
       <w:r>
         <w:rPr>
           <w:sz w:val="28"/>
@@ -8687,15 +10571,25 @@
         </w:rPr>
         <w:t>Conclusion and Reflection</w:t>
       </w:r>
+      <w:bookmarkEnd w:id="44"/>
+    </w:p>
+    <w:p>
+      <w:pPr>
+        <w:pStyle w:val="Heading2"/>
+      </w:pPr>
+      <w:bookmarkStart w:id="45" w:name="_Toc70533244"/>
+      <w:r>
+        <w:t>6.1 Project Appraisal</w:t>
+      </w:r>
       <w:bookmarkEnd w:id="45"/>
     </w:p>
     <w:p>
       <w:pPr>
         <w:pStyle w:val="Heading2"/>
       </w:pPr>
-      <w:bookmarkStart w:id="46" w:name="_Toc70533244"/>
-      <w:r>
-        <w:t>6.1 Project Appraisal</w:t>
+      <w:bookmarkStart w:id="46" w:name="_Toc70533245"/>
+      <w:r>
+        <w:t>6.2 Reflection of Project Plan</w:t>
       </w:r>
       <w:bookmarkEnd w:id="46"/>
     </w:p>
@@ -8703,9 +10597,9 @@
       <w:pPr>
         <w:pStyle w:val="Heading2"/>
       </w:pPr>
-      <w:bookmarkStart w:id="47" w:name="_Toc70533245"/>
-      <w:r>
-        <w:t>6.2 Reflection of Project Plan</w:t>
+      <w:bookmarkStart w:id="47" w:name="_Toc70533246"/>
+      <w:r>
+        <w:t>6.3 Reflection of Initial Time/Effort Estimation</w:t>
       </w:r>
       <w:bookmarkEnd w:id="47"/>
     </w:p>
@@ -8713,23 +10607,36 @@
       <w:pPr>
         <w:pStyle w:val="Heading2"/>
       </w:pPr>
-      <w:bookmarkStart w:id="48" w:name="_Toc70533246"/>
-      <w:r>
-        <w:t>6.3 Reflection of Initial Time/Effort Estimation</w:t>
+      <w:bookmarkStart w:id="48" w:name="_Toc70533247"/>
+      <w:r>
+        <w:t>6.4 Reflection of Software Methodology</w:t>
       </w:r>
       <w:bookmarkEnd w:id="48"/>
     </w:p>
     <w:p>
       <w:pPr>
-        <w:pStyle w:val="Heading2"/>
-      </w:pPr>
-      <w:bookmarkStart w:id="49" w:name="_Toc70533247"/>
-      <w:r>
-        <w:t>6.4 Reflection of Software Methodology</w:t>
-      </w:r>
-      <w:bookmarkEnd w:id="49"/>
-    </w:p>
-    <w:bookmarkStart w:id="50" w:name="_Toc70533248" w:displacedByCustomXml="next"/>
+        <w:rPr>
+          <w:sz w:val="24"/>
+          <w:szCs w:val="24"/>
+        </w:rPr>
+      </w:pPr>
+    </w:p>
+    <w:p>
+      <w:pPr>
+        <w:rPr>
+          <w:sz w:val="24"/>
+          <w:szCs w:val="24"/>
+        </w:rPr>
+      </w:pPr>
+      <w:r>
+        <w:rPr>
+          <w:sz w:val="24"/>
+          <w:szCs w:val="24"/>
+        </w:rPr>
+        <w:br w:type="page"/>
+      </w:r>
+    </w:p>
+    <w:bookmarkStart w:id="49" w:name="_Toc70533248" w:displacedByCustomXml="next"/>
     <w:sdt>
       <w:sdtPr>
         <w:rPr>
@@ -8767,7 +10674,7 @@
             </w:rPr>
             <w:t>References</w:t>
           </w:r>
-          <w:bookmarkEnd w:id="50"/>
+          <w:bookmarkEnd w:id="49"/>
         </w:p>
         <w:sdt>
           <w:sdtPr>
@@ -8809,7 +10716,7 @@
               </w:tblGrid>
               <w:tr>
                 <w:trPr>
-                  <w:divId w:val="1581870115"/>
+                  <w:divId w:val="946236742"/>
                   <w:tblCellSpacing w:w="15" w:type="dxa"/>
                 </w:trPr>
                 <w:tc>
@@ -8857,7 +10764,7 @@
               </w:tr>
               <w:tr>
                 <w:trPr>
-                  <w:divId w:val="1581870115"/>
+                  <w:divId w:val="946236742"/>
                   <w:tblCellSpacing w:w="15" w:type="dxa"/>
                 </w:trPr>
                 <w:tc>
@@ -8917,7 +10824,7 @@
               </w:tr>
               <w:tr>
                 <w:trPr>
-                  <w:divId w:val="1581870115"/>
+                  <w:divId w:val="946236742"/>
                   <w:tblCellSpacing w:w="15" w:type="dxa"/>
                 </w:trPr>
                 <w:tc>
@@ -8963,7 +10870,7 @@
               </w:tr>
               <w:tr>
                 <w:trPr>
-                  <w:divId w:val="1581870115"/>
+                  <w:divId w:val="946236742"/>
                   <w:tblCellSpacing w:w="15" w:type="dxa"/>
                 </w:trPr>
                 <w:tc>
@@ -9009,7 +10916,7 @@
               </w:tr>
               <w:tr>
                 <w:trPr>
-                  <w:divId w:val="1581870115"/>
+                  <w:divId w:val="946236742"/>
                   <w:tblCellSpacing w:w="15" w:type="dxa"/>
                 </w:trPr>
                 <w:tc>
@@ -9055,7 +10962,7 @@
               </w:tr>
               <w:tr>
                 <w:trPr>
-                  <w:divId w:val="1581870115"/>
+                  <w:divId w:val="946236742"/>
                   <w:tblCellSpacing w:w="15" w:type="dxa"/>
                 </w:trPr>
                 <w:tc>
@@ -9099,10 +11006,56 @@
                   </w:p>
                 </w:tc>
               </w:tr>
+              <w:tr>
+                <w:trPr>
+                  <w:divId w:val="946236742"/>
+                  <w:tblCellSpacing w:w="15" w:type="dxa"/>
+                </w:trPr>
+                <w:tc>
+                  <w:tcPr>
+                    <w:tcW w:w="50" w:type="pct"/>
+                    <w:hideMark/>
+                  </w:tcPr>
+                  <w:p>
+                    <w:pPr>
+                      <w:pStyle w:val="Bibliography"/>
+                      <w:rPr>
+                        <w:noProof/>
+                      </w:rPr>
+                    </w:pPr>
+                    <w:r>
+                      <w:rPr>
+                        <w:noProof/>
+                      </w:rPr>
+                      <w:t xml:space="preserve">[7] </w:t>
+                    </w:r>
+                  </w:p>
+                </w:tc>
+                <w:tc>
+                  <w:tcPr>
+                    <w:tcW w:w="0" w:type="auto"/>
+                    <w:hideMark/>
+                  </w:tcPr>
+                  <w:p>
+                    <w:pPr>
+                      <w:pStyle w:val="Bibliography"/>
+                      <w:rPr>
+                        <w:noProof/>
+                      </w:rPr>
+                    </w:pPr>
+                    <w:r>
+                      <w:rPr>
+                        <w:noProof/>
+                      </w:rPr>
+                      <w:t>MongoDB, “MongoDB Python Drivers,” MongoDB, [Online]. Available: https://docs.mongodb.com/drivers/python/. [Accessed 28 04 28].</w:t>
+                    </w:r>
+                  </w:p>
+                </w:tc>
+              </w:tr>
             </w:tbl>
             <w:p>
               <w:pPr>
-                <w:divId w:val="1581870115"/>
+                <w:divId w:val="946236742"/>
                 <w:rPr>
                   <w:rFonts w:eastAsia="Times New Roman"/>
                   <w:noProof/>
@@ -9139,13 +11092,12 @@
           <w:szCs w:val="28"/>
         </w:rPr>
       </w:pPr>
-      <w:bookmarkStart w:id="51" w:name="_Toc70533249"/>
+      <w:bookmarkStart w:id="50" w:name="_Toc70533249"/>
       <w:r>
         <w:rPr>
           <w:sz w:val="28"/>
           <w:szCs w:val="28"/>
         </w:rPr>
-        <w:lastRenderedPageBreak/>
         <w:t xml:space="preserve">8 </w:t>
       </w:r>
       <w:r>
@@ -9155,7 +11107,7 @@
         </w:rPr>
         <w:t>Appendices</w:t>
       </w:r>
-      <w:bookmarkEnd w:id="51"/>
+      <w:bookmarkEnd w:id="50"/>
     </w:p>
     <w:p>
       <w:pPr>
@@ -9176,7 +11128,7 @@
 </file>
 
 <file path=word/numbering.xml><?xml version="1.0" encoding="utf-8"?>
-<w:numbering xmlns:wpc="http://schemas.microsoft.com/office/word/2010/wordprocessingCanvas" xmlns:cx="http://schemas.microsoft.com/office/drawing/2014/chartex" xmlns:cx1="http://schemas.microsoft.com/office/drawing/2015/9/8/chartex" xmlns:cx2="http://schemas.microsoft.com/office/drawing/2015/10/21/chartex" xmlns:cx3="http://schemas.microsoft.com/office/drawing/2016/5/9/chartex" xmlns:cx4="http://schemas.microsoft.com/office/drawing/2016/5/10/chartex" xmlns:cx5="http://schemas.microsoft.com/office/drawing/2016/5/11/chartex" xmlns:cx6="http://schemas.microsoft.com/office/drawing/2016/5/12/chartex" xmlns:cx7="http://schemas.microsoft.com/office/drawing/2016/5/13/chartex" xmlns:cx8="http://schemas.microsoft.com/office/drawing/2016/5/14/chartex" xmlns:mc="http://schemas.openxmlformats.org/markup-compatibility/2006" xmlns:aink="http://schemas.microsoft.com/office/drawing/2016/ink" xmlns:am3d="http://schemas.microsoft.com/office/drawing/2017/model3d" xmlns:o="urn:schemas-microsoft-com:office:office" xmlns:r="http://schemas.openxmlformats.org/officeDocument/2006/relationships" xmlns:m="http://schemas.openxmlformats.org/officeDocument/2006/math" xmlns:v="urn:schemas-microsoft-com:vml" xmlns:wp14="http://schemas.microsoft.com/office/word/2010/wordprocessingDrawing" xmlns:wp="http://schemas.openxmlformats.org/drawingml/2006/wordprocessingDrawing" xmlns:w10="urn:schemas-microsoft-com:office:word" xmlns:w="http://schemas.openxmlformats.org/wordprocessingml/2006/main" xmlns:w14="http://schemas.microsoft.com/office/word/2010/wordml" xmlns:w15="http://schemas.microsoft.com/office/word/2012/wordml" xmlns:w16cex="http://schemas.microsoft.com/office/word/2018/wordml/cex" xmlns:w16cid="http://schemas.microsoft.com/office/word/2016/wordml/cid" xmlns:w16="http://schemas.microsoft.com/office/word/2018/wordml" xmlns:w16se="http://schemas.microsoft.com/office/word/2015/wordml/symex" xmlns:wpg="http://schemas.microsoft.com/office/word/2010/wordprocessingGroup" xmlns:wpi="http://schemas.microsoft.com/office/word/2010/wordprocessingInk" xmlns:wne="http://schemas.microsoft.com/office/word/2006/wordml" xmlns:wps="http://schemas.microsoft.com/office/word/2010/wordprocessingShape" mc:Ignorable="w14 w15 w16se w16cid w16 w16cex wp14">
+<w:numbering xmlns:wpc="http://schemas.microsoft.com/office/word/2010/wordprocessingCanvas" xmlns:cx="http://schemas.microsoft.com/office/drawing/2014/chartex" xmlns:cx1="http://schemas.microsoft.com/office/drawing/2015/9/8/chartex" xmlns:cx2="http://schemas.microsoft.com/office/drawing/2015/10/21/chartex" xmlns:cx3="http://schemas.microsoft.com/office/drawing/2016/5/9/chartex" xmlns:cx4="http://schemas.microsoft.com/office/drawing/2016/5/10/chartex" xmlns:cx5="http://schemas.microsoft.com/office/drawing/2016/5/11/chartex" xmlns:cx6="http://schemas.microsoft.com/office/drawing/2016/5/12/chartex" xmlns:cx7="http://schemas.microsoft.com/office/drawing/2016/5/13/chartex" xmlns:cx8="http://schemas.microsoft.com/office/drawing/2016/5/14/chartex" xmlns:mc="http://schemas.openxmlformats.org/markup-compatibility/2006" xmlns:aink="http://schemas.microsoft.com/office/drawing/2016/ink" xmlns:am3d="http://schemas.microsoft.com/office/drawing/2017/model3d" xmlns:o="urn:schemas-microsoft-com:office:office" xmlns:r="http://schemas.openxmlformats.org/officeDocument/2006/relationships" xmlns:m="http://schemas.openxmlformats.org/officeDocument/2006/math" xmlns:v="urn:schemas-microsoft-com:vml" xmlns:wp14="http://schemas.microsoft.com/office/word/2010/wordprocessingDrawing" xmlns:wp="http://schemas.openxmlformats.org/drawingml/2006/wordprocessingDrawing" xmlns:w10="urn:schemas-microsoft-com:office:word" xmlns:w="http://schemas.openxmlformats.org/wordprocessingml/2006/main" xmlns:w14="http://schemas.microsoft.com/office/word/2010/wordml" xmlns:w15="http://schemas.microsoft.com/office/word/2012/wordml" xmlns:w16cex="http://schemas.microsoft.com/office/word/2018/wordml/cex" xmlns:w16cid="http://schemas.microsoft.com/office/word/2016/wordml/cid" xmlns:w16="http://schemas.microsoft.com/office/word/2018/wordml" xmlns:w16sdtdh="http://schemas.microsoft.com/office/word/2020/wordml/sdtdatahash" xmlns:w16se="http://schemas.microsoft.com/office/word/2015/wordml/symex" xmlns:wpg="http://schemas.microsoft.com/office/word/2010/wordprocessingGroup" xmlns:wpi="http://schemas.microsoft.com/office/word/2010/wordprocessingInk" xmlns:wne="http://schemas.microsoft.com/office/word/2006/wordml" xmlns:wps="http://schemas.microsoft.com/office/word/2010/wordprocessingShape" mc:Ignorable="w14 w15 w16se w16cid w16 w16cex w16sdtdh wp14">
   <w:abstractNum w:abstractNumId="0" w15:restartNumberingAfterBreak="0">
     <w:nsid w:val="4EF7177D"/>
     <w:multiLevelType w:val="multilevel"/>
@@ -9297,7 +11249,7 @@
 </file>
 
 <file path=word/styles.xml><?xml version="1.0" encoding="utf-8"?>
-<w:styles xmlns:mc="http://schemas.openxmlformats.org/markup-compatibility/2006" xmlns:r="http://schemas.openxmlformats.org/officeDocument/2006/relationships" xmlns:w="http://schemas.openxmlformats.org/wordprocessingml/2006/main" xmlns:w14="http://schemas.microsoft.com/office/word/2010/wordml" xmlns:w15="http://schemas.microsoft.com/office/word/2012/wordml" xmlns:w16cex="http://schemas.microsoft.com/office/word/2018/wordml/cex" xmlns:w16cid="http://schemas.microsoft.com/office/word/2016/wordml/cid" xmlns:w16="http://schemas.microsoft.com/office/word/2018/wordml" xmlns:w16se="http://schemas.microsoft.com/office/word/2015/wordml/symex" mc:Ignorable="w14 w15 w16se w16cid w16 w16cex">
+<w:styles xmlns:mc="http://schemas.openxmlformats.org/markup-compatibility/2006" xmlns:r="http://schemas.openxmlformats.org/officeDocument/2006/relationships" xmlns:w="http://schemas.openxmlformats.org/wordprocessingml/2006/main" xmlns:w14="http://schemas.microsoft.com/office/word/2010/wordml" xmlns:w15="http://schemas.microsoft.com/office/word/2012/wordml" xmlns:w16cex="http://schemas.microsoft.com/office/word/2018/wordml/cex" xmlns:w16cid="http://schemas.microsoft.com/office/word/2016/wordml/cid" xmlns:w16="http://schemas.microsoft.com/office/word/2018/wordml" xmlns:w16sdtdh="http://schemas.microsoft.com/office/word/2020/wordml/sdtdatahash" xmlns:w16se="http://schemas.microsoft.com/office/word/2015/wordml/symex" mc:Ignorable="w14 w15 w16se w16cid w16 w16cex w16sdtdh">
   <w:docDefaults>
     <w:rPrDefault>
       <w:rPr>
@@ -10558,11 +12510,28 @@
     </b:Author>
     <b:RefOrder>6</b:RefOrder>
   </b:Source>
+  <b:Source>
+    <b:Tag>Mon28</b:Tag>
+    <b:SourceType>InternetSite</b:SourceType>
+    <b:Guid>{3EBE5397-C739-47DC-AFE8-98E05487874B}</b:Guid>
+    <b:Author>
+      <b:Author>
+        <b:Corporate>MongoDB</b:Corporate>
+      </b:Author>
+    </b:Author>
+    <b:Title>MongoDB Python Drivers</b:Title>
+    <b:ProductionCompany>MongoDB</b:ProductionCompany>
+    <b:YearAccessed>28</b:YearAccessed>
+    <b:MonthAccessed>04</b:MonthAccessed>
+    <b:DayAccessed>28</b:DayAccessed>
+    <b:URL>https://docs.mongodb.com/drivers/python/</b:URL>
+    <b:RefOrder>7</b:RefOrder>
+  </b:Source>
 </b:Sources>
 </file>
 
 <file path=customXml/itemProps1.xml><?xml version="1.0" encoding="utf-8"?>
-<ds:datastoreItem xmlns:ds="http://schemas.openxmlformats.org/officeDocument/2006/customXml" ds:itemID="{43750D97-E01E-476F-AD35-9561A33AA6AB}">
+<ds:datastoreItem xmlns:ds="http://schemas.openxmlformats.org/officeDocument/2006/customXml" ds:itemID="{EA28D52C-9298-4B6A-A33D-23473FFE3BF4}">
   <ds:schemaRefs>
     <ds:schemaRef ds:uri="http://schemas.openxmlformats.org/officeDocument/2006/bibliography"/>
   </ds:schemaRefs>

</xml_diff>